<commit_message>
Add System Requirement Specification
</commit_message>
<xml_diff>
--- a/doc/task02/PMS_task02_white.docx
+++ b/doc/task02/PMS_task02_white.docx
@@ -1,6 +1,6 @@
 
 <file path=word/document.xml><?xml version="1.0" encoding="utf-8"?>
-<w:document xmlns:wpc="http://schemas.microsoft.com/office/word/2010/wordprocessingCanvas" xmlns:cx="http://schemas.microsoft.com/office/drawing/2014/chartex" xmlns:cx1="http://schemas.microsoft.com/office/drawing/2015/9/8/chartex" xmlns:cx2="http://schemas.microsoft.com/office/drawing/2015/10/21/chartex" xmlns:cx3="http://schemas.microsoft.com/office/drawing/2016/5/9/chartex" xmlns:cx4="http://schemas.microsoft.com/office/drawing/2016/5/10/chartex" xmlns:cx5="http://schemas.microsoft.com/office/drawing/2016/5/11/chartex" xmlns:cx6="http://schemas.microsoft.com/office/drawing/2016/5/12/chartex" xmlns:cx7="http://schemas.microsoft.com/office/drawing/2016/5/13/chartex" xmlns:cx8="http://schemas.microsoft.com/office/drawing/2016/5/14/chartex" xmlns:mc="http://schemas.openxmlformats.org/markup-compatibility/2006" xmlns:aink="http://schemas.microsoft.com/office/drawing/2016/ink" xmlns:am3d="http://schemas.microsoft.com/office/drawing/2017/model3d" xmlns:o="urn:schemas-microsoft-com:office:office" xmlns:r="http://schemas.openxmlformats.org/officeDocument/2006/relationships" xmlns:m="http://schemas.openxmlformats.org/officeDocument/2006/math" xmlns:v="urn:schemas-microsoft-com:vml" xmlns:wp14="http://schemas.microsoft.com/office/word/2010/wordprocessingDrawing" xmlns:wp="http://schemas.openxmlformats.org/drawingml/2006/wordprocessingDrawing" xmlns:w10="urn:schemas-microsoft-com:office:word" xmlns:w="http://schemas.openxmlformats.org/wordprocessingml/2006/main" xmlns:w14="http://schemas.microsoft.com/office/word/2010/wordml" xmlns:w15="http://schemas.microsoft.com/office/word/2012/wordml" xmlns:w16cid="http://schemas.microsoft.com/office/word/2016/wordml/cid" xmlns:w16se="http://schemas.microsoft.com/office/word/2015/wordml/symex" xmlns:wpg="http://schemas.microsoft.com/office/word/2010/wordprocessingGroup" xmlns:wpi="http://schemas.microsoft.com/office/word/2010/wordprocessingInk" xmlns:wne="http://schemas.microsoft.com/office/word/2006/wordml" xmlns:wps="http://schemas.microsoft.com/office/word/2010/wordprocessingShape" mc:Ignorable="w14 w15 w16se w16cid wp14">
+<w:document xmlns:wpc="http://schemas.microsoft.com/office/word/2010/wordprocessingCanvas" xmlns:mo="http://schemas.microsoft.com/office/mac/office/2008/main" xmlns:mc="http://schemas.openxmlformats.org/markup-compatibility/2006" xmlns:mv="urn:schemas-microsoft-com:mac:vml" xmlns:o="urn:schemas-microsoft-com:office:office" xmlns:r="http://schemas.openxmlformats.org/officeDocument/2006/relationships" xmlns:m="http://schemas.openxmlformats.org/officeDocument/2006/math" xmlns:v="urn:schemas-microsoft-com:vml" xmlns:wp14="http://schemas.microsoft.com/office/word/2010/wordprocessingDrawing" xmlns:wp="http://schemas.openxmlformats.org/drawingml/2006/wordprocessingDrawing" xmlns:w10="urn:schemas-microsoft-com:office:word" xmlns:w="http://schemas.openxmlformats.org/wordprocessingml/2006/main" xmlns:w14="http://schemas.microsoft.com/office/word/2010/wordml" xmlns:w15="http://schemas.microsoft.com/office/word/2012/wordml" xmlns:wpg="http://schemas.microsoft.com/office/word/2010/wordprocessingGroup" xmlns:wpi="http://schemas.microsoft.com/office/word/2010/wordprocessingInk" xmlns:wne="http://schemas.microsoft.com/office/word/2006/wordml" xmlns:wps="http://schemas.microsoft.com/office/word/2010/wordprocessingShape" mc:Ignorable="w14 w15 wp14">
   <w:body>
     <w:p>
       <w:pPr>
@@ -24,32 +24,30 @@
     <w:p>
       <w:pPr>
         <w:rPr>
-          <w:rStyle w:val="IntensiveHervorhebung"/>
-        </w:rPr>
-      </w:pPr>
-    </w:p>
-    <w:p>
-      <w:pPr>
-        <w:rPr>
-          <w:rStyle w:val="IntensiveHervorhebung"/>
+          <w:rStyle w:val="IntenseEmphasis"/>
+        </w:rPr>
+      </w:pPr>
+    </w:p>
+    <w:p>
+      <w:pPr>
+        <w:rPr>
+          <w:rStyle w:val="IntenseEmphasis"/>
           <w:sz w:val="28"/>
           <w:szCs w:val="28"/>
         </w:rPr>
       </w:pPr>
-      <w:proofErr w:type="spellStart"/>
-      <w:r>
-        <w:rPr>
-          <w:rStyle w:val="IntensiveHervorhebung"/>
+      <w:r>
+        <w:rPr>
+          <w:rStyle w:val="IntenseEmphasis"/>
           <w:sz w:val="28"/>
           <w:szCs w:val="28"/>
         </w:rPr>
         <w:t>Versionierung</w:t>
       </w:r>
-      <w:proofErr w:type="spellEnd"/>
     </w:p>
     <w:tbl>
       <w:tblPr>
-        <w:tblStyle w:val="Listentabelle4Akzent1"/>
+        <w:tblStyle w:val="ListTable4-Accent1"/>
         <w:tblW w:w="9063" w:type="dxa"/>
         <w:tblLook w:val="04A0" w:firstRow="1" w:lastRow="0" w:firstColumn="1" w:lastColumn="0" w:noHBand="0" w:noVBand="1"/>
       </w:tblPr>
@@ -88,7 +86,6 @@
             </w:pPr>
             <w:r>
               <w:rPr>
-                <w:color w:val="FFFFFF" w:themeColor="background1"/>
                 <w:szCs w:val="24"/>
               </w:rPr>
               <w:t>#</w:t>
@@ -117,15 +114,12 @@
                 <w:szCs w:val="24"/>
               </w:rPr>
             </w:pPr>
-            <w:proofErr w:type="spellStart"/>
-            <w:r>
-              <w:rPr>
-                <w:color w:val="FFFFFF" w:themeColor="background1"/>
+            <w:r>
+              <w:rPr>
                 <w:szCs w:val="24"/>
               </w:rPr>
               <w:t>Beschreibung</w:t>
             </w:r>
-            <w:proofErr w:type="spellEnd"/>
           </w:p>
         </w:tc>
         <w:tc>
@@ -152,7 +146,6 @@
             </w:pPr>
             <w:r>
               <w:rPr>
-                <w:color w:val="FFFFFF" w:themeColor="background1"/>
                 <w:szCs w:val="24"/>
               </w:rPr>
               <w:t>Name</w:t>
@@ -183,7 +176,6 @@
             </w:pPr>
             <w:r>
               <w:rPr>
-                <w:color w:val="FFFFFF" w:themeColor="background1"/>
                 <w:szCs w:val="24"/>
               </w:rPr>
               <w:t>Datum</w:t>
@@ -240,28 +232,12 @@
                 <w:szCs w:val="24"/>
               </w:rPr>
             </w:pPr>
-            <w:proofErr w:type="spellStart"/>
-            <w:r>
-              <w:rPr>
-                <w:szCs w:val="24"/>
-              </w:rPr>
-              <w:t>Initiales</w:t>
-            </w:r>
-            <w:proofErr w:type="spellEnd"/>
-            <w:r>
-              <w:rPr>
-                <w:szCs w:val="24"/>
-              </w:rPr>
-              <w:t xml:space="preserve"> </w:t>
-            </w:r>
-            <w:proofErr w:type="spellStart"/>
-            <w:r>
-              <w:rPr>
-                <w:szCs w:val="24"/>
-              </w:rPr>
-              <w:t>Dokument</w:t>
-            </w:r>
-            <w:proofErr w:type="spellEnd"/>
+            <w:r>
+              <w:rPr>
+                <w:szCs w:val="24"/>
+              </w:rPr>
+              <w:t>Initiales Dokument</w:t>
+            </w:r>
           </w:p>
         </w:tc>
         <w:tc>
@@ -285,16 +261,8 @@
               <w:rPr>
                 <w:szCs w:val="24"/>
               </w:rPr>
-              <w:t xml:space="preserve">Dario </w:t>
-            </w:r>
-            <w:proofErr w:type="spellStart"/>
-            <w:r>
-              <w:rPr>
-                <w:szCs w:val="24"/>
-              </w:rPr>
-              <w:t>Furigo</w:t>
-            </w:r>
-            <w:proofErr w:type="spellEnd"/>
+              <w:t>Dario Furigo</w:t>
+            </w:r>
           </w:p>
         </w:tc>
         <w:tc>
@@ -406,17 +374,8 @@
                 <w:szCs w:val="24"/>
                 <w:lang w:val="de-CH"/>
               </w:rPr>
-              <w:t xml:space="preserve">Dario </w:t>
-            </w:r>
-            <w:proofErr w:type="spellStart"/>
-            <w:r>
-              <w:rPr>
-                <w:szCs w:val="24"/>
-                <w:lang w:val="de-CH"/>
-              </w:rPr>
-              <w:t>Furigo</w:t>
-            </w:r>
-            <w:proofErr w:type="spellEnd"/>
+              <w:t>Dario Furigo</w:t>
+            </w:r>
           </w:p>
         </w:tc>
         <w:tc>
@@ -513,17 +472,8 @@
                 <w:szCs w:val="24"/>
                 <w:lang w:val="en-US"/>
               </w:rPr>
-              <w:t xml:space="preserve"> </w:t>
-            </w:r>
-            <w:proofErr w:type="spellStart"/>
-            <w:r>
-              <w:rPr>
-                <w:szCs w:val="24"/>
-                <w:lang w:val="en-US"/>
-              </w:rPr>
-              <w:t>erstellt</w:t>
-            </w:r>
-            <w:proofErr w:type="spellEnd"/>
+              <w:t xml:space="preserve"> erstellt</w:t>
+            </w:r>
           </w:p>
         </w:tc>
         <w:tc>
@@ -582,6 +532,108 @@
           </w:p>
         </w:tc>
       </w:tr>
+      <w:tr>
+        <w:trPr>
+          <w:trHeight w:val="397"/>
+        </w:trPr>
+        <w:tc>
+          <w:tcPr>
+            <w:cnfStyle w:val="001000000000" w:firstRow="0" w:lastRow="0" w:firstColumn="1" w:lastColumn="0" w:oddVBand="0" w:evenVBand="0" w:oddHBand="0" w:evenHBand="0" w:firstRowFirstColumn="0" w:firstRowLastColumn="0" w:lastRowFirstColumn="0" w:lastRowLastColumn="0"/>
+            <w:tcW w:w="704" w:type="dxa"/>
+            <w:tcBorders>
+              <w:right w:val="nil"/>
+            </w:tcBorders>
+            <w:shd w:val="clear" w:color="auto" w:fill="auto"/>
+            <w:tcMar>
+              <w:left w:w="108" w:type="dxa"/>
+            </w:tcMar>
+            <w:vAlign w:val="center"/>
+          </w:tcPr>
+          <w:p>
+            <w:pPr>
+              <w:spacing w:after="0" w:line="240" w:lineRule="auto"/>
+              <w:rPr>
+                <w:szCs w:val="24"/>
+              </w:rPr>
+            </w:pPr>
+            <w:r>
+              <w:rPr>
+                <w:szCs w:val="24"/>
+              </w:rPr>
+              <w:t>0.4</w:t>
+            </w:r>
+          </w:p>
+        </w:tc>
+        <w:tc>
+          <w:tcPr>
+            <w:tcW w:w="4394" w:type="dxa"/>
+            <w:tcBorders>
+              <w:left w:val="nil"/>
+              <w:right w:val="nil"/>
+            </w:tcBorders>
+            <w:shd w:val="clear" w:color="auto" w:fill="auto"/>
+            <w:vAlign w:val="center"/>
+          </w:tcPr>
+          <w:p>
+            <w:pPr>
+              <w:spacing w:after="0" w:line="240" w:lineRule="auto"/>
+              <w:cnfStyle w:val="000000000000" w:firstRow="0" w:lastRow="0" w:firstColumn="0" w:lastColumn="0" w:oddVBand="0" w:evenVBand="0" w:oddHBand="0" w:evenHBand="0" w:firstRowFirstColumn="0" w:firstRowLastColumn="0" w:lastRowFirstColumn="0" w:lastRowLastColumn="0"/>
+              <w:rPr>
+                <w:szCs w:val="24"/>
+                <w:lang w:val="en-US"/>
+              </w:rPr>
+            </w:pPr>
+            <w:r>
+              <w:rPr>
+                <w:szCs w:val="24"/>
+                <w:lang w:val="en-US"/>
+              </w:rPr>
+              <w:t>System requirements specification</w:t>
+            </w:r>
+          </w:p>
+        </w:tc>
+        <w:tc>
+          <w:tcPr>
+            <w:tcW w:w="2269" w:type="dxa"/>
+            <w:tcBorders>
+              <w:left w:val="nil"/>
+              <w:right w:val="nil"/>
+            </w:tcBorders>
+            <w:shd w:val="clear" w:color="auto" w:fill="auto"/>
+            <w:vAlign w:val="center"/>
+          </w:tcPr>
+          <w:p>
+            <w:pPr>
+              <w:spacing w:after="0" w:line="240" w:lineRule="auto"/>
+              <w:cnfStyle w:val="000000000000" w:firstRow="0" w:lastRow="0" w:firstColumn="0" w:lastColumn="0" w:oddVBand="0" w:evenVBand="0" w:oddHBand="0" w:evenHBand="0" w:firstRowFirstColumn="0" w:firstRowLastColumn="0" w:lastRowFirstColumn="0" w:lastRowLastColumn="0"/>
+              <w:rPr>
+                <w:szCs w:val="24"/>
+                <w:lang w:val="en-US"/>
+              </w:rPr>
+            </w:pPr>
+          </w:p>
+        </w:tc>
+        <w:tc>
+          <w:tcPr>
+            <w:tcW w:w="1695" w:type="dxa"/>
+            <w:tcBorders>
+              <w:left w:val="nil"/>
+            </w:tcBorders>
+            <w:shd w:val="clear" w:color="auto" w:fill="auto"/>
+            <w:vAlign w:val="center"/>
+          </w:tcPr>
+          <w:p>
+            <w:pPr>
+              <w:spacing w:after="0" w:line="240" w:lineRule="auto"/>
+              <w:cnfStyle w:val="000000000000" w:firstRow="0" w:lastRow="0" w:firstColumn="0" w:lastColumn="0" w:oddVBand="0" w:evenVBand="0" w:oddHBand="0" w:evenHBand="0" w:firstRowFirstColumn="0" w:firstRowLastColumn="0" w:lastRowFirstColumn="0" w:lastRowLastColumn="0"/>
+              <w:rPr>
+                <w:szCs w:val="24"/>
+                <w:lang w:val="en-US"/>
+              </w:rPr>
+            </w:pPr>
+          </w:p>
+        </w:tc>
+      </w:tr>
     </w:tbl>
     <w:p>
       <w:pPr>
@@ -620,7 +672,7 @@
       <w:sdtContent>
         <w:p>
           <w:pPr>
-            <w:pStyle w:val="Inhaltsverzeichnisberschrift"/>
+            <w:pStyle w:val="TOCHeading"/>
             <w:ind w:left="360"/>
           </w:pPr>
           <w:r>
@@ -633,7 +685,7 @@
         </w:p>
         <w:p>
           <w:pPr>
-            <w:pStyle w:val="Verzeichnis1"/>
+            <w:pStyle w:val="TOC1"/>
             <w:tabs>
               <w:tab w:val="right" w:leader="dot" w:pos="9062"/>
             </w:tabs>
@@ -714,7 +766,7 @@
         </w:p>
         <w:p>
           <w:pPr>
-            <w:pStyle w:val="Verzeichnis1"/>
+            <w:pStyle w:val="TOC1"/>
             <w:tabs>
               <w:tab w:val="left" w:pos="480"/>
               <w:tab w:val="right" w:leader="dot" w:pos="9062"/>
@@ -802,7 +854,7 @@
         </w:p>
         <w:p>
           <w:pPr>
-            <w:pStyle w:val="Verzeichnis1"/>
+            <w:pStyle w:val="TOC1"/>
             <w:tabs>
               <w:tab w:val="left" w:pos="480"/>
               <w:tab w:val="right" w:leader="dot" w:pos="9062"/>
@@ -892,7 +944,7 @@
         </w:p>
         <w:p>
           <w:pPr>
-            <w:pStyle w:val="Verzeichnis2"/>
+            <w:pStyle w:val="TOC2"/>
             <w:tabs>
               <w:tab w:val="right" w:leader="dot" w:pos="9062"/>
             </w:tabs>
@@ -964,7 +1016,7 @@
         </w:p>
         <w:p>
           <w:pPr>
-            <w:pStyle w:val="Verzeichnis2"/>
+            <w:pStyle w:val="TOC2"/>
             <w:tabs>
               <w:tab w:val="right" w:leader="dot" w:pos="9062"/>
             </w:tabs>
@@ -1035,7 +1087,7 @@
         </w:p>
         <w:p>
           <w:pPr>
-            <w:pStyle w:val="Verzeichnis2"/>
+            <w:pStyle w:val="TOC2"/>
             <w:tabs>
               <w:tab w:val="right" w:leader="dot" w:pos="9062"/>
             </w:tabs>
@@ -1107,7 +1159,7 @@
         </w:p>
         <w:p>
           <w:pPr>
-            <w:pStyle w:val="Verzeichnis3"/>
+            <w:pStyle w:val="TOC3"/>
             <w:tabs>
               <w:tab w:val="right" w:leader="dot" w:pos="9062"/>
             </w:tabs>
@@ -1179,7 +1231,7 @@
         </w:p>
         <w:p>
           <w:pPr>
-            <w:pStyle w:val="Verzeichnis3"/>
+            <w:pStyle w:val="TOC3"/>
             <w:tabs>
               <w:tab w:val="right" w:leader="dot" w:pos="9062"/>
             </w:tabs>
@@ -1251,7 +1303,7 @@
         </w:p>
         <w:p>
           <w:pPr>
-            <w:pStyle w:val="Verzeichnis3"/>
+            <w:pStyle w:val="TOC3"/>
             <w:tabs>
               <w:tab w:val="right" w:leader="dot" w:pos="9062"/>
             </w:tabs>
@@ -1323,7 +1375,7 @@
         </w:p>
         <w:p>
           <w:pPr>
-            <w:pStyle w:val="Verzeichnis2"/>
+            <w:pStyle w:val="TOC2"/>
             <w:tabs>
               <w:tab w:val="right" w:leader="dot" w:pos="9062"/>
             </w:tabs>
@@ -1395,7 +1447,7 @@
         </w:p>
         <w:p>
           <w:pPr>
-            <w:pStyle w:val="Verzeichnis1"/>
+            <w:pStyle w:val="TOC1"/>
             <w:tabs>
               <w:tab w:val="left" w:pos="480"/>
               <w:tab w:val="right" w:leader="dot" w:pos="9062"/>
@@ -1483,7 +1535,7 @@
         </w:p>
         <w:p>
           <w:pPr>
-            <w:pStyle w:val="Verzeichnis1"/>
+            <w:pStyle w:val="TOC1"/>
             <w:tabs>
               <w:tab w:val="left" w:pos="480"/>
               <w:tab w:val="right" w:leader="dot" w:pos="9062"/>
@@ -1571,7 +1623,7 @@
         </w:p>
         <w:p>
           <w:pPr>
-            <w:pStyle w:val="Verzeichnis1"/>
+            <w:pStyle w:val="TOC1"/>
             <w:tabs>
               <w:tab w:val="left" w:pos="480"/>
               <w:tab w:val="right" w:leader="dot" w:pos="9062"/>
@@ -1659,7 +1711,7 @@
         </w:p>
         <w:p>
           <w:pPr>
-            <w:pStyle w:val="Verzeichnis1"/>
+            <w:pStyle w:val="TOC1"/>
             <w:tabs>
               <w:tab w:val="left" w:pos="480"/>
               <w:tab w:val="right" w:leader="dot" w:pos="9062"/>
@@ -1765,7 +1817,7 @@
     </w:p>
     <w:p>
       <w:pPr>
-        <w:pStyle w:val="berschrift1"/>
+        <w:pStyle w:val="Heading1"/>
         <w:numPr>
           <w:ilvl w:val="0"/>
           <w:numId w:val="2"/>
@@ -1788,19 +1840,7 @@
         <w:rPr>
           <w:lang w:val="de-CH"/>
         </w:rPr>
-        <w:t>Dieses Dokumen</w:t>
-      </w:r>
-      <w:r>
-        <w:rPr>
-          <w:lang w:val="de-CH"/>
-        </w:rPr>
-        <w:t>t beinhalt eine Zusammenfassung aller Anforderungen des Kunden und eine Übersicht über die Hauptfunktionen. Zudem ist ersichtlich welche technischen Voraussetzungen vorhanden sein müssen, damit das Patientenmanagementsystem erfolgreich umgesetzt werden kan</w:t>
-      </w:r>
-      <w:r>
-        <w:rPr>
-          <w:lang w:val="de-CH"/>
-        </w:rPr>
-        <w:t>n.</w:t>
+        <w:t>Dieses Dokument beinhalt eine Zusammenfassung aller Anforderungen des Kunden und eine Übersicht über die Hauptfunktionen. Zudem ist ersichtlich welche technischen Voraussetzungen vorhanden sein müssen, damit das Patientenmanagementsystem erfolgreich umgesetzt werden kann.</w:t>
       </w:r>
     </w:p>
     <w:p>
@@ -1831,7 +1871,7 @@
     </w:p>
     <w:p>
       <w:pPr>
-        <w:pStyle w:val="berschrift1"/>
+        <w:pStyle w:val="Heading1"/>
         <w:numPr>
           <w:ilvl w:val="0"/>
           <w:numId w:val="2"/>
@@ -1852,7 +1892,7 @@
     </w:p>
     <w:p>
       <w:pPr>
-        <w:pStyle w:val="berschrift2"/>
+        <w:pStyle w:val="Heading2"/>
         <w:rPr>
           <w:lang w:val="de-CH"/>
         </w:rPr>
@@ -1881,7 +1921,7 @@
     </w:p>
     <w:p>
       <w:pPr>
-        <w:pStyle w:val="Listenabsatz"/>
+        <w:pStyle w:val="ListParagraph"/>
         <w:numPr>
           <w:ilvl w:val="0"/>
           <w:numId w:val="3"/>
@@ -1899,7 +1939,7 @@
     </w:p>
     <w:p>
       <w:pPr>
-        <w:pStyle w:val="Listenabsatz"/>
+        <w:pStyle w:val="ListParagraph"/>
         <w:numPr>
           <w:ilvl w:val="0"/>
           <w:numId w:val="3"/>
@@ -1912,18 +1952,12 @@
         <w:rPr>
           <w:lang w:val="de-CH"/>
         </w:rPr>
-        <w:t>Leitende Ange</w:t>
-      </w:r>
-      <w:r>
-        <w:rPr>
-          <w:lang w:val="de-CH"/>
-        </w:rPr>
-        <w:t>stellte von Spitälern und Kliniken</w:t>
-      </w:r>
-    </w:p>
-    <w:p>
-      <w:pPr>
-        <w:pStyle w:val="Listenabsatz"/>
+        <w:t>Leitende Angestellte von Spitälern und Kliniken</w:t>
+      </w:r>
+    </w:p>
+    <w:p>
+      <w:pPr>
+        <w:pStyle w:val="ListParagraph"/>
         <w:numPr>
           <w:ilvl w:val="0"/>
           <w:numId w:val="3"/>
@@ -1941,7 +1975,7 @@
     </w:p>
     <w:p>
       <w:pPr>
-        <w:pStyle w:val="Listenabsatz"/>
+        <w:pStyle w:val="ListParagraph"/>
         <w:numPr>
           <w:ilvl w:val="0"/>
           <w:numId w:val="3"/>
@@ -1959,7 +1993,7 @@
     </w:p>
     <w:p>
       <w:pPr>
-        <w:pStyle w:val="Listenabsatz"/>
+        <w:pStyle w:val="ListParagraph"/>
         <w:numPr>
           <w:ilvl w:val="0"/>
           <w:numId w:val="3"/>
@@ -1977,19 +2011,18 @@
     </w:p>
     <w:p>
       <w:pPr>
-        <w:pStyle w:val="Listenabsatz"/>
-        <w:rPr>
-          <w:lang w:val="de-CH"/>
-        </w:rPr>
-      </w:pPr>
-    </w:p>
-    <w:p>
-      <w:pPr>
-        <w:pStyle w:val="berschrift2"/>
+        <w:pStyle w:val="ListParagraph"/>
+        <w:rPr>
+          <w:lang w:val="de-CH"/>
+        </w:rPr>
+      </w:pPr>
+    </w:p>
+    <w:p>
+      <w:pPr>
+        <w:pStyle w:val="Heading2"/>
       </w:pPr>
       <w:bookmarkStart w:id="4" w:name="_Toc510769956"/>
       <w:bookmarkStart w:id="5" w:name="_Toc511245868"/>
-      <w:proofErr w:type="spellStart"/>
       <w:r>
         <w:t>Projekt</w:t>
       </w:r>
@@ -1998,11 +2031,10 @@
         <w:t>mitarbeiter</w:t>
       </w:r>
       <w:bookmarkEnd w:id="5"/>
-      <w:proofErr w:type="spellEnd"/>
     </w:p>
     <w:tbl>
       <w:tblPr>
-        <w:tblStyle w:val="Listentabelle4Akzent1"/>
+        <w:tblStyle w:val="ListTable4-Accent1"/>
         <w:tblW w:w="5000" w:type="pct"/>
         <w:tblLook w:val="04A0" w:firstRow="1" w:lastRow="0" w:firstColumn="1" w:lastColumn="0" w:noHBand="0" w:noVBand="1"/>
       </w:tblPr>
@@ -2040,7 +2072,6 @@
             </w:pPr>
             <w:r>
               <w:rPr>
-                <w:color w:val="FFFFFF" w:themeColor="background1"/>
                 <w:szCs w:val="24"/>
               </w:rPr>
               <w:t>Name</w:t>
@@ -2069,21 +2100,11 @@
                 <w:szCs w:val="24"/>
               </w:rPr>
             </w:pPr>
-            <w:proofErr w:type="spellStart"/>
-            <w:r>
-              <w:rPr>
-                <w:color w:val="FFFFFF" w:themeColor="background1"/>
-                <w:szCs w:val="24"/>
-              </w:rPr>
-              <w:t>Github</w:t>
-            </w:r>
-            <w:proofErr w:type="spellEnd"/>
-            <w:r>
-              <w:rPr>
-                <w:color w:val="FFFFFF" w:themeColor="background1"/>
-                <w:szCs w:val="24"/>
-              </w:rPr>
-              <w:t xml:space="preserve"> Username</w:t>
+            <w:r>
+              <w:rPr>
+                <w:szCs w:val="24"/>
+              </w:rPr>
+              <w:t>Github Username</w:t>
             </w:r>
           </w:p>
         </w:tc>
@@ -2111,7 +2132,6 @@
             </w:pPr>
             <w:r>
               <w:rPr>
-                <w:color w:val="FFFFFF" w:themeColor="background1"/>
                 <w:szCs w:val="24"/>
               </w:rPr>
               <w:t>Rolle</w:t>
@@ -2147,16 +2167,8 @@
               <w:rPr>
                 <w:szCs w:val="24"/>
               </w:rPr>
-              <w:t xml:space="preserve">Andreas </w:t>
-            </w:r>
-            <w:proofErr w:type="spellStart"/>
-            <w:r>
-              <w:rPr>
-                <w:szCs w:val="24"/>
-              </w:rPr>
-              <w:t>Erb</w:t>
-            </w:r>
-            <w:proofErr w:type="spellEnd"/>
+              <w:t>Andreas Erb</w:t>
+            </w:r>
           </w:p>
         </w:tc>
         <w:tc>
@@ -2344,14 +2356,12 @@
                 <w:szCs w:val="24"/>
               </w:rPr>
             </w:pPr>
-            <w:proofErr w:type="spellStart"/>
             <w:r>
               <w:rPr>
                 <w:szCs w:val="24"/>
               </w:rPr>
               <w:t>projektins</w:t>
             </w:r>
-            <w:proofErr w:type="spellEnd"/>
           </w:p>
         </w:tc>
         <w:tc>
@@ -2407,16 +2417,8 @@
               <w:rPr>
                 <w:szCs w:val="24"/>
               </w:rPr>
-              <w:t xml:space="preserve">Dario </w:t>
-            </w:r>
-            <w:proofErr w:type="spellStart"/>
-            <w:r>
-              <w:rPr>
-                <w:szCs w:val="24"/>
-              </w:rPr>
-              <w:t>Furigo</w:t>
-            </w:r>
-            <w:proofErr w:type="spellEnd"/>
+              <w:t>Dario Furigo</w:t>
+            </w:r>
           </w:p>
         </w:tc>
         <w:tc>
@@ -2437,14 +2439,12 @@
                 <w:szCs w:val="24"/>
               </w:rPr>
             </w:pPr>
-            <w:proofErr w:type="spellStart"/>
             <w:r>
               <w:rPr>
                 <w:szCs w:val="24"/>
               </w:rPr>
               <w:t>VirtSyntaxError</w:t>
             </w:r>
-            <w:proofErr w:type="spellEnd"/>
           </w:p>
         </w:tc>
         <w:tc>
@@ -2501,16 +2501,8 @@
               <w:rPr>
                 <w:szCs w:val="24"/>
               </w:rPr>
-              <w:t xml:space="preserve">Ivo </w:t>
-            </w:r>
-            <w:proofErr w:type="spellStart"/>
-            <w:r>
-              <w:rPr>
-                <w:szCs w:val="24"/>
-              </w:rPr>
-              <w:t>Kozina</w:t>
-            </w:r>
-            <w:proofErr w:type="spellEnd"/>
+              <w:t>Ivo Kozina</w:t>
+            </w:r>
           </w:p>
         </w:tc>
         <w:tc>
@@ -2530,14 +2522,12 @@
                 <w:szCs w:val="24"/>
               </w:rPr>
             </w:pPr>
-            <w:proofErr w:type="spellStart"/>
             <w:r>
               <w:rPr>
                 <w:szCs w:val="24"/>
               </w:rPr>
               <w:t>kozinai</w:t>
             </w:r>
-            <w:proofErr w:type="spellEnd"/>
           </w:p>
         </w:tc>
         <w:tc>
@@ -2589,28 +2579,12 @@
                 <w:szCs w:val="24"/>
               </w:rPr>
             </w:pPr>
-            <w:proofErr w:type="spellStart"/>
-            <w:r>
-              <w:rPr>
-                <w:szCs w:val="24"/>
-              </w:rPr>
-              <w:t>Janick</w:t>
-            </w:r>
-            <w:proofErr w:type="spellEnd"/>
-            <w:r>
-              <w:rPr>
-                <w:szCs w:val="24"/>
-              </w:rPr>
-              <w:t xml:space="preserve"> </w:t>
-            </w:r>
-            <w:proofErr w:type="spellStart"/>
-            <w:r>
-              <w:rPr>
-                <w:szCs w:val="24"/>
-              </w:rPr>
-              <w:t>Lüdi</w:t>
-            </w:r>
-            <w:proofErr w:type="spellEnd"/>
+            <w:r>
+              <w:rPr>
+                <w:szCs w:val="24"/>
+              </w:rPr>
+              <w:t>Janick Lüdi</w:t>
+            </w:r>
           </w:p>
         </w:tc>
         <w:tc>
@@ -2631,14 +2605,12 @@
                 <w:szCs w:val="24"/>
               </w:rPr>
             </w:pPr>
-            <w:proofErr w:type="spellStart"/>
             <w:r>
               <w:rPr>
                 <w:szCs w:val="24"/>
               </w:rPr>
               <w:t>janexander</w:t>
             </w:r>
-            <w:proofErr w:type="spellEnd"/>
           </w:p>
         </w:tc>
         <w:tc>
@@ -2691,28 +2663,12 @@
                 <w:szCs w:val="24"/>
               </w:rPr>
             </w:pPr>
-            <w:proofErr w:type="spellStart"/>
-            <w:r>
-              <w:rPr>
-                <w:szCs w:val="24"/>
-              </w:rPr>
-              <w:t>Ohran</w:t>
-            </w:r>
-            <w:proofErr w:type="spellEnd"/>
-            <w:r>
-              <w:rPr>
-                <w:szCs w:val="24"/>
-              </w:rPr>
-              <w:t xml:space="preserve"> </w:t>
-            </w:r>
-            <w:proofErr w:type="spellStart"/>
-            <w:r>
-              <w:rPr>
-                <w:szCs w:val="24"/>
-              </w:rPr>
-              <w:t>Mujkic</w:t>
-            </w:r>
-            <w:proofErr w:type="spellEnd"/>
+            <w:r>
+              <w:rPr>
+                <w:szCs w:val="24"/>
+              </w:rPr>
+              <w:t>Ohran Mujkic</w:t>
+            </w:r>
           </w:p>
         </w:tc>
         <w:tc>
@@ -2768,12 +2724,12 @@
     </w:tbl>
     <w:p>
       <w:pPr>
-        <w:pStyle w:val="berschrift2"/>
-      </w:pPr>
-    </w:p>
-    <w:p>
-      <w:pPr>
-        <w:pStyle w:val="berschrift2"/>
+        <w:pStyle w:val="Heading2"/>
+      </w:pPr>
+    </w:p>
+    <w:p>
+      <w:pPr>
+        <w:pStyle w:val="Heading2"/>
         <w:rPr>
           <w:lang w:val="de-CH"/>
         </w:rPr>
@@ -2802,7 +2758,7 @@
     </w:p>
     <w:p>
       <w:pPr>
-        <w:pStyle w:val="berschrift3"/>
+        <w:pStyle w:val="Heading3"/>
         <w:rPr>
           <w:lang w:val="de-CH"/>
         </w:rPr>
@@ -2841,18 +2797,12 @@
         <w:rPr>
           <w:lang w:val="de-CH"/>
         </w:rPr>
-        <w:t>Das Tagebuch b</w:t>
-      </w:r>
-      <w:r>
-        <w:rPr>
-          <w:lang w:val="de-CH"/>
-        </w:rPr>
-        <w:t>einhaltet sowohl Instruktionen als auch Medikamentenverschreibungen.</w:t>
-      </w:r>
-    </w:p>
-    <w:p>
-      <w:pPr>
-        <w:pStyle w:val="berschrift3"/>
+        <w:t>Das Tagebuch beinhaltet sowohl Instruktionen als auch Medikamentenverschreibungen.</w:t>
+      </w:r>
+    </w:p>
+    <w:p>
+      <w:pPr>
+        <w:pStyle w:val="Heading3"/>
         <w:rPr>
           <w:lang w:val="de-CH"/>
         </w:rPr>
@@ -2878,13 +2828,7 @@
         <w:rPr>
           <w:lang w:val="de-CH"/>
         </w:rPr>
-        <w:t>Das Angehörigen-Tagebuch sorgt für einen einfachen Informationsfluss zwischen Angehörigen und Ärzten/Therapeuten. Angehörige tragen hier z.B. alltägliche Beobachtunge</w:t>
-      </w:r>
-      <w:r>
-        <w:rPr>
-          <w:lang w:val="de-CH"/>
-        </w:rPr>
-        <w:t>n über den Patienten ein um dem Arzt/Therapeuten Informationen über Fortschritte und Veränderungen im Verhalten einfach zur Verfügung zu stellen.</w:t>
+        <w:t>Das Angehörigen-Tagebuch sorgt für einen einfachen Informationsfluss zwischen Angehörigen und Ärzten/Therapeuten. Angehörige tragen hier z.B. alltägliche Beobachtungen über den Patienten ein um dem Arzt/Therapeuten Informationen über Fortschritte und Veränderungen im Verhalten einfach zur Verfügung zu stellen.</w:t>
       </w:r>
     </w:p>
     <w:p>
@@ -2910,18 +2854,12 @@
         <w:rPr>
           <w:lang w:val="de-CH"/>
         </w:rPr>
-        <w:t>Der Patient h</w:t>
-      </w:r>
-      <w:r>
-        <w:rPr>
-          <w:lang w:val="de-CH"/>
-        </w:rPr>
-        <w:t>at auf diese Einträge keinen Zugriff.</w:t>
-      </w:r>
-    </w:p>
-    <w:p>
-      <w:pPr>
-        <w:pStyle w:val="berschrift3"/>
+        <w:t>Der Patient hat auf diese Einträge keinen Zugriff.</w:t>
+      </w:r>
+    </w:p>
+    <w:p>
+      <w:pPr>
+        <w:pStyle w:val="Heading3"/>
         <w:rPr>
           <w:lang w:val="de-CH"/>
         </w:rPr>
@@ -2961,13 +2899,7 @@
         <w:rPr>
           <w:lang w:val="de-CH"/>
         </w:rPr>
-        <w:t>Laufend kann der aktuelle Status des Z</w:t>
-      </w:r>
-      <w:r>
-        <w:rPr>
-          <w:lang w:val="de-CH"/>
-        </w:rPr>
-        <w:t>iels angepasst werden. Ebenfalls gibt es die Möglichkeit ein Ziel zu favorisieren und dem Patienten dazu eine Mitteilung zu senden.</w:t>
+        <w:t>Laufend kann der aktuelle Status des Ziels angepasst werden. Ebenfalls gibt es die Möglichkeit ein Ziel zu favorisieren und dem Patienten dazu eine Mitteilung zu senden.</w:t>
       </w:r>
     </w:p>
     <w:p>
@@ -2985,7 +2917,7 @@
     </w:p>
     <w:p>
       <w:pPr>
-        <w:pStyle w:val="berschrift2"/>
+        <w:pStyle w:val="Heading2"/>
         <w:rPr>
           <w:lang w:val="de-CH"/>
         </w:rPr>
@@ -3034,7 +2966,7 @@
     </w:p>
     <w:p>
       <w:pPr>
-        <w:pStyle w:val="berschrift1"/>
+        <w:pStyle w:val="Heading1"/>
         <w:numPr>
           <w:ilvl w:val="0"/>
           <w:numId w:val="2"/>
@@ -3049,22 +2981,16 @@
     </w:p>
     <w:p>
       <w:pPr>
-        <w:pStyle w:val="berschrift2"/>
-        <w:rPr>
-          <w:lang w:val="de-CH"/>
-        </w:rPr>
-      </w:pPr>
-      <w:r>
-        <w:rPr>
-          <w:lang w:val="de-CH"/>
-        </w:rPr>
-        <w:t xml:space="preserve">User requirements </w:t>
-      </w:r>
-      <w:r>
-        <w:rPr>
-          <w:lang w:val="de-CH"/>
-        </w:rPr>
-        <w:t>definition</w:t>
+        <w:pStyle w:val="Heading2"/>
+        <w:rPr>
+          <w:lang w:val="de-CH"/>
+        </w:rPr>
+      </w:pPr>
+      <w:r>
+        <w:rPr>
+          <w:lang w:val="de-CH"/>
+        </w:rPr>
+        <w:t>User requirements definition</w:t>
       </w:r>
     </w:p>
     <w:p>
@@ -3084,7 +3010,7 @@
     </w:p>
     <w:p>
       <w:pPr>
-        <w:pStyle w:val="berschrift3"/>
+        <w:pStyle w:val="Heading3"/>
         <w:rPr>
           <w:lang w:val="de-CH"/>
         </w:rPr>
@@ -3123,33 +3049,66 @@
           <w:szCs w:val="26"/>
           <w:lang w:val="de-CH"/>
         </w:rPr>
-        <w:t>Änderungen im Tagebuch dürfen allerdin</w:t>
-      </w:r>
+        <w:t>Änderungen im Tagebuch dürfen allerdings nur Patiente und Ärzte vornehmen, Angehörige dürfen mit Einverständnis des Patienten die Einträge aber lesen.</w:t>
+      </w:r>
+    </w:p>
+    <w:p>
+      <w:pPr>
+        <w:rPr>
+          <w:lang w:val="de-CH"/>
+        </w:rPr>
+      </w:pPr>
       <w:r>
         <w:rPr>
           <w:rFonts w:asciiTheme="majorHAnsi" w:eastAsiaTheme="majorEastAsia" w:hAnsiTheme="majorHAnsi" w:cstheme="majorBidi"/>
           <w:szCs w:val="26"/>
           <w:lang w:val="de-CH"/>
         </w:rPr>
-        <w:t xml:space="preserve">gs nur </w:t>
-      </w:r>
-      <w:proofErr w:type="spellStart"/>
+        <w:t>Inhalt des Tagebuchs sind einerseits Instruktionen welche der Arzt dem Patienten gibt und andererseits eventuell anfällige Medikamente und deren Dosierung.</w:t>
+      </w:r>
+    </w:p>
+    <w:p>
+      <w:pPr>
+        <w:rPr>
+          <w:lang w:val="de-CH"/>
+        </w:rPr>
+      </w:pPr>
       <w:r>
         <w:rPr>
           <w:rFonts w:asciiTheme="majorHAnsi" w:eastAsiaTheme="majorEastAsia" w:hAnsiTheme="majorHAnsi" w:cstheme="majorBidi"/>
           <w:szCs w:val="26"/>
           <w:lang w:val="de-CH"/>
         </w:rPr>
-        <w:t>Patiente</w:t>
-      </w:r>
-      <w:proofErr w:type="spellEnd"/>
+        <w:t>Dem Patienten (und Angehörigen) stehen so jederzeit die gegebenen Instruktionen und die Medikamenteninformationen zur Verfügung. Der Arzt kann sich mit dem Tagebuch auf die Behandlung vorbereiten und den Fortschritt des Patienten erkennen.</w:t>
+      </w:r>
+    </w:p>
+    <w:p>
+      <w:pPr>
+        <w:pStyle w:val="Heading3"/>
+        <w:rPr>
+          <w:lang w:val="de-CH"/>
+        </w:rPr>
+      </w:pPr>
+      <w:r>
+        <w:rPr>
+          <w:lang w:val="de-CH"/>
+        </w:rPr>
+        <w:t>2. Angehörigen-Tagebuch</w:t>
+      </w:r>
+    </w:p>
+    <w:p>
+      <w:pPr>
+        <w:rPr>
+          <w:lang w:val="de-CH"/>
+        </w:rPr>
+      </w:pPr>
       <w:r>
         <w:rPr>
           <w:rFonts w:asciiTheme="majorHAnsi" w:eastAsiaTheme="majorEastAsia" w:hAnsiTheme="majorHAnsi" w:cstheme="majorBidi"/>
           <w:szCs w:val="26"/>
           <w:lang w:val="de-CH"/>
         </w:rPr>
-        <w:t xml:space="preserve"> und Ärzte vornehmen, Angehörige dürfen mit Einverständnis des Patienten die Einträge aber lesen.</w:t>
+        <w:t>Dieses Tagebuch richtet sich einzig an die Angehörigen und Ärzte. Patienten haben hier keinen Zugriff darauf.</w:t>
       </w:r>
     </w:p>
     <w:p>
@@ -3164,15 +3123,36 @@
           <w:szCs w:val="26"/>
           <w:lang w:val="de-CH"/>
         </w:rPr>
-        <w:t>Inhalt des Tagebuchs sind einerseits Instruktionen welche der Arzt dem Patienten gibt und andererseits eventuell anfällige Medikamente und dere</w:t>
-      </w:r>
+        <w:t>Das Angehörigen-Tagebuch dient vorallem dazu einen einfachen Informationsfluss zwischen den Angehörigen und Ärzten zu gewährleisten. Beispiele für Einträge wären hier erkannte Verhaltensänderungen des Patienten, Fortschritte oder einfach alltägliche Beobachtungen.</w:t>
+      </w:r>
+    </w:p>
+    <w:p>
+      <w:pPr>
+        <w:rPr>
+          <w:lang w:val="de-CH"/>
+        </w:rPr>
+      </w:pPr>
       <w:r>
         <w:rPr>
           <w:rFonts w:asciiTheme="majorHAnsi" w:eastAsiaTheme="majorEastAsia" w:hAnsiTheme="majorHAnsi" w:cstheme="majorBidi"/>
           <w:szCs w:val="26"/>
           <w:lang w:val="de-CH"/>
         </w:rPr>
-        <w:t>n Dosierung.</w:t>
+        <w:t>Auch Ärzte können Einträge vornehmen um die Angehörigen im Alltag mit Ratschlag zur Seite zu stehen.</w:t>
+      </w:r>
+    </w:p>
+    <w:p>
+      <w:pPr>
+        <w:pStyle w:val="Heading3"/>
+        <w:rPr>
+          <w:lang w:val="de-CH"/>
+        </w:rPr>
+      </w:pPr>
+      <w:r>
+        <w:rPr>
+          <w:lang w:val="de-CH"/>
+        </w:rPr>
+        <w:t>3. Zielvereinbarungen</w:t>
       </w:r>
     </w:p>
     <w:p>
@@ -3187,27 +3167,7 @@
           <w:szCs w:val="26"/>
           <w:lang w:val="de-CH"/>
         </w:rPr>
-        <w:t>Dem Patienten (und Angehörigen) stehen so jederzeit die gegebenen Instruktionen und die Medikamenteninformationen zur Verfügung. Der Arzt kann sich mit dem Tagebuch auf die Behandlung vorbereiten und den Fortschritt des Patienten erkennen.</w:t>
-      </w:r>
-    </w:p>
-    <w:p>
-      <w:pPr>
-        <w:pStyle w:val="berschrift3"/>
-        <w:rPr>
-          <w:lang w:val="de-CH"/>
-        </w:rPr>
-      </w:pPr>
-      <w:r>
-        <w:rPr>
-          <w:lang w:val="de-CH"/>
-        </w:rPr>
-        <w:t xml:space="preserve">2. </w:t>
-      </w:r>
-      <w:r>
-        <w:rPr>
-          <w:lang w:val="de-CH"/>
-        </w:rPr>
-        <w:t>Angehörigen-Tagebuch</w:t>
+        <w:t>Mit dem Zielvereinbarungssystem wird den Usern, in diesem Fall den Ärzten, Patienten und Angehörigen, eine einfache Möglichkeit zur Verfügung gestellt, Ziele mit dem Patienten zu Erfassen und deren Status aktuell zu halten.</w:t>
       </w:r>
     </w:p>
     <w:p>
@@ -3222,7 +3182,7 @@
           <w:szCs w:val="26"/>
           <w:lang w:val="de-CH"/>
         </w:rPr>
-        <w:t>Dieses Tagebuch richtet sich einzig an die Angehörigen und Ärzte. Patienten haben hier keinen Zugriff darauf.</w:t>
+        <w:t>So kann z.B. der Status eines Ziels laufend angepasst oder auch einzelne Ziele priorisiert und dem Patienten sogar eine dazugehörige Mitteilung gesendet werden.</w:t>
       </w:r>
     </w:p>
     <w:p>
@@ -3237,181 +3197,37 @@
           <w:szCs w:val="26"/>
           <w:lang w:val="de-CH"/>
         </w:rPr>
-        <w:t xml:space="preserve">Das Angehörigen-Tagebuch dient </w:t>
-      </w:r>
-      <w:proofErr w:type="spellStart"/>
+        <w:t>Der Patient hat hier keine Möglichkeit Änderungen vorzunehmen, kann aber jederzeit lesend aufs System zugreifen.</w:t>
+      </w:r>
+    </w:p>
+    <w:p>
+      <w:pPr>
+        <w:rPr>
+          <w:lang w:val="de-CH"/>
+        </w:rPr>
+      </w:pPr>
       <w:r>
         <w:rPr>
           <w:rFonts w:asciiTheme="majorHAnsi" w:eastAsiaTheme="majorEastAsia" w:hAnsiTheme="majorHAnsi" w:cstheme="majorBidi"/>
           <w:szCs w:val="26"/>
           <w:lang w:val="de-CH"/>
         </w:rPr>
-        <w:t>vorallem</w:t>
-      </w:r>
-      <w:proofErr w:type="spellEnd"/>
-      <w:r>
-        <w:rPr>
-          <w:rFonts w:asciiTheme="majorHAnsi" w:eastAsiaTheme="majorEastAsia" w:hAnsiTheme="majorHAnsi" w:cstheme="majorBidi"/>
-          <w:szCs w:val="26"/>
-          <w:lang w:val="de-CH"/>
-        </w:rPr>
-        <w:t xml:space="preserve"> dazu einen einfachen Informationsfluss zwischen den Angehörigen und Ärzten zu gewährl</w:t>
-      </w:r>
-      <w:r>
-        <w:rPr>
-          <w:rFonts w:asciiTheme="majorHAnsi" w:eastAsiaTheme="majorEastAsia" w:hAnsiTheme="majorHAnsi" w:cstheme="majorBidi"/>
-          <w:szCs w:val="26"/>
-          <w:lang w:val="de-CH"/>
-        </w:rPr>
-        <w:t>eisten. Beispiele für Einträge wären hier erkannte Verhaltensänderungen des Patienten, Fortschritte oder einfach alltägliche Beobachtungen.</w:t>
-      </w:r>
-    </w:p>
-    <w:p>
-      <w:pPr>
-        <w:rPr>
-          <w:lang w:val="de-CH"/>
-        </w:rPr>
-      </w:pPr>
-      <w:r>
-        <w:rPr>
-          <w:rFonts w:asciiTheme="majorHAnsi" w:eastAsiaTheme="majorEastAsia" w:hAnsiTheme="majorHAnsi" w:cstheme="majorBidi"/>
-          <w:szCs w:val="26"/>
-          <w:lang w:val="de-CH"/>
-        </w:rPr>
-        <w:t>Auch Ärzte können Einträge vornehmen um die Angehörigen im Alltag mit Ratschlag zur Seite zu stehen.</w:t>
-      </w:r>
-    </w:p>
-    <w:p>
-      <w:pPr>
-        <w:pStyle w:val="berschrift3"/>
-        <w:rPr>
-          <w:lang w:val="de-CH"/>
-        </w:rPr>
-      </w:pPr>
-      <w:r>
-        <w:rPr>
-          <w:lang w:val="de-CH"/>
-        </w:rPr>
-        <w:t>3. Zielvereinba</w:t>
-      </w:r>
-      <w:r>
-        <w:rPr>
-          <w:lang w:val="de-CH"/>
-        </w:rPr>
-        <w:t>rungen</w:t>
-      </w:r>
-    </w:p>
-    <w:p>
-      <w:pPr>
-        <w:rPr>
-          <w:lang w:val="de-CH"/>
-        </w:rPr>
-      </w:pPr>
-      <w:r>
-        <w:rPr>
-          <w:rFonts w:asciiTheme="majorHAnsi" w:eastAsiaTheme="majorEastAsia" w:hAnsiTheme="majorHAnsi" w:cstheme="majorBidi"/>
-          <w:szCs w:val="26"/>
-          <w:lang w:val="de-CH"/>
-        </w:rPr>
-        <w:t>Mit dem Zielvereinbarungssystem wird den Usern, in diesem Fall den Ärzten, Patienten und Angehörigen, eine einfache Möglichkeit zur Verfügung gestellt, Ziele mit dem Patienten zu Erfassen und deren Status aktuell zu halten.</w:t>
-      </w:r>
-    </w:p>
-    <w:p>
-      <w:pPr>
-        <w:rPr>
-          <w:lang w:val="de-CH"/>
-        </w:rPr>
-      </w:pPr>
-      <w:r>
-        <w:rPr>
-          <w:rFonts w:asciiTheme="majorHAnsi" w:eastAsiaTheme="majorEastAsia" w:hAnsiTheme="majorHAnsi" w:cstheme="majorBidi"/>
-          <w:szCs w:val="26"/>
-          <w:lang w:val="de-CH"/>
-        </w:rPr>
-        <w:t>So kann z.B. der Status e</w:t>
-      </w:r>
-      <w:r>
-        <w:rPr>
-          <w:rFonts w:asciiTheme="majorHAnsi" w:eastAsiaTheme="majorEastAsia" w:hAnsiTheme="majorHAnsi" w:cstheme="majorBidi"/>
-          <w:szCs w:val="26"/>
-          <w:lang w:val="de-CH"/>
-        </w:rPr>
-        <w:t>ines Ziels laufend angepasst oder auch einzelne Ziele priorisiert und dem Patienten sogar eine dazugehörige Mitteilung gesendet werden.</w:t>
-      </w:r>
-    </w:p>
-    <w:p>
-      <w:pPr>
-        <w:rPr>
-          <w:lang w:val="de-CH"/>
-        </w:rPr>
-      </w:pPr>
-      <w:r>
-        <w:rPr>
-          <w:rFonts w:asciiTheme="majorHAnsi" w:eastAsiaTheme="majorEastAsia" w:hAnsiTheme="majorHAnsi" w:cstheme="majorBidi"/>
-          <w:szCs w:val="26"/>
-          <w:lang w:val="de-CH"/>
-        </w:rPr>
-        <w:t>Der Patient hat hier keine Möglichkeit Änderungen vorzunehmen, kann aber jederzeit lesend aufs System zugreifen.</w:t>
-      </w:r>
-    </w:p>
-    <w:p>
-      <w:pPr>
-        <w:rPr>
-          <w:lang w:val="de-CH"/>
-        </w:rPr>
-      </w:pPr>
-      <w:r>
-        <w:rPr>
-          <w:rFonts w:asciiTheme="majorHAnsi" w:eastAsiaTheme="majorEastAsia" w:hAnsiTheme="majorHAnsi" w:cstheme="majorBidi"/>
-          <w:szCs w:val="26"/>
-          <w:lang w:val="de-CH"/>
-        </w:rPr>
-        <w:t>Ziele s</w:t>
-      </w:r>
-      <w:r>
-        <w:rPr>
-          <w:rFonts w:asciiTheme="majorHAnsi" w:eastAsiaTheme="majorEastAsia" w:hAnsiTheme="majorHAnsi" w:cstheme="majorBidi"/>
-          <w:szCs w:val="26"/>
-          <w:lang w:val="de-CH"/>
-        </w:rPr>
-        <w:t>etzen dürfen sowohl Angehörige als auch Ärzte. Dies wird aber klar getrennt, da die Meinung des Arztes natürlich ausschlaggebender ist.</w:t>
-      </w:r>
-    </w:p>
-    <w:p>
-      <w:pPr>
-        <w:pStyle w:val="berschrift3"/>
-        <w:rPr>
-          <w:lang w:val="de-CH"/>
-        </w:rPr>
-      </w:pPr>
-      <w:r>
-        <w:rPr>
-          <w:lang w:val="de-CH"/>
-        </w:rPr>
-        <w:t>Non-</w:t>
-      </w:r>
-      <w:proofErr w:type="spellStart"/>
-      <w:r>
-        <w:rPr>
-          <w:lang w:val="de-CH"/>
-        </w:rPr>
-        <w:t>functional</w:t>
-      </w:r>
-      <w:proofErr w:type="spellEnd"/>
-      <w:r>
-        <w:rPr>
-          <w:lang w:val="de-CH"/>
-        </w:rPr>
-        <w:t xml:space="preserve"> </w:t>
-      </w:r>
-      <w:proofErr w:type="spellStart"/>
-      <w:r>
-        <w:rPr>
-          <w:lang w:val="de-CH"/>
-        </w:rPr>
-        <w:t>requirements</w:t>
-      </w:r>
-      <w:proofErr w:type="spellEnd"/>
+        <w:t>Ziele setzen dürfen sowohl Angehörige als auch Ärzte. Dies wird aber klar getrennt, da die Meinung des Arztes natürlich ausschlaggebender ist.</w:t>
+      </w:r>
+    </w:p>
+    <w:p>
+      <w:pPr>
+        <w:pStyle w:val="Heading3"/>
+        <w:rPr>
+          <w:lang w:val="de-CH"/>
+        </w:rPr>
+      </w:pPr>
+      <w:r>
+        <w:rPr>
+          <w:lang w:val="de-CH"/>
+        </w:rPr>
+        <w:t>Non-functional requirements</w:t>
+      </w:r>
     </w:p>
     <w:p>
       <w:pPr>
@@ -3475,15 +3291,7 @@
           <w:lang w:val="de-CH"/>
         </w:rPr>
         <w:lastRenderedPageBreak/>
-        <w:t>Diese soll jederzeit,</w:t>
-      </w:r>
-      <w:r>
-        <w:rPr>
-          <w:rFonts w:asciiTheme="majorHAnsi" w:eastAsiaTheme="majorEastAsia" w:hAnsiTheme="majorHAnsi" w:cstheme="majorBidi"/>
-          <w:szCs w:val="26"/>
-          <w:lang w:val="de-CH"/>
-        </w:rPr>
-        <w:t xml:space="preserve"> bis auf eventuell anfällige Wartungsarbeiten, zur Verfügung stehen.</w:t>
+        <w:t>Diese soll jederzeit, bis auf eventuell anfällige Wartungsarbeiten, zur Verfügung stehen.</w:t>
       </w:r>
     </w:p>
     <w:p>
@@ -3547,41 +3355,7 @@
           <w:szCs w:val="26"/>
           <w:lang w:val="de-CH"/>
         </w:rPr>
-        <w:t>Da es sich bei den Informationen im System im Prinzip nur um Text handeln wi</w:t>
-      </w:r>
-      <w:r>
-        <w:rPr>
-          <w:rFonts w:asciiTheme="majorHAnsi" w:eastAsiaTheme="majorEastAsia" w:hAnsiTheme="majorHAnsi" w:cstheme="majorBidi"/>
-          <w:szCs w:val="26"/>
-          <w:lang w:val="de-CH"/>
-        </w:rPr>
-        <w:t xml:space="preserve">rd, wird es nicht sehr viel Platz in Anspruch nehmen. Bei vielen Usern kann sich über längere Zeit natürlich trotzdem eine grosse Menge an Informationen sammeln, weswegen in diesem Fall über eine Bereinigung älterer Einträge oder </w:t>
-      </w:r>
-      <w:proofErr w:type="spellStart"/>
-      <w:r>
-        <w:rPr>
-          <w:rFonts w:asciiTheme="majorHAnsi" w:eastAsiaTheme="majorEastAsia" w:hAnsiTheme="majorHAnsi" w:cstheme="majorBidi"/>
-          <w:szCs w:val="26"/>
-          <w:lang w:val="de-CH"/>
-        </w:rPr>
-        <w:t>archivierung</w:t>
-      </w:r>
-      <w:proofErr w:type="spellEnd"/>
-      <w:r>
-        <w:rPr>
-          <w:rFonts w:asciiTheme="majorHAnsi" w:eastAsiaTheme="majorEastAsia" w:hAnsiTheme="majorHAnsi" w:cstheme="majorBidi"/>
-          <w:szCs w:val="26"/>
-          <w:lang w:val="de-CH"/>
-        </w:rPr>
-        <w:t xml:space="preserve"> derer auf ein</w:t>
-      </w:r>
-      <w:r>
-        <w:rPr>
-          <w:rFonts w:asciiTheme="majorHAnsi" w:eastAsiaTheme="majorEastAsia" w:hAnsiTheme="majorHAnsi" w:cstheme="majorBidi"/>
-          <w:szCs w:val="26"/>
-          <w:lang w:val="de-CH"/>
-        </w:rPr>
-        <w:t xml:space="preserve"> externes System nachgedacht werden kann.</w:t>
+        <w:t>Da es sich bei den Informationen im System im Prinzip nur um Text handeln wird, wird es nicht sehr viel Platz in Anspruch nehmen. Bei vielen Usern kann sich über längere Zeit natürlich trotzdem eine grosse Menge an Informationen sammeln, weswegen in diesem Fall über eine Bereinigung älterer Einträge oder archivierung derer auf ein externes System nachgedacht werden kann.</w:t>
       </w:r>
     </w:p>
     <w:p>
@@ -3628,15 +3402,7 @@
           <w:szCs w:val="26"/>
           <w:lang w:val="de-CH"/>
         </w:rPr>
-        <w:t xml:space="preserve">Weiter soll das System auch den Grundlagen des Schweizerischen Gesundheitsgesetzes </w:t>
-      </w:r>
-      <w:r>
-        <w:rPr>
-          <w:rFonts w:asciiTheme="majorHAnsi" w:eastAsiaTheme="majorEastAsia" w:hAnsiTheme="majorHAnsi" w:cstheme="majorBidi"/>
-          <w:szCs w:val="26"/>
-          <w:lang w:val="de-CH"/>
-        </w:rPr>
-        <w:t>entsprechen.</w:t>
+        <w:t>Weiter soll das System auch den Grundlagen des Schweizerischen Gesundheitsgesetzes entsprechen.</w:t>
       </w:r>
     </w:p>
     <w:p>
@@ -3673,142 +3439,703 @@
     </w:p>
     <w:p>
       <w:pPr>
-        <w:pStyle w:val="berschrift2"/>
-        <w:rPr>
-          <w:lang w:val="de-CH"/>
-        </w:rPr>
-      </w:pPr>
-      <w:r>
-        <w:rPr>
-          <w:lang w:val="de-CH"/>
-        </w:rPr>
+        <w:pStyle w:val="Heading2"/>
+      </w:pPr>
+      <w:r>
         <w:t>System architecture</w:t>
       </w:r>
     </w:p>
     <w:p>
       <w:pPr>
-        <w:pStyle w:val="berschrift2"/>
-        <w:rPr>
-          <w:lang w:val="de-CH"/>
-        </w:rPr>
-      </w:pPr>
-      <w:r>
-        <w:rPr>
-          <w:lang w:val="de-CH"/>
-        </w:rPr>
+        <w:spacing w:after="0" w:line="240" w:lineRule="auto"/>
+        <w:rPr>
+          <w:rFonts w:asciiTheme="majorHAnsi" w:eastAsiaTheme="majorEastAsia" w:hAnsiTheme="majorHAnsi" w:cstheme="majorBidi"/>
+          <w:color w:val="2F5496" w:themeColor="accent1" w:themeShade="BF"/>
+          <w:sz w:val="36"/>
+          <w:szCs w:val="26"/>
+        </w:rPr>
+      </w:pPr>
+      <w:r>
+        <w:br w:type="page"/>
+      </w:r>
+    </w:p>
+    <w:p>
+      <w:pPr>
+        <w:pStyle w:val="Heading2"/>
+      </w:pPr>
+      <w:r>
+        <w:lastRenderedPageBreak/>
         <w:t>System requirements specification</w:t>
       </w:r>
     </w:p>
     <w:p>
       <w:pPr>
-        <w:pStyle w:val="berschrift2"/>
-        <w:rPr>
-          <w:lang w:val="de-CH"/>
-        </w:rPr>
-      </w:pPr>
-      <w:r>
-        <w:rPr>
-          <w:lang w:val="de-CH"/>
-        </w:rPr>
-        <w:t>System models</w:t>
-      </w:r>
-    </w:p>
-    <w:p>
-      <w:pPr>
-        <w:pStyle w:val="berschrift2"/>
-        <w:rPr>
-          <w:lang w:val="de-CH"/>
-        </w:rPr>
-      </w:pPr>
-      <w:r>
-        <w:rPr>
-          <w:lang w:val="de-CH"/>
-        </w:rPr>
-        <w:t xml:space="preserve">System </w:t>
-      </w:r>
-      <w:proofErr w:type="spellStart"/>
-      <w:r>
-        <w:rPr>
-          <w:lang w:val="de-CH"/>
-        </w:rPr>
-        <w:t>evolution</w:t>
-      </w:r>
-      <w:proofErr w:type="spellEnd"/>
-    </w:p>
-    <w:p>
-      <w:pPr>
-        <w:rPr>
-          <w:lang w:val="de-DE"/>
-        </w:rPr>
-      </w:pPr>
-      <w:r>
-        <w:rPr>
-          <w:lang w:val="de-DE"/>
-        </w:rPr>
-        <w:t>Für di</w:t>
-      </w:r>
-      <w:r>
-        <w:rPr>
-          <w:lang w:val="de-DE"/>
-        </w:rPr>
-        <w:t>e System-</w:t>
-      </w:r>
-      <w:r>
-        <w:rPr>
-          <w:lang w:val="de-DE"/>
-        </w:rPr>
-        <w:t>Evolution kann man sich an den 8 Lehmans Gesetzen orientieren.</w:t>
-      </w:r>
-    </w:p>
-    <w:p>
-      <w:pPr>
-        <w:rPr>
-          <w:lang w:val="de-DE"/>
-        </w:rPr>
-      </w:pPr>
-      <w:r>
-        <w:rPr>
-          <w:lang w:val="de-DE"/>
-        </w:rPr>
-        <w:t>Die beiden wichtigsten T</w:t>
-      </w:r>
+        <w:pStyle w:val="Heading3"/>
+      </w:pPr>
+      <w:r>
+        <w:t>F</w:t>
+      </w:r>
+      <w:r>
+        <w:t>unctional requirements</w:t>
+      </w:r>
+    </w:p>
+    <w:p>
+      <w:pPr>
+        <w:rPr>
+          <w:u w:val="single"/>
+          <w:lang w:val="de-CH"/>
+        </w:rPr>
+      </w:pPr>
+      <w:r>
+        <w:rPr>
+          <w:u w:val="single"/>
+          <w:lang w:val="de-CH"/>
+        </w:rPr>
+        <w:t>Development</w:t>
+      </w:r>
+    </w:p>
+    <w:p>
+      <w:pPr>
+        <w:rPr>
+          <w:lang w:val="de-CH"/>
+        </w:rPr>
+      </w:pPr>
+      <w:r>
+        <w:rPr>
+          <w:lang w:val="de-CH"/>
+        </w:rPr>
+        <w:t xml:space="preserve">Die Software wird mit Java Version 8, welche unter einer GNU Lizenz steht entwickelt. </w:t>
+      </w:r>
+      <w:r>
+        <w:rPr>
+          <w:lang w:val="de-CH"/>
+        </w:rPr>
+        <w:t xml:space="preserve">Als Framework wird Vaadin, das ein sehr mächtiges Tool für „rich internet applications“ ist. Die Lizenz für Vaadin ist Apache License 2.0. </w:t>
+      </w:r>
+    </w:p>
+    <w:p>
+      <w:pPr>
+        <w:rPr>
+          <w:u w:val="single"/>
+          <w:lang w:val="de-CH"/>
+        </w:rPr>
+      </w:pPr>
+      <w:r>
+        <w:rPr>
+          <w:u w:val="single"/>
+          <w:lang w:val="de-CH"/>
+        </w:rPr>
+        <w:t>Data</w:t>
+      </w:r>
+    </w:p>
+    <w:p>
+      <w:pPr>
+        <w:rPr>
+          <w:lang w:val="de-CH"/>
+        </w:rPr>
+      </w:pPr>
+      <w:r>
+        <w:rPr>
+          <w:lang w:val="de-CH"/>
+        </w:rPr>
+        <w:t>Die Applikation soll in der Lage sein mit einem Datenbanksystem zu kommunizieren. Hierbei wird auf eine SQL-Datenbank gesetzt. Die Daten sollen im System erstellt, bearbeitet, abgerufen sowie gelöscht werden können.</w:t>
+      </w:r>
+    </w:p>
+    <w:p>
+      <w:pPr>
+        <w:rPr>
+          <w:u w:val="single"/>
+          <w:lang w:val="de-CH"/>
+        </w:rPr>
+      </w:pPr>
+      <w:r>
+        <w:rPr>
+          <w:u w:val="single"/>
+          <w:lang w:val="de-CH"/>
+        </w:rPr>
+        <w:t>Responsive Design</w:t>
+      </w:r>
+    </w:p>
+    <w:p>
+      <w:pPr>
+        <w:rPr>
+          <w:lang w:val="de-CH"/>
+        </w:rPr>
+      </w:pPr>
+      <w:r>
+        <w:rPr>
+          <w:lang w:val="de-CH"/>
+        </w:rPr>
+        <w:t xml:space="preserve">Um eine </w:t>
+      </w:r>
+      <w:r>
+        <w:rPr>
+          <w:lang w:val="de-CH"/>
+        </w:rPr>
+        <w:t xml:space="preserve">gute UX zu gewährleisten soll die App responsive ausgerichtet sein. Das bedeutet in erster Linie, dass auf allen Gerätgrössen eine optimale Nutzung der App ermöglicht werden soll. </w:t>
+      </w:r>
+    </w:p>
+    <w:p>
+      <w:pPr>
+        <w:rPr>
+          <w:u w:val="single"/>
+          <w:lang w:val="de-CH"/>
+        </w:rPr>
+      </w:pPr>
+      <w:r>
+        <w:rPr>
+          <w:u w:val="single"/>
+          <w:lang w:val="de-CH"/>
+        </w:rPr>
+        <w:t>Roles</w:t>
+      </w:r>
+    </w:p>
+    <w:p>
+      <w:pPr>
+        <w:rPr>
+          <w:lang w:val="de-CH"/>
+        </w:rPr>
+      </w:pPr>
+      <w:r>
+        <w:rPr>
+          <w:lang w:val="de-CH"/>
+        </w:rPr>
+        <w:t>Es soll ein Berechtigungssystem geben, welches von bestimmten Benutzer angepasst werden. Ausserdem kürzt oder erweitert dieses Berechtigungskonzept die funktionalen Möglichkeiten des Benutzer</w:t>
+      </w:r>
+      <w:r>
+        <w:rPr>
+          <w:lang w:val="de-CH"/>
+        </w:rPr>
+        <w:t>. Ein nicht-bevormundeter Erkrankter (Soziale Phobie) soll die Möglichkeit erhalten die Berechtigungen der Angehörigen einschränken zu können.</w:t>
+      </w:r>
+    </w:p>
+    <w:p>
+      <w:pPr>
+        <w:rPr>
+          <w:u w:val="single"/>
+          <w:lang w:val="de-CH"/>
+        </w:rPr>
+      </w:pPr>
+      <w:r>
+        <w:rPr>
+          <w:u w:val="single"/>
+          <w:lang w:val="de-CH"/>
+        </w:rPr>
+        <w:t>Patienten-Tagebuch</w:t>
+      </w:r>
+    </w:p>
+    <w:p>
+      <w:pPr>
+        <w:rPr>
+          <w:lang w:val="de-CH"/>
+        </w:rPr>
+      </w:pPr>
+      <w:r>
+        <w:rPr>
+          <w:lang w:val="de-CH"/>
+        </w:rPr>
+        <w:t xml:space="preserve">Die Software ermöglicht einen einfachen Kommunikationsaustausch zwischen dem Klienten und dem Health Professional. Der Klient kann jeden Tag max. einen Tagebuch-Eintrag erfassen und mit seinem Betreuer sowie den Angehörigen teilen. </w:t>
+      </w:r>
+      <w:r>
+        <w:rPr>
+          <w:lang w:val="de-CH"/>
+        </w:rPr>
+        <w:t>Falls der Erkrankte nicht bevormundet ist, kann er die Leserecht der Angehörigen entziehen.</w:t>
+      </w:r>
+      <w:r>
+        <w:rPr>
+          <w:lang w:val="de-CH"/>
+        </w:rPr>
+        <w:t xml:space="preserve"> Durch eine Kommentar-Funktion soll ähnlich wie bei einem Forum-Thread die Möglichkeit bestehen eine Diskussion zu führen.</w:t>
+      </w:r>
+    </w:p>
+    <w:p>
+      <w:pPr>
+        <w:rPr>
+          <w:lang w:val="de-CH"/>
+        </w:rPr>
+      </w:pPr>
+      <w:r>
+        <w:rPr>
+          <w:lang w:val="de-CH"/>
+        </w:rPr>
+        <w:t>Die Einträge sind, dank dem Berechtigungskonzept, nur vom Health Professional und Erkrankten bearbeitbar. Die Speicherung der Einträge erfolgt über die Datenbank.</w:t>
+      </w:r>
+    </w:p>
+    <w:p>
+      <w:pPr>
+        <w:rPr>
+          <w:lang w:val="de-CH"/>
+        </w:rPr>
+      </w:pPr>
+      <w:r>
+        <w:rPr>
+          <w:lang w:val="de-CH"/>
+        </w:rPr>
+        <w:t>Damit jeden Tag ein Eintrag erfasst wird, werden die Angehörigen per Mail informiert.</w:t>
+      </w:r>
+    </w:p>
+    <w:p>
+      <w:pPr>
+        <w:rPr>
+          <w:lang w:val="de-CH"/>
+        </w:rPr>
+      </w:pPr>
+    </w:p>
+    <w:p>
+      <w:pPr>
+        <w:spacing w:after="0" w:line="240" w:lineRule="auto"/>
+        <w:rPr>
+          <w:u w:val="single"/>
+          <w:lang w:val="de-CH"/>
+        </w:rPr>
+      </w:pPr>
+      <w:r>
+        <w:rPr>
+          <w:u w:val="single"/>
+          <w:lang w:val="de-CH"/>
+        </w:rPr>
+        <w:br w:type="page"/>
+      </w:r>
+    </w:p>
+    <w:p>
+      <w:pPr>
+        <w:rPr>
+          <w:u w:val="single"/>
+          <w:lang w:val="de-CH"/>
+        </w:rPr>
+      </w:pPr>
+      <w:r>
+        <w:rPr>
+          <w:u w:val="single"/>
+          <w:lang w:val="de-CH"/>
+        </w:rPr>
+        <w:lastRenderedPageBreak/>
+        <w:t>Angehörigen</w:t>
+      </w:r>
+      <w:r>
+        <w:rPr>
+          <w:u w:val="single"/>
+          <w:lang w:val="de-CH"/>
+        </w:rPr>
+        <w:t>-Tagebuch</w:t>
+      </w:r>
+    </w:p>
+    <w:p>
+      <w:pPr>
+        <w:rPr>
+          <w:lang w:val="de-CH"/>
+        </w:rPr>
+      </w:pPr>
+      <w:r>
+        <w:rPr>
+          <w:lang w:val="de-CH"/>
+        </w:rPr>
+        <w:t xml:space="preserve">Die Software ermöglicht einen einfachen Kommunikationsaustausch zwischen dem </w:t>
+      </w:r>
+      <w:r>
+        <w:rPr>
+          <w:lang w:val="de-CH"/>
+        </w:rPr>
+        <w:t>Angehörigen</w:t>
+      </w:r>
+      <w:r>
+        <w:rPr>
+          <w:lang w:val="de-CH"/>
+        </w:rPr>
+        <w:t xml:space="preserve"> und dem Health Professional. Der </w:t>
+      </w:r>
+      <w:r>
+        <w:rPr>
+          <w:lang w:val="de-CH"/>
+        </w:rPr>
+        <w:t>Angehörige</w:t>
+      </w:r>
+      <w:r>
+        <w:rPr>
+          <w:lang w:val="de-CH"/>
+        </w:rPr>
+        <w:t xml:space="preserve"> kann jeden Tag max. einen Tagebuch-Eintrag erfassen und</w:t>
+      </w:r>
+      <w:r>
+        <w:rPr>
+          <w:lang w:val="de-CH"/>
+        </w:rPr>
+        <w:t xml:space="preserve"> mit dem</w:t>
+      </w:r>
+      <w:r>
+        <w:rPr>
+          <w:lang w:val="de-CH"/>
+        </w:rPr>
+        <w:t xml:space="preserve"> </w:t>
+      </w:r>
+      <w:r>
+        <w:rPr>
+          <w:lang w:val="de-CH"/>
+        </w:rPr>
+        <w:t>Health Professional teilen</w:t>
+      </w:r>
+      <w:r>
+        <w:rPr>
+          <w:lang w:val="de-CH"/>
+        </w:rPr>
+        <w:t>.</w:t>
+      </w:r>
+      <w:r>
+        <w:rPr>
+          <w:lang w:val="de-CH"/>
+        </w:rPr>
+        <w:t xml:space="preserve"> Durch eine Kommentar-Funktion soll ähnlich wie bei einem Forum-Thread die Möglichkeit bestehen eine Diskussion zu führen.</w:t>
+      </w:r>
+    </w:p>
+    <w:p>
+      <w:pPr>
+        <w:rPr>
+          <w:lang w:val="de-CH"/>
+        </w:rPr>
+      </w:pPr>
+      <w:r>
+        <w:rPr>
+          <w:lang w:val="de-CH"/>
+        </w:rPr>
+        <w:t>Die Einträge sind, dank dem Berechtigungskonzept, nur vom Health Professio</w:t>
+      </w:r>
+      <w:r>
+        <w:rPr>
+          <w:lang w:val="de-CH"/>
+        </w:rPr>
+        <w:t xml:space="preserve">nal und Angehörigen </w:t>
+      </w:r>
+      <w:r>
+        <w:rPr>
+          <w:lang w:val="de-CH"/>
+        </w:rPr>
+        <w:t>bearbeitbar. Die Speicherung der Einträge erfolgt über die Datenbank.</w:t>
+      </w:r>
+    </w:p>
+    <w:p>
+      <w:pPr>
+        <w:rPr>
+          <w:lang w:val="de-CH"/>
+        </w:rPr>
+      </w:pPr>
+      <w:r>
+        <w:rPr>
+          <w:lang w:val="de-CH"/>
+        </w:rPr>
+        <w:t>Damit jeden Tag ein Eintrag erfasst wird, werden die Angehörigen per Mail informiert.</w:t>
+      </w:r>
+    </w:p>
+    <w:p>
+      <w:pPr>
+        <w:rPr>
+          <w:u w:val="single"/>
+          <w:lang w:val="de-CH"/>
+        </w:rPr>
+      </w:pPr>
+      <w:r>
+        <w:rPr>
+          <w:u w:val="single"/>
+          <w:lang w:val="de-CH"/>
+        </w:rPr>
+        <w:t>Zielsetzung</w:t>
+      </w:r>
+    </w:p>
+    <w:p>
+      <w:pPr>
+        <w:rPr>
+          <w:lang w:val="de-CH"/>
+        </w:rPr>
+      </w:pPr>
+      <w:r>
+        <w:rPr>
+          <w:lang w:val="de-CH"/>
+        </w:rPr>
+        <w:t xml:space="preserve">Das </w:t>
+      </w:r>
+      <w:r>
+        <w:rPr>
+          <w:lang w:val="de-CH"/>
+        </w:rPr>
+        <w:t>Berechtigungskonzept ermöglicht, dass Angehörige sowie Health Professionals in der Lage sind Ziele für den Erkrankten zu setzen. Die Erkrankten haben auf dieser Maskenansicht nur Leserechte.</w:t>
+      </w:r>
+    </w:p>
+    <w:p>
+      <w:pPr>
+        <w:rPr>
+          <w:lang w:val="de-CH"/>
+        </w:rPr>
+      </w:pPr>
+      <w:r>
+        <w:rPr>
+          <w:lang w:val="de-CH"/>
+        </w:rPr>
+        <w:t>Die Ziele sind auf der Datenbank gespeichert und werden von dort aus auch aufgerufen.</w:t>
+      </w:r>
+    </w:p>
+    <w:p>
+      <w:pPr>
+        <w:rPr>
+          <w:lang w:val="de-CH"/>
+        </w:rPr>
+      </w:pPr>
+      <w:r>
+        <w:rPr>
+          <w:lang w:val="de-CH"/>
+        </w:rPr>
+        <w:t>Damit der Erkrankte das Ziel nicht vergisst, wird er anhand eines Reminder (Mail) auf das aktuelle Ziel aufmerksam gemacht.</w:t>
+      </w:r>
+    </w:p>
+    <w:p>
+      <w:pPr>
+        <w:spacing w:after="0" w:line="240" w:lineRule="auto"/>
+        <w:rPr>
+          <w:u w:val="single"/>
+          <w:lang w:val="de-CH"/>
+        </w:rPr>
+      </w:pPr>
+    </w:p>
+    <w:p>
+      <w:pPr>
+        <w:spacing w:after="0" w:line="240" w:lineRule="auto"/>
+        <w:rPr>
+          <w:u w:val="single"/>
+          <w:lang w:val="de-CH"/>
+        </w:rPr>
+      </w:pPr>
       <w:bookmarkStart w:id="15" w:name="_GoBack"/>
       <w:bookmarkEnd w:id="15"/>
-      <w:r>
+    </w:p>
+    <w:p>
+      <w:pPr>
+        <w:pStyle w:val="Heading3"/>
+      </w:pPr>
+      <w:r>
+        <w:t>Non-</w:t>
+      </w:r>
+      <w:r>
+        <w:t>F</w:t>
+      </w:r>
+      <w:r>
+        <w:t>unctional requirements</w:t>
+      </w:r>
+    </w:p>
+    <w:p>
+      <w:pPr>
+        <w:rPr>
+          <w:rFonts w:asciiTheme="majorHAnsi" w:eastAsiaTheme="majorEastAsia" w:hAnsiTheme="majorHAnsi" w:cstheme="majorBidi"/>
+          <w:szCs w:val="26"/>
+          <w:u w:val="single"/>
+          <w:lang w:val="de-CH"/>
+        </w:rPr>
+      </w:pPr>
+      <w:r>
+        <w:rPr>
+          <w:rFonts w:asciiTheme="majorHAnsi" w:eastAsiaTheme="majorEastAsia" w:hAnsiTheme="majorHAnsi" w:cstheme="majorBidi"/>
+          <w:szCs w:val="26"/>
+          <w:u w:val="single"/>
+          <w:lang w:val="de-CH"/>
+        </w:rPr>
+        <w:t>Performance</w:t>
+      </w:r>
+    </w:p>
+    <w:p>
+      <w:pPr>
+        <w:rPr>
+          <w:u w:val="single"/>
+          <w:lang w:val="de-CH"/>
+        </w:rPr>
+      </w:pPr>
+      <w:r>
+        <w:rPr>
+          <w:rFonts w:eastAsiaTheme="majorEastAsia" w:cstheme="majorBidi"/>
+          <w:szCs w:val="26"/>
+          <w:lang w:val="de-CH"/>
+        </w:rPr>
+        <w:t>Die Applikation sollte eine schnelle Reaktionszeit haben. Dabei sollten die Daten auch möglichst schnell geladen werden</w:t>
+      </w:r>
+      <w:r>
+        <w:rPr>
+          <w:rFonts w:eastAsiaTheme="majorEastAsia" w:cstheme="majorBidi"/>
+          <w:szCs w:val="26"/>
+          <w:lang w:val="de-CH"/>
+        </w:rPr>
+        <w:t>, so das für den Benutzer kaum Wartezeiten entstehen.</w:t>
+      </w:r>
+    </w:p>
+    <w:p>
+      <w:pPr>
+        <w:rPr>
+          <w:u w:val="single"/>
+          <w:lang w:val="de-CH"/>
+        </w:rPr>
+      </w:pPr>
+      <w:r>
+        <w:rPr>
+          <w:rFonts w:asciiTheme="majorHAnsi" w:eastAsiaTheme="majorEastAsia" w:hAnsiTheme="majorHAnsi" w:cstheme="majorBidi"/>
+          <w:szCs w:val="26"/>
+          <w:u w:val="single"/>
+          <w:lang w:val="de-CH"/>
+        </w:rPr>
+        <w:t>Privacy</w:t>
+      </w:r>
+    </w:p>
+    <w:p>
+      <w:pPr>
+        <w:rPr>
+          <w:lang w:val="de-CH"/>
+        </w:rPr>
+      </w:pPr>
+      <w:r>
+        <w:rPr>
+          <w:lang w:val="de-CH"/>
+        </w:rPr>
+        <w:t>Sicherheitslücken, besonders betreffend Personendaten, dürfen in der Applikation nicht vorhanden sein</w:t>
+      </w:r>
+      <w:r>
+        <w:rPr>
+          <w:lang w:val="de-CH"/>
+        </w:rPr>
+        <w:t>. Die Software sollte nach bestem Gewissen dem Datenschutzgesetz entsprechen.</w:t>
+      </w:r>
+    </w:p>
+    <w:p>
+      <w:pPr>
+        <w:rPr>
+          <w:u w:val="single"/>
+          <w:lang w:val="de-CH"/>
+        </w:rPr>
+      </w:pPr>
+    </w:p>
+    <w:p>
+      <w:pPr>
+        <w:rPr>
+          <w:u w:val="single"/>
+          <w:lang w:val="de-CH"/>
+        </w:rPr>
+      </w:pPr>
+      <w:r>
+        <w:rPr>
+          <w:u w:val="single"/>
+          <w:lang w:val="de-CH"/>
+        </w:rPr>
+        <w:t>Design</w:t>
+      </w:r>
+    </w:p>
+    <w:p>
+      <w:pPr>
+        <w:rPr>
+          <w:lang w:val="de-CH"/>
+        </w:rPr>
+      </w:pPr>
+      <w:r>
+        <w:rPr>
+          <w:lang w:val="de-CH"/>
+        </w:rPr>
+        <w:t>Für alle Benutzergruppen sollte das Layout der Applikation ansprechend sein. Die Verwendung einer solchen Software sollte selbsterklärend sowie einfach sein.</w:t>
+      </w:r>
+    </w:p>
+    <w:p>
+      <w:pPr>
+        <w:spacing w:after="0" w:line="240" w:lineRule="auto"/>
+        <w:rPr>
+          <w:rFonts w:asciiTheme="majorHAnsi" w:eastAsiaTheme="majorEastAsia" w:hAnsiTheme="majorHAnsi" w:cstheme="majorBidi"/>
+          <w:color w:val="2F5496" w:themeColor="accent1" w:themeShade="BF"/>
+          <w:sz w:val="36"/>
+          <w:szCs w:val="26"/>
+          <w:lang w:val="de-CH"/>
+        </w:rPr>
+      </w:pPr>
+      <w:r>
+        <w:rPr>
+          <w:lang w:val="de-CH"/>
+        </w:rPr>
+        <w:br w:type="page"/>
+      </w:r>
+    </w:p>
+    <w:p>
+      <w:pPr>
+        <w:pStyle w:val="Heading2"/>
+        <w:rPr>
+          <w:lang w:val="de-CH"/>
+        </w:rPr>
+      </w:pPr>
+      <w:r>
+        <w:rPr>
+          <w:lang w:val="de-CH"/>
+        </w:rPr>
+        <w:lastRenderedPageBreak/>
+        <w:t>System models</w:t>
+      </w:r>
+    </w:p>
+    <w:p>
+      <w:pPr>
+        <w:pStyle w:val="Heading2"/>
+        <w:rPr>
+          <w:lang w:val="de-CH"/>
+        </w:rPr>
+      </w:pPr>
+      <w:r>
+        <w:rPr>
+          <w:lang w:val="de-CH"/>
+        </w:rPr>
+        <w:t>System evolution</w:t>
+      </w:r>
+    </w:p>
+    <w:p>
+      <w:pPr>
         <w:rPr>
           <w:lang w:val="de-DE"/>
         </w:rPr>
-        <w:t>eile welche man diesen entnehmen kann sind, dass das System kontinuierlich an Neuerungen angepasst werden muss, da es ansonsten an Effektivität verliert und das</w:t>
-      </w:r>
+      </w:pPr>
       <w:r>
         <w:rPr>
           <w:lang w:val="de-DE"/>
         </w:rPr>
-        <w:t>s verhindert werden sollte, dass Änderungen der Software zu Unübersichtlichkeit und extremer Komplexität führen.</w:t>
-      </w:r>
-    </w:p>
-    <w:p>
-      <w:pPr>
+        <w:t>Für di</w:t>
+      </w:r>
+      <w:r>
         <w:rPr>
           <w:lang w:val="de-DE"/>
         </w:rPr>
-      </w:pPr>
+        <w:t>e System-</w:t>
+      </w:r>
       <w:r>
         <w:rPr>
           <w:lang w:val="de-DE"/>
         </w:rPr>
-        <w:t>Die Software soll von Anfang an so aufgebaut werden, dass das Hinzufügen neuer Funktionalitäten auf Grund von Userwünschen kein Problem darstel</w:t>
-      </w:r>
-      <w:r>
+        <w:t>Evolution kann man sich an den 8 Lehmans Gesetzen orientieren.</w:t>
+      </w:r>
+    </w:p>
+    <w:p>
+      <w:pPr>
         <w:rPr>
           <w:lang w:val="de-DE"/>
         </w:rPr>
-        <w:t xml:space="preserve">lt. </w:t>
-      </w:r>
-    </w:p>
-    <w:p>
-      <w:pPr>
-        <w:pStyle w:val="berschrift2"/>
+      </w:pPr>
+      <w:r>
+        <w:rPr>
+          <w:lang w:val="de-DE"/>
+        </w:rPr>
+        <w:t>Die beiden wichtigsten Teile welche man diesen entnehmen kann sind, dass das System kontinuierlich an Neuerungen angepasst werden muss, da es ansonsten an Effektivität verliert und dass verhindert werden sollte, dass Änderungen der Software zu Unübersichtlichkeit und extremer Komplexität führen.</w:t>
+      </w:r>
+    </w:p>
+    <w:p>
+      <w:pPr>
+        <w:rPr>
+          <w:lang w:val="de-DE"/>
+        </w:rPr>
+      </w:pPr>
+      <w:r>
+        <w:rPr>
+          <w:lang w:val="de-DE"/>
+        </w:rPr>
+        <w:t xml:space="preserve">Die Software soll von Anfang an so aufgebaut werden, dass das Hinzufügen neuer Funktionalitäten auf Grund von Userwünschen kein Problem darstellt. </w:t>
+      </w:r>
+    </w:p>
+    <w:p>
+      <w:pPr>
+        <w:pStyle w:val="Heading2"/>
         <w:rPr>
           <w:lang w:val="de-CH"/>
         </w:rPr>
@@ -3822,23 +4149,21 @@
     </w:p>
     <w:p>
       <w:pPr>
-        <w:pStyle w:val="berschrift1"/>
+        <w:pStyle w:val="Heading1"/>
         <w:numPr>
           <w:ilvl w:val="0"/>
           <w:numId w:val="2"/>
         </w:numPr>
       </w:pPr>
       <w:bookmarkStart w:id="16" w:name="_Toc511245875"/>
-      <w:proofErr w:type="spellStart"/>
       <w:r>
         <w:t>Anhang</w:t>
       </w:r>
       <w:bookmarkEnd w:id="16"/>
-      <w:proofErr w:type="spellEnd"/>
-    </w:p>
-    <w:p>
-      <w:pPr>
-        <w:pStyle w:val="berschrift1"/>
+    </w:p>
+    <w:p>
+      <w:pPr>
+        <w:pStyle w:val="Heading1"/>
         <w:numPr>
           <w:ilvl w:val="0"/>
           <w:numId w:val="2"/>
@@ -3847,16 +4172,14 @@
       <w:bookmarkStart w:id="17" w:name="_Toc510769957"/>
       <w:bookmarkStart w:id="18" w:name="_Toc511245876"/>
       <w:bookmarkEnd w:id="17"/>
-      <w:proofErr w:type="spellStart"/>
       <w:r>
         <w:t>Glossar</w:t>
       </w:r>
       <w:bookmarkEnd w:id="18"/>
-      <w:proofErr w:type="spellEnd"/>
     </w:p>
     <w:tbl>
       <w:tblPr>
-        <w:tblStyle w:val="Listentabelle4Akzent1"/>
+        <w:tblStyle w:val="ListTable4-Accent1"/>
         <w:tblW w:w="5000" w:type="pct"/>
         <w:tblLook w:val="04A0" w:firstRow="1" w:lastRow="0" w:firstColumn="1" w:lastColumn="0" w:noHBand="0" w:noVBand="1"/>
       </w:tblPr>
@@ -3891,15 +4214,12 @@
                 <w:szCs w:val="24"/>
               </w:rPr>
             </w:pPr>
-            <w:proofErr w:type="spellStart"/>
-            <w:r>
-              <w:rPr>
-                <w:color w:val="FFFFFF" w:themeColor="background1"/>
+            <w:r>
+              <w:rPr>
                 <w:szCs w:val="24"/>
               </w:rPr>
               <w:t>Begriff</w:t>
             </w:r>
-            <w:proofErr w:type="spellEnd"/>
           </w:p>
         </w:tc>
         <w:tc>
@@ -3926,7 +4246,6 @@
             </w:pPr>
             <w:r>
               <w:rPr>
-                <w:color w:val="FFFFFF" w:themeColor="background1"/>
                 <w:szCs w:val="24"/>
               </w:rPr>
               <w:t>Definition</w:t>
@@ -3962,7 +4281,6 @@
               <w:rPr>
                 <w:szCs w:val="24"/>
               </w:rPr>
-              <w:lastRenderedPageBreak/>
               <w:t>PMS</w:t>
             </w:r>
           </w:p>
@@ -3987,16 +4305,8 @@
               <w:rPr>
                 <w:szCs w:val="24"/>
               </w:rPr>
-              <w:t xml:space="preserve">Patient Management System / </w:t>
-            </w:r>
-            <w:proofErr w:type="spellStart"/>
-            <w:r>
-              <w:rPr>
-                <w:szCs w:val="24"/>
-              </w:rPr>
-              <w:t>Patientenmanagementsystem</w:t>
-            </w:r>
-            <w:proofErr w:type="spellEnd"/>
+              <w:t>Patient Management System / Patientenmanagementsystem</w:t>
+            </w:r>
           </w:p>
         </w:tc>
       </w:tr>
@@ -4113,37 +4423,12 @@
                 <w:lang w:val="de-CH"/>
               </w:rPr>
             </w:pPr>
-            <w:proofErr w:type="spellStart"/>
             <w:r>
               <w:rPr>
                 <w:szCs w:val="24"/>
                 <w:lang w:val="de-CH"/>
               </w:rPr>
-              <w:t>Role</w:t>
-            </w:r>
-            <w:proofErr w:type="spellEnd"/>
-            <w:r>
-              <w:rPr>
-                <w:szCs w:val="24"/>
-                <w:lang w:val="de-CH"/>
-              </w:rPr>
-              <w:t xml:space="preserve"> </w:t>
-            </w:r>
-            <w:proofErr w:type="spellStart"/>
-            <w:r>
-              <w:rPr>
-                <w:szCs w:val="24"/>
-                <w:lang w:val="de-CH"/>
-              </w:rPr>
-              <w:t>Based</w:t>
-            </w:r>
-            <w:proofErr w:type="spellEnd"/>
-            <w:r>
-              <w:rPr>
-                <w:szCs w:val="24"/>
-                <w:lang w:val="de-CH"/>
-              </w:rPr>
-              <w:t xml:space="preserve"> Access Control</w:t>
+              <w:t>Role Based Access Control</w:t>
             </w:r>
           </w:p>
         </w:tc>
@@ -4151,7 +4436,7 @@
     </w:tbl>
     <w:p>
       <w:pPr>
-        <w:pStyle w:val="berschrift1"/>
+        <w:pStyle w:val="Heading1"/>
         <w:numPr>
           <w:ilvl w:val="0"/>
           <w:numId w:val="2"/>
@@ -4178,7 +4463,7 @@
 </file>
 
 <file path=word/endnotes.xml><?xml version="1.0" encoding="utf-8"?>
-<w:endnotes xmlns:wpc="http://schemas.microsoft.com/office/word/2010/wordprocessingCanvas" xmlns:cx="http://schemas.microsoft.com/office/drawing/2014/chartex" xmlns:cx1="http://schemas.microsoft.com/office/drawing/2015/9/8/chartex" xmlns:cx2="http://schemas.microsoft.com/office/drawing/2015/10/21/chartex" xmlns:cx3="http://schemas.microsoft.com/office/drawing/2016/5/9/chartex" xmlns:cx4="http://schemas.microsoft.com/office/drawing/2016/5/10/chartex" xmlns:cx5="http://schemas.microsoft.com/office/drawing/2016/5/11/chartex" xmlns:cx6="http://schemas.microsoft.com/office/drawing/2016/5/12/chartex" xmlns:cx7="http://schemas.microsoft.com/office/drawing/2016/5/13/chartex" xmlns:cx8="http://schemas.microsoft.com/office/drawing/2016/5/14/chartex" xmlns:mc="http://schemas.openxmlformats.org/markup-compatibility/2006" xmlns:aink="http://schemas.microsoft.com/office/drawing/2016/ink" xmlns:am3d="http://schemas.microsoft.com/office/drawing/2017/model3d" xmlns:o="urn:schemas-microsoft-com:office:office" xmlns:r="http://schemas.openxmlformats.org/officeDocument/2006/relationships" xmlns:m="http://schemas.openxmlformats.org/officeDocument/2006/math" xmlns:v="urn:schemas-microsoft-com:vml" xmlns:wp14="http://schemas.microsoft.com/office/word/2010/wordprocessingDrawing" xmlns:wp="http://schemas.openxmlformats.org/drawingml/2006/wordprocessingDrawing" xmlns:w10="urn:schemas-microsoft-com:office:word" xmlns:w="http://schemas.openxmlformats.org/wordprocessingml/2006/main" xmlns:w14="http://schemas.microsoft.com/office/word/2010/wordml" xmlns:w15="http://schemas.microsoft.com/office/word/2012/wordml" xmlns:w16cid="http://schemas.microsoft.com/office/word/2016/wordml/cid" xmlns:w16se="http://schemas.microsoft.com/office/word/2015/wordml/symex" xmlns:wpg="http://schemas.microsoft.com/office/word/2010/wordprocessingGroup" xmlns:wpi="http://schemas.microsoft.com/office/word/2010/wordprocessingInk" xmlns:wne="http://schemas.microsoft.com/office/word/2006/wordml" xmlns:wps="http://schemas.microsoft.com/office/word/2010/wordprocessingShape" mc:Ignorable="w14 w15 w16se w16cid wp14">
+<w:endnotes xmlns:wpc="http://schemas.microsoft.com/office/word/2010/wordprocessingCanvas" xmlns:mo="http://schemas.microsoft.com/office/mac/office/2008/main" xmlns:mc="http://schemas.openxmlformats.org/markup-compatibility/2006" xmlns:mv="urn:schemas-microsoft-com:mac:vml" xmlns:o="urn:schemas-microsoft-com:office:office" xmlns:r="http://schemas.openxmlformats.org/officeDocument/2006/relationships" xmlns:m="http://schemas.openxmlformats.org/officeDocument/2006/math" xmlns:v="urn:schemas-microsoft-com:vml" xmlns:wp14="http://schemas.microsoft.com/office/word/2010/wordprocessingDrawing" xmlns:wp="http://schemas.openxmlformats.org/drawingml/2006/wordprocessingDrawing" xmlns:w10="urn:schemas-microsoft-com:office:word" xmlns:w="http://schemas.openxmlformats.org/wordprocessingml/2006/main" xmlns:w14="http://schemas.microsoft.com/office/word/2010/wordml" xmlns:w15="http://schemas.microsoft.com/office/word/2012/wordml" xmlns:wpg="http://schemas.microsoft.com/office/word/2010/wordprocessingGroup" xmlns:wpi="http://schemas.microsoft.com/office/word/2010/wordprocessingInk" xmlns:wne="http://schemas.microsoft.com/office/word/2006/wordml" xmlns:wps="http://schemas.microsoft.com/office/word/2010/wordprocessingShape" mc:Ignorable="w14 w15 wp14">
   <w:endnote w:type="separator" w:id="-1">
     <w:p>
       <w:pPr>
@@ -4203,18 +4488,13 @@
 </file>
 
 <file path=word/footer1.xml><?xml version="1.0" encoding="utf-8"?>
-<w:ftr xmlns:wpc="http://schemas.microsoft.com/office/word/2010/wordprocessingCanvas" xmlns:cx="http://schemas.microsoft.com/office/drawing/2014/chartex" xmlns:cx1="http://schemas.microsoft.com/office/drawing/2015/9/8/chartex" xmlns:cx2="http://schemas.microsoft.com/office/drawing/2015/10/21/chartex" xmlns:cx3="http://schemas.microsoft.com/office/drawing/2016/5/9/chartex" xmlns:cx4="http://schemas.microsoft.com/office/drawing/2016/5/10/chartex" xmlns:cx5="http://schemas.microsoft.com/office/drawing/2016/5/11/chartex" xmlns:cx6="http://schemas.microsoft.com/office/drawing/2016/5/12/chartex" xmlns:cx7="http://schemas.microsoft.com/office/drawing/2016/5/13/chartex" xmlns:cx8="http://schemas.microsoft.com/office/drawing/2016/5/14/chartex" xmlns:mc="http://schemas.openxmlformats.org/markup-compatibility/2006" xmlns:aink="http://schemas.microsoft.com/office/drawing/2016/ink" xmlns:am3d="http://schemas.microsoft.com/office/drawing/2017/model3d" xmlns:o="urn:schemas-microsoft-com:office:office" xmlns:r="http://schemas.openxmlformats.org/officeDocument/2006/relationships" xmlns:m="http://schemas.openxmlformats.org/officeDocument/2006/math" xmlns:v="urn:schemas-microsoft-com:vml" xmlns:wp14="http://schemas.microsoft.com/office/word/2010/wordprocessingDrawing" xmlns:wp="http://schemas.openxmlformats.org/drawingml/2006/wordprocessingDrawing" xmlns:w10="urn:schemas-microsoft-com:office:word" xmlns:w="http://schemas.openxmlformats.org/wordprocessingml/2006/main" xmlns:w14="http://schemas.microsoft.com/office/word/2010/wordml" xmlns:w15="http://schemas.microsoft.com/office/word/2012/wordml" xmlns:w16cid="http://schemas.microsoft.com/office/word/2016/wordml/cid" xmlns:w16se="http://schemas.microsoft.com/office/word/2015/wordml/symex" xmlns:wpg="http://schemas.microsoft.com/office/word/2010/wordprocessingGroup" xmlns:wpi="http://schemas.microsoft.com/office/word/2010/wordprocessingInk" xmlns:wne="http://schemas.microsoft.com/office/word/2006/wordml" xmlns:wps="http://schemas.microsoft.com/office/word/2010/wordprocessingShape" mc:Ignorable="w14 w15 w16se w16cid wp14">
+<w:ftr xmlns:wpc="http://schemas.microsoft.com/office/word/2010/wordprocessingCanvas" xmlns:mo="http://schemas.microsoft.com/office/mac/office/2008/main" xmlns:mc="http://schemas.openxmlformats.org/markup-compatibility/2006" xmlns:mv="urn:schemas-microsoft-com:mac:vml" xmlns:o="urn:schemas-microsoft-com:office:office" xmlns:r="http://schemas.openxmlformats.org/officeDocument/2006/relationships" xmlns:m="http://schemas.openxmlformats.org/officeDocument/2006/math" xmlns:v="urn:schemas-microsoft-com:vml" xmlns:wp14="http://schemas.microsoft.com/office/word/2010/wordprocessingDrawing" xmlns:wp="http://schemas.openxmlformats.org/drawingml/2006/wordprocessingDrawing" xmlns:w10="urn:schemas-microsoft-com:office:word" xmlns:w="http://schemas.openxmlformats.org/wordprocessingml/2006/main" xmlns:w14="http://schemas.microsoft.com/office/word/2010/wordml" xmlns:w15="http://schemas.microsoft.com/office/word/2012/wordml" xmlns:wpg="http://schemas.microsoft.com/office/word/2010/wordprocessingGroup" xmlns:wpi="http://schemas.microsoft.com/office/word/2010/wordprocessingInk" xmlns:wne="http://schemas.microsoft.com/office/word/2006/wordml" xmlns:wps="http://schemas.microsoft.com/office/word/2010/wordprocessingShape" mc:Ignorable="w14 w15 wp14">
   <w:p>
     <w:pPr>
-      <w:pStyle w:val="Fuzeile"/>
+      <w:pStyle w:val="Footer"/>
     </w:pPr>
-    <w:proofErr w:type="gramStart"/>
     <w:r>
-      <w:t>ch.bfh.bti7081.s</w:t>
-    </w:r>
-    <w:proofErr w:type="gramEnd"/>
-    <w:r>
-      <w:t>2018.white</w:t>
+      <w:t>ch.bfh.bti7081.s2018.white</w:t>
     </w:r>
     <w:r>
       <w:tab/>
@@ -4235,7 +4515,7 @@
       <w:rPr>
         <w:noProof/>
       </w:rPr>
-      <w:t>8</w:t>
+      <w:t>9</w:t>
     </w:r>
     <w:r>
       <w:fldChar w:fldCharType="end"/>
@@ -4256,7 +4536,7 @@
       <w:rPr>
         <w:noProof/>
       </w:rPr>
-      <w:t>8</w:t>
+      <w:t>10</w:t>
     </w:r>
     <w:r>
       <w:fldChar w:fldCharType="end"/>
@@ -4266,7 +4546,7 @@
 </file>
 
 <file path=word/footnotes.xml><?xml version="1.0" encoding="utf-8"?>
-<w:footnotes xmlns:wpc="http://schemas.microsoft.com/office/word/2010/wordprocessingCanvas" xmlns:cx="http://schemas.microsoft.com/office/drawing/2014/chartex" xmlns:cx1="http://schemas.microsoft.com/office/drawing/2015/9/8/chartex" xmlns:cx2="http://schemas.microsoft.com/office/drawing/2015/10/21/chartex" xmlns:cx3="http://schemas.microsoft.com/office/drawing/2016/5/9/chartex" xmlns:cx4="http://schemas.microsoft.com/office/drawing/2016/5/10/chartex" xmlns:cx5="http://schemas.microsoft.com/office/drawing/2016/5/11/chartex" xmlns:cx6="http://schemas.microsoft.com/office/drawing/2016/5/12/chartex" xmlns:cx7="http://schemas.microsoft.com/office/drawing/2016/5/13/chartex" xmlns:cx8="http://schemas.microsoft.com/office/drawing/2016/5/14/chartex" xmlns:mc="http://schemas.openxmlformats.org/markup-compatibility/2006" xmlns:aink="http://schemas.microsoft.com/office/drawing/2016/ink" xmlns:am3d="http://schemas.microsoft.com/office/drawing/2017/model3d" xmlns:o="urn:schemas-microsoft-com:office:office" xmlns:r="http://schemas.openxmlformats.org/officeDocument/2006/relationships" xmlns:m="http://schemas.openxmlformats.org/officeDocument/2006/math" xmlns:v="urn:schemas-microsoft-com:vml" xmlns:wp14="http://schemas.microsoft.com/office/word/2010/wordprocessingDrawing" xmlns:wp="http://schemas.openxmlformats.org/drawingml/2006/wordprocessingDrawing" xmlns:w10="urn:schemas-microsoft-com:office:word" xmlns:w="http://schemas.openxmlformats.org/wordprocessingml/2006/main" xmlns:w14="http://schemas.microsoft.com/office/word/2010/wordml" xmlns:w15="http://schemas.microsoft.com/office/word/2012/wordml" xmlns:w16cid="http://schemas.microsoft.com/office/word/2016/wordml/cid" xmlns:w16se="http://schemas.microsoft.com/office/word/2015/wordml/symex" xmlns:wpg="http://schemas.microsoft.com/office/word/2010/wordprocessingGroup" xmlns:wpi="http://schemas.microsoft.com/office/word/2010/wordprocessingInk" xmlns:wne="http://schemas.microsoft.com/office/word/2006/wordml" xmlns:wps="http://schemas.microsoft.com/office/word/2010/wordprocessingShape" mc:Ignorable="w14 w15 w16se w16cid wp14">
+<w:footnotes xmlns:wpc="http://schemas.microsoft.com/office/word/2010/wordprocessingCanvas" xmlns:mo="http://schemas.microsoft.com/office/mac/office/2008/main" xmlns:mc="http://schemas.openxmlformats.org/markup-compatibility/2006" xmlns:mv="urn:schemas-microsoft-com:mac:vml" xmlns:o="urn:schemas-microsoft-com:office:office" xmlns:r="http://schemas.openxmlformats.org/officeDocument/2006/relationships" xmlns:m="http://schemas.openxmlformats.org/officeDocument/2006/math" xmlns:v="urn:schemas-microsoft-com:vml" xmlns:wp14="http://schemas.microsoft.com/office/word/2010/wordprocessingDrawing" xmlns:wp="http://schemas.openxmlformats.org/drawingml/2006/wordprocessingDrawing" xmlns:w10="urn:schemas-microsoft-com:office:word" xmlns:w="http://schemas.openxmlformats.org/wordprocessingml/2006/main" xmlns:w14="http://schemas.microsoft.com/office/word/2010/wordml" xmlns:w15="http://schemas.microsoft.com/office/word/2012/wordml" xmlns:wpg="http://schemas.microsoft.com/office/word/2010/wordprocessingGroup" xmlns:wpi="http://schemas.microsoft.com/office/word/2010/wordprocessingInk" xmlns:wne="http://schemas.microsoft.com/office/word/2006/wordml" xmlns:wps="http://schemas.microsoft.com/office/word/2010/wordprocessingShape" mc:Ignorable="w14 w15 wp14">
   <w:footnote w:type="separator" w:id="-1">
     <w:p>
       <w:pPr>
@@ -4291,10 +4571,10 @@
 </file>
 
 <file path=word/header1.xml><?xml version="1.0" encoding="utf-8"?>
-<w:hdr xmlns:wpc="http://schemas.microsoft.com/office/word/2010/wordprocessingCanvas" xmlns:cx="http://schemas.microsoft.com/office/drawing/2014/chartex" xmlns:cx1="http://schemas.microsoft.com/office/drawing/2015/9/8/chartex" xmlns:cx2="http://schemas.microsoft.com/office/drawing/2015/10/21/chartex" xmlns:cx3="http://schemas.microsoft.com/office/drawing/2016/5/9/chartex" xmlns:cx4="http://schemas.microsoft.com/office/drawing/2016/5/10/chartex" xmlns:cx5="http://schemas.microsoft.com/office/drawing/2016/5/11/chartex" xmlns:cx6="http://schemas.microsoft.com/office/drawing/2016/5/12/chartex" xmlns:cx7="http://schemas.microsoft.com/office/drawing/2016/5/13/chartex" xmlns:cx8="http://schemas.microsoft.com/office/drawing/2016/5/14/chartex" xmlns:mc="http://schemas.openxmlformats.org/markup-compatibility/2006" xmlns:aink="http://schemas.microsoft.com/office/drawing/2016/ink" xmlns:am3d="http://schemas.microsoft.com/office/drawing/2017/model3d" xmlns:o="urn:schemas-microsoft-com:office:office" xmlns:r="http://schemas.openxmlformats.org/officeDocument/2006/relationships" xmlns:m="http://schemas.openxmlformats.org/officeDocument/2006/math" xmlns:v="urn:schemas-microsoft-com:vml" xmlns:wp14="http://schemas.microsoft.com/office/word/2010/wordprocessingDrawing" xmlns:wp="http://schemas.openxmlformats.org/drawingml/2006/wordprocessingDrawing" xmlns:w10="urn:schemas-microsoft-com:office:word" xmlns:w="http://schemas.openxmlformats.org/wordprocessingml/2006/main" xmlns:w14="http://schemas.microsoft.com/office/word/2010/wordml" xmlns:w15="http://schemas.microsoft.com/office/word/2012/wordml" xmlns:w16cid="http://schemas.microsoft.com/office/word/2016/wordml/cid" xmlns:w16se="http://schemas.microsoft.com/office/word/2015/wordml/symex" xmlns:wpg="http://schemas.microsoft.com/office/word/2010/wordprocessingGroup" xmlns:wpi="http://schemas.microsoft.com/office/word/2010/wordprocessingInk" xmlns:wne="http://schemas.microsoft.com/office/word/2006/wordml" xmlns:wps="http://schemas.microsoft.com/office/word/2010/wordprocessingShape" mc:Ignorable="w14 w15 w16se w16cid wp14">
+<w:hdr xmlns:wpc="http://schemas.microsoft.com/office/word/2010/wordprocessingCanvas" xmlns:mo="http://schemas.microsoft.com/office/mac/office/2008/main" xmlns:mc="http://schemas.openxmlformats.org/markup-compatibility/2006" xmlns:mv="urn:schemas-microsoft-com:mac:vml" xmlns:o="urn:schemas-microsoft-com:office:office" xmlns:r="http://schemas.openxmlformats.org/officeDocument/2006/relationships" xmlns:m="http://schemas.openxmlformats.org/officeDocument/2006/math" xmlns:v="urn:schemas-microsoft-com:vml" xmlns:wp14="http://schemas.microsoft.com/office/word/2010/wordprocessingDrawing" xmlns:wp="http://schemas.openxmlformats.org/drawingml/2006/wordprocessingDrawing" xmlns:w10="urn:schemas-microsoft-com:office:word" xmlns:w="http://schemas.openxmlformats.org/wordprocessingml/2006/main" xmlns:w14="http://schemas.microsoft.com/office/word/2010/wordml" xmlns:w15="http://schemas.microsoft.com/office/word/2012/wordml" xmlns:wpg="http://schemas.microsoft.com/office/word/2010/wordprocessingGroup" xmlns:wpi="http://schemas.microsoft.com/office/word/2010/wordprocessingInk" xmlns:wne="http://schemas.microsoft.com/office/word/2006/wordml" xmlns:wps="http://schemas.microsoft.com/office/word/2010/wordprocessingShape" mc:Ignorable="w14 w15 wp14">
   <w:p>
     <w:pPr>
-      <w:pStyle w:val="Kopfzeile"/>
+      <w:pStyle w:val="Header"/>
     </w:pPr>
     <w:r>
       <w:t>Software Engineering and Design</w:t>
@@ -4311,8 +4591,8 @@
 </file>
 
 <file path=word/numbering.xml><?xml version="1.0" encoding="utf-8"?>
-<w:numbering xmlns:wpc="http://schemas.microsoft.com/office/word/2010/wordprocessingCanvas" xmlns:cx="http://schemas.microsoft.com/office/drawing/2014/chartex" xmlns:cx1="http://schemas.microsoft.com/office/drawing/2015/9/8/chartex" xmlns:cx2="http://schemas.microsoft.com/office/drawing/2015/10/21/chartex" xmlns:cx3="http://schemas.microsoft.com/office/drawing/2016/5/9/chartex" xmlns:cx4="http://schemas.microsoft.com/office/drawing/2016/5/10/chartex" xmlns:cx5="http://schemas.microsoft.com/office/drawing/2016/5/11/chartex" xmlns:cx6="http://schemas.microsoft.com/office/drawing/2016/5/12/chartex" xmlns:cx7="http://schemas.microsoft.com/office/drawing/2016/5/13/chartex" xmlns:cx8="http://schemas.microsoft.com/office/drawing/2016/5/14/chartex" xmlns:mc="http://schemas.openxmlformats.org/markup-compatibility/2006" xmlns:aink="http://schemas.microsoft.com/office/drawing/2016/ink" xmlns:am3d="http://schemas.microsoft.com/office/drawing/2017/model3d" xmlns:o="urn:schemas-microsoft-com:office:office" xmlns:r="http://schemas.openxmlformats.org/officeDocument/2006/relationships" xmlns:m="http://schemas.openxmlformats.org/officeDocument/2006/math" xmlns:v="urn:schemas-microsoft-com:vml" xmlns:wp14="http://schemas.microsoft.com/office/word/2010/wordprocessingDrawing" xmlns:wp="http://schemas.openxmlformats.org/drawingml/2006/wordprocessingDrawing" xmlns:w10="urn:schemas-microsoft-com:office:word" xmlns:w="http://schemas.openxmlformats.org/wordprocessingml/2006/main" xmlns:w14="http://schemas.microsoft.com/office/word/2010/wordml" xmlns:w15="http://schemas.microsoft.com/office/word/2012/wordml" xmlns:w16cid="http://schemas.microsoft.com/office/word/2016/wordml/cid" xmlns:w16se="http://schemas.microsoft.com/office/word/2015/wordml/symex" xmlns:wpg="http://schemas.microsoft.com/office/word/2010/wordprocessingGroup" xmlns:wpi="http://schemas.microsoft.com/office/word/2010/wordprocessingInk" xmlns:wne="http://schemas.microsoft.com/office/word/2006/wordml" xmlns:wps="http://schemas.microsoft.com/office/word/2010/wordprocessingShape" mc:Ignorable="w14 w15 w16se w16cid wp14">
-  <w:abstractNum w:abstractNumId="0" w15:restartNumberingAfterBreak="0">
+<w:numbering xmlns:wpc="http://schemas.microsoft.com/office/word/2010/wordprocessingCanvas" xmlns:mo="http://schemas.microsoft.com/office/mac/office/2008/main" xmlns:mc="http://schemas.openxmlformats.org/markup-compatibility/2006" xmlns:mv="urn:schemas-microsoft-com:mac:vml" xmlns:o="urn:schemas-microsoft-com:office:office" xmlns:r="http://schemas.openxmlformats.org/officeDocument/2006/relationships" xmlns:m="http://schemas.openxmlformats.org/officeDocument/2006/math" xmlns:v="urn:schemas-microsoft-com:vml" xmlns:wp14="http://schemas.microsoft.com/office/word/2010/wordprocessingDrawing" xmlns:wp="http://schemas.openxmlformats.org/drawingml/2006/wordprocessingDrawing" xmlns:w10="urn:schemas-microsoft-com:office:word" xmlns:w="http://schemas.openxmlformats.org/wordprocessingml/2006/main" xmlns:w14="http://schemas.microsoft.com/office/word/2010/wordml" xmlns:w15="http://schemas.microsoft.com/office/word/2012/wordml" xmlns:wpg="http://schemas.microsoft.com/office/word/2010/wordprocessingGroup" xmlns:wpi="http://schemas.microsoft.com/office/word/2010/wordprocessingInk" xmlns:wne="http://schemas.microsoft.com/office/word/2006/wordml" xmlns:wps="http://schemas.microsoft.com/office/word/2010/wordprocessingShape" mc:Ignorable="w14 w15 wp14">
+  <w:abstractNum w:abstractNumId="0">
     <w:nsid w:val="10165808"/>
     <w:multiLevelType w:val="multilevel"/>
     <w:tmpl w:val="C8C820A4"/>
@@ -4425,14 +4705,14 @@
       </w:rPr>
     </w:lvl>
   </w:abstractNum>
-  <w:abstractNum w:abstractNumId="1" w15:restartNumberingAfterBreak="0">
+  <w:abstractNum w:abstractNumId="1">
     <w:nsid w:val="33EB03AA"/>
     <w:multiLevelType w:val="multilevel"/>
     <w:tmpl w:val="73D400A2"/>
     <w:lvl w:ilvl="0">
       <w:start w:val="1"/>
       <w:numFmt w:val="decimal"/>
-      <w:pStyle w:val="berschrift1"/>
+      <w:pStyle w:val="Heading1"/>
       <w:lvlText w:val="%1."/>
       <w:lvlJc w:val="left"/>
       <w:pPr>
@@ -4544,7 +4824,7 @@
       </w:pPr>
     </w:lvl>
   </w:abstractNum>
-  <w:abstractNum w:abstractNumId="2" w15:restartNumberingAfterBreak="0">
+  <w:abstractNum w:abstractNumId="2">
     <w:nsid w:val="3EF44BA7"/>
     <w:multiLevelType w:val="multilevel"/>
     <w:tmpl w:val="0E0890BC"/>
@@ -4643,7 +4923,7 @@
 </file>
 
 <file path=word/styles.xml><?xml version="1.0" encoding="utf-8"?>
-<w:styles xmlns:mc="http://schemas.openxmlformats.org/markup-compatibility/2006" xmlns:r="http://schemas.openxmlformats.org/officeDocument/2006/relationships" xmlns:w="http://schemas.openxmlformats.org/wordprocessingml/2006/main" xmlns:w14="http://schemas.microsoft.com/office/word/2010/wordml" xmlns:w15="http://schemas.microsoft.com/office/word/2012/wordml" xmlns:w16cid="http://schemas.microsoft.com/office/word/2016/wordml/cid" xmlns:w16se="http://schemas.microsoft.com/office/word/2015/wordml/symex" mc:Ignorable="w14 w15 w16se w16cid">
+<w:styles xmlns:mc="http://schemas.openxmlformats.org/markup-compatibility/2006" xmlns:r="http://schemas.openxmlformats.org/officeDocument/2006/relationships" xmlns:w="http://schemas.openxmlformats.org/wordprocessingml/2006/main" xmlns:w14="http://schemas.microsoft.com/office/word/2010/wordml" xmlns:w15="http://schemas.microsoft.com/office/word/2012/wordml" mc:Ignorable="w14 w15">
   <w:docDefaults>
     <w:rPrDefault>
       <w:rPr>
@@ -4654,7 +4934,7 @@
     </w:rPrDefault>
     <w:pPrDefault/>
   </w:docDefaults>
-  <w:latentStyles w:defLockedState="0" w:defUIPriority="99" w:defSemiHidden="0" w:defUnhideWhenUsed="0" w:defQFormat="0" w:count="375">
+  <w:latentStyles w:defLockedState="0" w:defUIPriority="99" w:defSemiHidden="0" w:defUnhideWhenUsed="0" w:defQFormat="0" w:count="382">
     <w:lsdException w:name="Normal" w:uiPriority="0" w:qFormat="1"/>
     <w:lsdException w:name="heading 1" w:uiPriority="9" w:qFormat="1"/>
     <w:lsdException w:name="heading 2" w:semiHidden="1" w:uiPriority="9" w:unhideWhenUsed="1" w:qFormat="1"/>
@@ -5029,7 +5309,7 @@
     <w:lsdException w:name="Mention" w:semiHidden="1" w:unhideWhenUsed="1"/>
     <w:lsdException w:name="Smart Hyperlink" w:semiHidden="1" w:unhideWhenUsed="1"/>
   </w:latentStyles>
-  <w:style w:type="paragraph" w:default="1" w:styleId="Standard">
+  <w:style w:type="paragraph" w:default="1" w:styleId="Normal">
     <w:name w:val="Normal"/>
     <w:qFormat/>
     <w:rsid w:val="00B44268"/>
@@ -5041,11 +5321,11 @@
       <w:lang w:val="en-GB"/>
     </w:rPr>
   </w:style>
-  <w:style w:type="paragraph" w:styleId="berschrift1">
+  <w:style w:type="paragraph" w:styleId="Heading1">
     <w:name w:val="heading 1"/>
-    <w:basedOn w:val="Standard"/>
-    <w:next w:val="Standard"/>
-    <w:link w:val="berschrift1Zchn"/>
+    <w:basedOn w:val="Normal"/>
+    <w:next w:val="Normal"/>
+    <w:link w:val="Heading1Char"/>
     <w:uiPriority w:val="9"/>
     <w:qFormat/>
     <w:rsid w:val="009D1026"/>
@@ -5065,11 +5345,11 @@
       <w:szCs w:val="32"/>
     </w:rPr>
   </w:style>
-  <w:style w:type="paragraph" w:styleId="berschrift2">
+  <w:style w:type="paragraph" w:styleId="Heading2">
     <w:name w:val="heading 2"/>
-    <w:basedOn w:val="Standard"/>
-    <w:next w:val="Standard"/>
-    <w:link w:val="berschrift2Zchn"/>
+    <w:basedOn w:val="Normal"/>
+    <w:next w:val="Normal"/>
+    <w:link w:val="Heading2Char"/>
     <w:uiPriority w:val="9"/>
     <w:unhideWhenUsed/>
     <w:qFormat/>
@@ -5087,11 +5367,11 @@
       <w:szCs w:val="26"/>
     </w:rPr>
   </w:style>
-  <w:style w:type="paragraph" w:styleId="berschrift3">
+  <w:style w:type="paragraph" w:styleId="Heading3">
     <w:name w:val="heading 3"/>
-    <w:basedOn w:val="Standard"/>
-    <w:next w:val="Standard"/>
-    <w:link w:val="berschrift3Zchn"/>
+    <w:basedOn w:val="Normal"/>
+    <w:next w:val="Normal"/>
+    <w:link w:val="Heading3Char"/>
     <w:uiPriority w:val="9"/>
     <w:unhideWhenUsed/>
     <w:qFormat/>
@@ -5109,11 +5389,11 @@
       <w:szCs w:val="24"/>
     </w:rPr>
   </w:style>
-  <w:style w:type="paragraph" w:styleId="berschrift4">
+  <w:style w:type="paragraph" w:styleId="Heading4">
     <w:name w:val="heading 4"/>
-    <w:basedOn w:val="Standard"/>
-    <w:next w:val="Standard"/>
-    <w:link w:val="berschrift4Zchn"/>
+    <w:basedOn w:val="Normal"/>
+    <w:next w:val="Normal"/>
+    <w:link w:val="Heading4Char"/>
     <w:uiPriority w:val="9"/>
     <w:unhideWhenUsed/>
     <w:qFormat/>
@@ -5132,11 +5412,11 @@
       <w:sz w:val="28"/>
     </w:rPr>
   </w:style>
-  <w:style w:type="paragraph" w:styleId="berschrift5">
+  <w:style w:type="paragraph" w:styleId="Heading5">
     <w:name w:val="heading 5"/>
-    <w:basedOn w:val="Standard"/>
-    <w:next w:val="Standard"/>
-    <w:link w:val="berschrift5Zchn"/>
+    <w:basedOn w:val="Normal"/>
+    <w:next w:val="Normal"/>
+    <w:link w:val="Heading5Char"/>
     <w:uiPriority w:val="9"/>
     <w:unhideWhenUsed/>
     <w:qFormat/>
@@ -5152,11 +5432,11 @@
       <w:color w:val="2F5496" w:themeColor="accent1" w:themeShade="BF"/>
     </w:rPr>
   </w:style>
-  <w:style w:type="paragraph" w:styleId="berschrift6">
+  <w:style w:type="paragraph" w:styleId="Heading6">
     <w:name w:val="heading 6"/>
-    <w:basedOn w:val="Standard"/>
-    <w:next w:val="Standard"/>
-    <w:link w:val="berschrift6Zchn"/>
+    <w:basedOn w:val="Normal"/>
+    <w:next w:val="Normal"/>
+    <w:link w:val="Heading6Char"/>
     <w:uiPriority w:val="9"/>
     <w:unhideWhenUsed/>
     <w:qFormat/>
@@ -5172,13 +5452,13 @@
       <w:color w:val="1F3763" w:themeColor="accent1" w:themeShade="7F"/>
     </w:rPr>
   </w:style>
-  <w:style w:type="character" w:default="1" w:styleId="Absatz-Standardschriftart">
+  <w:style w:type="character" w:default="1" w:styleId="DefaultParagraphFont">
     <w:name w:val="Default Paragraph Font"/>
     <w:uiPriority w:val="1"/>
     <w:semiHidden/>
     <w:unhideWhenUsed/>
   </w:style>
-  <w:style w:type="table" w:default="1" w:styleId="NormaleTabelle">
+  <w:style w:type="table" w:default="1" w:styleId="TableNormal">
     <w:name w:val="Normal Table"/>
     <w:uiPriority w:val="99"/>
     <w:semiHidden/>
@@ -5193,16 +5473,16 @@
       </w:tblCellMar>
     </w:tblPr>
   </w:style>
-  <w:style w:type="numbering" w:default="1" w:styleId="KeineListe">
+  <w:style w:type="numbering" w:default="1" w:styleId="NoList">
     <w:name w:val="No List"/>
     <w:uiPriority w:val="99"/>
     <w:semiHidden/>
     <w:unhideWhenUsed/>
   </w:style>
-  <w:style w:type="character" w:customStyle="1" w:styleId="TitelZchn">
-    <w:name w:val="Titel Zchn"/>
-    <w:basedOn w:val="Absatz-Standardschriftart"/>
-    <w:link w:val="Titel"/>
+  <w:style w:type="character" w:customStyle="1" w:styleId="TitleChar">
+    <w:name w:val="Title Char"/>
+    <w:basedOn w:val="DefaultParagraphFont"/>
+    <w:link w:val="Title"/>
     <w:uiPriority w:val="10"/>
     <w:qFormat/>
     <w:rsid w:val="00222A07"/>
@@ -5214,10 +5494,10 @@
       <w:lang w:val="en-GB"/>
     </w:rPr>
   </w:style>
-  <w:style w:type="character" w:customStyle="1" w:styleId="KopfzeileZchn">
-    <w:name w:val="Kopfzeile Zchn"/>
-    <w:basedOn w:val="Absatz-Standardschriftart"/>
-    <w:link w:val="Kopfzeile"/>
+  <w:style w:type="character" w:customStyle="1" w:styleId="HeaderChar">
+    <w:name w:val="Header Char"/>
+    <w:basedOn w:val="DefaultParagraphFont"/>
+    <w:link w:val="Header"/>
     <w:uiPriority w:val="99"/>
     <w:qFormat/>
     <w:rsid w:val="00222A07"/>
@@ -5225,10 +5505,10 @@
       <w:lang w:val="en-GB"/>
     </w:rPr>
   </w:style>
-  <w:style w:type="character" w:customStyle="1" w:styleId="FuzeileZchn">
-    <w:name w:val="Fußzeile Zchn"/>
-    <w:basedOn w:val="Absatz-Standardschriftart"/>
-    <w:link w:val="Fuzeile"/>
+  <w:style w:type="character" w:customStyle="1" w:styleId="FooterChar">
+    <w:name w:val="Footer Char"/>
+    <w:basedOn w:val="DefaultParagraphFont"/>
+    <w:link w:val="Footer"/>
     <w:uiPriority w:val="99"/>
     <w:qFormat/>
     <w:rsid w:val="00222A07"/>
@@ -5236,10 +5516,10 @@
       <w:lang w:val="en-GB"/>
     </w:rPr>
   </w:style>
-  <w:style w:type="character" w:customStyle="1" w:styleId="berschrift2Zchn">
-    <w:name w:val="Überschrift 2 Zchn"/>
-    <w:basedOn w:val="Absatz-Standardschriftart"/>
-    <w:link w:val="berschrift2"/>
+  <w:style w:type="character" w:customStyle="1" w:styleId="Heading2Char">
+    <w:name w:val="Heading 2 Char"/>
+    <w:basedOn w:val="DefaultParagraphFont"/>
+    <w:link w:val="Heading2"/>
     <w:uiPriority w:val="9"/>
     <w:qFormat/>
     <w:rsid w:val="00DD07EF"/>
@@ -5251,10 +5531,10 @@
       <w:lang w:val="en-GB"/>
     </w:rPr>
   </w:style>
-  <w:style w:type="character" w:customStyle="1" w:styleId="berschrift3Zchn">
-    <w:name w:val="Überschrift 3 Zchn"/>
-    <w:basedOn w:val="Absatz-Standardschriftart"/>
-    <w:link w:val="berschrift3"/>
+  <w:style w:type="character" w:customStyle="1" w:styleId="Heading3Char">
+    <w:name w:val="Heading 3 Char"/>
+    <w:basedOn w:val="DefaultParagraphFont"/>
+    <w:link w:val="Heading3"/>
     <w:uiPriority w:val="9"/>
     <w:qFormat/>
     <w:rsid w:val="00DD07EF"/>
@@ -5266,10 +5546,10 @@
       <w:lang w:val="en-GB"/>
     </w:rPr>
   </w:style>
-  <w:style w:type="character" w:customStyle="1" w:styleId="berschrift4Zchn">
-    <w:name w:val="Überschrift 4 Zchn"/>
-    <w:basedOn w:val="Absatz-Standardschriftart"/>
-    <w:link w:val="berschrift4"/>
+  <w:style w:type="character" w:customStyle="1" w:styleId="Heading4Char">
+    <w:name w:val="Heading 4 Char"/>
+    <w:basedOn w:val="DefaultParagraphFont"/>
+    <w:link w:val="Heading4"/>
     <w:uiPriority w:val="9"/>
     <w:qFormat/>
     <w:rsid w:val="00DD07EF"/>
@@ -5282,10 +5562,10 @@
       <w:lang w:val="en-GB"/>
     </w:rPr>
   </w:style>
-  <w:style w:type="character" w:customStyle="1" w:styleId="berschrift5Zchn">
-    <w:name w:val="Überschrift 5 Zchn"/>
-    <w:basedOn w:val="Absatz-Standardschriftart"/>
-    <w:link w:val="berschrift5"/>
+  <w:style w:type="character" w:customStyle="1" w:styleId="Heading5Char">
+    <w:name w:val="Heading 5 Char"/>
+    <w:basedOn w:val="DefaultParagraphFont"/>
+    <w:link w:val="Heading5"/>
     <w:uiPriority w:val="9"/>
     <w:qFormat/>
     <w:rsid w:val="00A03321"/>
@@ -5295,10 +5575,10 @@
       <w:lang w:val="en-GB"/>
     </w:rPr>
   </w:style>
-  <w:style w:type="character" w:customStyle="1" w:styleId="berschrift6Zchn">
-    <w:name w:val="Überschrift 6 Zchn"/>
-    <w:basedOn w:val="Absatz-Standardschriftart"/>
-    <w:link w:val="berschrift6"/>
+  <w:style w:type="character" w:customStyle="1" w:styleId="Heading6Char">
+    <w:name w:val="Heading 6 Char"/>
+    <w:basedOn w:val="DefaultParagraphFont"/>
+    <w:link w:val="Heading6"/>
     <w:uiPriority w:val="9"/>
     <w:qFormat/>
     <w:rsid w:val="00A03321"/>
@@ -5308,10 +5588,10 @@
       <w:lang w:val="en-GB"/>
     </w:rPr>
   </w:style>
-  <w:style w:type="character" w:customStyle="1" w:styleId="berschrift1Zchn">
-    <w:name w:val="Überschrift 1 Zchn"/>
-    <w:basedOn w:val="Absatz-Standardschriftart"/>
-    <w:link w:val="berschrift1"/>
+  <w:style w:type="character" w:customStyle="1" w:styleId="Heading1Char">
+    <w:name w:val="Heading 1 Char"/>
+    <w:basedOn w:val="DefaultParagraphFont"/>
+    <w:link w:val="Heading1"/>
     <w:uiPriority w:val="9"/>
     <w:qFormat/>
     <w:rsid w:val="00CA2609"/>
@@ -5325,7 +5605,7 @@
   </w:style>
   <w:style w:type="character" w:customStyle="1" w:styleId="InternetLink">
     <w:name w:val="Internet Link"/>
-    <w:basedOn w:val="Absatz-Standardschriftart"/>
+    <w:basedOn w:val="DefaultParagraphFont"/>
     <w:uiPriority w:val="99"/>
     <w:unhideWhenUsed/>
     <w:rsid w:val="00606AAE"/>
@@ -5334,9 +5614,9 @@
       <w:u w:val="single"/>
     </w:rPr>
   </w:style>
-  <w:style w:type="character" w:styleId="IntensiveHervorhebung">
+  <w:style w:type="character" w:styleId="IntenseEmphasis">
     <w:name w:val="Intense Emphasis"/>
-    <w:basedOn w:val="Absatz-Standardschriftart"/>
+    <w:basedOn w:val="DefaultParagraphFont"/>
     <w:uiPriority w:val="21"/>
     <w:qFormat/>
     <w:rsid w:val="00CA2609"/>
@@ -5346,10 +5626,10 @@
       <w:color w:val="4472C4" w:themeColor="accent1"/>
     </w:rPr>
   </w:style>
-  <w:style w:type="character" w:customStyle="1" w:styleId="HTMLVorformatiertZchn">
-    <w:name w:val="HTML Vorformatiert Zchn"/>
-    <w:basedOn w:val="Absatz-Standardschriftart"/>
-    <w:link w:val="HTMLVorformatiert"/>
+  <w:style w:type="character" w:customStyle="1" w:styleId="HTMLPreformattedChar">
+    <w:name w:val="HTML Preformatted Char"/>
+    <w:basedOn w:val="DefaultParagraphFont"/>
+    <w:link w:val="HTMLPreformatted"/>
     <w:uiPriority w:val="99"/>
     <w:semiHidden/>
     <w:qFormat/>
@@ -5361,10 +5641,10 @@
       <w:lang w:val="en-GB" w:eastAsia="en-GB"/>
     </w:rPr>
   </w:style>
-  <w:style w:type="character" w:customStyle="1" w:styleId="SprechblasentextZchn">
-    <w:name w:val="Sprechblasentext Zchn"/>
-    <w:basedOn w:val="Absatz-Standardschriftart"/>
-    <w:link w:val="Sprechblasentext"/>
+  <w:style w:type="character" w:customStyle="1" w:styleId="BalloonTextChar">
+    <w:name w:val="Balloon Text Char"/>
+    <w:basedOn w:val="DefaultParagraphFont"/>
+    <w:link w:val="BalloonText"/>
     <w:uiPriority w:val="99"/>
     <w:semiHidden/>
     <w:qFormat/>
@@ -5480,8 +5760,8 @@
   </w:style>
   <w:style w:type="paragraph" w:customStyle="1" w:styleId="Heading">
     <w:name w:val="Heading"/>
-    <w:basedOn w:val="Standard"/>
-    <w:next w:val="Textkrper"/>
+    <w:basedOn w:val="Normal"/>
+    <w:next w:val="BodyText"/>
     <w:qFormat/>
     <w:pPr>
       <w:keepNext/>
@@ -5493,23 +5773,23 @@
       <w:szCs w:val="28"/>
     </w:rPr>
   </w:style>
-  <w:style w:type="paragraph" w:styleId="Textkrper">
+  <w:style w:type="paragraph" w:styleId="BodyText">
     <w:name w:val="Body Text"/>
-    <w:basedOn w:val="Standard"/>
+    <w:basedOn w:val="Normal"/>
     <w:pPr>
       <w:spacing w:after="140" w:line="288" w:lineRule="auto"/>
     </w:pPr>
   </w:style>
-  <w:style w:type="paragraph" w:styleId="Liste">
+  <w:style w:type="paragraph" w:styleId="List">
     <w:name w:val="List"/>
-    <w:basedOn w:val="Textkrper"/>
+    <w:basedOn w:val="BodyText"/>
     <w:rPr>
       <w:rFonts w:cs="FreeSans"/>
     </w:rPr>
   </w:style>
-  <w:style w:type="paragraph" w:styleId="Beschriftung">
+  <w:style w:type="paragraph" w:styleId="Caption">
     <w:name w:val="caption"/>
-    <w:basedOn w:val="Standard"/>
+    <w:basedOn w:val="Normal"/>
     <w:qFormat/>
     <w:pPr>
       <w:suppressLineNumbers/>
@@ -5524,7 +5804,7 @@
   </w:style>
   <w:style w:type="paragraph" w:customStyle="1" w:styleId="Index">
     <w:name w:val="Index"/>
-    <w:basedOn w:val="Standard"/>
+    <w:basedOn w:val="Normal"/>
     <w:qFormat/>
     <w:pPr>
       <w:suppressLineNumbers/>
@@ -5533,11 +5813,11 @@
       <w:rFonts w:cs="FreeSans"/>
     </w:rPr>
   </w:style>
-  <w:style w:type="paragraph" w:styleId="Titel">
+  <w:style w:type="paragraph" w:styleId="Title">
     <w:name w:val="Title"/>
-    <w:basedOn w:val="Standard"/>
-    <w:next w:val="Standard"/>
-    <w:link w:val="TitelZchn"/>
+    <w:basedOn w:val="Normal"/>
+    <w:next w:val="Normal"/>
+    <w:link w:val="TitleChar"/>
     <w:uiPriority w:val="10"/>
     <w:qFormat/>
     <w:rsid w:val="00222A07"/>
@@ -5552,10 +5832,10 @@
       <w:szCs w:val="56"/>
     </w:rPr>
   </w:style>
-  <w:style w:type="paragraph" w:styleId="Kopfzeile">
+  <w:style w:type="paragraph" w:styleId="Header">
     <w:name w:val="header"/>
-    <w:basedOn w:val="Standard"/>
-    <w:link w:val="KopfzeileZchn"/>
+    <w:basedOn w:val="Normal"/>
+    <w:link w:val="HeaderChar"/>
     <w:uiPriority w:val="99"/>
     <w:unhideWhenUsed/>
     <w:rsid w:val="00222A07"/>
@@ -5567,10 +5847,10 @@
       <w:spacing w:after="0" w:line="240" w:lineRule="auto"/>
     </w:pPr>
   </w:style>
-  <w:style w:type="paragraph" w:styleId="Fuzeile">
+  <w:style w:type="paragraph" w:styleId="Footer">
     <w:name w:val="footer"/>
-    <w:basedOn w:val="Standard"/>
-    <w:link w:val="FuzeileZchn"/>
+    <w:basedOn w:val="Normal"/>
+    <w:link w:val="FooterChar"/>
     <w:uiPriority w:val="99"/>
     <w:unhideWhenUsed/>
     <w:rsid w:val="00222A07"/>
@@ -5582,9 +5862,9 @@
       <w:spacing w:after="0" w:line="240" w:lineRule="auto"/>
     </w:pPr>
   </w:style>
-  <w:style w:type="paragraph" w:styleId="StandardWeb">
+  <w:style w:type="paragraph" w:styleId="NormalWeb">
     <w:name w:val="Normal (Web)"/>
-    <w:basedOn w:val="Standard"/>
+    <w:basedOn w:val="Normal"/>
     <w:uiPriority w:val="99"/>
     <w:semiHidden/>
     <w:unhideWhenUsed/>
@@ -5599,7 +5879,7 @@
       <w:lang w:val="de-CH" w:eastAsia="de-CH"/>
     </w:rPr>
   </w:style>
-  <w:style w:type="paragraph" w:styleId="KeinLeerraum">
+  <w:style w:type="paragraph" w:styleId="NoSpacing">
     <w:name w:val="No Spacing"/>
     <w:uiPriority w:val="1"/>
     <w:qFormat/>
@@ -5609,10 +5889,10 @@
       <w:lang w:val="en-GB"/>
     </w:rPr>
   </w:style>
-  <w:style w:type="paragraph" w:styleId="Inhaltsverzeichnisberschrift">
+  <w:style w:type="paragraph" w:styleId="TOCHeading">
     <w:name w:val="TOC Heading"/>
-    <w:basedOn w:val="berschrift1"/>
-    <w:next w:val="Standard"/>
+    <w:basedOn w:val="Heading1"/>
+    <w:next w:val="Normal"/>
     <w:uiPriority w:val="39"/>
     <w:unhideWhenUsed/>
     <w:qFormat/>
@@ -5626,10 +5906,10 @@
       <w:lang w:val="de-CH" w:eastAsia="de-CH"/>
     </w:rPr>
   </w:style>
-  <w:style w:type="paragraph" w:styleId="Verzeichnis1">
+  <w:style w:type="paragraph" w:styleId="TOC1">
     <w:name w:val="toc 1"/>
-    <w:basedOn w:val="Standard"/>
-    <w:next w:val="Standard"/>
+    <w:basedOn w:val="Normal"/>
+    <w:next w:val="Normal"/>
     <w:autoRedefine/>
     <w:uiPriority w:val="39"/>
     <w:unhideWhenUsed/>
@@ -5638,10 +5918,10 @@
       <w:spacing w:after="100"/>
     </w:pPr>
   </w:style>
-  <w:style w:type="paragraph" w:styleId="Verzeichnis2">
+  <w:style w:type="paragraph" w:styleId="TOC2">
     <w:name w:val="toc 2"/>
-    <w:basedOn w:val="Standard"/>
-    <w:next w:val="Standard"/>
+    <w:basedOn w:val="Normal"/>
+    <w:next w:val="Normal"/>
     <w:autoRedefine/>
     <w:uiPriority w:val="39"/>
     <w:unhideWhenUsed/>
@@ -5651,10 +5931,10 @@
       <w:ind w:left="240"/>
     </w:pPr>
   </w:style>
-  <w:style w:type="paragraph" w:styleId="Verzeichnis3">
+  <w:style w:type="paragraph" w:styleId="TOC3">
     <w:name w:val="toc 3"/>
-    <w:basedOn w:val="Standard"/>
-    <w:next w:val="Standard"/>
+    <w:basedOn w:val="Normal"/>
+    <w:next w:val="Normal"/>
     <w:autoRedefine/>
     <w:uiPriority w:val="39"/>
     <w:unhideWhenUsed/>
@@ -5664,9 +5944,9 @@
       <w:ind w:left="480"/>
     </w:pPr>
   </w:style>
-  <w:style w:type="paragraph" w:styleId="Listenabsatz">
+  <w:style w:type="paragraph" w:styleId="ListParagraph">
     <w:name w:val="List Paragraph"/>
-    <w:basedOn w:val="Standard"/>
+    <w:basedOn w:val="Normal"/>
     <w:uiPriority w:val="34"/>
     <w:qFormat/>
     <w:rsid w:val="00662AF5"/>
@@ -5679,10 +5959,10 @@
       <w:szCs w:val="24"/>
     </w:rPr>
   </w:style>
-  <w:style w:type="paragraph" w:styleId="Verzeichnis4">
+  <w:style w:type="paragraph" w:styleId="TOC4">
     <w:name w:val="toc 4"/>
-    <w:basedOn w:val="Standard"/>
-    <w:next w:val="Standard"/>
+    <w:basedOn w:val="Normal"/>
+    <w:next w:val="Normal"/>
     <w:autoRedefine/>
     <w:uiPriority w:val="39"/>
     <w:unhideWhenUsed/>
@@ -5692,10 +5972,10 @@
       <w:ind w:left="720"/>
     </w:pPr>
   </w:style>
-  <w:style w:type="paragraph" w:styleId="HTMLVorformatiert">
+  <w:style w:type="paragraph" w:styleId="HTMLPreformatted">
     <w:name w:val="HTML Preformatted"/>
-    <w:basedOn w:val="Standard"/>
-    <w:link w:val="HTMLVorformatiertZchn"/>
+    <w:basedOn w:val="Normal"/>
+    <w:link w:val="HTMLPreformattedChar"/>
     <w:uiPriority w:val="99"/>
     <w:semiHidden/>
     <w:unhideWhenUsed/>
@@ -5729,10 +6009,10 @@
       <w:lang w:eastAsia="en-GB"/>
     </w:rPr>
   </w:style>
-  <w:style w:type="paragraph" w:styleId="Sprechblasentext">
+  <w:style w:type="paragraph" w:styleId="BalloonText">
     <w:name w:val="Balloon Text"/>
-    <w:basedOn w:val="Standard"/>
-    <w:link w:val="SprechblasentextZchn"/>
+    <w:basedOn w:val="Normal"/>
+    <w:link w:val="BalloonTextChar"/>
     <w:uiPriority w:val="99"/>
     <w:semiHidden/>
     <w:unhideWhenUsed/>
@@ -5747,12 +6027,13 @@
       <w:szCs w:val="18"/>
     </w:rPr>
   </w:style>
-  <w:style w:type="table" w:styleId="Tabellenraster">
+  <w:style w:type="table" w:styleId="TableGrid">
     <w:name w:val="Table Grid"/>
-    <w:basedOn w:val="NormaleTabelle"/>
+    <w:basedOn w:val="TableNormal"/>
     <w:uiPriority w:val="39"/>
     <w:rsid w:val="009D1026"/>
     <w:tblPr>
+      <w:tblInd w:w="0" w:type="dxa"/>
       <w:tblBorders>
         <w:top w:val="single" w:sz="4" w:space="0" w:color="auto"/>
         <w:left w:val="single" w:sz="4" w:space="0" w:color="auto"/>
@@ -5761,16 +6042,23 @@
         <w:insideH w:val="single" w:sz="4" w:space="0" w:color="auto"/>
         <w:insideV w:val="single" w:sz="4" w:space="0" w:color="auto"/>
       </w:tblBorders>
+      <w:tblCellMar>
+        <w:top w:w="0" w:type="dxa"/>
+        <w:left w:w="108" w:type="dxa"/>
+        <w:bottom w:w="0" w:type="dxa"/>
+        <w:right w:w="108" w:type="dxa"/>
+      </w:tblCellMar>
     </w:tblPr>
   </w:style>
-  <w:style w:type="table" w:styleId="Listentabelle4Akzent1">
+  <w:style w:type="table" w:styleId="ListTable4-Accent1">
     <w:name w:val="List Table 4 Accent 1"/>
-    <w:basedOn w:val="NormaleTabelle"/>
+    <w:basedOn w:val="TableNormal"/>
     <w:uiPriority w:val="49"/>
     <w:rsid w:val="009D1026"/>
     <w:tblPr>
       <w:tblStyleRowBandSize w:val="1"/>
       <w:tblStyleColBandSize w:val="1"/>
+      <w:tblInd w:w="0" w:type="dxa"/>
       <w:tblBorders>
         <w:top w:val="single" w:sz="4" w:space="0" w:color="8EAADB" w:themeColor="accent1" w:themeTint="99"/>
         <w:left w:val="single" w:sz="4" w:space="0" w:color="8EAADB" w:themeColor="accent1" w:themeTint="99"/>
@@ -5778,6 +6066,12 @@
         <w:right w:val="single" w:sz="4" w:space="0" w:color="8EAADB" w:themeColor="accent1" w:themeTint="99"/>
         <w:insideH w:val="single" w:sz="4" w:space="0" w:color="8EAADB" w:themeColor="accent1" w:themeTint="99"/>
       </w:tblBorders>
+      <w:tblCellMar>
+        <w:top w:w="0" w:type="dxa"/>
+        <w:left w:w="108" w:type="dxa"/>
+        <w:bottom w:w="0" w:type="dxa"/>
+        <w:right w:w="108" w:type="dxa"/>
+      </w:tblCellMar>
     </w:tblPr>
     <w:tblStylePr w:type="firstRow">
       <w:rPr>
@@ -5836,7 +6130,7 @@
   </w:style>
   <w:style w:type="character" w:styleId="Hyperlink">
     <w:name w:val="Hyperlink"/>
-    <w:basedOn w:val="Absatz-Standardschriftart"/>
+    <w:basedOn w:val="DefaultParagraphFont"/>
     <w:uiPriority w:val="99"/>
     <w:unhideWhenUsed/>
     <w:rsid w:val="00981417"/>
@@ -6148,7 +6442,7 @@
 </file>
 
 <file path=customXml/itemProps1.xml><?xml version="1.0" encoding="utf-8"?>
-<ds:datastoreItem xmlns:ds="http://schemas.openxmlformats.org/officeDocument/2006/customXml" ds:itemID="{F4D6CEC7-DC01-4CA1-AEEF-6DBD02B8FB22}">
+<ds:datastoreItem xmlns:ds="http://schemas.openxmlformats.org/officeDocument/2006/customXml" ds:itemID="{6D613DF5-3B60-894E-8B83-1C30D9C73356}">
   <ds:schemaRefs>
     <ds:schemaRef ds:uri="http://schemas.openxmlformats.org/officeDocument/2006/bibliography"/>
   </ds:schemaRefs>

</xml_diff>

<commit_message>
Added Appendices and Index
</commit_message>
<xml_diff>
--- a/doc/task02/PMS_task02_white.docx
+++ b/doc/task02/PMS_task02_white.docx
@@ -1,6 +1,6 @@
 
 <file path=word/document.xml><?xml version="1.0" encoding="utf-8"?>
-<w:document xmlns:wpc="http://schemas.microsoft.com/office/word/2010/wordprocessingCanvas" xmlns:mo="http://schemas.microsoft.com/office/mac/office/2008/main" xmlns:mc="http://schemas.openxmlformats.org/markup-compatibility/2006" xmlns:mv="urn:schemas-microsoft-com:mac:vml" xmlns:o="urn:schemas-microsoft-com:office:office" xmlns:r="http://schemas.openxmlformats.org/officeDocument/2006/relationships" xmlns:m="http://schemas.openxmlformats.org/officeDocument/2006/math" xmlns:v="urn:schemas-microsoft-com:vml" xmlns:wp14="http://schemas.microsoft.com/office/word/2010/wordprocessingDrawing" xmlns:wp="http://schemas.openxmlformats.org/drawingml/2006/wordprocessingDrawing" xmlns:w10="urn:schemas-microsoft-com:office:word" xmlns:w="http://schemas.openxmlformats.org/wordprocessingml/2006/main" xmlns:w14="http://schemas.microsoft.com/office/word/2010/wordml" xmlns:w15="http://schemas.microsoft.com/office/word/2012/wordml" xmlns:wpg="http://schemas.microsoft.com/office/word/2010/wordprocessingGroup" xmlns:wpi="http://schemas.microsoft.com/office/word/2010/wordprocessingInk" xmlns:wne="http://schemas.microsoft.com/office/word/2006/wordml" xmlns:wps="http://schemas.microsoft.com/office/word/2010/wordprocessingShape" mc:Ignorable="w14 w15 wp14">
+<w:document xmlns:wpc="http://schemas.microsoft.com/office/word/2010/wordprocessingCanvas" xmlns:cx="http://schemas.microsoft.com/office/drawing/2014/chartex" xmlns:cx1="http://schemas.microsoft.com/office/drawing/2015/9/8/chartex" xmlns:cx2="http://schemas.microsoft.com/office/drawing/2015/10/21/chartex" xmlns:cx3="http://schemas.microsoft.com/office/drawing/2016/5/9/chartex" xmlns:cx4="http://schemas.microsoft.com/office/drawing/2016/5/10/chartex" xmlns:cx5="http://schemas.microsoft.com/office/drawing/2016/5/11/chartex" xmlns:cx6="http://schemas.microsoft.com/office/drawing/2016/5/12/chartex" xmlns:cx7="http://schemas.microsoft.com/office/drawing/2016/5/13/chartex" xmlns:cx8="http://schemas.microsoft.com/office/drawing/2016/5/14/chartex" xmlns:mc="http://schemas.openxmlformats.org/markup-compatibility/2006" xmlns:aink="http://schemas.microsoft.com/office/drawing/2016/ink" xmlns:am3d="http://schemas.microsoft.com/office/drawing/2017/model3d" xmlns:o="urn:schemas-microsoft-com:office:office" xmlns:r="http://schemas.openxmlformats.org/officeDocument/2006/relationships" xmlns:m="http://schemas.openxmlformats.org/officeDocument/2006/math" xmlns:v="urn:schemas-microsoft-com:vml" xmlns:wp14="http://schemas.microsoft.com/office/word/2010/wordprocessingDrawing" xmlns:wp="http://schemas.openxmlformats.org/drawingml/2006/wordprocessingDrawing" xmlns:w10="urn:schemas-microsoft-com:office:word" xmlns:w="http://schemas.openxmlformats.org/wordprocessingml/2006/main" xmlns:w14="http://schemas.microsoft.com/office/word/2010/wordml" xmlns:w15="http://schemas.microsoft.com/office/word/2012/wordml" xmlns:w16cid="http://schemas.microsoft.com/office/word/2016/wordml/cid" xmlns:w16se="http://schemas.microsoft.com/office/word/2015/wordml/symex" xmlns:wpg="http://schemas.microsoft.com/office/word/2010/wordprocessingGroup" xmlns:wpi="http://schemas.microsoft.com/office/word/2010/wordprocessingInk" xmlns:wne="http://schemas.microsoft.com/office/word/2006/wordml" xmlns:wps="http://schemas.microsoft.com/office/word/2010/wordprocessingShape" mc:Ignorable="w14 w15 w16se w16cid wp14">
   <w:body>
     <w:p>
       <w:pPr>
@@ -24,32 +24,30 @@
     <w:p>
       <w:pPr>
         <w:rPr>
-          <w:rStyle w:val="Intensivhervorheb"/>
-        </w:rPr>
-      </w:pPr>
-    </w:p>
-    <w:p>
-      <w:pPr>
-        <w:rPr>
-          <w:rStyle w:val="Intensivhervorheb"/>
+          <w:rStyle w:val="IntensiveHervorhebung"/>
+        </w:rPr>
+      </w:pPr>
+    </w:p>
+    <w:p>
+      <w:pPr>
+        <w:rPr>
+          <w:rStyle w:val="IntensiveHervorhebung"/>
           <w:sz w:val="28"/>
           <w:szCs w:val="28"/>
         </w:rPr>
       </w:pPr>
-      <w:proofErr w:type="spellStart"/>
-      <w:r>
-        <w:rPr>
-          <w:rStyle w:val="Intensivhervorheb"/>
+      <w:r>
+        <w:rPr>
+          <w:rStyle w:val="IntensiveHervorhebung"/>
           <w:sz w:val="28"/>
           <w:szCs w:val="28"/>
         </w:rPr>
         <w:t>Versionierung</w:t>
       </w:r>
-      <w:proofErr w:type="spellEnd"/>
     </w:p>
     <w:tbl>
       <w:tblPr>
-        <w:tblStyle w:val="Listentabelle4-Akzent1"/>
+        <w:tblStyle w:val="Listentabelle4Akzent1"/>
         <w:tblW w:w="9063" w:type="dxa"/>
         <w:tblLook w:val="04A0" w:firstRow="1" w:lastRow="0" w:firstColumn="1" w:lastColumn="0" w:noHBand="0" w:noVBand="1"/>
       </w:tblPr>
@@ -116,14 +114,12 @@
                 <w:szCs w:val="24"/>
               </w:rPr>
             </w:pPr>
-            <w:proofErr w:type="spellStart"/>
             <w:r>
               <w:rPr>
                 <w:szCs w:val="24"/>
               </w:rPr>
               <w:t>Beschreibung</w:t>
             </w:r>
-            <w:proofErr w:type="spellEnd"/>
           </w:p>
         </w:tc>
         <w:tc>
@@ -236,28 +232,12 @@
                 <w:szCs w:val="24"/>
               </w:rPr>
             </w:pPr>
-            <w:proofErr w:type="spellStart"/>
-            <w:r>
-              <w:rPr>
-                <w:szCs w:val="24"/>
-              </w:rPr>
-              <w:t>Initiales</w:t>
-            </w:r>
-            <w:proofErr w:type="spellEnd"/>
-            <w:r>
-              <w:rPr>
-                <w:szCs w:val="24"/>
-              </w:rPr>
-              <w:t xml:space="preserve"> </w:t>
-            </w:r>
-            <w:proofErr w:type="spellStart"/>
-            <w:r>
-              <w:rPr>
-                <w:szCs w:val="24"/>
-              </w:rPr>
-              <w:t>Dokument</w:t>
-            </w:r>
-            <w:proofErr w:type="spellEnd"/>
+            <w:r>
+              <w:rPr>
+                <w:szCs w:val="24"/>
+              </w:rPr>
+              <w:t>Initiales Dokument</w:t>
+            </w:r>
           </w:p>
         </w:tc>
         <w:tc>
@@ -281,16 +261,8 @@
               <w:rPr>
                 <w:szCs w:val="24"/>
               </w:rPr>
-              <w:t xml:space="preserve">Dario </w:t>
-            </w:r>
-            <w:proofErr w:type="spellStart"/>
-            <w:r>
-              <w:rPr>
-                <w:szCs w:val="24"/>
-              </w:rPr>
-              <w:t>Furigo</w:t>
-            </w:r>
-            <w:proofErr w:type="spellEnd"/>
+              <w:t>Dario Furigo</w:t>
+            </w:r>
           </w:p>
         </w:tc>
         <w:tc>
@@ -500,17 +472,8 @@
                 <w:szCs w:val="24"/>
                 <w:lang w:val="en-US"/>
               </w:rPr>
-              <w:t xml:space="preserve"> </w:t>
-            </w:r>
-            <w:proofErr w:type="spellStart"/>
-            <w:r>
-              <w:rPr>
-                <w:szCs w:val="24"/>
-                <w:lang w:val="en-US"/>
-              </w:rPr>
-              <w:t>erstellt</w:t>
-            </w:r>
-            <w:proofErr w:type="spellEnd"/>
+              <w:t xml:space="preserve"> erstellt</w:t>
+            </w:r>
           </w:p>
         </w:tc>
         <w:tc>
@@ -537,17 +500,8 @@
                 <w:szCs w:val="24"/>
                 <w:lang w:val="en-US"/>
               </w:rPr>
-              <w:t xml:space="preserve">Beat </w:t>
-            </w:r>
-            <w:proofErr w:type="spellStart"/>
-            <w:r>
-              <w:rPr>
-                <w:szCs w:val="24"/>
-                <w:lang w:val="en-US"/>
-              </w:rPr>
-              <w:t>Schärz</w:t>
-            </w:r>
-            <w:proofErr w:type="spellEnd"/>
+              <w:t>Beat Schärz</w:t>
+            </w:r>
           </w:p>
         </w:tc>
         <w:tc>
@@ -657,31 +611,13 @@
                 <w:lang w:val="en-US"/>
               </w:rPr>
             </w:pPr>
-            <w:proofErr w:type="spellStart"/>
             <w:r>
               <w:rPr>
                 <w:szCs w:val="24"/>
                 <w:lang w:val="en-US"/>
               </w:rPr>
-              <w:t>Ohran</w:t>
-            </w:r>
-            <w:proofErr w:type="spellEnd"/>
-            <w:r>
-              <w:rPr>
-                <w:szCs w:val="24"/>
-                <w:lang w:val="en-US"/>
-              </w:rPr>
-              <w:t xml:space="preserve"> </w:t>
-            </w:r>
-            <w:proofErr w:type="spellStart"/>
-            <w:r>
-              <w:rPr>
-                <w:szCs w:val="24"/>
-                <w:lang w:val="en-US"/>
-              </w:rPr>
-              <w:t>Mujkic</w:t>
-            </w:r>
-            <w:proofErr w:type="spellEnd"/>
+              <w:t>Ohran Mujkic</w:t>
+            </w:r>
           </w:p>
         </w:tc>
         <w:tc>
@@ -792,31 +728,13 @@
                 <w:lang w:val="en-US"/>
               </w:rPr>
             </w:pPr>
-            <w:proofErr w:type="spellStart"/>
             <w:r>
               <w:rPr>
                 <w:szCs w:val="24"/>
                 <w:lang w:val="en-US"/>
               </w:rPr>
-              <w:t>Janick</w:t>
-            </w:r>
-            <w:proofErr w:type="spellEnd"/>
-            <w:r>
-              <w:rPr>
-                <w:szCs w:val="24"/>
-                <w:lang w:val="en-US"/>
-              </w:rPr>
-              <w:t xml:space="preserve"> A. </w:t>
-            </w:r>
-            <w:proofErr w:type="spellStart"/>
-            <w:r>
-              <w:rPr>
-                <w:szCs w:val="24"/>
-                <w:lang w:val="en-US"/>
-              </w:rPr>
-              <w:t>Lüdi</w:t>
-            </w:r>
-            <w:proofErr w:type="spellEnd"/>
+              <w:t>Janick A. Lüdi</w:t>
+            </w:r>
           </w:p>
         </w:tc>
         <w:tc>
@@ -1071,7 +989,7 @@
         <w:br w:type="page"/>
       </w:r>
     </w:p>
-    <w:bookmarkStart w:id="0" w:name="_Toc511584098" w:displacedByCustomXml="next"/>
+    <w:bookmarkStart w:id="0" w:name="_Toc511599002" w:displacedByCustomXml="next"/>
     <w:sdt>
       <w:sdtPr>
         <w:rPr>
@@ -1087,7 +1005,6 @@
           <w:docPartUnique/>
         </w:docPartObj>
       </w:sdtPr>
-      <w:sdtEndPr/>
       <w:sdtContent>
         <w:p>
           <w:pPr>
@@ -1112,7 +1029,7 @@
               <w:rFonts w:eastAsiaTheme="minorEastAsia"/>
               <w:noProof/>
               <w:sz w:val="22"/>
-              <w:lang w:val="en-US"/>
+              <w:lang w:val="en-US" w:eastAsia="ja-JP"/>
             </w:rPr>
           </w:pPr>
           <w:r>
@@ -1124,10 +1041,10 @@
           <w:r>
             <w:fldChar w:fldCharType="separate"/>
           </w:r>
-          <w:hyperlink w:anchor="_Toc511584098" w:history="1">
-            <w:r>
-              <w:rPr>
-                <w:rStyle w:val="Link"/>
+          <w:hyperlink w:anchor="_Toc511599002" w:history="1">
+            <w:r>
+              <w:rPr>
+                <w:rStyle w:val="Hyperlink"/>
                 <w:noProof/>
                 <w:lang w:val="de-DE"/>
               </w:rPr>
@@ -1152,7 +1069,7 @@
                 <w:noProof/>
                 <w:webHidden/>
               </w:rPr>
-              <w:instrText xml:space="preserve"> PAGEREF _Toc511584098 \h </w:instrText>
+              <w:instrText xml:space="preserve"> PAGEREF _Toc511599002 \h </w:instrText>
             </w:r>
             <w:r>
               <w:rPr>
@@ -1194,13 +1111,13 @@
               <w:rFonts w:eastAsiaTheme="minorEastAsia"/>
               <w:noProof/>
               <w:sz w:val="22"/>
-              <w:lang w:val="en-US"/>
+              <w:lang w:val="en-US" w:eastAsia="ja-JP"/>
             </w:rPr>
           </w:pPr>
-          <w:hyperlink w:anchor="_Toc511584099" w:history="1">
-            <w:r>
-              <w:rPr>
-                <w:rStyle w:val="Link"/>
+          <w:hyperlink w:anchor="_Toc511599003" w:history="1">
+            <w:r>
+              <w:rPr>
+                <w:rStyle w:val="Hyperlink"/>
                 <w:noProof/>
               </w:rPr>
               <w:t>1.</w:t>
@@ -1210,13 +1127,13 @@
                 <w:rFonts w:eastAsiaTheme="minorEastAsia"/>
                 <w:noProof/>
                 <w:sz w:val="22"/>
-                <w:lang w:val="en-US"/>
+                <w:lang w:val="en-US" w:eastAsia="ja-JP"/>
               </w:rPr>
               <w:tab/>
             </w:r>
             <w:r>
               <w:rPr>
-                <w:rStyle w:val="Link"/>
+                <w:rStyle w:val="Hyperlink"/>
                 <w:noProof/>
               </w:rPr>
               <w:t>Management Summary</w:t>
@@ -1240,7 +1157,7 @@
                 <w:noProof/>
                 <w:webHidden/>
               </w:rPr>
-              <w:instrText xml:space="preserve"> PAGEREF _Toc511584099 \h </w:instrText>
+              <w:instrText xml:space="preserve"> PAGEREF _Toc511599003 \h </w:instrText>
             </w:r>
             <w:r>
               <w:rPr>
@@ -1260,7 +1177,7 @@
                 <w:noProof/>
                 <w:webHidden/>
               </w:rPr>
-              <w:t>3</w:t>
+              <w:t>4</w:t>
             </w:r>
             <w:r>
               <w:rPr>
@@ -1282,13 +1199,13 @@
               <w:rFonts w:eastAsiaTheme="minorEastAsia"/>
               <w:noProof/>
               <w:sz w:val="22"/>
-              <w:lang w:val="en-US"/>
+              <w:lang w:val="en-US" w:eastAsia="ja-JP"/>
             </w:rPr>
           </w:pPr>
-          <w:hyperlink w:anchor="_Toc511584100" w:history="1">
-            <w:r>
-              <w:rPr>
-                <w:rStyle w:val="Link"/>
+          <w:hyperlink w:anchor="_Toc511599004" w:history="1">
+            <w:r>
+              <w:rPr>
+                <w:rStyle w:val="Hyperlink"/>
                 <w:noProof/>
                 <w:lang w:val="de-CH"/>
               </w:rPr>
@@ -1299,13 +1216,13 @@
                 <w:rFonts w:eastAsiaTheme="minorEastAsia"/>
                 <w:noProof/>
                 <w:sz w:val="22"/>
-                <w:lang w:val="en-US"/>
+                <w:lang w:val="en-US" w:eastAsia="ja-JP"/>
               </w:rPr>
               <w:tab/>
             </w:r>
             <w:r>
               <w:rPr>
-                <w:rStyle w:val="Link"/>
+                <w:rStyle w:val="Hyperlink"/>
                 <w:noProof/>
                 <w:lang w:val="de-CH"/>
               </w:rPr>
@@ -1330,7 +1247,7 @@
                 <w:noProof/>
                 <w:webHidden/>
               </w:rPr>
-              <w:instrText xml:space="preserve"> PAGEREF _Toc511584100 \h </w:instrText>
+              <w:instrText xml:space="preserve"> PAGEREF _Toc511599004 \h </w:instrText>
             </w:r>
             <w:r>
               <w:rPr>
@@ -1350,7 +1267,7 @@
                 <w:noProof/>
                 <w:webHidden/>
               </w:rPr>
-              <w:t>4</w:t>
+              <w:t>5</w:t>
             </w:r>
             <w:r>
               <w:rPr>
@@ -1371,13 +1288,13 @@
               <w:rFonts w:eastAsiaTheme="minorEastAsia"/>
               <w:noProof/>
               <w:sz w:val="22"/>
-              <w:lang w:val="en-US"/>
+              <w:lang w:val="en-US" w:eastAsia="ja-JP"/>
             </w:rPr>
           </w:pPr>
-          <w:hyperlink w:anchor="_Toc511584101" w:history="1">
-            <w:r>
-              <w:rPr>
-                <w:rStyle w:val="Link"/>
+          <w:hyperlink w:anchor="_Toc511599005" w:history="1">
+            <w:r>
+              <w:rPr>
+                <w:rStyle w:val="Hyperlink"/>
                 <w:noProof/>
                 <w:lang w:val="de-CH"/>
               </w:rPr>
@@ -1402,7 +1319,7 @@
                 <w:noProof/>
                 <w:webHidden/>
               </w:rPr>
-              <w:instrText xml:space="preserve"> PAGEREF _Toc511584101 \h </w:instrText>
+              <w:instrText xml:space="preserve"> PAGEREF _Toc511599005 \h </w:instrText>
             </w:r>
             <w:r>
               <w:rPr>
@@ -1422,7 +1339,7 @@
                 <w:noProof/>
                 <w:webHidden/>
               </w:rPr>
-              <w:t>4</w:t>
+              <w:t>5</w:t>
             </w:r>
             <w:r>
               <w:rPr>
@@ -1443,13 +1360,13 @@
               <w:rFonts w:eastAsiaTheme="minorEastAsia"/>
               <w:noProof/>
               <w:sz w:val="22"/>
-              <w:lang w:val="en-US"/>
+              <w:lang w:val="en-US" w:eastAsia="ja-JP"/>
             </w:rPr>
           </w:pPr>
-          <w:hyperlink w:anchor="_Toc511584102" w:history="1">
-            <w:r>
-              <w:rPr>
-                <w:rStyle w:val="Link"/>
+          <w:hyperlink w:anchor="_Toc511599006" w:history="1">
+            <w:r>
+              <w:rPr>
+                <w:rStyle w:val="Hyperlink"/>
                 <w:noProof/>
               </w:rPr>
               <w:t>Projektmitarbeiter</w:t>
@@ -1473,7 +1390,7 @@
                 <w:noProof/>
                 <w:webHidden/>
               </w:rPr>
-              <w:instrText xml:space="preserve"> PAGEREF _Toc511584102 \h </w:instrText>
+              <w:instrText xml:space="preserve"> PAGEREF _Toc511599006 \h </w:instrText>
             </w:r>
             <w:r>
               <w:rPr>
@@ -1493,7 +1410,7 @@
                 <w:noProof/>
                 <w:webHidden/>
               </w:rPr>
-              <w:t>4</w:t>
+              <w:t>5</w:t>
             </w:r>
             <w:r>
               <w:rPr>
@@ -1514,13 +1431,13 @@
               <w:rFonts w:eastAsiaTheme="minorEastAsia"/>
               <w:noProof/>
               <w:sz w:val="22"/>
-              <w:lang w:val="en-US"/>
+              <w:lang w:val="en-US" w:eastAsia="ja-JP"/>
             </w:rPr>
           </w:pPr>
-          <w:hyperlink w:anchor="_Toc511584103" w:history="1">
-            <w:r>
-              <w:rPr>
-                <w:rStyle w:val="Link"/>
+          <w:hyperlink w:anchor="_Toc511599007" w:history="1">
+            <w:r>
+              <w:rPr>
+                <w:rStyle w:val="Hyperlink"/>
                 <w:noProof/>
                 <w:lang w:val="de-CH"/>
               </w:rPr>
@@ -1545,7 +1462,7 @@
                 <w:noProof/>
                 <w:webHidden/>
               </w:rPr>
-              <w:instrText xml:space="preserve"> PAGEREF _Toc511584103 \h </w:instrText>
+              <w:instrText xml:space="preserve"> PAGEREF _Toc511599007 \h </w:instrText>
             </w:r>
             <w:r>
               <w:rPr>
@@ -1565,7 +1482,7 @@
                 <w:noProof/>
                 <w:webHidden/>
               </w:rPr>
-              <w:t>4</w:t>
+              <w:t>5</w:t>
             </w:r>
             <w:r>
               <w:rPr>
@@ -1586,13 +1503,13 @@
               <w:rFonts w:eastAsiaTheme="minorEastAsia"/>
               <w:noProof/>
               <w:sz w:val="22"/>
-              <w:lang w:val="en-US"/>
+              <w:lang w:val="en-US" w:eastAsia="ja-JP"/>
             </w:rPr>
           </w:pPr>
-          <w:hyperlink w:anchor="_Toc511584104" w:history="1">
-            <w:r>
-              <w:rPr>
-                <w:rStyle w:val="Link"/>
+          <w:hyperlink w:anchor="_Toc511599008" w:history="1">
+            <w:r>
+              <w:rPr>
+                <w:rStyle w:val="Hyperlink"/>
                 <w:noProof/>
                 <w:lang w:val="de-CH"/>
               </w:rPr>
@@ -1617,7 +1534,7 @@
                 <w:noProof/>
                 <w:webHidden/>
               </w:rPr>
-              <w:instrText xml:space="preserve"> PAGEREF _Toc511584104 \h </w:instrText>
+              <w:instrText xml:space="preserve"> PAGEREF _Toc511599008 \h </w:instrText>
             </w:r>
             <w:r>
               <w:rPr>
@@ -1637,7 +1554,7 @@
                 <w:noProof/>
                 <w:webHidden/>
               </w:rPr>
-              <w:t>4</w:t>
+              <w:t>5</w:t>
             </w:r>
             <w:r>
               <w:rPr>
@@ -1658,13 +1575,13 @@
               <w:rFonts w:eastAsiaTheme="minorEastAsia"/>
               <w:noProof/>
               <w:sz w:val="22"/>
-              <w:lang w:val="en-US"/>
+              <w:lang w:val="en-US" w:eastAsia="ja-JP"/>
             </w:rPr>
           </w:pPr>
-          <w:hyperlink w:anchor="_Toc511584105" w:history="1">
-            <w:r>
-              <w:rPr>
-                <w:rStyle w:val="Link"/>
+          <w:hyperlink w:anchor="_Toc511599009" w:history="1">
+            <w:r>
+              <w:rPr>
+                <w:rStyle w:val="Hyperlink"/>
                 <w:noProof/>
                 <w:lang w:val="de-CH"/>
               </w:rPr>
@@ -1689,7 +1606,7 @@
                 <w:noProof/>
                 <w:webHidden/>
               </w:rPr>
-              <w:instrText xml:space="preserve"> PAGEREF _Toc511584105 \h </w:instrText>
+              <w:instrText xml:space="preserve"> PAGEREF _Toc511599009 \h </w:instrText>
             </w:r>
             <w:r>
               <w:rPr>
@@ -1709,7 +1626,7 @@
                 <w:noProof/>
                 <w:webHidden/>
               </w:rPr>
-              <w:t>4</w:t>
+              <w:t>5</w:t>
             </w:r>
             <w:r>
               <w:rPr>
@@ -1730,13 +1647,13 @@
               <w:rFonts w:eastAsiaTheme="minorEastAsia"/>
               <w:noProof/>
               <w:sz w:val="22"/>
-              <w:lang w:val="en-US"/>
+              <w:lang w:val="en-US" w:eastAsia="ja-JP"/>
             </w:rPr>
           </w:pPr>
-          <w:hyperlink w:anchor="_Toc511584106" w:history="1">
-            <w:r>
-              <w:rPr>
-                <w:rStyle w:val="Link"/>
+          <w:hyperlink w:anchor="_Toc511599010" w:history="1">
+            <w:r>
+              <w:rPr>
+                <w:rStyle w:val="Hyperlink"/>
                 <w:noProof/>
                 <w:lang w:val="de-CH"/>
               </w:rPr>
@@ -1761,7 +1678,7 @@
                 <w:noProof/>
                 <w:webHidden/>
               </w:rPr>
-              <w:instrText xml:space="preserve"> PAGEREF _Toc511584106 \h </w:instrText>
+              <w:instrText xml:space="preserve"> PAGEREF _Toc511599010 \h </w:instrText>
             </w:r>
             <w:r>
               <w:rPr>
@@ -1781,7 +1698,7 @@
                 <w:noProof/>
                 <w:webHidden/>
               </w:rPr>
-              <w:t>5</w:t>
+              <w:t>6</w:t>
             </w:r>
             <w:r>
               <w:rPr>
@@ -1802,13 +1719,13 @@
               <w:rFonts w:eastAsiaTheme="minorEastAsia"/>
               <w:noProof/>
               <w:sz w:val="22"/>
-              <w:lang w:val="en-US"/>
+              <w:lang w:val="en-US" w:eastAsia="ja-JP"/>
             </w:rPr>
           </w:pPr>
-          <w:hyperlink w:anchor="_Toc511584107" w:history="1">
-            <w:r>
-              <w:rPr>
-                <w:rStyle w:val="Link"/>
+          <w:hyperlink w:anchor="_Toc511599011" w:history="1">
+            <w:r>
+              <w:rPr>
+                <w:rStyle w:val="Hyperlink"/>
                 <w:noProof/>
                 <w:lang w:val="de-CH"/>
               </w:rPr>
@@ -1833,7 +1750,7 @@
                 <w:noProof/>
                 <w:webHidden/>
               </w:rPr>
-              <w:instrText xml:space="preserve"> PAGEREF _Toc511584107 \h </w:instrText>
+              <w:instrText xml:space="preserve"> PAGEREF _Toc511599011 \h </w:instrText>
             </w:r>
             <w:r>
               <w:rPr>
@@ -1853,7 +1770,7 @@
                 <w:noProof/>
                 <w:webHidden/>
               </w:rPr>
-              <w:t>5</w:t>
+              <w:t>6</w:t>
             </w:r>
             <w:r>
               <w:rPr>
@@ -1875,13 +1792,13 @@
               <w:rFonts w:eastAsiaTheme="minorEastAsia"/>
               <w:noProof/>
               <w:sz w:val="22"/>
-              <w:lang w:val="en-US"/>
+              <w:lang w:val="en-US" w:eastAsia="ja-JP"/>
             </w:rPr>
           </w:pPr>
-          <w:hyperlink w:anchor="_Toc511584108" w:history="1">
-            <w:r>
-              <w:rPr>
-                <w:rStyle w:val="Link"/>
+          <w:hyperlink w:anchor="_Toc511599012" w:history="1">
+            <w:r>
+              <w:rPr>
+                <w:rStyle w:val="Hyperlink"/>
                 <w:noProof/>
               </w:rPr>
               <w:t>3.</w:t>
@@ -1891,13 +1808,13 @@
                 <w:rFonts w:eastAsiaTheme="minorEastAsia"/>
                 <w:noProof/>
                 <w:sz w:val="22"/>
-                <w:lang w:val="en-US"/>
+                <w:lang w:val="en-US" w:eastAsia="ja-JP"/>
               </w:rPr>
               <w:tab/>
             </w:r>
             <w:r>
               <w:rPr>
-                <w:rStyle w:val="Link"/>
+                <w:rStyle w:val="Hyperlink"/>
                 <w:noProof/>
               </w:rPr>
               <w:t>Requirements Specification Document</w:t>
@@ -1921,7 +1838,7 @@
                 <w:noProof/>
                 <w:webHidden/>
               </w:rPr>
-              <w:instrText xml:space="preserve"> PAGEREF _Toc511584108 \h </w:instrText>
+              <w:instrText xml:space="preserve"> PAGEREF _Toc511599012 \h </w:instrText>
             </w:r>
             <w:r>
               <w:rPr>
@@ -1941,7 +1858,7 @@
                 <w:noProof/>
                 <w:webHidden/>
               </w:rPr>
-              <w:t>6</w:t>
+              <w:t>7</w:t>
             </w:r>
             <w:r>
               <w:rPr>
@@ -1962,13 +1879,13 @@
               <w:rFonts w:eastAsiaTheme="minorEastAsia"/>
               <w:noProof/>
               <w:sz w:val="22"/>
-              <w:lang w:val="en-US"/>
+              <w:lang w:val="en-US" w:eastAsia="ja-JP"/>
             </w:rPr>
           </w:pPr>
-          <w:hyperlink w:anchor="_Toc511584109" w:history="1">
-            <w:r>
-              <w:rPr>
-                <w:rStyle w:val="Link"/>
+          <w:hyperlink w:anchor="_Toc511599013" w:history="1">
+            <w:r>
+              <w:rPr>
+                <w:rStyle w:val="Hyperlink"/>
                 <w:noProof/>
                 <w:lang w:val="de-CH"/>
               </w:rPr>
@@ -1993,7 +1910,7 @@
                 <w:noProof/>
                 <w:webHidden/>
               </w:rPr>
-              <w:instrText xml:space="preserve"> PAGEREF _Toc511584109 \h </w:instrText>
+              <w:instrText xml:space="preserve"> PAGEREF _Toc511599013 \h </w:instrText>
             </w:r>
             <w:r>
               <w:rPr>
@@ -2013,7 +1930,7 @@
                 <w:noProof/>
                 <w:webHidden/>
               </w:rPr>
-              <w:t>6</w:t>
+              <w:t>7</w:t>
             </w:r>
             <w:r>
               <w:rPr>
@@ -2034,13 +1951,13 @@
               <w:rFonts w:eastAsiaTheme="minorEastAsia"/>
               <w:noProof/>
               <w:sz w:val="22"/>
-              <w:lang w:val="en-US"/>
+              <w:lang w:val="en-US" w:eastAsia="ja-JP"/>
             </w:rPr>
           </w:pPr>
-          <w:hyperlink w:anchor="_Toc511584110" w:history="1">
-            <w:r>
-              <w:rPr>
-                <w:rStyle w:val="Link"/>
+          <w:hyperlink w:anchor="_Toc511599014" w:history="1">
+            <w:r>
+              <w:rPr>
+                <w:rStyle w:val="Hyperlink"/>
                 <w:noProof/>
                 <w:lang w:val="de-CH"/>
               </w:rPr>
@@ -2065,7 +1982,7 @@
                 <w:noProof/>
                 <w:webHidden/>
               </w:rPr>
-              <w:instrText xml:space="preserve"> PAGEREF _Toc511584110 \h </w:instrText>
+              <w:instrText xml:space="preserve"> PAGEREF _Toc511599014 \h </w:instrText>
             </w:r>
             <w:r>
               <w:rPr>
@@ -2085,7 +2002,7 @@
                 <w:noProof/>
                 <w:webHidden/>
               </w:rPr>
-              <w:t>6</w:t>
+              <w:t>7</w:t>
             </w:r>
             <w:r>
               <w:rPr>
@@ -2106,13 +2023,13 @@
               <w:rFonts w:eastAsiaTheme="minorEastAsia"/>
               <w:noProof/>
               <w:sz w:val="22"/>
-              <w:lang w:val="en-US"/>
+              <w:lang w:val="en-US" w:eastAsia="ja-JP"/>
             </w:rPr>
           </w:pPr>
-          <w:hyperlink w:anchor="_Toc511584111" w:history="1">
-            <w:r>
-              <w:rPr>
-                <w:rStyle w:val="Link"/>
+          <w:hyperlink w:anchor="_Toc511599015" w:history="1">
+            <w:r>
+              <w:rPr>
+                <w:rStyle w:val="Hyperlink"/>
                 <w:noProof/>
                 <w:lang w:val="de-CH"/>
               </w:rPr>
@@ -2137,7 +2054,7 @@
                 <w:noProof/>
                 <w:webHidden/>
               </w:rPr>
-              <w:instrText xml:space="preserve"> PAGEREF _Toc511584111 \h </w:instrText>
+              <w:instrText xml:space="preserve"> PAGEREF _Toc511599015 \h </w:instrText>
             </w:r>
             <w:r>
               <w:rPr>
@@ -2157,7 +2074,7 @@
                 <w:noProof/>
                 <w:webHidden/>
               </w:rPr>
-              <w:t>6</w:t>
+              <w:t>7</w:t>
             </w:r>
             <w:r>
               <w:rPr>
@@ -2178,13 +2095,13 @@
               <w:rFonts w:eastAsiaTheme="minorEastAsia"/>
               <w:noProof/>
               <w:sz w:val="22"/>
-              <w:lang w:val="en-US"/>
+              <w:lang w:val="en-US" w:eastAsia="ja-JP"/>
             </w:rPr>
           </w:pPr>
-          <w:hyperlink w:anchor="_Toc511584112" w:history="1">
-            <w:r>
-              <w:rPr>
-                <w:rStyle w:val="Link"/>
+          <w:hyperlink w:anchor="_Toc511599016" w:history="1">
+            <w:r>
+              <w:rPr>
+                <w:rStyle w:val="Hyperlink"/>
                 <w:noProof/>
                 <w:lang w:val="de-CH"/>
               </w:rPr>
@@ -2209,7 +2126,7 @@
                 <w:noProof/>
                 <w:webHidden/>
               </w:rPr>
-              <w:instrText xml:space="preserve"> PAGEREF _Toc511584112 \h </w:instrText>
+              <w:instrText xml:space="preserve"> PAGEREF _Toc511599016 \h </w:instrText>
             </w:r>
             <w:r>
               <w:rPr>
@@ -2229,7 +2146,7 @@
                 <w:noProof/>
                 <w:webHidden/>
               </w:rPr>
-              <w:t>6</w:t>
+              <w:t>7</w:t>
             </w:r>
             <w:r>
               <w:rPr>
@@ -2250,13 +2167,13 @@
               <w:rFonts w:eastAsiaTheme="minorEastAsia"/>
               <w:noProof/>
               <w:sz w:val="22"/>
-              <w:lang w:val="en-US"/>
+              <w:lang w:val="en-US" w:eastAsia="ja-JP"/>
             </w:rPr>
           </w:pPr>
-          <w:hyperlink w:anchor="_Toc511584113" w:history="1">
-            <w:r>
-              <w:rPr>
-                <w:rStyle w:val="Link"/>
+          <w:hyperlink w:anchor="_Toc511599017" w:history="1">
+            <w:r>
+              <w:rPr>
+                <w:rStyle w:val="Hyperlink"/>
                 <w:noProof/>
                 <w:lang w:val="de-CH"/>
               </w:rPr>
@@ -2281,7 +2198,7 @@
                 <w:noProof/>
                 <w:webHidden/>
               </w:rPr>
-              <w:instrText xml:space="preserve"> PAGEREF _Toc511584113 \h </w:instrText>
+              <w:instrText xml:space="preserve"> PAGEREF _Toc511599017 \h </w:instrText>
             </w:r>
             <w:r>
               <w:rPr>
@@ -2301,7 +2218,7 @@
                 <w:noProof/>
                 <w:webHidden/>
               </w:rPr>
-              <w:t>6</w:t>
+              <w:t>7</w:t>
             </w:r>
             <w:r>
               <w:rPr>
@@ -2322,13 +2239,13 @@
               <w:rFonts w:eastAsiaTheme="minorEastAsia"/>
               <w:noProof/>
               <w:sz w:val="22"/>
-              <w:lang w:val="en-US"/>
+              <w:lang w:val="en-US" w:eastAsia="ja-JP"/>
             </w:rPr>
           </w:pPr>
-          <w:hyperlink w:anchor="_Toc511584114" w:history="1">
-            <w:r>
-              <w:rPr>
-                <w:rStyle w:val="Link"/>
+          <w:hyperlink w:anchor="_Toc511599018" w:history="1">
+            <w:r>
+              <w:rPr>
+                <w:rStyle w:val="Hyperlink"/>
                 <w:noProof/>
                 <w:lang w:val="de-CH"/>
               </w:rPr>
@@ -2353,7 +2270,7 @@
                 <w:noProof/>
                 <w:webHidden/>
               </w:rPr>
-              <w:instrText xml:space="preserve"> PAGEREF _Toc511584114 \h </w:instrText>
+              <w:instrText xml:space="preserve"> PAGEREF _Toc511599018 \h </w:instrText>
             </w:r>
             <w:r>
               <w:rPr>
@@ -2373,7 +2290,7 @@
                 <w:noProof/>
                 <w:webHidden/>
               </w:rPr>
-              <w:t>7</w:t>
+              <w:t>8</w:t>
             </w:r>
             <w:r>
               <w:rPr>
@@ -2394,13 +2311,13 @@
               <w:rFonts w:eastAsiaTheme="minorEastAsia"/>
               <w:noProof/>
               <w:sz w:val="22"/>
-              <w:lang w:val="en-US"/>
+              <w:lang w:val="en-US" w:eastAsia="ja-JP"/>
             </w:rPr>
           </w:pPr>
-          <w:hyperlink w:anchor="_Toc511584115" w:history="1">
-            <w:r>
-              <w:rPr>
-                <w:rStyle w:val="Link"/>
+          <w:hyperlink w:anchor="_Toc511599019" w:history="1">
+            <w:r>
+              <w:rPr>
+                <w:rStyle w:val="Hyperlink"/>
                 <w:noProof/>
               </w:rPr>
               <w:t>System requirements specification</w:t>
@@ -2424,7 +2341,7 @@
                 <w:noProof/>
                 <w:webHidden/>
               </w:rPr>
-              <w:instrText xml:space="preserve"> PAGEREF _Toc511584115 \h </w:instrText>
+              <w:instrText xml:space="preserve"> PAGEREF _Toc511599019 \h </w:instrText>
             </w:r>
             <w:r>
               <w:rPr>
@@ -2444,7 +2361,7 @@
                 <w:noProof/>
                 <w:webHidden/>
               </w:rPr>
-              <w:t>8</w:t>
+              <w:t>9</w:t>
             </w:r>
             <w:r>
               <w:rPr>
@@ -2465,13 +2382,13 @@
               <w:rFonts w:eastAsiaTheme="minorEastAsia"/>
               <w:noProof/>
               <w:sz w:val="22"/>
-              <w:lang w:val="en-US"/>
+              <w:lang w:val="en-US" w:eastAsia="ja-JP"/>
             </w:rPr>
           </w:pPr>
-          <w:hyperlink w:anchor="_Toc511584116" w:history="1">
-            <w:r>
-              <w:rPr>
-                <w:rStyle w:val="Link"/>
+          <w:hyperlink w:anchor="_Toc511599020" w:history="1">
+            <w:r>
+              <w:rPr>
+                <w:rStyle w:val="Hyperlink"/>
                 <w:noProof/>
               </w:rPr>
               <w:t>Functional requirements</w:t>
@@ -2495,7 +2412,7 @@
                 <w:noProof/>
                 <w:webHidden/>
               </w:rPr>
-              <w:instrText xml:space="preserve"> PAGEREF _Toc511584116 \h </w:instrText>
+              <w:instrText xml:space="preserve"> PAGEREF _Toc511599020 \h </w:instrText>
             </w:r>
             <w:r>
               <w:rPr>
@@ -2515,7 +2432,7 @@
                 <w:noProof/>
                 <w:webHidden/>
               </w:rPr>
-              <w:t>8</w:t>
+              <w:t>9</w:t>
             </w:r>
             <w:r>
               <w:rPr>
@@ -2536,13 +2453,13 @@
               <w:rFonts w:eastAsiaTheme="minorEastAsia"/>
               <w:noProof/>
               <w:sz w:val="22"/>
-              <w:lang w:val="en-US"/>
+              <w:lang w:val="en-US" w:eastAsia="ja-JP"/>
             </w:rPr>
           </w:pPr>
-          <w:hyperlink w:anchor="_Toc511584117" w:history="1">
-            <w:r>
-              <w:rPr>
-                <w:rStyle w:val="Link"/>
+          <w:hyperlink w:anchor="_Toc511599021" w:history="1">
+            <w:r>
+              <w:rPr>
+                <w:rStyle w:val="Hyperlink"/>
                 <w:noProof/>
                 <w:lang w:val="de-CH"/>
               </w:rPr>
@@ -2567,7 +2484,7 @@
                 <w:noProof/>
                 <w:webHidden/>
               </w:rPr>
-              <w:instrText xml:space="preserve"> PAGEREF _Toc511584117 \h </w:instrText>
+              <w:instrText xml:space="preserve"> PAGEREF _Toc511599021 \h </w:instrText>
             </w:r>
             <w:r>
               <w:rPr>
@@ -2587,7 +2504,7 @@
                 <w:noProof/>
                 <w:webHidden/>
               </w:rPr>
-              <w:t>9</w:t>
+              <w:t>10</w:t>
             </w:r>
             <w:r>
               <w:rPr>
@@ -2608,13 +2525,13 @@
               <w:rFonts w:eastAsiaTheme="minorEastAsia"/>
               <w:noProof/>
               <w:sz w:val="22"/>
-              <w:lang w:val="en-US"/>
+              <w:lang w:val="en-US" w:eastAsia="ja-JP"/>
             </w:rPr>
           </w:pPr>
-          <w:hyperlink w:anchor="_Toc511584118" w:history="1">
-            <w:r>
-              <w:rPr>
-                <w:rStyle w:val="Link"/>
+          <w:hyperlink w:anchor="_Toc511599022" w:history="1">
+            <w:r>
+              <w:rPr>
+                <w:rStyle w:val="Hyperlink"/>
                 <w:noProof/>
                 <w:lang w:val="de-CH"/>
               </w:rPr>
@@ -2639,7 +2556,7 @@
                 <w:noProof/>
                 <w:webHidden/>
               </w:rPr>
-              <w:instrText xml:space="preserve"> PAGEREF _Toc511584118 \h </w:instrText>
+              <w:instrText xml:space="preserve"> PAGEREF _Toc511599022 \h </w:instrText>
             </w:r>
             <w:r>
               <w:rPr>
@@ -2659,7 +2576,7 @@
                 <w:noProof/>
                 <w:webHidden/>
               </w:rPr>
-              <w:t>10</w:t>
+              <w:t>11</w:t>
             </w:r>
             <w:r>
               <w:rPr>
@@ -2680,13 +2597,13 @@
               <w:rFonts w:eastAsiaTheme="minorEastAsia"/>
               <w:noProof/>
               <w:sz w:val="22"/>
-              <w:lang w:val="en-US"/>
+              <w:lang w:val="en-US" w:eastAsia="ja-JP"/>
             </w:rPr>
           </w:pPr>
-          <w:hyperlink w:anchor="_Toc511584119" w:history="1">
-            <w:r>
-              <w:rPr>
-                <w:rStyle w:val="Link"/>
+          <w:hyperlink w:anchor="_Toc511599023" w:history="1">
+            <w:r>
+              <w:rPr>
+                <w:rStyle w:val="Hyperlink"/>
                 <w:noProof/>
                 <w:lang w:val="de-CH"/>
               </w:rPr>
@@ -2711,7 +2628,7 @@
                 <w:noProof/>
                 <w:webHidden/>
               </w:rPr>
-              <w:instrText xml:space="preserve"> PAGEREF _Toc511584119 \h </w:instrText>
+              <w:instrText xml:space="preserve"> PAGEREF _Toc511599023 \h </w:instrText>
             </w:r>
             <w:r>
               <w:rPr>
@@ -2731,7 +2648,7 @@
                 <w:noProof/>
                 <w:webHidden/>
               </w:rPr>
-              <w:t>10</w:t>
+              <w:t>11</w:t>
             </w:r>
             <w:r>
               <w:rPr>
@@ -2752,13 +2669,13 @@
               <w:rFonts w:eastAsiaTheme="minorEastAsia"/>
               <w:noProof/>
               <w:sz w:val="22"/>
-              <w:lang w:val="en-US"/>
+              <w:lang w:val="en-US" w:eastAsia="ja-JP"/>
             </w:rPr>
           </w:pPr>
-          <w:hyperlink w:anchor="_Toc511584120" w:history="1">
-            <w:r>
-              <w:rPr>
-                <w:rStyle w:val="Link"/>
+          <w:hyperlink w:anchor="_Toc511599024" w:history="1">
+            <w:r>
+              <w:rPr>
+                <w:rStyle w:val="Hyperlink"/>
                 <w:noProof/>
                 <w:lang w:val="de-CH"/>
               </w:rPr>
@@ -2783,7 +2700,7 @@
                 <w:noProof/>
                 <w:webHidden/>
               </w:rPr>
-              <w:instrText xml:space="preserve"> PAGEREF _Toc511584120 \h </w:instrText>
+              <w:instrText xml:space="preserve"> PAGEREF _Toc511599024 \h </w:instrText>
             </w:r>
             <w:r>
               <w:rPr>
@@ -2803,7 +2720,7 @@
                 <w:noProof/>
                 <w:webHidden/>
               </w:rPr>
-              <w:t>10</w:t>
+              <w:t>11</w:t>
             </w:r>
             <w:r>
               <w:rPr>
@@ -2824,13 +2741,13 @@
               <w:rFonts w:eastAsiaTheme="minorEastAsia"/>
               <w:noProof/>
               <w:sz w:val="22"/>
-              <w:lang w:val="en-US"/>
+              <w:lang w:val="en-US" w:eastAsia="ja-JP"/>
             </w:rPr>
           </w:pPr>
-          <w:hyperlink w:anchor="_Toc511584121" w:history="1">
-            <w:r>
-              <w:rPr>
-                <w:rStyle w:val="Link"/>
+          <w:hyperlink w:anchor="_Toc511599025" w:history="1">
+            <w:r>
+              <w:rPr>
+                <w:rStyle w:val="Hyperlink"/>
                 <w:noProof/>
                 <w:lang w:val="de-CH"/>
               </w:rPr>
@@ -2855,7 +2772,7 @@
                 <w:noProof/>
                 <w:webHidden/>
               </w:rPr>
-              <w:instrText xml:space="preserve"> PAGEREF _Toc511584121 \h </w:instrText>
+              <w:instrText xml:space="preserve"> PAGEREF _Toc511599025 \h </w:instrText>
             </w:r>
             <w:r>
               <w:rPr>
@@ -2875,7 +2792,7 @@
                 <w:noProof/>
                 <w:webHidden/>
               </w:rPr>
-              <w:t>10</w:t>
+              <w:t>11</w:t>
             </w:r>
             <w:r>
               <w:rPr>
@@ -2896,13 +2813,13 @@
               <w:rFonts w:eastAsiaTheme="minorEastAsia"/>
               <w:noProof/>
               <w:sz w:val="22"/>
-              <w:lang w:val="en-US"/>
+              <w:lang w:val="en-US" w:eastAsia="ja-JP"/>
             </w:rPr>
           </w:pPr>
-          <w:hyperlink w:anchor="_Toc511584122" w:history="1">
-            <w:r>
-              <w:rPr>
-                <w:rStyle w:val="Link"/>
+          <w:hyperlink w:anchor="_Toc511599026" w:history="1">
+            <w:r>
+              <w:rPr>
+                <w:rStyle w:val="Hyperlink"/>
                 <w:noProof/>
                 <w:lang w:val="de-CH"/>
               </w:rPr>
@@ -2927,7 +2844,7 @@
                 <w:noProof/>
                 <w:webHidden/>
               </w:rPr>
-              <w:instrText xml:space="preserve"> PAGEREF _Toc511584122 \h </w:instrText>
+              <w:instrText xml:space="preserve"> PAGEREF _Toc511599026 \h </w:instrText>
             </w:r>
             <w:r>
               <w:rPr>
@@ -2947,7 +2864,7 @@
                 <w:noProof/>
                 <w:webHidden/>
               </w:rPr>
-              <w:t>10</w:t>
+              <w:t>11</w:t>
             </w:r>
             <w:r>
               <w:rPr>
@@ -2968,13 +2885,13 @@
               <w:rFonts w:eastAsiaTheme="minorEastAsia"/>
               <w:noProof/>
               <w:sz w:val="22"/>
-              <w:lang w:val="en-US"/>
+              <w:lang w:val="en-US" w:eastAsia="ja-JP"/>
             </w:rPr>
           </w:pPr>
-          <w:hyperlink w:anchor="_Toc511584123" w:history="1">
-            <w:r>
-              <w:rPr>
-                <w:rStyle w:val="Link"/>
+          <w:hyperlink w:anchor="_Toc511599027" w:history="1">
+            <w:r>
+              <w:rPr>
+                <w:rStyle w:val="Hyperlink"/>
                 <w:noProof/>
                 <w:lang w:val="de-CH"/>
               </w:rPr>
@@ -2999,7 +2916,7 @@
                 <w:noProof/>
                 <w:webHidden/>
               </w:rPr>
-              <w:instrText xml:space="preserve"> PAGEREF _Toc511584123 \h </w:instrText>
+              <w:instrText xml:space="preserve"> PAGEREF _Toc511599027 \h </w:instrText>
             </w:r>
             <w:r>
               <w:rPr>
@@ -3019,7 +2936,7 @@
                 <w:noProof/>
                 <w:webHidden/>
               </w:rPr>
-              <w:t>10</w:t>
+              <w:t>12</w:t>
             </w:r>
             <w:r>
               <w:rPr>
@@ -3040,13 +2957,13 @@
               <w:rFonts w:eastAsiaTheme="minorEastAsia"/>
               <w:noProof/>
               <w:sz w:val="22"/>
-              <w:lang w:val="en-US"/>
+              <w:lang w:val="en-US" w:eastAsia="ja-JP"/>
             </w:rPr>
           </w:pPr>
-          <w:hyperlink w:anchor="_Toc511584124" w:history="1">
-            <w:r>
-              <w:rPr>
-                <w:rStyle w:val="Link"/>
+          <w:hyperlink w:anchor="_Toc511599028" w:history="1">
+            <w:r>
+              <w:rPr>
+                <w:rStyle w:val="Hyperlink"/>
                 <w:noProof/>
                 <w:lang w:val="de-CH"/>
               </w:rPr>
@@ -3071,7 +2988,7 @@
                 <w:noProof/>
                 <w:webHidden/>
               </w:rPr>
-              <w:instrText xml:space="preserve"> PAGEREF _Toc511584124 \h </w:instrText>
+              <w:instrText xml:space="preserve"> PAGEREF _Toc511599028 \h </w:instrText>
             </w:r>
             <w:r>
               <w:rPr>
@@ -3091,7 +3008,7 @@
                 <w:noProof/>
                 <w:webHidden/>
               </w:rPr>
-              <w:t>10</w:t>
+              <w:t>12</w:t>
             </w:r>
             <w:r>
               <w:rPr>
@@ -3113,13 +3030,13 @@
               <w:rFonts w:eastAsiaTheme="minorEastAsia"/>
               <w:noProof/>
               <w:sz w:val="22"/>
-              <w:lang w:val="en-US"/>
+              <w:lang w:val="en-US" w:eastAsia="ja-JP"/>
             </w:rPr>
           </w:pPr>
-          <w:hyperlink w:anchor="_Toc511584125" w:history="1">
-            <w:r>
-              <w:rPr>
-                <w:rStyle w:val="Link"/>
+          <w:hyperlink w:anchor="_Toc511599029" w:history="1">
+            <w:r>
+              <w:rPr>
+                <w:rStyle w:val="Hyperlink"/>
                 <w:noProof/>
               </w:rPr>
               <w:t>4.</w:t>
@@ -3129,13 +3046,13 @@
                 <w:rFonts w:eastAsiaTheme="minorEastAsia"/>
                 <w:noProof/>
                 <w:sz w:val="22"/>
-                <w:lang w:val="en-US"/>
+                <w:lang w:val="en-US" w:eastAsia="ja-JP"/>
               </w:rPr>
               <w:tab/>
             </w:r>
             <w:r>
               <w:rPr>
-                <w:rStyle w:val="Link"/>
+                <w:rStyle w:val="Hyperlink"/>
                 <w:noProof/>
               </w:rPr>
               <w:t>Anhang</w:t>
@@ -3159,7 +3076,7 @@
                 <w:noProof/>
                 <w:webHidden/>
               </w:rPr>
-              <w:instrText xml:space="preserve"> PAGEREF _Toc511584125 \h </w:instrText>
+              <w:instrText xml:space="preserve"> PAGEREF _Toc511599029 \h </w:instrText>
             </w:r>
             <w:r>
               <w:rPr>
@@ -3179,7 +3096,151 @@
                 <w:noProof/>
                 <w:webHidden/>
               </w:rPr>
-              <w:t>11</w:t>
+              <w:t>13</w:t>
+            </w:r>
+            <w:r>
+              <w:rPr>
+                <w:noProof/>
+                <w:webHidden/>
+              </w:rPr>
+              <w:fldChar w:fldCharType="end"/>
+            </w:r>
+          </w:hyperlink>
+        </w:p>
+        <w:p>
+          <w:pPr>
+            <w:pStyle w:val="Verzeichnis3"/>
+            <w:tabs>
+              <w:tab w:val="right" w:leader="dot" w:pos="9062"/>
+            </w:tabs>
+            <w:rPr>
+              <w:rFonts w:eastAsiaTheme="minorEastAsia"/>
+              <w:noProof/>
+              <w:sz w:val="22"/>
+              <w:lang w:val="en-US" w:eastAsia="ja-JP"/>
+            </w:rPr>
+          </w:pPr>
+          <w:hyperlink w:anchor="_Toc511599030" w:history="1">
+            <w:r>
+              <w:rPr>
+                <w:rStyle w:val="Hyperlink"/>
+                <w:noProof/>
+                <w:lang w:val="de-CH"/>
+              </w:rPr>
+              <w:t>Datenmodell</w:t>
+            </w:r>
+            <w:r>
+              <w:rPr>
+                <w:noProof/>
+                <w:webHidden/>
+              </w:rPr>
+              <w:tab/>
+            </w:r>
+            <w:r>
+              <w:rPr>
+                <w:noProof/>
+                <w:webHidden/>
+              </w:rPr>
+              <w:fldChar w:fldCharType="begin"/>
+            </w:r>
+            <w:r>
+              <w:rPr>
+                <w:noProof/>
+                <w:webHidden/>
+              </w:rPr>
+              <w:instrText xml:space="preserve"> PAGEREF _Toc511599030 \h </w:instrText>
+            </w:r>
+            <w:r>
+              <w:rPr>
+                <w:noProof/>
+                <w:webHidden/>
+              </w:rPr>
+            </w:r>
+            <w:r>
+              <w:rPr>
+                <w:noProof/>
+                <w:webHidden/>
+              </w:rPr>
+              <w:fldChar w:fldCharType="separate"/>
+            </w:r>
+            <w:r>
+              <w:rPr>
+                <w:noProof/>
+                <w:webHidden/>
+              </w:rPr>
+              <w:t>13</w:t>
+            </w:r>
+            <w:r>
+              <w:rPr>
+                <w:noProof/>
+                <w:webHidden/>
+              </w:rPr>
+              <w:fldChar w:fldCharType="end"/>
+            </w:r>
+          </w:hyperlink>
+        </w:p>
+        <w:p>
+          <w:pPr>
+            <w:pStyle w:val="Verzeichnis3"/>
+            <w:tabs>
+              <w:tab w:val="right" w:leader="dot" w:pos="9062"/>
+            </w:tabs>
+            <w:rPr>
+              <w:rFonts w:eastAsiaTheme="minorEastAsia"/>
+              <w:noProof/>
+              <w:sz w:val="22"/>
+              <w:lang w:val="en-US" w:eastAsia="ja-JP"/>
+            </w:rPr>
+          </w:pPr>
+          <w:hyperlink w:anchor="_Toc511599031" w:history="1">
+            <w:r>
+              <w:rPr>
+                <w:rStyle w:val="Hyperlink"/>
+                <w:noProof/>
+                <w:lang w:val="de-CH"/>
+              </w:rPr>
+              <w:t>Hardwareanforderungen</w:t>
+            </w:r>
+            <w:r>
+              <w:rPr>
+                <w:noProof/>
+                <w:webHidden/>
+              </w:rPr>
+              <w:tab/>
+            </w:r>
+            <w:r>
+              <w:rPr>
+                <w:noProof/>
+                <w:webHidden/>
+              </w:rPr>
+              <w:fldChar w:fldCharType="begin"/>
+            </w:r>
+            <w:r>
+              <w:rPr>
+                <w:noProof/>
+                <w:webHidden/>
+              </w:rPr>
+              <w:instrText xml:space="preserve"> PAGEREF _Toc511599031 \h </w:instrText>
+            </w:r>
+            <w:r>
+              <w:rPr>
+                <w:noProof/>
+                <w:webHidden/>
+              </w:rPr>
+            </w:r>
+            <w:r>
+              <w:rPr>
+                <w:noProof/>
+                <w:webHidden/>
+              </w:rPr>
+              <w:fldChar w:fldCharType="separate"/>
+            </w:r>
+            <w:r>
+              <w:rPr>
+                <w:noProof/>
+                <w:webHidden/>
+              </w:rPr>
+              <w:t>14</w:t>
             </w:r>
             <w:r>
               <w:rPr>
@@ -3201,13 +3262,13 @@
               <w:rFonts w:eastAsiaTheme="minorEastAsia"/>
               <w:noProof/>
               <w:sz w:val="22"/>
-              <w:lang w:val="en-US"/>
+              <w:lang w:val="en-US" w:eastAsia="ja-JP"/>
             </w:rPr>
           </w:pPr>
-          <w:hyperlink w:anchor="_Toc511584126" w:history="1">
-            <w:r>
-              <w:rPr>
-                <w:rStyle w:val="Link"/>
+          <w:hyperlink w:anchor="_Toc511599032" w:history="1">
+            <w:r>
+              <w:rPr>
+                <w:rStyle w:val="Hyperlink"/>
                 <w:noProof/>
               </w:rPr>
               <w:t>5.</w:t>
@@ -3217,13 +3278,13 @@
                 <w:rFonts w:eastAsiaTheme="minorEastAsia"/>
                 <w:noProof/>
                 <w:sz w:val="22"/>
-                <w:lang w:val="en-US"/>
+                <w:lang w:val="en-US" w:eastAsia="ja-JP"/>
               </w:rPr>
               <w:tab/>
             </w:r>
             <w:r>
               <w:rPr>
-                <w:rStyle w:val="Link"/>
+                <w:rStyle w:val="Hyperlink"/>
                 <w:noProof/>
               </w:rPr>
               <w:t>Glossar</w:t>
@@ -3247,7 +3308,7 @@
                 <w:noProof/>
                 <w:webHidden/>
               </w:rPr>
-              <w:instrText xml:space="preserve"> PAGEREF _Toc511584126 \h </w:instrText>
+              <w:instrText xml:space="preserve"> PAGEREF _Toc511599032 \h </w:instrText>
             </w:r>
             <w:r>
               <w:rPr>
@@ -3267,7 +3328,7 @@
                 <w:noProof/>
                 <w:webHidden/>
               </w:rPr>
-              <w:t>11</w:t>
+              <w:t>15</w:t>
             </w:r>
             <w:r>
               <w:rPr>
@@ -3289,13 +3350,13 @@
               <w:rFonts w:eastAsiaTheme="minorEastAsia"/>
               <w:noProof/>
               <w:sz w:val="22"/>
-              <w:lang w:val="en-US"/>
+              <w:lang w:val="en-US" w:eastAsia="ja-JP"/>
             </w:rPr>
           </w:pPr>
-          <w:hyperlink w:anchor="_Toc511584127" w:history="1">
-            <w:r>
-              <w:rPr>
-                <w:rStyle w:val="Link"/>
+          <w:hyperlink w:anchor="_Toc511599033" w:history="1">
+            <w:r>
+              <w:rPr>
+                <w:rStyle w:val="Hyperlink"/>
                 <w:noProof/>
               </w:rPr>
               <w:t>6.</w:t>
@@ -3305,13 +3366,13 @@
                 <w:rFonts w:eastAsiaTheme="minorEastAsia"/>
                 <w:noProof/>
                 <w:sz w:val="22"/>
-                <w:lang w:val="en-US"/>
+                <w:lang w:val="en-US" w:eastAsia="ja-JP"/>
               </w:rPr>
               <w:tab/>
             </w:r>
             <w:r>
               <w:rPr>
-                <w:rStyle w:val="Link"/>
+                <w:rStyle w:val="Hyperlink"/>
                 <w:noProof/>
               </w:rPr>
               <w:t>Index</w:t>
@@ -3335,7 +3396,7 @@
                 <w:noProof/>
                 <w:webHidden/>
               </w:rPr>
-              <w:instrText xml:space="preserve"> PAGEREF _Toc511584127 \h </w:instrText>
+              <w:instrText xml:space="preserve"> PAGEREF _Toc511599033 \h </w:instrText>
             </w:r>
             <w:r>
               <w:rPr>
@@ -3355,7 +3416,7 @@
                 <w:noProof/>
                 <w:webHidden/>
               </w:rPr>
-              <w:t>11</w:t>
+              <w:t>15</w:t>
             </w:r>
             <w:r>
               <w:rPr>
@@ -3381,6 +3442,7 @@
         </w:rPr>
       </w:pPr>
       <w:r>
+        <w:lastRenderedPageBreak/>
         <w:br w:type="page"/>
       </w:r>
     </w:p>
@@ -3392,7 +3454,7 @@
           <w:numId w:val="2"/>
         </w:numPr>
       </w:pPr>
-      <w:bookmarkStart w:id="1" w:name="_Toc511584099"/>
+      <w:bookmarkStart w:id="1" w:name="_Toc511599003"/>
       <w:r>
         <w:lastRenderedPageBreak/>
         <w:t>Management Summary</w:t>
@@ -3449,7 +3511,7 @@
           <w:lang w:val="de-CH"/>
         </w:rPr>
       </w:pPr>
-      <w:bookmarkStart w:id="2" w:name="_Toc511584100"/>
+      <w:bookmarkStart w:id="2" w:name="_Toc511599004"/>
       <w:r>
         <w:rPr>
           <w:lang w:val="de-CH"/>
@@ -3466,7 +3528,7 @@
           <w:lang w:val="de-CH"/>
         </w:rPr>
       </w:pPr>
-      <w:bookmarkStart w:id="3" w:name="_Toc511584101"/>
+      <w:bookmarkStart w:id="3" w:name="_Toc511599005"/>
       <w:r>
         <w:rPr>
           <w:lang w:val="de-CH"/>
@@ -3591,8 +3653,7 @@
         <w:pStyle w:val="berschrift2"/>
       </w:pPr>
       <w:bookmarkStart w:id="4" w:name="_Toc510769956"/>
-      <w:bookmarkStart w:id="5" w:name="_Toc511584102"/>
-      <w:proofErr w:type="spellStart"/>
+      <w:bookmarkStart w:id="5" w:name="_Toc511599006"/>
       <w:r>
         <w:t>Projekt</w:t>
       </w:r>
@@ -3601,11 +3662,10 @@
         <w:t>mitarbeiter</w:t>
       </w:r>
       <w:bookmarkEnd w:id="5"/>
-      <w:proofErr w:type="spellEnd"/>
     </w:p>
     <w:tbl>
       <w:tblPr>
-        <w:tblStyle w:val="Listentabelle4-Akzent1"/>
+        <w:tblStyle w:val="Listentabelle4Akzent1"/>
         <w:tblW w:w="5000" w:type="pct"/>
         <w:tblLook w:val="04A0" w:firstRow="1" w:lastRow="0" w:firstColumn="1" w:lastColumn="0" w:noHBand="0" w:noVBand="1"/>
       </w:tblPr>
@@ -3671,19 +3731,11 @@
                 <w:szCs w:val="24"/>
               </w:rPr>
             </w:pPr>
-            <w:proofErr w:type="spellStart"/>
-            <w:r>
-              <w:rPr>
-                <w:szCs w:val="24"/>
-              </w:rPr>
-              <w:t>Github</w:t>
-            </w:r>
-            <w:proofErr w:type="spellEnd"/>
-            <w:r>
-              <w:rPr>
-                <w:szCs w:val="24"/>
-              </w:rPr>
-              <w:t xml:space="preserve"> Username</w:t>
+            <w:r>
+              <w:rPr>
+                <w:szCs w:val="24"/>
+              </w:rPr>
+              <w:t>Github Username</w:t>
             </w:r>
           </w:p>
         </w:tc>
@@ -3830,16 +3882,8 @@
               <w:rPr>
                 <w:szCs w:val="24"/>
               </w:rPr>
-              <w:t xml:space="preserve">Beat </w:t>
-            </w:r>
-            <w:proofErr w:type="spellStart"/>
-            <w:r>
-              <w:rPr>
-                <w:szCs w:val="24"/>
-              </w:rPr>
-              <w:t>Schärz</w:t>
-            </w:r>
-            <w:proofErr w:type="spellEnd"/>
+              <w:t>Beat Schärz</w:t>
+            </w:r>
           </w:p>
         </w:tc>
         <w:tc>
@@ -3943,14 +3987,12 @@
                 <w:szCs w:val="24"/>
               </w:rPr>
             </w:pPr>
-            <w:proofErr w:type="spellStart"/>
             <w:r>
               <w:rPr>
                 <w:szCs w:val="24"/>
               </w:rPr>
               <w:t>projektins</w:t>
             </w:r>
-            <w:proofErr w:type="spellEnd"/>
           </w:p>
         </w:tc>
         <w:tc>
@@ -4006,16 +4048,8 @@
               <w:rPr>
                 <w:szCs w:val="24"/>
               </w:rPr>
-              <w:t xml:space="preserve">Dario </w:t>
-            </w:r>
-            <w:proofErr w:type="spellStart"/>
-            <w:r>
-              <w:rPr>
-                <w:szCs w:val="24"/>
-              </w:rPr>
-              <w:t>Furigo</w:t>
-            </w:r>
-            <w:proofErr w:type="spellEnd"/>
+              <w:t>Dario Furigo</w:t>
+            </w:r>
           </w:p>
         </w:tc>
         <w:tc>
@@ -4036,14 +4070,12 @@
                 <w:szCs w:val="24"/>
               </w:rPr>
             </w:pPr>
-            <w:proofErr w:type="spellStart"/>
             <w:r>
               <w:rPr>
                 <w:szCs w:val="24"/>
               </w:rPr>
               <w:t>VirtSyntaxError</w:t>
             </w:r>
-            <w:proofErr w:type="spellEnd"/>
           </w:p>
         </w:tc>
         <w:tc>
@@ -4121,14 +4153,12 @@
                 <w:szCs w:val="24"/>
               </w:rPr>
             </w:pPr>
-            <w:proofErr w:type="spellStart"/>
             <w:r>
               <w:rPr>
                 <w:szCs w:val="24"/>
               </w:rPr>
               <w:t>kozinai</w:t>
             </w:r>
-            <w:proofErr w:type="spellEnd"/>
           </w:p>
         </w:tc>
         <w:tc>
@@ -4180,28 +4210,12 @@
                 <w:szCs w:val="24"/>
               </w:rPr>
             </w:pPr>
-            <w:proofErr w:type="spellStart"/>
-            <w:r>
-              <w:rPr>
-                <w:szCs w:val="24"/>
-              </w:rPr>
-              <w:t>Janick</w:t>
-            </w:r>
-            <w:proofErr w:type="spellEnd"/>
-            <w:r>
-              <w:rPr>
-                <w:szCs w:val="24"/>
-              </w:rPr>
-              <w:t xml:space="preserve"> </w:t>
-            </w:r>
-            <w:proofErr w:type="spellStart"/>
-            <w:r>
-              <w:rPr>
-                <w:szCs w:val="24"/>
-              </w:rPr>
-              <w:t>Lüdi</w:t>
-            </w:r>
-            <w:proofErr w:type="spellEnd"/>
+            <w:r>
+              <w:rPr>
+                <w:szCs w:val="24"/>
+              </w:rPr>
+              <w:t>Janick Lüdi</w:t>
+            </w:r>
           </w:p>
         </w:tc>
         <w:tc>
@@ -4222,14 +4236,12 @@
                 <w:szCs w:val="24"/>
               </w:rPr>
             </w:pPr>
-            <w:proofErr w:type="spellStart"/>
             <w:r>
               <w:rPr>
                 <w:szCs w:val="24"/>
               </w:rPr>
               <w:t>janexander</w:t>
             </w:r>
-            <w:proofErr w:type="spellEnd"/>
           </w:p>
         </w:tc>
         <w:tc>
@@ -4282,28 +4294,12 @@
                 <w:szCs w:val="24"/>
               </w:rPr>
             </w:pPr>
-            <w:proofErr w:type="spellStart"/>
-            <w:r>
-              <w:rPr>
-                <w:szCs w:val="24"/>
-              </w:rPr>
-              <w:t>Ohran</w:t>
-            </w:r>
-            <w:proofErr w:type="spellEnd"/>
-            <w:r>
-              <w:rPr>
-                <w:szCs w:val="24"/>
-              </w:rPr>
-              <w:t xml:space="preserve"> </w:t>
-            </w:r>
-            <w:proofErr w:type="spellStart"/>
-            <w:r>
-              <w:rPr>
-                <w:szCs w:val="24"/>
-              </w:rPr>
-              <w:t>Mujkic</w:t>
-            </w:r>
-            <w:proofErr w:type="spellEnd"/>
+            <w:r>
+              <w:rPr>
+                <w:szCs w:val="24"/>
+              </w:rPr>
+              <w:t>Ohran Mujkic</w:t>
+            </w:r>
           </w:p>
         </w:tc>
         <w:tc>
@@ -4341,6 +4337,7 @@
           </w:tcPr>
           <w:p>
             <w:pPr>
+              <w:keepNext/>
               <w:spacing w:after="0" w:line="240" w:lineRule="auto"/>
               <w:cnfStyle w:val="000000100000" w:firstRow="0" w:lastRow="0" w:firstColumn="0" w:lastColumn="0" w:oddVBand="0" w:evenVBand="0" w:oddHBand="1" w:evenHBand="0" w:firstRowFirstColumn="0" w:firstRowLastColumn="0" w:lastRowFirstColumn="0" w:lastRowLastColumn="0"/>
               <w:rPr>
@@ -4359,17 +4356,41 @@
     </w:tbl>
     <w:p>
       <w:pPr>
+        <w:pStyle w:val="Beschriftung"/>
+      </w:pPr>
+      <w:r>
+        <w:t xml:space="preserve">Tabelle </w:t>
+      </w:r>
+      <w:r>
+        <w:fldChar w:fldCharType="begin"/>
+      </w:r>
+      <w:r>
+        <w:instrText xml:space="preserve"> SEQ Tabelle \* ARABIC </w:instrText>
+      </w:r>
+      <w:r>
+        <w:fldChar w:fldCharType="separate"/>
+      </w:r>
+      <w:r>
+        <w:rPr>
+          <w:noProof/>
+        </w:rPr>
+        <w:t>1</w:t>
+      </w:r>
+      <w:r>
+        <w:fldChar w:fldCharType="end"/>
+      </w:r>
+      <w:r>
+        <w:t>:Projektteam Mitglieder</w:t>
+      </w:r>
+    </w:p>
+    <w:p>
+      <w:pPr>
         <w:pStyle w:val="berschrift2"/>
-      </w:pPr>
-    </w:p>
-    <w:p>
-      <w:pPr>
-        <w:pStyle w:val="berschrift2"/>
-        <w:rPr>
-          <w:lang w:val="de-CH"/>
-        </w:rPr>
-      </w:pPr>
-      <w:bookmarkStart w:id="6" w:name="_Toc511584103"/>
+        <w:rPr>
+          <w:lang w:val="de-CH"/>
+        </w:rPr>
+      </w:pPr>
+      <w:bookmarkStart w:id="6" w:name="_Toc511599007"/>
       <w:r>
         <w:rPr>
           <w:lang w:val="de-CH"/>
@@ -4399,7 +4420,7 @@
         </w:rPr>
       </w:pPr>
       <w:bookmarkStart w:id="7" w:name="_Toc511048696"/>
-      <w:bookmarkStart w:id="8" w:name="_Toc511584104"/>
+      <w:bookmarkStart w:id="8" w:name="_Toc511599008"/>
       <w:bookmarkEnd w:id="7"/>
       <w:r>
         <w:rPr>
@@ -4443,7 +4464,7 @@
         </w:rPr>
       </w:pPr>
       <w:bookmarkStart w:id="9" w:name="_Toc511048697"/>
-      <w:bookmarkStart w:id="10" w:name="_Toc511584105"/>
+      <w:bookmarkStart w:id="10" w:name="_Toc511599009"/>
       <w:bookmarkEnd w:id="9"/>
       <w:r>
         <w:rPr>
@@ -4500,7 +4521,7 @@
         </w:rPr>
       </w:pPr>
       <w:bookmarkStart w:id="11" w:name="_Toc511048698"/>
-      <w:bookmarkStart w:id="12" w:name="_Toc511584106"/>
+      <w:bookmarkStart w:id="12" w:name="_Toc511599010"/>
       <w:bookmarkEnd w:id="11"/>
       <w:r>
         <w:rPr>
@@ -4557,7 +4578,7 @@
           <w:lang w:val="de-CH"/>
         </w:rPr>
       </w:pPr>
-      <w:bookmarkStart w:id="13" w:name="_Toc511584107"/>
+      <w:bookmarkStart w:id="13" w:name="_Toc511599011"/>
       <w:r>
         <w:rPr>
           <w:lang w:val="de-CH"/>
@@ -4600,7 +4621,7 @@
           <w:numId w:val="2"/>
         </w:numPr>
       </w:pPr>
-      <w:bookmarkStart w:id="14" w:name="_Toc511584108"/>
+      <w:bookmarkStart w:id="14" w:name="_Toc511599012"/>
       <w:r>
         <w:lastRenderedPageBreak/>
         <w:t>Requirements Specification Document</w:t>
@@ -4614,7 +4635,7 @@
           <w:lang w:val="de-CH"/>
         </w:rPr>
       </w:pPr>
-      <w:bookmarkStart w:id="15" w:name="_Toc511584109"/>
+      <w:bookmarkStart w:id="15" w:name="_Toc511599013"/>
       <w:r>
         <w:rPr>
           <w:lang w:val="de-CH"/>
@@ -4646,7 +4667,7 @@
           <w:lang w:val="de-CH"/>
         </w:rPr>
       </w:pPr>
-      <w:bookmarkStart w:id="16" w:name="_Toc511584110"/>
+      <w:bookmarkStart w:id="16" w:name="_Toc511599014"/>
       <w:r>
         <w:rPr>
           <w:lang w:val="de-CH"/>
@@ -4726,7 +4747,7 @@
           <w:lang w:val="de-CH"/>
         </w:rPr>
       </w:pPr>
-      <w:bookmarkStart w:id="17" w:name="_Toc511584111"/>
+      <w:bookmarkStart w:id="17" w:name="_Toc511599015"/>
       <w:r>
         <w:rPr>
           <w:lang w:val="de-CH"/>
@@ -4790,7 +4811,7 @@
           <w:lang w:val="de-CH"/>
         </w:rPr>
       </w:pPr>
-      <w:bookmarkStart w:id="18" w:name="_Toc511584112"/>
+      <w:bookmarkStart w:id="18" w:name="_Toc511599016"/>
       <w:r>
         <w:rPr>
           <w:lang w:val="de-CH"/>
@@ -4870,7 +4891,7 @@
           <w:lang w:val="de-CH"/>
         </w:rPr>
       </w:pPr>
-      <w:bookmarkStart w:id="19" w:name="_Toc511584113"/>
+      <w:bookmarkStart w:id="19" w:name="_Toc511599017"/>
       <w:r>
         <w:rPr>
           <w:lang w:val="de-CH"/>
@@ -5131,7 +5152,7 @@
           <w:lang w:val="de-CH"/>
         </w:rPr>
       </w:pPr>
-      <w:bookmarkStart w:id="20" w:name="_Toc511584114"/>
+      <w:bookmarkStart w:id="20" w:name="_Toc511599018"/>
       <w:r>
         <w:rPr>
           <w:lang w:val="de-CH"/>
@@ -5249,7 +5270,23 @@
           <w:szCs w:val="26"/>
           <w:lang w:val="de-CH"/>
         </w:rPr>
-        <w:t>Die Webapplikation ist via Webbrowser aufrubar.</w:t>
+        <w:t>Die Webapplikation ist via Webbrowser aufru</w:t>
+      </w:r>
+      <w:r>
+        <w:rPr>
+          <w:rFonts w:eastAsiaTheme="majorEastAsia" w:cstheme="minorHAnsi"/>
+          <w:szCs w:val="26"/>
+          <w:lang w:val="de-CH"/>
+        </w:rPr>
+        <w:t>f</w:t>
+      </w:r>
+      <w:r>
+        <w:rPr>
+          <w:rFonts w:eastAsiaTheme="majorEastAsia" w:cstheme="minorHAnsi"/>
+          <w:szCs w:val="26"/>
+          <w:lang w:val="de-CH"/>
+        </w:rPr>
+        <w:t>bar.</w:t>
       </w:r>
     </w:p>
     <w:p>
@@ -5297,7 +5334,7 @@
       <w:pPr>
         <w:pStyle w:val="berschrift2"/>
       </w:pPr>
-      <w:bookmarkStart w:id="21" w:name="_Toc511584115"/>
+      <w:bookmarkStart w:id="21" w:name="_Toc511599019"/>
       <w:r>
         <w:lastRenderedPageBreak/>
         <w:t>System requirements specification</w:t>
@@ -5308,7 +5345,7 @@
       <w:pPr>
         <w:pStyle w:val="berschrift3"/>
       </w:pPr>
-      <w:bookmarkStart w:id="22" w:name="_Toc511584116"/>
+      <w:bookmarkStart w:id="22" w:name="_Toc511599020"/>
       <w:r>
         <w:t>F</w:t>
       </w:r>
@@ -5921,7 +5958,7 @@
           <w:lang w:val="de-CH"/>
         </w:rPr>
       </w:pPr>
-      <w:bookmarkStart w:id="23" w:name="_Toc511584117"/>
+      <w:bookmarkStart w:id="23" w:name="_Toc511599021"/>
       <w:r>
         <w:rPr>
           <w:lang w:val="de-CH"/>
@@ -6111,29 +6148,19 @@
           <w:lang w:val="de-CH"/>
         </w:rPr>
       </w:pPr>
-      <w:bookmarkStart w:id="24" w:name="_Toc511584118"/>
+      <w:bookmarkStart w:id="24" w:name="_Toc511599022"/>
       <w:r>
         <w:rPr>
           <w:lang w:val="de-CH"/>
         </w:rPr>
         <w:lastRenderedPageBreak/>
-        <w:t xml:space="preserve">System </w:t>
-      </w:r>
-      <w:proofErr w:type="spellStart"/>
-      <w:r>
-        <w:rPr>
-          <w:lang w:val="de-CH"/>
-        </w:rPr>
-        <w:t>models</w:t>
+        <w:t>System models</w:t>
       </w:r>
       <w:bookmarkEnd w:id="24"/>
-      <w:proofErr w:type="spellEnd"/>
-    </w:p>
-    <w:p>
-      <w:pPr>
-        <w:rPr>
-          <w:lang w:val="de-CH"/>
-        </w:rPr>
+    </w:p>
+    <w:p>
+      <w:pPr>
+        <w:keepNext/>
       </w:pPr>
       <w:r>
         <w:rPr>
@@ -6189,7 +6216,39 @@
           </wp:inline>
         </w:drawing>
       </w:r>
-      <w:bookmarkStart w:id="25" w:name="_GoBack"/>
+    </w:p>
+    <w:p>
+      <w:pPr>
+        <w:pStyle w:val="Beschriftung"/>
+        <w:rPr>
+          <w:lang w:val="de-CH"/>
+        </w:rPr>
+      </w:pPr>
+      <w:bookmarkStart w:id="25" w:name="_Toc511599193"/>
+      <w:r>
+        <w:t xml:space="preserve">Abbildung </w:t>
+      </w:r>
+      <w:r>
+        <w:fldChar w:fldCharType="begin"/>
+      </w:r>
+      <w:r>
+        <w:instrText xml:space="preserve"> SEQ Abbildung \* ARABIC </w:instrText>
+      </w:r>
+      <w:r>
+        <w:fldChar w:fldCharType="separate"/>
+      </w:r>
+      <w:r>
+        <w:rPr>
+          <w:noProof/>
+        </w:rPr>
+        <w:t>1</w:t>
+      </w:r>
+      <w:r>
+        <w:fldChar w:fldCharType="end"/>
+      </w:r>
+      <w:r>
+        <w:t>: System model</w:t>
+      </w:r>
       <w:bookmarkEnd w:id="25"/>
     </w:p>
     <w:p>
@@ -6199,7 +6258,7 @@
           <w:lang w:val="de-CH"/>
         </w:rPr>
       </w:pPr>
-      <w:bookmarkStart w:id="26" w:name="_Toc511584119"/>
+      <w:bookmarkStart w:id="26" w:name="_Toc511599023"/>
       <w:r>
         <w:rPr>
           <w:lang w:val="de-CH"/>
@@ -6266,7 +6325,7 @@
           <w:lang w:val="de-CH"/>
         </w:rPr>
       </w:pPr>
-      <w:bookmarkStart w:id="27" w:name="_Toc511584120"/>
+      <w:bookmarkStart w:id="27" w:name="_Toc511599024"/>
       <w:r>
         <w:rPr>
           <w:lang w:val="de-CH"/>
@@ -6282,7 +6341,7 @@
           <w:lang w:val="de-CH"/>
         </w:rPr>
       </w:pPr>
-      <w:bookmarkStart w:id="28" w:name="_Toc511584121"/>
+      <w:bookmarkStart w:id="28" w:name="_Toc511599025"/>
       <w:r>
         <w:rPr>
           <w:lang w:val="de-CH"/>
@@ -6329,7 +6388,7 @@
           <w:lang w:val="de-CH"/>
         </w:rPr>
       </w:pPr>
-      <w:bookmarkStart w:id="29" w:name="_Toc511584122"/>
+      <w:bookmarkStart w:id="29" w:name="_Toc511599026"/>
       <w:r>
         <w:rPr>
           <w:lang w:val="de-CH"/>
@@ -6370,7 +6429,7 @@
           <w:lang w:val="de-CH"/>
         </w:rPr>
       </w:pPr>
-      <w:bookmarkStart w:id="30" w:name="_Toc511584123"/>
+      <w:bookmarkStart w:id="30" w:name="_Toc511599027"/>
       <w:r>
         <w:rPr>
           <w:lang w:val="de-CH"/>
@@ -6418,7 +6477,7 @@
           <w:lang w:val="de-CH"/>
         </w:rPr>
       </w:pPr>
-      <w:bookmarkStart w:id="31" w:name="_Toc511584124"/>
+      <w:bookmarkStart w:id="31" w:name="_Toc511599028"/>
       <w:r>
         <w:rPr>
           <w:lang w:val="de-CH"/>
@@ -6468,14 +6527,567 @@
           <w:numId w:val="2"/>
         </w:numPr>
       </w:pPr>
-      <w:bookmarkStart w:id="32" w:name="_Toc511584125"/>
-      <w:proofErr w:type="spellStart"/>
+      <w:bookmarkStart w:id="32" w:name="_Toc511599029"/>
       <w:r>
         <w:lastRenderedPageBreak/>
         <w:t>Anhang</w:t>
       </w:r>
       <w:bookmarkEnd w:id="32"/>
-      <w:proofErr w:type="spellEnd"/>
+    </w:p>
+    <w:p>
+      <w:pPr>
+        <w:pStyle w:val="berschrift3"/>
+        <w:rPr>
+          <w:lang w:val="de-CH"/>
+        </w:rPr>
+      </w:pPr>
+      <w:bookmarkStart w:id="33" w:name="_Toc511599030"/>
+      <w:r>
+        <w:rPr>
+          <w:lang w:val="de-CH"/>
+        </w:rPr>
+        <w:t>Datenmodell</w:t>
+      </w:r>
+      <w:bookmarkEnd w:id="33"/>
+    </w:p>
+    <w:p>
+      <w:pPr>
+        <w:rPr>
+          <w:lang w:val="de-CH"/>
+        </w:rPr>
+      </w:pPr>
+      <w:r>
+        <w:rPr>
+          <w:lang w:val="de-CH"/>
+        </w:rPr>
+        <w:t>Zur Umsetzung der Appli</w:t>
+      </w:r>
+      <w:r>
+        <w:rPr>
+          <w:lang w:val="de-CH"/>
+        </w:rPr>
+        <w:t xml:space="preserve">kation und insbesondere </w:t>
+      </w:r>
+      <w:r>
+        <w:rPr>
+          <w:lang w:val="de-CH"/>
+        </w:rPr>
+        <w:t>der Datenbank</w:t>
+      </w:r>
+      <w:r>
+        <w:rPr>
+          <w:lang w:val="de-CH"/>
+        </w:rPr>
+        <w:t xml:space="preserve"> wird ein Datenmodell</w:t>
+      </w:r>
+      <w:r>
+        <w:rPr>
+          <w:lang w:val="de-CH"/>
+        </w:rPr>
+        <w:t xml:space="preserve"> benötigt. Nachfolgend ein grobes Entity-Relationship-Diagram</w:t>
+      </w:r>
+      <w:r>
+        <w:rPr>
+          <w:lang w:val="de-CH"/>
+        </w:rPr>
+        <w:t>m zu den Hauptfunktionalitäten der Anwendung</w:t>
+      </w:r>
+      <w:r>
+        <w:rPr>
+          <w:lang w:val="de-CH"/>
+        </w:rPr>
+        <w:t>.</w:t>
+      </w:r>
+    </w:p>
+    <w:p>
+      <w:pPr>
+        <w:rPr>
+          <w:lang w:val="de-CH"/>
+        </w:rPr>
+      </w:pPr>
+      <w:r>
+        <w:rPr>
+          <w:noProof/>
+        </w:rPr>
+        <mc:AlternateContent>
+          <mc:Choice Requires="wps">
+            <w:drawing>
+              <wp:anchor distT="0" distB="0" distL="114300" distR="114300" simplePos="0" relativeHeight="251661312" behindDoc="0" locked="0" layoutInCell="1" allowOverlap="1" wp14:anchorId="66182758" wp14:editId="5786B091">
+                <wp:simplePos x="0" y="0"/>
+                <wp:positionH relativeFrom="column">
+                  <wp:posOffset>1270</wp:posOffset>
+                </wp:positionH>
+                <wp:positionV relativeFrom="paragraph">
+                  <wp:posOffset>5400675</wp:posOffset>
+                </wp:positionV>
+                <wp:extent cx="5759450" cy="635"/>
+                <wp:effectExtent l="0" t="0" r="0" b="0"/>
+                <wp:wrapTopAndBottom/>
+                <wp:docPr id="33" name="Textfeld 33"/>
+                <wp:cNvGraphicFramePr/>
+                <a:graphic xmlns:a="http://schemas.openxmlformats.org/drawingml/2006/main">
+                  <a:graphicData uri="http://schemas.microsoft.com/office/word/2010/wordprocessingShape">
+                    <wps:wsp>
+                      <wps:cNvSpPr txBox="1"/>
+                      <wps:spPr>
+                        <a:xfrm>
+                          <a:off x="0" y="0"/>
+                          <a:ext cx="5759450" cy="635"/>
+                        </a:xfrm>
+                        <a:prstGeom prst="rect">
+                          <a:avLst/>
+                        </a:prstGeom>
+                        <a:solidFill>
+                          <a:prstClr val="white"/>
+                        </a:solidFill>
+                        <a:ln>
+                          <a:noFill/>
+                        </a:ln>
+                      </wps:spPr>
+                      <wps:txbx>
+                        <w:txbxContent>
+                          <w:p>
+                            <w:pPr>
+                              <w:pStyle w:val="Beschriftung"/>
+                              <w:rPr>
+                                <w:rFonts w:eastAsiaTheme="majorEastAsia" w:cstheme="minorHAnsi"/>
+                                <w:noProof/>
+                                <w:szCs w:val="26"/>
+                                <w:lang w:val="de-CH"/>
+                              </w:rPr>
+                            </w:pPr>
+                            <w:bookmarkStart w:id="34" w:name="_Toc511599194"/>
+                            <w:r>
+                              <w:t xml:space="preserve">Abbildung </w:t>
+                            </w:r>
+                            <w:r>
+                              <w:fldChar w:fldCharType="begin"/>
+                            </w:r>
+                            <w:r>
+                              <w:instrText xml:space="preserve"> SEQ Abbildung \* ARABIC </w:instrText>
+                            </w:r>
+                            <w:r>
+                              <w:fldChar w:fldCharType="separate"/>
+                            </w:r>
+                            <w:r>
+                              <w:rPr>
+                                <w:noProof/>
+                              </w:rPr>
+                              <w:t>2</w:t>
+                            </w:r>
+                            <w:r>
+                              <w:fldChar w:fldCharType="end"/>
+                            </w:r>
+                            <w:r>
+                              <w:t>: Entity-Relationship-Diagramm</w:t>
+                            </w:r>
+                            <w:bookmarkEnd w:id="34"/>
+                          </w:p>
+                        </w:txbxContent>
+                      </wps:txbx>
+                      <wps:bodyPr rot="0" spcFirstLastPara="0" vertOverflow="overflow" horzOverflow="overflow" vert="horz" wrap="square" lIns="0" tIns="0" rIns="0" bIns="0" numCol="1" spcCol="0" rtlCol="0" fromWordArt="0" anchor="t" anchorCtr="0" forceAA="0" compatLnSpc="1">
+                        <a:prstTxWarp prst="textNoShape">
+                          <a:avLst/>
+                        </a:prstTxWarp>
+                        <a:spAutoFit/>
+                      </wps:bodyPr>
+                    </wps:wsp>
+                  </a:graphicData>
+                </a:graphic>
+              </wp:anchor>
+            </w:drawing>
+          </mc:Choice>
+          <mc:Fallback>
+            <w:pict>
+              <v:shapetype w14:anchorId="66182758" id="_x0000_t202" coordsize="21600,21600" o:spt="202" path="m,l,21600r21600,l21600,xe">
+                <v:stroke joinstyle="miter"/>
+                <v:path gradientshapeok="t" o:connecttype="rect"/>
+              </v:shapetype>
+              <v:shape id="Textfeld 33" o:spid="_x0000_s1026" type="#_x0000_t202" style="position:absolute;margin-left:.1pt;margin-top:425.25pt;width:453.5pt;height:.05pt;z-index:251661312;visibility:visible;mso-wrap-style:square;mso-wrap-distance-left:9pt;mso-wrap-distance-top:0;mso-wrap-distance-right:9pt;mso-wrap-distance-bottom:0;mso-position-horizontal:absolute;mso-position-horizontal-relative:text;mso-position-vertical:absolute;mso-position-vertical-relative:text;v-text-anchor:top" o:gfxdata="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" stroked="f">
+                <v:textbox style="mso-fit-shape-to-text:t" inset="0,0,0,0">
+                  <w:txbxContent>
+                    <w:p>
+                      <w:pPr>
+                        <w:pStyle w:val="Beschriftung"/>
+                        <w:rPr>
+                          <w:rFonts w:eastAsiaTheme="majorEastAsia" w:cstheme="minorHAnsi"/>
+                          <w:noProof/>
+                          <w:szCs w:val="26"/>
+                          <w:lang w:val="de-CH"/>
+                        </w:rPr>
+                      </w:pPr>
+                      <w:bookmarkStart w:id="35" w:name="_Toc511599194"/>
+                      <w:r>
+                        <w:t xml:space="preserve">Abbildung </w:t>
+                      </w:r>
+                      <w:r>
+                        <w:fldChar w:fldCharType="begin"/>
+                      </w:r>
+                      <w:r>
+                        <w:instrText xml:space="preserve"> SEQ Abbildung \* ARABIC </w:instrText>
+                      </w:r>
+                      <w:r>
+                        <w:fldChar w:fldCharType="separate"/>
+                      </w:r>
+                      <w:r>
+                        <w:rPr>
+                          <w:noProof/>
+                        </w:rPr>
+                        <w:t>2</w:t>
+                      </w:r>
+                      <w:r>
+                        <w:fldChar w:fldCharType="end"/>
+                      </w:r>
+                      <w:r>
+                        <w:t>: Entity-Relationship-Diagramm</w:t>
+                      </w:r>
+                      <w:bookmarkEnd w:id="35"/>
+                    </w:p>
+                  </w:txbxContent>
+                </v:textbox>
+                <w10:wrap type="topAndBottom"/>
+              </v:shape>
+            </w:pict>
+          </mc:Fallback>
+        </mc:AlternateContent>
+      </w:r>
+      <w:r>
+        <w:rPr>
+          <w:rFonts w:eastAsiaTheme="majorEastAsia" w:cstheme="minorHAnsi"/>
+          <w:noProof/>
+          <w:szCs w:val="26"/>
+          <w:lang w:val="de-CH"/>
+        </w:rPr>
+        <w:drawing>
+          <wp:anchor distT="0" distB="0" distL="114300" distR="114300" simplePos="0" relativeHeight="251659264" behindDoc="0" locked="0" layoutInCell="1" allowOverlap="1" wp14:anchorId="7248801B" wp14:editId="12302977">
+            <wp:simplePos x="0" y="0"/>
+            <wp:positionH relativeFrom="margin">
+              <wp:align>right</wp:align>
+            </wp:positionH>
+            <wp:positionV relativeFrom="paragraph">
+              <wp:posOffset>250825</wp:posOffset>
+            </wp:positionV>
+            <wp:extent cx="5759450" cy="5092700"/>
+            <wp:effectExtent l="0" t="0" r="0" b="0"/>
+            <wp:wrapTopAndBottom/>
+            <wp:docPr id="32" name="Grafik 32"/>
+            <wp:cNvGraphicFramePr>
+              <a:graphicFrameLocks xmlns:a="http://schemas.openxmlformats.org/drawingml/2006/main" noChangeAspect="1"/>
+            </wp:cNvGraphicFramePr>
+            <a:graphic xmlns:a="http://schemas.openxmlformats.org/drawingml/2006/main">
+              <a:graphicData uri="http://schemas.openxmlformats.org/drawingml/2006/picture">
+                <pic:pic xmlns:pic="http://schemas.openxmlformats.org/drawingml/2006/picture">
+                  <pic:nvPicPr>
+                    <pic:cNvPr id="0" name="Picture 7"/>
+                    <pic:cNvPicPr>
+                      <a:picLocks noChangeAspect="1" noChangeArrowheads="1"/>
+                    </pic:cNvPicPr>
+                  </pic:nvPicPr>
+                  <pic:blipFill>
+                    <a:blip r:embed="rId9" cstate="print">
+                      <a:extLst>
+                        <a:ext uri="{28A0092B-C50C-407E-A947-70E740481C1C}">
+                          <a14:useLocalDpi xmlns:a14="http://schemas.microsoft.com/office/drawing/2010/main" val="0"/>
+                        </a:ext>
+                      </a:extLst>
+                    </a:blip>
+                    <a:srcRect/>
+                    <a:stretch>
+                      <a:fillRect/>
+                    </a:stretch>
+                  </pic:blipFill>
+                  <pic:spPr bwMode="auto">
+                    <a:xfrm>
+                      <a:off x="0" y="0"/>
+                      <a:ext cx="5759450" cy="5092700"/>
+                    </a:xfrm>
+                    <a:prstGeom prst="rect">
+                      <a:avLst/>
+                    </a:prstGeom>
+                    <a:noFill/>
+                    <a:ln>
+                      <a:noFill/>
+                    </a:ln>
+                  </pic:spPr>
+                </pic:pic>
+              </a:graphicData>
+            </a:graphic>
+          </wp:anchor>
+        </w:drawing>
+      </w:r>
+    </w:p>
+    <w:p>
+      <w:pPr>
+        <w:spacing w:after="0" w:line="240" w:lineRule="auto"/>
+        <w:rPr>
+          <w:lang w:val="de-CH"/>
+        </w:rPr>
+      </w:pPr>
+      <w:r>
+        <w:rPr>
+          <w:lang w:val="de-CH"/>
+        </w:rPr>
+        <w:br w:type="page"/>
+      </w:r>
+    </w:p>
+    <w:p>
+      <w:pPr>
+        <w:pStyle w:val="berschrift3"/>
+        <w:rPr>
+          <w:lang w:val="de-CH"/>
+        </w:rPr>
+      </w:pPr>
+      <w:bookmarkStart w:id="36" w:name="_Toc511599031"/>
+      <w:r>
+        <w:rPr>
+          <w:lang w:val="de-CH"/>
+        </w:rPr>
+        <w:lastRenderedPageBreak/>
+        <w:t>Ha</w:t>
+      </w:r>
+      <w:r>
+        <w:rPr>
+          <w:lang w:val="de-CH"/>
+        </w:rPr>
+        <w:t>rdwareanforderungen</w:t>
+      </w:r>
+      <w:bookmarkEnd w:id="36"/>
+    </w:p>
+    <w:p>
+      <w:pPr>
+        <w:rPr>
+          <w:lang w:val="de-CH"/>
+        </w:rPr>
+      </w:pPr>
+      <w:r>
+        <w:rPr>
+          <w:lang w:val="de-CH"/>
+        </w:rPr>
+        <w:t>In der nachfolgenden Tabelle sind die grobe Anforderungen der Systems aufgelistet:</w:t>
+      </w:r>
+    </w:p>
+    <w:tbl>
+      <w:tblPr>
+        <w:tblStyle w:val="Listentabelle4Akzent1"/>
+        <w:tblW w:w="5000" w:type="pct"/>
+        <w:tblLook w:val="04A0" w:firstRow="1" w:lastRow="0" w:firstColumn="1" w:lastColumn="0" w:noHBand="0" w:noVBand="1"/>
+      </w:tblPr>
+      <w:tblGrid>
+        <w:gridCol w:w="2550"/>
+        <w:gridCol w:w="6512"/>
+      </w:tblGrid>
+      <w:tr>
+        <w:trPr>
+          <w:cnfStyle w:val="100000000000" w:firstRow="1" w:lastRow="0" w:firstColumn="0" w:lastColumn="0" w:oddVBand="0" w:evenVBand="0" w:oddHBand="0" w:evenHBand="0" w:firstRowFirstColumn="0" w:firstRowLastColumn="0" w:lastRowFirstColumn="0" w:lastRowLastColumn="0"/>
+          <w:trHeight w:val="397"/>
+        </w:trPr>
+        <w:tc>
+          <w:tcPr>
+            <w:cnfStyle w:val="001000000000" w:firstRow="0" w:lastRow="0" w:firstColumn="1" w:lastColumn="0" w:oddVBand="0" w:evenVBand="0" w:oddHBand="0" w:evenHBand="0" w:firstRowFirstColumn="0" w:firstRowLastColumn="0" w:lastRowFirstColumn="0" w:lastRowLastColumn="0"/>
+            <w:tcW w:w="2550" w:type="dxa"/>
+            <w:tcBorders>
+              <w:top w:val="single" w:sz="4" w:space="0" w:color="4472C4"/>
+              <w:left w:val="single" w:sz="4" w:space="0" w:color="4472C4"/>
+              <w:bottom w:val="single" w:sz="4" w:space="0" w:color="4472C4"/>
+              <w:right w:val="single" w:sz="4" w:space="0" w:color="4472C4"/>
+            </w:tcBorders>
+            <w:tcMar>
+              <w:left w:w="108" w:type="dxa"/>
+            </w:tcMar>
+            <w:vAlign w:val="center"/>
+          </w:tcPr>
+          <w:p>
+            <w:pPr>
+              <w:spacing w:after="0" w:line="240" w:lineRule="auto"/>
+              <w:rPr>
+                <w:szCs w:val="24"/>
+              </w:rPr>
+            </w:pPr>
+            <w:r>
+              <w:rPr>
+                <w:szCs w:val="24"/>
+              </w:rPr>
+              <w:t>Hardwarekomponente</w:t>
+            </w:r>
+          </w:p>
+        </w:tc>
+        <w:tc>
+          <w:tcPr>
+            <w:tcW w:w="6512" w:type="dxa"/>
+            <w:tcBorders>
+              <w:top w:val="single" w:sz="4" w:space="0" w:color="4472C4"/>
+              <w:left w:val="single" w:sz="4" w:space="0" w:color="4472C4"/>
+              <w:bottom w:val="single" w:sz="4" w:space="0" w:color="4472C4"/>
+              <w:right w:val="single" w:sz="4" w:space="0" w:color="4472C4"/>
+            </w:tcBorders>
+            <w:tcMar>
+              <w:left w:w="108" w:type="dxa"/>
+            </w:tcMar>
+            <w:vAlign w:val="center"/>
+          </w:tcPr>
+          <w:p>
+            <w:pPr>
+              <w:spacing w:after="0" w:line="240" w:lineRule="auto"/>
+              <w:cnfStyle w:val="100000000000" w:firstRow="1" w:lastRow="0" w:firstColumn="0" w:lastColumn="0" w:oddVBand="0" w:evenVBand="0" w:oddHBand="0" w:evenHBand="0" w:firstRowFirstColumn="0" w:firstRowLastColumn="0" w:lastRowFirstColumn="0" w:lastRowLastColumn="0"/>
+              <w:rPr>
+                <w:szCs w:val="24"/>
+              </w:rPr>
+            </w:pPr>
+            <w:r>
+              <w:rPr>
+                <w:szCs w:val="24"/>
+              </w:rPr>
+              <w:t>Anforderung</w:t>
+            </w:r>
+          </w:p>
+        </w:tc>
+      </w:tr>
+      <w:tr>
+        <w:trPr>
+          <w:cnfStyle w:val="000000100000" w:firstRow="0" w:lastRow="0" w:firstColumn="0" w:lastColumn="0" w:oddVBand="0" w:evenVBand="0" w:oddHBand="1" w:evenHBand="0" w:firstRowFirstColumn="0" w:firstRowLastColumn="0" w:lastRowFirstColumn="0" w:lastRowLastColumn="0"/>
+          <w:trHeight w:val="397"/>
+        </w:trPr>
+        <w:tc>
+          <w:tcPr>
+            <w:cnfStyle w:val="001000000000" w:firstRow="0" w:lastRow="0" w:firstColumn="1" w:lastColumn="0" w:oddVBand="0" w:evenVBand="0" w:oddHBand="0" w:evenHBand="0" w:firstRowFirstColumn="0" w:firstRowLastColumn="0" w:lastRowFirstColumn="0" w:lastRowLastColumn="0"/>
+            <w:tcW w:w="2550" w:type="dxa"/>
+            <w:tcBorders>
+              <w:right w:val="nil"/>
+            </w:tcBorders>
+            <w:tcMar>
+              <w:left w:w="108" w:type="dxa"/>
+            </w:tcMar>
+            <w:vAlign w:val="center"/>
+          </w:tcPr>
+          <w:p>
+            <w:pPr>
+              <w:spacing w:after="0" w:line="240" w:lineRule="auto"/>
+              <w:rPr>
+                <w:szCs w:val="24"/>
+              </w:rPr>
+            </w:pPr>
+            <w:r>
+              <w:rPr>
+                <w:szCs w:val="24"/>
+              </w:rPr>
+              <w:t>Server</w:t>
+            </w:r>
+          </w:p>
+        </w:tc>
+        <w:tc>
+          <w:tcPr>
+            <w:tcW w:w="6512" w:type="dxa"/>
+            <w:tcBorders>
+              <w:left w:val="nil"/>
+            </w:tcBorders>
+            <w:vAlign w:val="center"/>
+          </w:tcPr>
+          <w:p>
+            <w:pPr>
+              <w:spacing w:after="0" w:line="240" w:lineRule="auto"/>
+              <w:cnfStyle w:val="000000100000" w:firstRow="0" w:lastRow="0" w:firstColumn="0" w:lastColumn="0" w:oddVBand="0" w:evenVBand="0" w:oddHBand="1" w:evenHBand="0" w:firstRowFirstColumn="0" w:firstRowLastColumn="0" w:lastRowFirstColumn="0" w:lastRowLastColumn="0"/>
+              <w:rPr>
+                <w:szCs w:val="24"/>
+              </w:rPr>
+            </w:pPr>
+          </w:p>
+        </w:tc>
+      </w:tr>
+      <w:tr>
+        <w:trPr>
+          <w:trHeight w:val="397"/>
+        </w:trPr>
+        <w:tc>
+          <w:tcPr>
+            <w:cnfStyle w:val="001000000000" w:firstRow="0" w:lastRow="0" w:firstColumn="1" w:lastColumn="0" w:oddVBand="0" w:evenVBand="0" w:oddHBand="0" w:evenHBand="0" w:firstRowFirstColumn="0" w:firstRowLastColumn="0" w:lastRowFirstColumn="0" w:lastRowLastColumn="0"/>
+            <w:tcW w:w="2550" w:type="dxa"/>
+            <w:tcBorders>
+              <w:right w:val="nil"/>
+            </w:tcBorders>
+            <w:shd w:val="clear" w:color="auto" w:fill="auto"/>
+            <w:tcMar>
+              <w:left w:w="108" w:type="dxa"/>
+            </w:tcMar>
+            <w:vAlign w:val="center"/>
+          </w:tcPr>
+          <w:p>
+            <w:pPr>
+              <w:spacing w:after="0" w:line="240" w:lineRule="auto"/>
+              <w:rPr>
+                <w:b w:val="0"/>
+                <w:bCs w:val="0"/>
+                <w:szCs w:val="24"/>
+              </w:rPr>
+            </w:pPr>
+          </w:p>
+        </w:tc>
+        <w:tc>
+          <w:tcPr>
+            <w:tcW w:w="6512" w:type="dxa"/>
+            <w:tcBorders>
+              <w:left w:val="nil"/>
+            </w:tcBorders>
+            <w:shd w:val="clear" w:color="auto" w:fill="auto"/>
+            <w:vAlign w:val="center"/>
+          </w:tcPr>
+          <w:p>
+            <w:pPr>
+              <w:keepNext/>
+              <w:spacing w:after="0" w:line="240" w:lineRule="auto"/>
+              <w:cnfStyle w:val="000000000000" w:firstRow="0" w:lastRow="0" w:firstColumn="0" w:lastColumn="0" w:oddVBand="0" w:evenVBand="0" w:oddHBand="0" w:evenHBand="0" w:firstRowFirstColumn="0" w:firstRowLastColumn="0" w:lastRowFirstColumn="0" w:lastRowLastColumn="0"/>
+              <w:rPr>
+                <w:szCs w:val="24"/>
+              </w:rPr>
+            </w:pPr>
+          </w:p>
+        </w:tc>
+      </w:tr>
+    </w:tbl>
+    <w:p>
+      <w:pPr>
+        <w:pStyle w:val="Beschriftung"/>
+        <w:rPr>
+          <w:lang w:val="de-CH"/>
+        </w:rPr>
+      </w:pPr>
+      <w:r>
+        <w:t xml:space="preserve">Tabelle </w:t>
+      </w:r>
+      <w:r>
+        <w:fldChar w:fldCharType="begin"/>
+      </w:r>
+      <w:r>
+        <w:instrText xml:space="preserve"> SEQ Tabelle \* ARABIC </w:instrText>
+      </w:r>
+      <w:r>
+        <w:fldChar w:fldCharType="separate"/>
+      </w:r>
+      <w:r>
+        <w:rPr>
+          <w:noProof/>
+        </w:rPr>
+        <w:t>2</w:t>
+      </w:r>
+      <w:r>
+        <w:fldChar w:fldCharType="end"/>
+      </w:r>
+      <w:r>
+        <w:t>: Hardwareanforderungen</w:t>
+      </w:r>
+    </w:p>
+    <w:p>
+      <w:pPr>
+        <w:spacing w:after="0" w:line="240" w:lineRule="auto"/>
+        <w:rPr>
+          <w:lang w:val="de-CH"/>
+        </w:rPr>
+      </w:pPr>
+      <w:r>
+        <w:rPr>
+          <w:lang w:val="de-CH"/>
+        </w:rPr>
+        <w:br w:type="page"/>
+      </w:r>
     </w:p>
     <w:p>
       <w:pPr>
@@ -6485,19 +7097,18 @@
           <w:numId w:val="2"/>
         </w:numPr>
       </w:pPr>
-      <w:bookmarkStart w:id="33" w:name="_Toc510769957"/>
-      <w:bookmarkStart w:id="34" w:name="_Toc511584126"/>
-      <w:bookmarkEnd w:id="33"/>
-      <w:proofErr w:type="spellStart"/>
-      <w:r>
+      <w:bookmarkStart w:id="37" w:name="_Toc510769957"/>
+      <w:bookmarkStart w:id="38" w:name="_Toc511599032"/>
+      <w:bookmarkEnd w:id="37"/>
+      <w:r>
+        <w:lastRenderedPageBreak/>
         <w:t>Glossar</w:t>
       </w:r>
-      <w:bookmarkEnd w:id="34"/>
-      <w:proofErr w:type="spellEnd"/>
+      <w:bookmarkEnd w:id="38"/>
     </w:p>
     <w:tbl>
       <w:tblPr>
-        <w:tblStyle w:val="Listentabelle4-Akzent1"/>
+        <w:tblStyle w:val="Listentabelle4Akzent1"/>
         <w:tblW w:w="5000" w:type="pct"/>
         <w:tblLook w:val="04A0" w:firstRow="1" w:lastRow="0" w:firstColumn="1" w:lastColumn="0" w:noHBand="0" w:noVBand="1"/>
       </w:tblPr>
@@ -6532,14 +7143,12 @@
                 <w:szCs w:val="24"/>
               </w:rPr>
             </w:pPr>
-            <w:proofErr w:type="spellStart"/>
             <w:r>
               <w:rPr>
                 <w:szCs w:val="24"/>
               </w:rPr>
               <w:t>Begriff</w:t>
             </w:r>
-            <w:proofErr w:type="spellEnd"/>
           </w:p>
         </w:tc>
         <w:tc>
@@ -6643,16 +7252,8 @@
               <w:rPr>
                 <w:szCs w:val="24"/>
               </w:rPr>
-              <w:t xml:space="preserve">anagement System / </w:t>
-            </w:r>
-            <w:proofErr w:type="spellStart"/>
-            <w:r>
-              <w:rPr>
-                <w:szCs w:val="24"/>
-              </w:rPr>
-              <w:t>Patientenmanagementsystem</w:t>
-            </w:r>
-            <w:proofErr w:type="spellEnd"/>
+              <w:t>anagement System / Patientenmanagementsystem</w:t>
+            </w:r>
           </w:p>
         </w:tc>
       </w:tr>
@@ -6762,6 +7363,7 @@
           </w:tcPr>
           <w:p>
             <w:pPr>
+              <w:keepNext/>
               <w:spacing w:after="0" w:line="240" w:lineRule="auto"/>
               <w:cnfStyle w:val="000000100000" w:firstRow="0" w:lastRow="0" w:firstColumn="0" w:lastColumn="0" w:oddVBand="0" w:evenVBand="0" w:oddHBand="1" w:evenHBand="0" w:firstRowFirstColumn="0" w:firstRowLastColumn="0" w:lastRowFirstColumn="0" w:lastRowLastColumn="0"/>
               <w:rPr>
@@ -6781,44 +7383,56 @@
                 <w:szCs w:val="24"/>
                 <w:lang w:val="en-US"/>
               </w:rPr>
-              <w:t xml:space="preserve"> / </w:t>
-            </w:r>
-            <w:proofErr w:type="spellStart"/>
+              <w:t xml:space="preserve"> / R</w:t>
+            </w:r>
             <w:r>
               <w:rPr>
                 <w:szCs w:val="24"/>
                 <w:lang w:val="en-US"/>
               </w:rPr>
-              <w:t>R</w:t>
+              <w:t>ollenbasierte</w:t>
             </w:r>
             <w:r>
               <w:rPr>
                 <w:szCs w:val="24"/>
                 <w:lang w:val="en-US"/>
               </w:rPr>
-              <w:t>ollenbasierte</w:t>
-            </w:r>
-            <w:proofErr w:type="spellEnd"/>
-            <w:r>
-              <w:rPr>
-                <w:szCs w:val="24"/>
-                <w:lang w:val="en-US"/>
-              </w:rPr>
-              <w:t xml:space="preserve"> </w:t>
-            </w:r>
-            <w:proofErr w:type="spellStart"/>
-            <w:r>
-              <w:rPr>
-                <w:szCs w:val="24"/>
-                <w:lang w:val="en-US"/>
-              </w:rPr>
-              <w:t>Zugangskontrolle</w:t>
-            </w:r>
-            <w:proofErr w:type="spellEnd"/>
+              <w:t xml:space="preserve"> Zugangskontrolle</w:t>
+            </w:r>
           </w:p>
         </w:tc>
       </w:tr>
     </w:tbl>
+    <w:p>
+      <w:pPr>
+        <w:pStyle w:val="Beschriftung"/>
+      </w:pPr>
+      <w:bookmarkStart w:id="39" w:name="_Toc511599033"/>
+      <w:r>
+        <w:t xml:space="preserve">Tabelle </w:t>
+      </w:r>
+      <w:r>
+        <w:fldChar w:fldCharType="begin"/>
+      </w:r>
+      <w:r>
+        <w:instrText xml:space="preserve"> SEQ Tabelle \* ARABIC </w:instrText>
+      </w:r>
+      <w:r>
+        <w:fldChar w:fldCharType="separate"/>
+      </w:r>
+      <w:r>
+        <w:rPr>
+          <w:noProof/>
+        </w:rPr>
+        <w:t>3</w:t>
+      </w:r>
+      <w:r>
+        <w:fldChar w:fldCharType="end"/>
+      </w:r>
+      <w:r>
+        <w:t>: Glossar</w:t>
+      </w:r>
+    </w:p>
     <w:p>
       <w:pPr>
         <w:pStyle w:val="berschrift1"/>
@@ -6827,16 +7441,197 @@
           <w:numId w:val="2"/>
         </w:numPr>
       </w:pPr>
-      <w:bookmarkStart w:id="35" w:name="_Toc511584127"/>
       <w:r>
         <w:t>Index</w:t>
       </w:r>
-      <w:bookmarkEnd w:id="35"/>
-    </w:p>
-    <w:p/>
+      <w:bookmarkStart w:id="40" w:name="_GoBack"/>
+      <w:bookmarkEnd w:id="39"/>
+      <w:bookmarkEnd w:id="40"/>
+    </w:p>
+    <w:p>
+      <w:pPr>
+        <w:rPr>
+          <w:lang w:val="de-CH"/>
+        </w:rPr>
+      </w:pPr>
+      <w:r>
+        <w:rPr>
+          <w:lang w:val="de-CH"/>
+        </w:rPr>
+        <w:t xml:space="preserve">Verzeichnis der </w:t>
+      </w:r>
+      <w:r>
+        <w:rPr>
+          <w:lang w:val="de-CH"/>
+        </w:rPr>
+        <w:t>enthaltenen Abbildungen</w:t>
+      </w:r>
+      <w:r>
+        <w:rPr>
+          <w:lang w:val="de-CH"/>
+        </w:rPr>
+        <w:t>:</w:t>
+      </w:r>
+    </w:p>
+    <w:p>
+      <w:pPr>
+        <w:pStyle w:val="Abbildungsverzeichnis"/>
+        <w:tabs>
+          <w:tab w:val="right" w:leader="dot" w:pos="9062"/>
+        </w:tabs>
+        <w:rPr>
+          <w:rFonts w:eastAsiaTheme="minorEastAsia"/>
+          <w:noProof/>
+          <w:sz w:val="22"/>
+          <w:lang w:val="en-US" w:eastAsia="ja-JP"/>
+        </w:rPr>
+      </w:pPr>
+      <w:r>
+        <w:fldChar w:fldCharType="begin"/>
+      </w:r>
+      <w:r>
+        <w:instrText xml:space="preserve"> TOC \h \z \c "Abbildung" </w:instrText>
+      </w:r>
+      <w:r>
+        <w:fldChar w:fldCharType="separate"/>
+      </w:r>
+      <w:hyperlink w:anchor="_Toc511599193" w:history="1">
+        <w:r>
+          <w:rPr>
+            <w:rStyle w:val="Hyperlink"/>
+            <w:noProof/>
+          </w:rPr>
+          <w:t>Abbildung 1: System model</w:t>
+        </w:r>
+        <w:r>
+          <w:rPr>
+            <w:noProof/>
+            <w:webHidden/>
+          </w:rPr>
+          <w:tab/>
+        </w:r>
+        <w:r>
+          <w:rPr>
+            <w:noProof/>
+            <w:webHidden/>
+          </w:rPr>
+          <w:fldChar w:fldCharType="begin"/>
+        </w:r>
+        <w:r>
+          <w:rPr>
+            <w:noProof/>
+            <w:webHidden/>
+          </w:rPr>
+          <w:instrText xml:space="preserve"> PAGEREF _Toc511599193 \h </w:instrText>
+        </w:r>
+        <w:r>
+          <w:rPr>
+            <w:noProof/>
+            <w:webHidden/>
+          </w:rPr>
+        </w:r>
+        <w:r>
+          <w:rPr>
+            <w:noProof/>
+            <w:webHidden/>
+          </w:rPr>
+          <w:fldChar w:fldCharType="separate"/>
+        </w:r>
+        <w:r>
+          <w:rPr>
+            <w:noProof/>
+            <w:webHidden/>
+          </w:rPr>
+          <w:t>11</w:t>
+        </w:r>
+        <w:r>
+          <w:rPr>
+            <w:noProof/>
+            <w:webHidden/>
+          </w:rPr>
+          <w:fldChar w:fldCharType="end"/>
+        </w:r>
+      </w:hyperlink>
+    </w:p>
+    <w:p>
+      <w:pPr>
+        <w:pStyle w:val="Abbildungsverzeichnis"/>
+        <w:tabs>
+          <w:tab w:val="right" w:leader="dot" w:pos="9062"/>
+        </w:tabs>
+        <w:rPr>
+          <w:rFonts w:eastAsiaTheme="minorEastAsia"/>
+          <w:noProof/>
+          <w:sz w:val="22"/>
+          <w:lang w:val="en-US" w:eastAsia="ja-JP"/>
+        </w:rPr>
+      </w:pPr>
+      <w:hyperlink r:id="rId10" w:anchor="_Toc511599194" w:history="1">
+        <w:r>
+          <w:rPr>
+            <w:rStyle w:val="Hyperlink"/>
+            <w:noProof/>
+          </w:rPr>
+          <w:t>Abbildung 2: Entity-Relationship-Diagramm</w:t>
+        </w:r>
+        <w:r>
+          <w:rPr>
+            <w:noProof/>
+            <w:webHidden/>
+          </w:rPr>
+          <w:tab/>
+        </w:r>
+        <w:r>
+          <w:rPr>
+            <w:noProof/>
+            <w:webHidden/>
+          </w:rPr>
+          <w:fldChar w:fldCharType="begin"/>
+        </w:r>
+        <w:r>
+          <w:rPr>
+            <w:noProof/>
+            <w:webHidden/>
+          </w:rPr>
+          <w:instrText xml:space="preserve"> PAGEREF _Toc511599194 \h </w:instrText>
+        </w:r>
+        <w:r>
+          <w:rPr>
+            <w:noProof/>
+            <w:webHidden/>
+          </w:rPr>
+        </w:r>
+        <w:r>
+          <w:rPr>
+            <w:noProof/>
+            <w:webHidden/>
+          </w:rPr>
+          <w:fldChar w:fldCharType="separate"/>
+        </w:r>
+        <w:r>
+          <w:rPr>
+            <w:noProof/>
+            <w:webHidden/>
+          </w:rPr>
+          <w:t>13</w:t>
+        </w:r>
+        <w:r>
+          <w:rPr>
+            <w:noProof/>
+            <w:webHidden/>
+          </w:rPr>
+          <w:fldChar w:fldCharType="end"/>
+        </w:r>
+      </w:hyperlink>
+    </w:p>
+    <w:p>
+      <w:r>
+        <w:fldChar w:fldCharType="end"/>
+      </w:r>
+    </w:p>
     <w:sectPr>
-      <w:headerReference w:type="default" r:id="rId9"/>
-      <w:footerReference w:type="default" r:id="rId10"/>
+      <w:headerReference w:type="default" r:id="rId11"/>
+      <w:footerReference w:type="default" r:id="rId12"/>
       <w:pgSz w:w="11906" w:h="16838"/>
       <w:pgMar w:top="1417" w:right="1417" w:bottom="1134" w:left="1417" w:header="708" w:footer="708" w:gutter="0"/>
       <w:cols w:space="720"/>
@@ -6848,7 +7643,7 @@
 </file>
 
 <file path=word/endnotes.xml><?xml version="1.0" encoding="utf-8"?>
-<w:endnotes xmlns:wpc="http://schemas.microsoft.com/office/word/2010/wordprocessingCanvas" xmlns:mo="http://schemas.microsoft.com/office/mac/office/2008/main" xmlns:mc="http://schemas.openxmlformats.org/markup-compatibility/2006" xmlns:mv="urn:schemas-microsoft-com:mac:vml" xmlns:o="urn:schemas-microsoft-com:office:office" xmlns:r="http://schemas.openxmlformats.org/officeDocument/2006/relationships" xmlns:m="http://schemas.openxmlformats.org/officeDocument/2006/math" xmlns:v="urn:schemas-microsoft-com:vml" xmlns:wp14="http://schemas.microsoft.com/office/word/2010/wordprocessingDrawing" xmlns:wp="http://schemas.openxmlformats.org/drawingml/2006/wordprocessingDrawing" xmlns:w10="urn:schemas-microsoft-com:office:word" xmlns:w="http://schemas.openxmlformats.org/wordprocessingml/2006/main" xmlns:w14="http://schemas.microsoft.com/office/word/2010/wordml" xmlns:w15="http://schemas.microsoft.com/office/word/2012/wordml" xmlns:wpg="http://schemas.microsoft.com/office/word/2010/wordprocessingGroup" xmlns:wpi="http://schemas.microsoft.com/office/word/2010/wordprocessingInk" xmlns:wne="http://schemas.microsoft.com/office/word/2006/wordml" xmlns:wps="http://schemas.microsoft.com/office/word/2010/wordprocessingShape" mc:Ignorable="w14 w15 wp14">
+<w:endnotes xmlns:wpc="http://schemas.microsoft.com/office/word/2010/wordprocessingCanvas" xmlns:cx="http://schemas.microsoft.com/office/drawing/2014/chartex" xmlns:cx1="http://schemas.microsoft.com/office/drawing/2015/9/8/chartex" xmlns:cx2="http://schemas.microsoft.com/office/drawing/2015/10/21/chartex" xmlns:cx3="http://schemas.microsoft.com/office/drawing/2016/5/9/chartex" xmlns:cx4="http://schemas.microsoft.com/office/drawing/2016/5/10/chartex" xmlns:cx5="http://schemas.microsoft.com/office/drawing/2016/5/11/chartex" xmlns:cx6="http://schemas.microsoft.com/office/drawing/2016/5/12/chartex" xmlns:cx7="http://schemas.microsoft.com/office/drawing/2016/5/13/chartex" xmlns:cx8="http://schemas.microsoft.com/office/drawing/2016/5/14/chartex" xmlns:mc="http://schemas.openxmlformats.org/markup-compatibility/2006" xmlns:aink="http://schemas.microsoft.com/office/drawing/2016/ink" xmlns:am3d="http://schemas.microsoft.com/office/drawing/2017/model3d" xmlns:o="urn:schemas-microsoft-com:office:office" xmlns:r="http://schemas.openxmlformats.org/officeDocument/2006/relationships" xmlns:m="http://schemas.openxmlformats.org/officeDocument/2006/math" xmlns:v="urn:schemas-microsoft-com:vml" xmlns:wp14="http://schemas.microsoft.com/office/word/2010/wordprocessingDrawing" xmlns:wp="http://schemas.openxmlformats.org/drawingml/2006/wordprocessingDrawing" xmlns:w10="urn:schemas-microsoft-com:office:word" xmlns:w="http://schemas.openxmlformats.org/wordprocessingml/2006/main" xmlns:w14="http://schemas.microsoft.com/office/word/2010/wordml" xmlns:w15="http://schemas.microsoft.com/office/word/2012/wordml" xmlns:w16cid="http://schemas.microsoft.com/office/word/2016/wordml/cid" xmlns:w16se="http://schemas.microsoft.com/office/word/2015/wordml/symex" xmlns:wpg="http://schemas.microsoft.com/office/word/2010/wordprocessingGroup" xmlns:wpi="http://schemas.microsoft.com/office/word/2010/wordprocessingInk" xmlns:wne="http://schemas.microsoft.com/office/word/2006/wordml" xmlns:wps="http://schemas.microsoft.com/office/word/2010/wordprocessingShape" mc:Ignorable="w14 w15 w16se w16cid wp14">
   <w:endnote w:type="separator" w:id="-1">
     <w:p>
       <w:pPr>
@@ -6873,7 +7668,7 @@
 </file>
 
 <file path=word/footer1.xml><?xml version="1.0" encoding="utf-8"?>
-<w:ftr xmlns:wpc="http://schemas.microsoft.com/office/word/2010/wordprocessingCanvas" xmlns:mo="http://schemas.microsoft.com/office/mac/office/2008/main" xmlns:mc="http://schemas.openxmlformats.org/markup-compatibility/2006" xmlns:mv="urn:schemas-microsoft-com:mac:vml" xmlns:o="urn:schemas-microsoft-com:office:office" xmlns:r="http://schemas.openxmlformats.org/officeDocument/2006/relationships" xmlns:m="http://schemas.openxmlformats.org/officeDocument/2006/math" xmlns:v="urn:schemas-microsoft-com:vml" xmlns:wp14="http://schemas.microsoft.com/office/word/2010/wordprocessingDrawing" xmlns:wp="http://schemas.openxmlformats.org/drawingml/2006/wordprocessingDrawing" xmlns:w10="urn:schemas-microsoft-com:office:word" xmlns:w="http://schemas.openxmlformats.org/wordprocessingml/2006/main" xmlns:w14="http://schemas.microsoft.com/office/word/2010/wordml" xmlns:w15="http://schemas.microsoft.com/office/word/2012/wordml" xmlns:wpg="http://schemas.microsoft.com/office/word/2010/wordprocessingGroup" xmlns:wpi="http://schemas.microsoft.com/office/word/2010/wordprocessingInk" xmlns:wne="http://schemas.microsoft.com/office/word/2006/wordml" xmlns:wps="http://schemas.microsoft.com/office/word/2010/wordprocessingShape" mc:Ignorable="w14 w15 wp14">
+<w:ftr xmlns:wpc="http://schemas.microsoft.com/office/word/2010/wordprocessingCanvas" xmlns:cx="http://schemas.microsoft.com/office/drawing/2014/chartex" xmlns:cx1="http://schemas.microsoft.com/office/drawing/2015/9/8/chartex" xmlns:cx2="http://schemas.microsoft.com/office/drawing/2015/10/21/chartex" xmlns:cx3="http://schemas.microsoft.com/office/drawing/2016/5/9/chartex" xmlns:cx4="http://schemas.microsoft.com/office/drawing/2016/5/10/chartex" xmlns:cx5="http://schemas.microsoft.com/office/drawing/2016/5/11/chartex" xmlns:cx6="http://schemas.microsoft.com/office/drawing/2016/5/12/chartex" xmlns:cx7="http://schemas.microsoft.com/office/drawing/2016/5/13/chartex" xmlns:cx8="http://schemas.microsoft.com/office/drawing/2016/5/14/chartex" xmlns:mc="http://schemas.openxmlformats.org/markup-compatibility/2006" xmlns:aink="http://schemas.microsoft.com/office/drawing/2016/ink" xmlns:am3d="http://schemas.microsoft.com/office/drawing/2017/model3d" xmlns:o="urn:schemas-microsoft-com:office:office" xmlns:r="http://schemas.openxmlformats.org/officeDocument/2006/relationships" xmlns:m="http://schemas.openxmlformats.org/officeDocument/2006/math" xmlns:v="urn:schemas-microsoft-com:vml" xmlns:wp14="http://schemas.microsoft.com/office/word/2010/wordprocessingDrawing" xmlns:wp="http://schemas.openxmlformats.org/drawingml/2006/wordprocessingDrawing" xmlns:w10="urn:schemas-microsoft-com:office:word" xmlns:w="http://schemas.openxmlformats.org/wordprocessingml/2006/main" xmlns:w14="http://schemas.microsoft.com/office/word/2010/wordml" xmlns:w15="http://schemas.microsoft.com/office/word/2012/wordml" xmlns:w16cid="http://schemas.microsoft.com/office/word/2016/wordml/cid" xmlns:w16se="http://schemas.microsoft.com/office/word/2015/wordml/symex" xmlns:wpg="http://schemas.microsoft.com/office/word/2010/wordprocessingGroup" xmlns:wpi="http://schemas.microsoft.com/office/word/2010/wordprocessingInk" xmlns:wne="http://schemas.microsoft.com/office/word/2006/wordml" xmlns:wps="http://schemas.microsoft.com/office/word/2010/wordprocessingShape" mc:Ignorable="w14 w15 w16se w16cid wp14">
   <w:p>
     <w:pPr>
       <w:pStyle w:val="Fuzeile"/>
@@ -6931,7 +7726,7 @@
 </file>
 
 <file path=word/footnotes.xml><?xml version="1.0" encoding="utf-8"?>
-<w:footnotes xmlns:wpc="http://schemas.microsoft.com/office/word/2010/wordprocessingCanvas" xmlns:mo="http://schemas.microsoft.com/office/mac/office/2008/main" xmlns:mc="http://schemas.openxmlformats.org/markup-compatibility/2006" xmlns:mv="urn:schemas-microsoft-com:mac:vml" xmlns:o="urn:schemas-microsoft-com:office:office" xmlns:r="http://schemas.openxmlformats.org/officeDocument/2006/relationships" xmlns:m="http://schemas.openxmlformats.org/officeDocument/2006/math" xmlns:v="urn:schemas-microsoft-com:vml" xmlns:wp14="http://schemas.microsoft.com/office/word/2010/wordprocessingDrawing" xmlns:wp="http://schemas.openxmlformats.org/drawingml/2006/wordprocessingDrawing" xmlns:w10="urn:schemas-microsoft-com:office:word" xmlns:w="http://schemas.openxmlformats.org/wordprocessingml/2006/main" xmlns:w14="http://schemas.microsoft.com/office/word/2010/wordml" xmlns:w15="http://schemas.microsoft.com/office/word/2012/wordml" xmlns:wpg="http://schemas.microsoft.com/office/word/2010/wordprocessingGroup" xmlns:wpi="http://schemas.microsoft.com/office/word/2010/wordprocessingInk" xmlns:wne="http://schemas.microsoft.com/office/word/2006/wordml" xmlns:wps="http://schemas.microsoft.com/office/word/2010/wordprocessingShape" mc:Ignorable="w14 w15 wp14">
+<w:footnotes xmlns:wpc="http://schemas.microsoft.com/office/word/2010/wordprocessingCanvas" xmlns:cx="http://schemas.microsoft.com/office/drawing/2014/chartex" xmlns:cx1="http://schemas.microsoft.com/office/drawing/2015/9/8/chartex" xmlns:cx2="http://schemas.microsoft.com/office/drawing/2015/10/21/chartex" xmlns:cx3="http://schemas.microsoft.com/office/drawing/2016/5/9/chartex" xmlns:cx4="http://schemas.microsoft.com/office/drawing/2016/5/10/chartex" xmlns:cx5="http://schemas.microsoft.com/office/drawing/2016/5/11/chartex" xmlns:cx6="http://schemas.microsoft.com/office/drawing/2016/5/12/chartex" xmlns:cx7="http://schemas.microsoft.com/office/drawing/2016/5/13/chartex" xmlns:cx8="http://schemas.microsoft.com/office/drawing/2016/5/14/chartex" xmlns:mc="http://schemas.openxmlformats.org/markup-compatibility/2006" xmlns:aink="http://schemas.microsoft.com/office/drawing/2016/ink" xmlns:am3d="http://schemas.microsoft.com/office/drawing/2017/model3d" xmlns:o="urn:schemas-microsoft-com:office:office" xmlns:r="http://schemas.openxmlformats.org/officeDocument/2006/relationships" xmlns:m="http://schemas.openxmlformats.org/officeDocument/2006/math" xmlns:v="urn:schemas-microsoft-com:vml" xmlns:wp14="http://schemas.microsoft.com/office/word/2010/wordprocessingDrawing" xmlns:wp="http://schemas.openxmlformats.org/drawingml/2006/wordprocessingDrawing" xmlns:w10="urn:schemas-microsoft-com:office:word" xmlns:w="http://schemas.openxmlformats.org/wordprocessingml/2006/main" xmlns:w14="http://schemas.microsoft.com/office/word/2010/wordml" xmlns:w15="http://schemas.microsoft.com/office/word/2012/wordml" xmlns:w16cid="http://schemas.microsoft.com/office/word/2016/wordml/cid" xmlns:w16se="http://schemas.microsoft.com/office/word/2015/wordml/symex" xmlns:wpg="http://schemas.microsoft.com/office/word/2010/wordprocessingGroup" xmlns:wpi="http://schemas.microsoft.com/office/word/2010/wordprocessingInk" xmlns:wne="http://schemas.microsoft.com/office/word/2006/wordml" xmlns:wps="http://schemas.microsoft.com/office/word/2010/wordprocessingShape" mc:Ignorable="w14 w15 w16se w16cid wp14">
   <w:footnote w:type="separator" w:id="-1">
     <w:p>
       <w:pPr>
@@ -6956,7 +7751,7 @@
 </file>
 
 <file path=word/header1.xml><?xml version="1.0" encoding="utf-8"?>
-<w:hdr xmlns:wpc="http://schemas.microsoft.com/office/word/2010/wordprocessingCanvas" xmlns:mo="http://schemas.microsoft.com/office/mac/office/2008/main" xmlns:mc="http://schemas.openxmlformats.org/markup-compatibility/2006" xmlns:mv="urn:schemas-microsoft-com:mac:vml" xmlns:o="urn:schemas-microsoft-com:office:office" xmlns:r="http://schemas.openxmlformats.org/officeDocument/2006/relationships" xmlns:m="http://schemas.openxmlformats.org/officeDocument/2006/math" xmlns:v="urn:schemas-microsoft-com:vml" xmlns:wp14="http://schemas.microsoft.com/office/word/2010/wordprocessingDrawing" xmlns:wp="http://schemas.openxmlformats.org/drawingml/2006/wordprocessingDrawing" xmlns:w10="urn:schemas-microsoft-com:office:word" xmlns:w="http://schemas.openxmlformats.org/wordprocessingml/2006/main" xmlns:w14="http://schemas.microsoft.com/office/word/2010/wordml" xmlns:w15="http://schemas.microsoft.com/office/word/2012/wordml" xmlns:wpg="http://schemas.microsoft.com/office/word/2010/wordprocessingGroup" xmlns:wpi="http://schemas.microsoft.com/office/word/2010/wordprocessingInk" xmlns:wne="http://schemas.microsoft.com/office/word/2006/wordml" xmlns:wps="http://schemas.microsoft.com/office/word/2010/wordprocessingShape" mc:Ignorable="w14 w15 wp14">
+<w:hdr xmlns:wpc="http://schemas.microsoft.com/office/word/2010/wordprocessingCanvas" xmlns:cx="http://schemas.microsoft.com/office/drawing/2014/chartex" xmlns:cx1="http://schemas.microsoft.com/office/drawing/2015/9/8/chartex" xmlns:cx2="http://schemas.microsoft.com/office/drawing/2015/10/21/chartex" xmlns:cx3="http://schemas.microsoft.com/office/drawing/2016/5/9/chartex" xmlns:cx4="http://schemas.microsoft.com/office/drawing/2016/5/10/chartex" xmlns:cx5="http://schemas.microsoft.com/office/drawing/2016/5/11/chartex" xmlns:cx6="http://schemas.microsoft.com/office/drawing/2016/5/12/chartex" xmlns:cx7="http://schemas.microsoft.com/office/drawing/2016/5/13/chartex" xmlns:cx8="http://schemas.microsoft.com/office/drawing/2016/5/14/chartex" xmlns:mc="http://schemas.openxmlformats.org/markup-compatibility/2006" xmlns:aink="http://schemas.microsoft.com/office/drawing/2016/ink" xmlns:am3d="http://schemas.microsoft.com/office/drawing/2017/model3d" xmlns:o="urn:schemas-microsoft-com:office:office" xmlns:r="http://schemas.openxmlformats.org/officeDocument/2006/relationships" xmlns:m="http://schemas.openxmlformats.org/officeDocument/2006/math" xmlns:v="urn:schemas-microsoft-com:vml" xmlns:wp14="http://schemas.microsoft.com/office/word/2010/wordprocessingDrawing" xmlns:wp="http://schemas.openxmlformats.org/drawingml/2006/wordprocessingDrawing" xmlns:w10="urn:schemas-microsoft-com:office:word" xmlns:w="http://schemas.openxmlformats.org/wordprocessingml/2006/main" xmlns:w14="http://schemas.microsoft.com/office/word/2010/wordml" xmlns:w15="http://schemas.microsoft.com/office/word/2012/wordml" xmlns:w16cid="http://schemas.microsoft.com/office/word/2016/wordml/cid" xmlns:w16se="http://schemas.microsoft.com/office/word/2015/wordml/symex" xmlns:wpg="http://schemas.microsoft.com/office/word/2010/wordprocessingGroup" xmlns:wpi="http://schemas.microsoft.com/office/word/2010/wordprocessingInk" xmlns:wne="http://schemas.microsoft.com/office/word/2006/wordml" xmlns:wps="http://schemas.microsoft.com/office/word/2010/wordprocessingShape" mc:Ignorable="w14 w15 w16se w16cid wp14">
   <w:p>
     <w:pPr>
       <w:pStyle w:val="Kopfzeile"/>
@@ -6976,8 +7771,8 @@
 </file>
 
 <file path=word/numbering.xml><?xml version="1.0" encoding="utf-8"?>
-<w:numbering xmlns:wpc="http://schemas.microsoft.com/office/word/2010/wordprocessingCanvas" xmlns:mo="http://schemas.microsoft.com/office/mac/office/2008/main" xmlns:mc="http://schemas.openxmlformats.org/markup-compatibility/2006" xmlns:mv="urn:schemas-microsoft-com:mac:vml" xmlns:o="urn:schemas-microsoft-com:office:office" xmlns:r="http://schemas.openxmlformats.org/officeDocument/2006/relationships" xmlns:m="http://schemas.openxmlformats.org/officeDocument/2006/math" xmlns:v="urn:schemas-microsoft-com:vml" xmlns:wp14="http://schemas.microsoft.com/office/word/2010/wordprocessingDrawing" xmlns:wp="http://schemas.openxmlformats.org/drawingml/2006/wordprocessingDrawing" xmlns:w10="urn:schemas-microsoft-com:office:word" xmlns:w="http://schemas.openxmlformats.org/wordprocessingml/2006/main" xmlns:w14="http://schemas.microsoft.com/office/word/2010/wordml" xmlns:w15="http://schemas.microsoft.com/office/word/2012/wordml" xmlns:wpg="http://schemas.microsoft.com/office/word/2010/wordprocessingGroup" xmlns:wpi="http://schemas.microsoft.com/office/word/2010/wordprocessingInk" xmlns:wne="http://schemas.microsoft.com/office/word/2006/wordml" xmlns:wps="http://schemas.microsoft.com/office/word/2010/wordprocessingShape" mc:Ignorable="w14 w15 wp14">
-  <w:abstractNum w:abstractNumId="0">
+<w:numbering xmlns:wpc="http://schemas.microsoft.com/office/word/2010/wordprocessingCanvas" xmlns:cx="http://schemas.microsoft.com/office/drawing/2014/chartex" xmlns:cx1="http://schemas.microsoft.com/office/drawing/2015/9/8/chartex" xmlns:cx2="http://schemas.microsoft.com/office/drawing/2015/10/21/chartex" xmlns:cx3="http://schemas.microsoft.com/office/drawing/2016/5/9/chartex" xmlns:cx4="http://schemas.microsoft.com/office/drawing/2016/5/10/chartex" xmlns:cx5="http://schemas.microsoft.com/office/drawing/2016/5/11/chartex" xmlns:cx6="http://schemas.microsoft.com/office/drawing/2016/5/12/chartex" xmlns:cx7="http://schemas.microsoft.com/office/drawing/2016/5/13/chartex" xmlns:cx8="http://schemas.microsoft.com/office/drawing/2016/5/14/chartex" xmlns:mc="http://schemas.openxmlformats.org/markup-compatibility/2006" xmlns:aink="http://schemas.microsoft.com/office/drawing/2016/ink" xmlns:am3d="http://schemas.microsoft.com/office/drawing/2017/model3d" xmlns:o="urn:schemas-microsoft-com:office:office" xmlns:r="http://schemas.openxmlformats.org/officeDocument/2006/relationships" xmlns:m="http://schemas.openxmlformats.org/officeDocument/2006/math" xmlns:v="urn:schemas-microsoft-com:vml" xmlns:wp14="http://schemas.microsoft.com/office/word/2010/wordprocessingDrawing" xmlns:wp="http://schemas.openxmlformats.org/drawingml/2006/wordprocessingDrawing" xmlns:w10="urn:schemas-microsoft-com:office:word" xmlns:w="http://schemas.openxmlformats.org/wordprocessingml/2006/main" xmlns:w14="http://schemas.microsoft.com/office/word/2010/wordml" xmlns:w15="http://schemas.microsoft.com/office/word/2012/wordml" xmlns:w16cid="http://schemas.microsoft.com/office/word/2016/wordml/cid" xmlns:w16se="http://schemas.microsoft.com/office/word/2015/wordml/symex" xmlns:wpg="http://schemas.microsoft.com/office/word/2010/wordprocessingGroup" xmlns:wpi="http://schemas.microsoft.com/office/word/2010/wordprocessingInk" xmlns:wne="http://schemas.microsoft.com/office/word/2006/wordml" xmlns:wps="http://schemas.microsoft.com/office/word/2010/wordprocessingShape" mc:Ignorable="w14 w15 w16se w16cid wp14">
+  <w:abstractNum w:abstractNumId="0" w15:restartNumberingAfterBreak="0">
     <w:nsid w:val="10165808"/>
     <w:multiLevelType w:val="multilevel"/>
     <w:tmpl w:val="C8C820A4"/>
@@ -7090,7 +7885,7 @@
       </w:rPr>
     </w:lvl>
   </w:abstractNum>
-  <w:abstractNum w:abstractNumId="1">
+  <w:abstractNum w:abstractNumId="1" w15:restartNumberingAfterBreak="0">
     <w:nsid w:val="33EB03AA"/>
     <w:multiLevelType w:val="multilevel"/>
     <w:tmpl w:val="73D400A2"/>
@@ -7209,7 +8004,7 @@
       </w:pPr>
     </w:lvl>
   </w:abstractNum>
-  <w:abstractNum w:abstractNumId="2">
+  <w:abstractNum w:abstractNumId="2" w15:restartNumberingAfterBreak="0">
     <w:nsid w:val="3EF44BA7"/>
     <w:multiLevelType w:val="multilevel"/>
     <w:tmpl w:val="0E0890BC"/>
@@ -7308,7 +8103,7 @@
 </file>
 
 <file path=word/styles.xml><?xml version="1.0" encoding="utf-8"?>
-<w:styles xmlns:mc="http://schemas.openxmlformats.org/markup-compatibility/2006" xmlns:r="http://schemas.openxmlformats.org/officeDocument/2006/relationships" xmlns:w="http://schemas.openxmlformats.org/wordprocessingml/2006/main" xmlns:w14="http://schemas.microsoft.com/office/word/2010/wordml" xmlns:w15="http://schemas.microsoft.com/office/word/2012/wordml" mc:Ignorable="w14 w15">
+<w:styles xmlns:mc="http://schemas.openxmlformats.org/markup-compatibility/2006" xmlns:r="http://schemas.openxmlformats.org/officeDocument/2006/relationships" xmlns:w="http://schemas.openxmlformats.org/wordprocessingml/2006/main" xmlns:w14="http://schemas.microsoft.com/office/word/2010/wordml" xmlns:w15="http://schemas.microsoft.com/office/word/2012/wordml" xmlns:w16cid="http://schemas.microsoft.com/office/word/2016/wordml/cid" xmlns:w16se="http://schemas.microsoft.com/office/word/2015/wordml/symex" mc:Ignorable="w14 w15 w16se w16cid">
   <w:docDefaults>
     <w:rPrDefault>
       <w:rPr>
@@ -7319,7 +8114,7 @@
     </w:rPrDefault>
     <w:pPrDefault/>
   </w:docDefaults>
-  <w:latentStyles w:defLockedState="0" w:defUIPriority="99" w:defSemiHidden="0" w:defUnhideWhenUsed="0" w:defQFormat="0" w:count="382">
+  <w:latentStyles w:defLockedState="0" w:defUIPriority="99" w:defSemiHidden="0" w:defUnhideWhenUsed="0" w:defQFormat="0" w:count="375">
     <w:lsdException w:name="Normal" w:uiPriority="0" w:qFormat="1"/>
     <w:lsdException w:name="heading 1" w:uiPriority="9" w:qFormat="1"/>
     <w:lsdException w:name="heading 2" w:semiHidden="1" w:uiPriority="9" w:unhideWhenUsed="1" w:qFormat="1"/>
@@ -7425,6 +8220,7 @@
     <w:lsdException w:name="HTML Sample" w:semiHidden="1" w:unhideWhenUsed="1"/>
     <w:lsdException w:name="HTML Typewriter" w:semiHidden="1" w:unhideWhenUsed="1"/>
     <w:lsdException w:name="HTML Variable" w:semiHidden="1" w:unhideWhenUsed="1"/>
+    <w:lsdException w:name="Normal Table" w:semiHidden="1" w:unhideWhenUsed="1"/>
     <w:lsdException w:name="annotation subject" w:semiHidden="1" w:unhideWhenUsed="1"/>
     <w:lsdException w:name="No List" w:semiHidden="1" w:unhideWhenUsed="1"/>
     <w:lsdException w:name="Outline List 1" w:semiHidden="1" w:unhideWhenUsed="1"/>
@@ -7470,9 +8266,11 @@
     <w:lsdException w:name="Table Subtle 1" w:semiHidden="1" w:unhideWhenUsed="1"/>
     <w:lsdException w:name="Table Subtle 2" w:semiHidden="1" w:unhideWhenUsed="1"/>
     <w:lsdException w:name="Table Web 1" w:semiHidden="1" w:unhideWhenUsed="1"/>
+    <w:lsdException w:name="Table Web 2" w:semiHidden="1" w:unhideWhenUsed="1"/>
     <w:lsdException w:name="Table Web 3" w:semiHidden="1" w:unhideWhenUsed="1"/>
     <w:lsdException w:name="Balloon Text" w:semiHidden="1" w:unhideWhenUsed="1"/>
     <w:lsdException w:name="Table Grid" w:uiPriority="39"/>
+    <w:lsdException w:name="Table Theme" w:semiHidden="1" w:unhideWhenUsed="1"/>
     <w:lsdException w:name="Placeholder Text" w:semiHidden="1"/>
     <w:lsdException w:name="No Spacing" w:uiPriority="1" w:qFormat="1"/>
     <w:lsdException w:name="Light Shading" w:uiPriority="60"/>
@@ -7996,7 +8794,7 @@
       <w:u w:val="single"/>
     </w:rPr>
   </w:style>
-  <w:style w:type="character" w:styleId="Intensivhervorheb">
+  <w:style w:type="character" w:styleId="IntensiveHervorhebung">
     <w:name w:val="Intense Emphasis"/>
     <w:basedOn w:val="Absatz-Standardschriftart"/>
     <w:uiPriority w:val="21"/>
@@ -8415,7 +9213,6 @@
     <w:uiPriority w:val="39"/>
     <w:rsid w:val="009D1026"/>
     <w:tblPr>
-      <w:tblInd w:w="0" w:type="dxa"/>
       <w:tblBorders>
         <w:top w:val="single" w:sz="4" w:space="0" w:color="auto"/>
         <w:left w:val="single" w:sz="4" w:space="0" w:color="auto"/>
@@ -8424,15 +9221,9 @@
         <w:insideH w:val="single" w:sz="4" w:space="0" w:color="auto"/>
         <w:insideV w:val="single" w:sz="4" w:space="0" w:color="auto"/>
       </w:tblBorders>
-      <w:tblCellMar>
-        <w:top w:w="0" w:type="dxa"/>
-        <w:left w:w="108" w:type="dxa"/>
-        <w:bottom w:w="0" w:type="dxa"/>
-        <w:right w:w="108" w:type="dxa"/>
-      </w:tblCellMar>
     </w:tblPr>
   </w:style>
-  <w:style w:type="table" w:styleId="Listentabelle4-Akzent1">
+  <w:style w:type="table" w:styleId="Listentabelle4Akzent1">
     <w:name w:val="List Table 4 Accent 1"/>
     <w:basedOn w:val="NormaleTabelle"/>
     <w:uiPriority w:val="49"/>
@@ -8440,7 +9231,6 @@
     <w:tblPr>
       <w:tblStyleRowBandSize w:val="1"/>
       <w:tblStyleColBandSize w:val="1"/>
-      <w:tblInd w:w="0" w:type="dxa"/>
       <w:tblBorders>
         <w:top w:val="single" w:sz="4" w:space="0" w:color="8EAADB" w:themeColor="accent1" w:themeTint="99"/>
         <w:left w:val="single" w:sz="4" w:space="0" w:color="8EAADB" w:themeColor="accent1" w:themeTint="99"/>
@@ -8448,12 +9238,6 @@
         <w:right w:val="single" w:sz="4" w:space="0" w:color="8EAADB" w:themeColor="accent1" w:themeTint="99"/>
         <w:insideH w:val="single" w:sz="4" w:space="0" w:color="8EAADB" w:themeColor="accent1" w:themeTint="99"/>
       </w:tblBorders>
-      <w:tblCellMar>
-        <w:top w:w="0" w:type="dxa"/>
-        <w:left w:w="108" w:type="dxa"/>
-        <w:bottom w:w="0" w:type="dxa"/>
-        <w:right w:w="108" w:type="dxa"/>
-      </w:tblCellMar>
     </w:tblPr>
     <w:tblStylePr w:type="firstRow">
       <w:rPr>
@@ -8510,7 +9294,7 @@
       </w:tcPr>
     </w:tblStylePr>
   </w:style>
-  <w:style w:type="character" w:styleId="Link">
+  <w:style w:type="character" w:styleId="Hyperlink">
     <w:name w:val="Hyperlink"/>
     <w:basedOn w:val="Absatz-Standardschriftart"/>
     <w:uiPriority w:val="99"/>
@@ -8520,6 +9304,85 @@
       <w:color w:val="0563C1" w:themeColor="hyperlink"/>
       <w:u w:val="single"/>
     </w:rPr>
+  </w:style>
+  <w:style w:type="character" w:styleId="Kommentarzeichen">
+    <w:name w:val="annotation reference"/>
+    <w:basedOn w:val="Absatz-Standardschriftart"/>
+    <w:uiPriority w:val="99"/>
+    <w:semiHidden/>
+    <w:unhideWhenUsed/>
+    <w:rsid w:val="00801DE9"/>
+    <w:rPr>
+      <w:sz w:val="16"/>
+      <w:szCs w:val="16"/>
+    </w:rPr>
+  </w:style>
+  <w:style w:type="paragraph" w:styleId="Kommentartext">
+    <w:name w:val="annotation text"/>
+    <w:basedOn w:val="Standard"/>
+    <w:link w:val="KommentartextZchn"/>
+    <w:uiPriority w:val="99"/>
+    <w:semiHidden/>
+    <w:unhideWhenUsed/>
+    <w:rsid w:val="00801DE9"/>
+    <w:pPr>
+      <w:spacing w:line="240" w:lineRule="auto"/>
+    </w:pPr>
+    <w:rPr>
+      <w:sz w:val="20"/>
+      <w:szCs w:val="20"/>
+    </w:rPr>
+  </w:style>
+  <w:style w:type="character" w:customStyle="1" w:styleId="KommentartextZchn">
+    <w:name w:val="Kommentartext Zchn"/>
+    <w:basedOn w:val="Absatz-Standardschriftart"/>
+    <w:link w:val="Kommentartext"/>
+    <w:uiPriority w:val="99"/>
+    <w:semiHidden/>
+    <w:rsid w:val="00801DE9"/>
+    <w:rPr>
+      <w:szCs w:val="20"/>
+      <w:lang w:val="en-GB"/>
+    </w:rPr>
+  </w:style>
+  <w:style w:type="paragraph" w:styleId="Kommentarthema">
+    <w:name w:val="annotation subject"/>
+    <w:basedOn w:val="Kommentartext"/>
+    <w:next w:val="Kommentartext"/>
+    <w:link w:val="KommentarthemaZchn"/>
+    <w:uiPriority w:val="99"/>
+    <w:semiHidden/>
+    <w:unhideWhenUsed/>
+    <w:rsid w:val="00801DE9"/>
+    <w:rPr>
+      <w:b/>
+      <w:bCs/>
+    </w:rPr>
+  </w:style>
+  <w:style w:type="character" w:customStyle="1" w:styleId="KommentarthemaZchn">
+    <w:name w:val="Kommentarthema Zchn"/>
+    <w:basedOn w:val="KommentartextZchn"/>
+    <w:link w:val="Kommentarthema"/>
+    <w:uiPriority w:val="99"/>
+    <w:semiHidden/>
+    <w:rsid w:val="00801DE9"/>
+    <w:rPr>
+      <w:b/>
+      <w:bCs/>
+      <w:szCs w:val="20"/>
+      <w:lang w:val="en-GB"/>
+    </w:rPr>
+  </w:style>
+  <w:style w:type="paragraph" w:styleId="Abbildungsverzeichnis">
+    <w:name w:val="table of figures"/>
+    <w:basedOn w:val="Standard"/>
+    <w:next w:val="Standard"/>
+    <w:uiPriority w:val="99"/>
+    <w:unhideWhenUsed/>
+    <w:rsid w:val="00865453"/>
+    <w:pPr>
+      <w:spacing w:after="0"/>
+    </w:pPr>
   </w:style>
 </w:styles>
 </file>
@@ -8824,7 +9687,7 @@
 </file>
 
 <file path=customXml/itemProps1.xml><?xml version="1.0" encoding="utf-8"?>
-<ds:datastoreItem xmlns:ds="http://schemas.openxmlformats.org/officeDocument/2006/customXml" ds:itemID="{998B9D8F-1133-7A4F-AAAA-DC994B966652}">
+<ds:datastoreItem xmlns:ds="http://schemas.openxmlformats.org/officeDocument/2006/customXml" ds:itemID="{862F7466-80B3-4738-8F4D-C3C34D2A0031}">
   <ds:schemaRefs>
     <ds:schemaRef ds:uri="http://schemas.openxmlformats.org/officeDocument/2006/bibliography"/>
   </ds:schemaRefs>

</xml_diff>

<commit_message>
Added presentation slides (Testing, Db & HW) Appendices Added
</commit_message>
<xml_diff>
--- a/doc/task02/PMS_task02_white.docx
+++ b/doc/task02/PMS_task02_white.docx
@@ -36,6 +36,7 @@
           <w:szCs w:val="28"/>
         </w:rPr>
       </w:pPr>
+      <w:proofErr w:type="spellStart"/>
       <w:r>
         <w:rPr>
           <w:rStyle w:val="IntensiveHervorhebung"/>
@@ -44,6 +45,7 @@
         </w:rPr>
         <w:t>Versionierung</w:t>
       </w:r>
+      <w:proofErr w:type="spellEnd"/>
     </w:p>
     <w:tbl>
       <w:tblPr>
@@ -114,12 +116,14 @@
                 <w:szCs w:val="24"/>
               </w:rPr>
             </w:pPr>
+            <w:proofErr w:type="spellStart"/>
             <w:r>
               <w:rPr>
                 <w:szCs w:val="24"/>
               </w:rPr>
               <w:t>Beschreibung</w:t>
             </w:r>
+            <w:proofErr w:type="spellEnd"/>
           </w:p>
         </w:tc>
         <w:tc>
@@ -232,12 +236,28 @@
                 <w:szCs w:val="24"/>
               </w:rPr>
             </w:pPr>
-            <w:r>
-              <w:rPr>
-                <w:szCs w:val="24"/>
-              </w:rPr>
-              <w:t>Initiales Dokument</w:t>
-            </w:r>
+            <w:proofErr w:type="spellStart"/>
+            <w:r>
+              <w:rPr>
+                <w:szCs w:val="24"/>
+              </w:rPr>
+              <w:t>Initiales</w:t>
+            </w:r>
+            <w:proofErr w:type="spellEnd"/>
+            <w:r>
+              <w:rPr>
+                <w:szCs w:val="24"/>
+              </w:rPr>
+              <w:t xml:space="preserve"> </w:t>
+            </w:r>
+            <w:proofErr w:type="spellStart"/>
+            <w:r>
+              <w:rPr>
+                <w:szCs w:val="24"/>
+              </w:rPr>
+              <w:t>Dokument</w:t>
+            </w:r>
+            <w:proofErr w:type="spellEnd"/>
           </w:p>
         </w:tc>
         <w:tc>
@@ -261,8 +281,16 @@
               <w:rPr>
                 <w:szCs w:val="24"/>
               </w:rPr>
-              <w:t>Dario Furigo</w:t>
-            </w:r>
+              <w:t xml:space="preserve">Dario </w:t>
+            </w:r>
+            <w:proofErr w:type="spellStart"/>
+            <w:r>
+              <w:rPr>
+                <w:szCs w:val="24"/>
+              </w:rPr>
+              <w:t>Furigo</w:t>
+            </w:r>
+            <w:proofErr w:type="spellEnd"/>
           </w:p>
         </w:tc>
         <w:tc>
@@ -374,8 +402,17 @@
                 <w:szCs w:val="24"/>
                 <w:lang w:val="de-CH"/>
               </w:rPr>
-              <w:t>Dario Furigo</w:t>
-            </w:r>
+              <w:t xml:space="preserve">Dario </w:t>
+            </w:r>
+            <w:proofErr w:type="spellStart"/>
+            <w:r>
+              <w:rPr>
+                <w:szCs w:val="24"/>
+                <w:lang w:val="de-CH"/>
+              </w:rPr>
+              <w:t>Furigo</w:t>
+            </w:r>
+            <w:proofErr w:type="spellEnd"/>
           </w:p>
         </w:tc>
         <w:tc>
@@ -472,8 +509,17 @@
                 <w:szCs w:val="24"/>
                 <w:lang w:val="en-US"/>
               </w:rPr>
-              <w:t xml:space="preserve"> erstellt</w:t>
-            </w:r>
+              <w:t xml:space="preserve"> </w:t>
+            </w:r>
+            <w:proofErr w:type="spellStart"/>
+            <w:r>
+              <w:rPr>
+                <w:szCs w:val="24"/>
+                <w:lang w:val="en-US"/>
+              </w:rPr>
+              <w:t>erstellt</w:t>
+            </w:r>
+            <w:proofErr w:type="spellEnd"/>
           </w:p>
         </w:tc>
         <w:tc>
@@ -500,8 +546,17 @@
                 <w:szCs w:val="24"/>
                 <w:lang w:val="en-US"/>
               </w:rPr>
-              <w:t>Beat Schärz</w:t>
-            </w:r>
+              <w:t xml:space="preserve">Beat </w:t>
+            </w:r>
+            <w:proofErr w:type="spellStart"/>
+            <w:r>
+              <w:rPr>
+                <w:szCs w:val="24"/>
+                <w:lang w:val="en-US"/>
+              </w:rPr>
+              <w:t>Schärz</w:t>
+            </w:r>
+            <w:proofErr w:type="spellEnd"/>
           </w:p>
         </w:tc>
         <w:tc>
@@ -611,13 +666,31 @@
                 <w:lang w:val="en-US"/>
               </w:rPr>
             </w:pPr>
+            <w:proofErr w:type="spellStart"/>
             <w:r>
               <w:rPr>
                 <w:szCs w:val="24"/>
                 <w:lang w:val="en-US"/>
               </w:rPr>
-              <w:t>Ohran Mujkic</w:t>
-            </w:r>
+              <w:t>Ohran</w:t>
+            </w:r>
+            <w:proofErr w:type="spellEnd"/>
+            <w:r>
+              <w:rPr>
+                <w:szCs w:val="24"/>
+                <w:lang w:val="en-US"/>
+              </w:rPr>
+              <w:t xml:space="preserve"> </w:t>
+            </w:r>
+            <w:proofErr w:type="spellStart"/>
+            <w:r>
+              <w:rPr>
+                <w:szCs w:val="24"/>
+                <w:lang w:val="en-US"/>
+              </w:rPr>
+              <w:t>Mujkic</w:t>
+            </w:r>
+            <w:proofErr w:type="spellEnd"/>
           </w:p>
         </w:tc>
         <w:tc>
@@ -728,13 +801,31 @@
                 <w:lang w:val="en-US"/>
               </w:rPr>
             </w:pPr>
+            <w:proofErr w:type="spellStart"/>
             <w:r>
               <w:rPr>
                 <w:szCs w:val="24"/>
                 <w:lang w:val="en-US"/>
               </w:rPr>
-              <w:t>Janick A. Lüdi</w:t>
-            </w:r>
+              <w:t>Janick</w:t>
+            </w:r>
+            <w:proofErr w:type="spellEnd"/>
+            <w:r>
+              <w:rPr>
+                <w:szCs w:val="24"/>
+                <w:lang w:val="en-US"/>
+              </w:rPr>
+              <w:t xml:space="preserve"> A. </w:t>
+            </w:r>
+            <w:proofErr w:type="spellStart"/>
+            <w:r>
+              <w:rPr>
+                <w:szCs w:val="24"/>
+                <w:lang w:val="en-US"/>
+              </w:rPr>
+              <w:t>Lüdi</w:t>
+            </w:r>
+            <w:proofErr w:type="spellEnd"/>
           </w:p>
         </w:tc>
         <w:tc>
@@ -906,6 +997,12 @@
                 <w:szCs w:val="24"/>
               </w:rPr>
             </w:pPr>
+            <w:r>
+              <w:rPr>
+                <w:szCs w:val="24"/>
+              </w:rPr>
+              <w:t>0.7</w:t>
+            </w:r>
           </w:p>
         </w:tc>
         <w:tc>
@@ -927,6 +1024,13 @@
                 <w:lang w:val="en-US"/>
               </w:rPr>
             </w:pPr>
+            <w:r>
+              <w:rPr>
+                <w:szCs w:val="24"/>
+                <w:lang w:val="en-US"/>
+              </w:rPr>
+              <w:t>Appendices</w:t>
+            </w:r>
           </w:p>
         </w:tc>
         <w:tc>
@@ -948,6 +1052,31 @@
                 <w:lang w:val="en-US"/>
               </w:rPr>
             </w:pPr>
+            <w:proofErr w:type="spellStart"/>
+            <w:r>
+              <w:rPr>
+                <w:szCs w:val="24"/>
+                <w:lang w:val="en-US"/>
+              </w:rPr>
+              <w:t>Janick</w:t>
+            </w:r>
+            <w:proofErr w:type="spellEnd"/>
+            <w:r>
+              <w:rPr>
+                <w:szCs w:val="24"/>
+                <w:lang w:val="en-US"/>
+              </w:rPr>
+              <w:t xml:space="preserve"> A. </w:t>
+            </w:r>
+            <w:proofErr w:type="spellStart"/>
+            <w:r>
+              <w:rPr>
+                <w:szCs w:val="24"/>
+                <w:lang w:val="en-US"/>
+              </w:rPr>
+              <w:t>Lüdi</w:t>
+            </w:r>
+            <w:proofErr w:type="spellEnd"/>
           </w:p>
         </w:tc>
         <w:tc>
@@ -968,6 +1097,13 @@
                 <w:lang w:val="en-US"/>
               </w:rPr>
             </w:pPr>
+            <w:r>
+              <w:rPr>
+                <w:szCs w:val="24"/>
+                <w:lang w:val="en-US"/>
+              </w:rPr>
+              <w:t>16.04.2018</w:t>
+            </w:r>
           </w:p>
         </w:tc>
       </w:tr>
@@ -1005,6 +1141,7 @@
           <w:docPartUnique/>
         </w:docPartObj>
       </w:sdtPr>
+      <w:sdtEndPr/>
       <w:sdtContent>
         <w:p>
           <w:pPr>
@@ -3654,6 +3791,7 @@
       </w:pPr>
       <w:bookmarkStart w:id="4" w:name="_Toc510769956"/>
       <w:bookmarkStart w:id="5" w:name="_Toc511599006"/>
+      <w:proofErr w:type="spellStart"/>
       <w:r>
         <w:t>Projekt</w:t>
       </w:r>
@@ -3662,6 +3800,7 @@
         <w:t>mitarbeiter</w:t>
       </w:r>
       <w:bookmarkEnd w:id="5"/>
+      <w:proofErr w:type="spellEnd"/>
     </w:p>
     <w:tbl>
       <w:tblPr>
@@ -3731,11 +3870,19 @@
                 <w:szCs w:val="24"/>
               </w:rPr>
             </w:pPr>
-            <w:r>
-              <w:rPr>
-                <w:szCs w:val="24"/>
-              </w:rPr>
-              <w:t>Github Username</w:t>
+            <w:proofErr w:type="spellStart"/>
+            <w:r>
+              <w:rPr>
+                <w:szCs w:val="24"/>
+              </w:rPr>
+              <w:t>Github</w:t>
+            </w:r>
+            <w:proofErr w:type="spellEnd"/>
+            <w:r>
+              <w:rPr>
+                <w:szCs w:val="24"/>
+              </w:rPr>
+              <w:t xml:space="preserve"> Username</w:t>
             </w:r>
           </w:p>
         </w:tc>
@@ -3798,8 +3945,16 @@
               <w:rPr>
                 <w:szCs w:val="24"/>
               </w:rPr>
-              <w:t>Andreas Erb</w:t>
-            </w:r>
+              <w:t xml:space="preserve">Andreas </w:t>
+            </w:r>
+            <w:proofErr w:type="spellStart"/>
+            <w:r>
+              <w:rPr>
+                <w:szCs w:val="24"/>
+              </w:rPr>
+              <w:t>Erb</w:t>
+            </w:r>
+            <w:proofErr w:type="spellEnd"/>
           </w:p>
         </w:tc>
         <w:tc>
@@ -3882,8 +4037,16 @@
               <w:rPr>
                 <w:szCs w:val="24"/>
               </w:rPr>
-              <w:t>Beat Schärz</w:t>
-            </w:r>
+              <w:t xml:space="preserve">Beat </w:t>
+            </w:r>
+            <w:proofErr w:type="spellStart"/>
+            <w:r>
+              <w:rPr>
+                <w:szCs w:val="24"/>
+              </w:rPr>
+              <w:t>Schärz</w:t>
+            </w:r>
+            <w:proofErr w:type="spellEnd"/>
           </w:p>
         </w:tc>
         <w:tc>
@@ -3987,12 +4150,14 @@
                 <w:szCs w:val="24"/>
               </w:rPr>
             </w:pPr>
+            <w:proofErr w:type="spellStart"/>
             <w:r>
               <w:rPr>
                 <w:szCs w:val="24"/>
               </w:rPr>
               <w:t>projektins</w:t>
             </w:r>
+            <w:proofErr w:type="spellEnd"/>
           </w:p>
         </w:tc>
         <w:tc>
@@ -4048,8 +4213,16 @@
               <w:rPr>
                 <w:szCs w:val="24"/>
               </w:rPr>
-              <w:t>Dario Furigo</w:t>
-            </w:r>
+              <w:t xml:space="preserve">Dario </w:t>
+            </w:r>
+            <w:proofErr w:type="spellStart"/>
+            <w:r>
+              <w:rPr>
+                <w:szCs w:val="24"/>
+              </w:rPr>
+              <w:t>Furigo</w:t>
+            </w:r>
+            <w:proofErr w:type="spellEnd"/>
           </w:p>
         </w:tc>
         <w:tc>
@@ -4070,12 +4243,14 @@
                 <w:szCs w:val="24"/>
               </w:rPr>
             </w:pPr>
+            <w:proofErr w:type="spellStart"/>
             <w:r>
               <w:rPr>
                 <w:szCs w:val="24"/>
               </w:rPr>
               <w:t>VirtSyntaxError</w:t>
             </w:r>
+            <w:proofErr w:type="spellEnd"/>
           </w:p>
         </w:tc>
         <w:tc>
@@ -4153,12 +4328,14 @@
                 <w:szCs w:val="24"/>
               </w:rPr>
             </w:pPr>
+            <w:proofErr w:type="spellStart"/>
             <w:r>
               <w:rPr>
                 <w:szCs w:val="24"/>
               </w:rPr>
               <w:t>kozinai</w:t>
             </w:r>
+            <w:proofErr w:type="spellEnd"/>
           </w:p>
         </w:tc>
         <w:tc>
@@ -4210,12 +4387,28 @@
                 <w:szCs w:val="24"/>
               </w:rPr>
             </w:pPr>
-            <w:r>
-              <w:rPr>
-                <w:szCs w:val="24"/>
-              </w:rPr>
-              <w:t>Janick Lüdi</w:t>
-            </w:r>
+            <w:proofErr w:type="spellStart"/>
+            <w:r>
+              <w:rPr>
+                <w:szCs w:val="24"/>
+              </w:rPr>
+              <w:t>Janick</w:t>
+            </w:r>
+            <w:proofErr w:type="spellEnd"/>
+            <w:r>
+              <w:rPr>
+                <w:szCs w:val="24"/>
+              </w:rPr>
+              <w:t xml:space="preserve"> </w:t>
+            </w:r>
+            <w:proofErr w:type="spellStart"/>
+            <w:r>
+              <w:rPr>
+                <w:szCs w:val="24"/>
+              </w:rPr>
+              <w:t>Lüdi</w:t>
+            </w:r>
+            <w:proofErr w:type="spellEnd"/>
           </w:p>
         </w:tc>
         <w:tc>
@@ -4236,12 +4429,14 @@
                 <w:szCs w:val="24"/>
               </w:rPr>
             </w:pPr>
+            <w:proofErr w:type="spellStart"/>
             <w:r>
               <w:rPr>
                 <w:szCs w:val="24"/>
               </w:rPr>
               <w:t>janexander</w:t>
             </w:r>
+            <w:proofErr w:type="spellEnd"/>
           </w:p>
         </w:tc>
         <w:tc>
@@ -4294,12 +4489,28 @@
                 <w:szCs w:val="24"/>
               </w:rPr>
             </w:pPr>
-            <w:r>
-              <w:rPr>
-                <w:szCs w:val="24"/>
-              </w:rPr>
-              <w:t>Ohran Mujkic</w:t>
-            </w:r>
+            <w:proofErr w:type="spellStart"/>
+            <w:r>
+              <w:rPr>
+                <w:szCs w:val="24"/>
+              </w:rPr>
+              <w:t>Ohran</w:t>
+            </w:r>
+            <w:proofErr w:type="spellEnd"/>
+            <w:r>
+              <w:rPr>
+                <w:szCs w:val="24"/>
+              </w:rPr>
+              <w:t xml:space="preserve"> </w:t>
+            </w:r>
+            <w:proofErr w:type="spellStart"/>
+            <w:r>
+              <w:rPr>
+                <w:szCs w:val="24"/>
+              </w:rPr>
+              <w:t>Mujkic</w:t>
+            </w:r>
+            <w:proofErr w:type="spellEnd"/>
           </w:p>
         </w:tc>
         <w:tc>
@@ -4358,8 +4569,13 @@
       <w:pPr>
         <w:pStyle w:val="Beschriftung"/>
       </w:pPr>
-      <w:r>
-        <w:t xml:space="preserve">Tabelle </w:t>
+      <w:proofErr w:type="spellStart"/>
+      <w:r>
+        <w:t>Tabelle</w:t>
+      </w:r>
+      <w:proofErr w:type="spellEnd"/>
+      <w:r>
+        <w:t xml:space="preserve"> </w:t>
       </w:r>
       <w:r>
         <w:fldChar w:fldCharType="begin"/>
@@ -4380,8 +4596,13 @@
         <w:fldChar w:fldCharType="end"/>
       </w:r>
       <w:r>
-        <w:t>:Projektteam Mitglieder</w:t>
-      </w:r>
+        <w:t xml:space="preserve">:Projektteam </w:t>
+      </w:r>
+      <w:proofErr w:type="spellStart"/>
+      <w:r>
+        <w:t>Mitglieder</w:t>
+      </w:r>
+      <w:proofErr w:type="spellEnd"/>
     </w:p>
     <w:p>
       <w:pPr>
@@ -4640,9 +4861,31 @@
         <w:rPr>
           <w:lang w:val="de-CH"/>
         </w:rPr>
-        <w:t>User requirements definition</w:t>
+        <w:t xml:space="preserve">User </w:t>
+      </w:r>
+      <w:proofErr w:type="spellStart"/>
+      <w:r>
+        <w:rPr>
+          <w:lang w:val="de-CH"/>
+        </w:rPr>
+        <w:t>requirements</w:t>
+      </w:r>
+      <w:proofErr w:type="spellEnd"/>
+      <w:r>
+        <w:rPr>
+          <w:lang w:val="de-CH"/>
+        </w:rPr>
+        <w:t xml:space="preserve"> </w:t>
+      </w:r>
+      <w:proofErr w:type="spellStart"/>
+      <w:r>
+        <w:rPr>
+          <w:lang w:val="de-CH"/>
+        </w:rPr>
+        <w:t>definition</w:t>
       </w:r>
       <w:bookmarkEnd w:id="15"/>
+      <w:proofErr w:type="spellEnd"/>
     </w:p>
     <w:p>
       <w:pPr>
@@ -4705,56 +4948,26 @@
           <w:szCs w:val="26"/>
           <w:lang w:val="de-CH"/>
         </w:rPr>
-        <w:t>Änderungen im Tagebuch dürfen allerdings nur Patiente und Ärzte vornehmen, Angehörige dürfen mit Einverständnis des Patienten die Einträge aber lesen.</w:t>
-      </w:r>
-    </w:p>
-    <w:p>
-      <w:pPr>
-        <w:rPr>
-          <w:rFonts w:cstheme="minorHAnsi"/>
-          <w:lang w:val="de-CH"/>
-        </w:rPr>
-      </w:pPr>
+        <w:t xml:space="preserve">Änderungen im Tagebuch dürfen allerdings nur </w:t>
+      </w:r>
+      <w:proofErr w:type="spellStart"/>
       <w:r>
         <w:rPr>
           <w:rFonts w:eastAsiaTheme="majorEastAsia" w:cstheme="minorHAnsi"/>
           <w:szCs w:val="26"/>
           <w:lang w:val="de-CH"/>
         </w:rPr>
-        <w:t>Inhalt des Tagebuchs sind einerseits Instruktionen welche der Arzt dem Patienten gibt und andererseits eventuell anfällige Medikamente und deren Dosierung.</w:t>
-      </w:r>
-    </w:p>
-    <w:p>
-      <w:pPr>
-        <w:rPr>
-          <w:rFonts w:cstheme="minorHAnsi"/>
-          <w:lang w:val="de-CH"/>
-        </w:rPr>
-      </w:pPr>
+        <w:t>Patiente</w:t>
+      </w:r>
+      <w:proofErr w:type="spellEnd"/>
       <w:r>
         <w:rPr>
           <w:rFonts w:eastAsiaTheme="majorEastAsia" w:cstheme="minorHAnsi"/>
           <w:szCs w:val="26"/>
           <w:lang w:val="de-CH"/>
         </w:rPr>
-        <w:t>Dem Patienten (und Angehörigen) stehen so jederzeit die gegebenen Instruktionen und die Medikamenteninformationen zur Verfügung. Der Arzt kann sich mit dem Tagebuch auf die Behandlung vorbereiten und den Fortschritt des Patienten erkennen.</w:t>
-      </w:r>
-    </w:p>
-    <w:p>
-      <w:pPr>
-        <w:pStyle w:val="berschrift3"/>
-        <w:rPr>
-          <w:lang w:val="de-CH"/>
-        </w:rPr>
-      </w:pPr>
-      <w:bookmarkStart w:id="17" w:name="_Toc511599015"/>
-      <w:r>
-        <w:rPr>
-          <w:lang w:val="de-CH"/>
-        </w:rPr>
-        <w:t>Angehörigen-Tagebuch</w:t>
-      </w:r>
-      <w:bookmarkEnd w:id="17"/>
+        <w:t xml:space="preserve"> und Ärzte vornehmen, Angehörige dürfen mit Einverständnis des Patienten die Einträge aber lesen.</w:t>
+      </w:r>
     </w:p>
     <w:p>
       <w:pPr>
@@ -4769,7 +4982,7 @@
           <w:szCs w:val="26"/>
           <w:lang w:val="de-CH"/>
         </w:rPr>
-        <w:t>Dieses Tagebuch richtet sich einzig an die Angehörigen und Ärzte. Patienten haben hier keinen Zugriff darauf.</w:t>
+        <w:t>Inhalt des Tagebuchs sind einerseits Instruktionen welche der Arzt dem Patienten gibt und andererseits eventuell anfällige Medikamente und deren Dosierung.</w:t>
       </w:r>
     </w:p>
     <w:p>
@@ -4785,8 +4998,24 @@
           <w:szCs w:val="26"/>
           <w:lang w:val="de-CH"/>
         </w:rPr>
-        <w:t>Das Angehörigen-Tagebuch dient vorallem dazu einen einfachen Informationsfluss zwischen den Angehörigen und Ärzten zu gewährleisten. Beispiele für Einträge wären hier erkannte Verhaltensänderungen des Patienten, Fortschritte oder einfach alltägliche Beobachtungen.</w:t>
-      </w:r>
+        <w:t>Dem Patienten (und Angehörigen) stehen so jederzeit die gegebenen Instruktionen und die Medikamenteninformationen zur Verfügung. Der Arzt kann sich mit dem Tagebuch auf die Behandlung vorbereiten und den Fortschritt des Patienten erkennen.</w:t>
+      </w:r>
+    </w:p>
+    <w:p>
+      <w:pPr>
+        <w:pStyle w:val="berschrift3"/>
+        <w:rPr>
+          <w:lang w:val="de-CH"/>
+        </w:rPr>
+      </w:pPr>
+      <w:bookmarkStart w:id="17" w:name="_Toc511599015"/>
+      <w:r>
+        <w:rPr>
+          <w:lang w:val="de-CH"/>
+        </w:rPr>
+        <w:t>Angehörigen-Tagebuch</w:t>
+      </w:r>
+      <w:bookmarkEnd w:id="17"/>
     </w:p>
     <w:p>
       <w:pPr>
@@ -4801,24 +5030,8 @@
           <w:szCs w:val="26"/>
           <w:lang w:val="de-CH"/>
         </w:rPr>
-        <w:t>Auch Ärzte können Einträge vornehmen um die Angehörigen im Alltag mit Ratschlag zur Seite zu stehen.</w:t>
-      </w:r>
-    </w:p>
-    <w:p>
-      <w:pPr>
-        <w:pStyle w:val="berschrift3"/>
-        <w:rPr>
-          <w:lang w:val="de-CH"/>
-        </w:rPr>
-      </w:pPr>
-      <w:bookmarkStart w:id="18" w:name="_Toc511599016"/>
-      <w:r>
-        <w:rPr>
-          <w:lang w:val="de-CH"/>
-        </w:rPr>
-        <w:t>Zielvereinbarungen</w:t>
-      </w:r>
-      <w:bookmarkEnd w:id="18"/>
+        <w:t>Dieses Tagebuch richtet sich einzig an die Angehörigen und Ärzte. Patienten haben hier keinen Zugriff darauf.</w:t>
+      </w:r>
     </w:p>
     <w:p>
       <w:pPr>
@@ -4833,39 +5046,25 @@
           <w:szCs w:val="26"/>
           <w:lang w:val="de-CH"/>
         </w:rPr>
-        <w:t>Mit dem Zielvereinbarungssystem wird den Usern, in diesem Fall den Ärzten, Patienten und Angehörigen, eine einfache Möglichkeit zur Verfügung gestellt, Ziele mit dem Patienten zu Erfassen und deren Status aktuell zu halten.</w:t>
-      </w:r>
-    </w:p>
-    <w:p>
-      <w:pPr>
-        <w:rPr>
-          <w:rFonts w:cstheme="minorHAnsi"/>
-          <w:lang w:val="de-CH"/>
-        </w:rPr>
-      </w:pPr>
+        <w:t xml:space="preserve">Das Angehörigen-Tagebuch dient </w:t>
+      </w:r>
+      <w:proofErr w:type="spellStart"/>
       <w:r>
         <w:rPr>
           <w:rFonts w:eastAsiaTheme="majorEastAsia" w:cstheme="minorHAnsi"/>
           <w:szCs w:val="26"/>
           <w:lang w:val="de-CH"/>
         </w:rPr>
-        <w:t>So kann z.B. der Status eines Ziels laufend angepasst oder auch einzelne Ziele priorisiert und dem Patienten sogar eine dazugehörige Mitteilung gesendet werden.</w:t>
-      </w:r>
-    </w:p>
-    <w:p>
-      <w:pPr>
-        <w:rPr>
-          <w:rFonts w:cstheme="minorHAnsi"/>
-          <w:lang w:val="de-CH"/>
-        </w:rPr>
-      </w:pPr>
+        <w:t>vorallem</w:t>
+      </w:r>
+      <w:proofErr w:type="spellEnd"/>
       <w:r>
         <w:rPr>
           <w:rFonts w:eastAsiaTheme="majorEastAsia" w:cstheme="minorHAnsi"/>
           <w:szCs w:val="26"/>
           <w:lang w:val="de-CH"/>
         </w:rPr>
-        <w:t>Der Patient hat hier keine Möglichkeit Änderungen vorzunehmen, kann aber jederzeit lesend aufs System zugreifen.</w:t>
+        <w:t xml:space="preserve"> dazu einen einfachen Informationsfluss zwischen den Angehörigen und Ärzten zu gewährleisten. Beispiele für Einträge wären hier erkannte Verhaltensänderungen des Patienten, Fortschritte oder einfach alltägliche Beobachtungen.</w:t>
       </w:r>
     </w:p>
     <w:p>
@@ -4881,7 +5080,7 @@
           <w:szCs w:val="26"/>
           <w:lang w:val="de-CH"/>
         </w:rPr>
-        <w:t>Ziele setzen dürfen sowohl Angehörige als auch Ärzte. Dies wird aber klar getrennt, da die Meinung des Arztes natürlich ausschlaggebender ist.</w:t>
+        <w:t>Auch Ärzte können Einträge vornehmen um die Angehörigen im Alltag mit Ratschlag zur Seite zu stehen.</w:t>
       </w:r>
     </w:p>
     <w:p>
@@ -4891,28 +5090,14 @@
           <w:lang w:val="de-CH"/>
         </w:rPr>
       </w:pPr>
-      <w:bookmarkStart w:id="19" w:name="_Toc511599017"/>
-      <w:r>
-        <w:rPr>
-          <w:lang w:val="de-CH"/>
-        </w:rPr>
-        <w:t>Non-functional requirements</w:t>
-      </w:r>
-      <w:bookmarkEnd w:id="19"/>
-    </w:p>
-    <w:p>
-      <w:pPr>
-        <w:pStyle w:val="berschrift4"/>
-        <w:rPr>
-          <w:lang w:val="de-CH"/>
-        </w:rPr>
-      </w:pPr>
-      <w:r>
-        <w:rPr>
-          <w:lang w:val="de-CH"/>
-        </w:rPr>
-        <w:t>System</w:t>
-      </w:r>
+      <w:bookmarkStart w:id="18" w:name="_Toc511599016"/>
+      <w:r>
+        <w:rPr>
+          <w:lang w:val="de-CH"/>
+        </w:rPr>
+        <w:t>Zielvereinbarungen</w:t>
+      </w:r>
+      <w:bookmarkEnd w:id="18"/>
     </w:p>
     <w:p>
       <w:pPr>
@@ -4927,6 +5112,122 @@
           <w:szCs w:val="26"/>
           <w:lang w:val="de-CH"/>
         </w:rPr>
+        <w:t>Mit dem Zielvereinbarungssystem wird den Usern, in diesem Fall den Ärzten, Patienten und Angehörigen, eine einfache Möglichkeit zur Verfügung gestellt, Ziele mit dem Patienten zu Erfassen und deren Status aktuell zu halten.</w:t>
+      </w:r>
+    </w:p>
+    <w:p>
+      <w:pPr>
+        <w:rPr>
+          <w:rFonts w:cstheme="minorHAnsi"/>
+          <w:lang w:val="de-CH"/>
+        </w:rPr>
+      </w:pPr>
+      <w:r>
+        <w:rPr>
+          <w:rFonts w:eastAsiaTheme="majorEastAsia" w:cstheme="minorHAnsi"/>
+          <w:szCs w:val="26"/>
+          <w:lang w:val="de-CH"/>
+        </w:rPr>
+        <w:t>So kann z.B. der Status eines Ziels laufend angepasst oder auch einzelne Ziele priorisiert und dem Patienten sogar eine dazugehörige Mitteilung gesendet werden.</w:t>
+      </w:r>
+    </w:p>
+    <w:p>
+      <w:pPr>
+        <w:rPr>
+          <w:rFonts w:cstheme="minorHAnsi"/>
+          <w:lang w:val="de-CH"/>
+        </w:rPr>
+      </w:pPr>
+      <w:r>
+        <w:rPr>
+          <w:rFonts w:eastAsiaTheme="majorEastAsia" w:cstheme="minorHAnsi"/>
+          <w:szCs w:val="26"/>
+          <w:lang w:val="de-CH"/>
+        </w:rPr>
+        <w:t>Der Patient hat hier keine Möglichkeit Änderungen vorzunehmen, kann aber jederzeit lesend aufs System zugreifen.</w:t>
+      </w:r>
+    </w:p>
+    <w:p>
+      <w:pPr>
+        <w:rPr>
+          <w:rFonts w:cstheme="minorHAnsi"/>
+          <w:lang w:val="de-CH"/>
+        </w:rPr>
+      </w:pPr>
+      <w:r>
+        <w:rPr>
+          <w:rFonts w:eastAsiaTheme="majorEastAsia" w:cstheme="minorHAnsi"/>
+          <w:szCs w:val="26"/>
+          <w:lang w:val="de-CH"/>
+        </w:rPr>
+        <w:t>Ziele setzen dürfen sowohl Angehörige als auch Ärzte. Dies wird aber klar getrennt, da die Meinung des Arztes natürlich ausschlaggebender ist.</w:t>
+      </w:r>
+    </w:p>
+    <w:p>
+      <w:pPr>
+        <w:pStyle w:val="berschrift3"/>
+        <w:rPr>
+          <w:lang w:val="de-CH"/>
+        </w:rPr>
+      </w:pPr>
+      <w:bookmarkStart w:id="19" w:name="_Toc511599017"/>
+      <w:r>
+        <w:rPr>
+          <w:lang w:val="de-CH"/>
+        </w:rPr>
+        <w:t>Non-</w:t>
+      </w:r>
+      <w:proofErr w:type="spellStart"/>
+      <w:r>
+        <w:rPr>
+          <w:lang w:val="de-CH"/>
+        </w:rPr>
+        <w:t>functional</w:t>
+      </w:r>
+      <w:proofErr w:type="spellEnd"/>
+      <w:r>
+        <w:rPr>
+          <w:lang w:val="de-CH"/>
+        </w:rPr>
+        <w:t xml:space="preserve"> </w:t>
+      </w:r>
+      <w:proofErr w:type="spellStart"/>
+      <w:r>
+        <w:rPr>
+          <w:lang w:val="de-CH"/>
+        </w:rPr>
+        <w:t>requirements</w:t>
+      </w:r>
+      <w:bookmarkEnd w:id="19"/>
+      <w:proofErr w:type="spellEnd"/>
+    </w:p>
+    <w:p>
+      <w:pPr>
+        <w:pStyle w:val="berschrift4"/>
+        <w:rPr>
+          <w:lang w:val="de-CH"/>
+        </w:rPr>
+      </w:pPr>
+      <w:r>
+        <w:rPr>
+          <w:lang w:val="de-CH"/>
+        </w:rPr>
+        <w:t>System</w:t>
+      </w:r>
+    </w:p>
+    <w:p>
+      <w:pPr>
+        <w:rPr>
+          <w:rFonts w:cstheme="minorHAnsi"/>
+          <w:lang w:val="de-CH"/>
+        </w:rPr>
+      </w:pPr>
+      <w:r>
+        <w:rPr>
+          <w:rFonts w:eastAsiaTheme="majorEastAsia" w:cstheme="minorHAnsi"/>
+          <w:szCs w:val="26"/>
+          <w:lang w:val="de-CH"/>
+        </w:rPr>
         <w:t>Beim System wird es sich um eine Web-App handeln.</w:t>
       </w:r>
     </w:p>
@@ -5157,9 +5458,17 @@
         <w:rPr>
           <w:lang w:val="de-CH"/>
         </w:rPr>
-        <w:t>System architecture</w:t>
+        <w:t xml:space="preserve">System </w:t>
+      </w:r>
+      <w:proofErr w:type="spellStart"/>
+      <w:r>
+        <w:rPr>
+          <w:lang w:val="de-CH"/>
+        </w:rPr>
+        <w:t>architecture</w:t>
       </w:r>
       <w:bookmarkEnd w:id="20"/>
+      <w:proofErr w:type="spellEnd"/>
     </w:p>
     <w:p>
       <w:pPr>
@@ -5206,40 +5515,130 @@
           <w:szCs w:val="26"/>
           <w:lang w:val="de-CH"/>
         </w:rPr>
-        <w:t>Die Appliaktion wird auf einem Server in der Cloud installiert.</w:t>
-      </w:r>
-    </w:p>
-    <w:p>
-      <w:pPr>
+        <w:t xml:space="preserve">Die </w:t>
+      </w:r>
+      <w:proofErr w:type="spellStart"/>
+      <w:r>
         <w:rPr>
           <w:rFonts w:eastAsiaTheme="majorEastAsia" w:cstheme="minorHAnsi"/>
           <w:szCs w:val="26"/>
           <w:lang w:val="de-CH"/>
         </w:rPr>
-      </w:pPr>
+        <w:t>Appliaktion</w:t>
+      </w:r>
+      <w:proofErr w:type="spellEnd"/>
       <w:r>
         <w:rPr>
           <w:rFonts w:eastAsiaTheme="majorEastAsia" w:cstheme="minorHAnsi"/>
           <w:szCs w:val="26"/>
           <w:lang w:val="de-CH"/>
         </w:rPr>
-        <w:t>Die Datenverarbeitung und auswertung findet auf dem Server statt.</w:t>
-      </w:r>
-      <w:r>
+        <w:t xml:space="preserve"> wird auf einem Server in der Cloud installiert.</w:t>
+      </w:r>
+    </w:p>
+    <w:p>
+      <w:pPr>
         <w:rPr>
           <w:rFonts w:eastAsiaTheme="majorEastAsia" w:cstheme="minorHAnsi"/>
           <w:szCs w:val="26"/>
           <w:lang w:val="de-CH"/>
         </w:rPr>
-        <w:t xml:space="preserve"> </w:t>
-      </w:r>
+      </w:pPr>
       <w:r>
         <w:rPr>
           <w:rFonts w:eastAsiaTheme="majorEastAsia" w:cstheme="minorHAnsi"/>
           <w:szCs w:val="26"/>
           <w:lang w:val="de-CH"/>
         </w:rPr>
-        <w:t>Die Daten werden in einer Datenbank gespeichert auf welche die Applikation zugriff hat. Die Programm Logik wird in Java umgesetzt. Die Wartung der Appliaktion und des Servers wird von uns übernommen. Dementsprechend hat der Client kein Aufwand im bereich Wartung und Backup.</w:t>
+        <w:t xml:space="preserve">Die Datenverarbeitung und </w:t>
+      </w:r>
+      <w:proofErr w:type="spellStart"/>
+      <w:r>
+        <w:rPr>
+          <w:rFonts w:eastAsiaTheme="majorEastAsia" w:cstheme="minorHAnsi"/>
+          <w:szCs w:val="26"/>
+          <w:lang w:val="de-CH"/>
+        </w:rPr>
+        <w:t>auswertung</w:t>
+      </w:r>
+      <w:proofErr w:type="spellEnd"/>
+      <w:r>
+        <w:rPr>
+          <w:rFonts w:eastAsiaTheme="majorEastAsia" w:cstheme="minorHAnsi"/>
+          <w:szCs w:val="26"/>
+          <w:lang w:val="de-CH"/>
+        </w:rPr>
+        <w:t xml:space="preserve"> findet auf dem Server statt.</w:t>
+      </w:r>
+      <w:r>
+        <w:rPr>
+          <w:rFonts w:eastAsiaTheme="majorEastAsia" w:cstheme="minorHAnsi"/>
+          <w:szCs w:val="26"/>
+          <w:lang w:val="de-CH"/>
+        </w:rPr>
+        <w:t xml:space="preserve"> </w:t>
+      </w:r>
+      <w:r>
+        <w:rPr>
+          <w:rFonts w:eastAsiaTheme="majorEastAsia" w:cstheme="minorHAnsi"/>
+          <w:szCs w:val="26"/>
+          <w:lang w:val="de-CH"/>
+        </w:rPr>
+        <w:t xml:space="preserve">Die Daten werden in einer Datenbank gespeichert auf welche die Applikation </w:t>
+      </w:r>
+      <w:proofErr w:type="spellStart"/>
+      <w:r>
+        <w:rPr>
+          <w:rFonts w:eastAsiaTheme="majorEastAsia" w:cstheme="minorHAnsi"/>
+          <w:szCs w:val="26"/>
+          <w:lang w:val="de-CH"/>
+        </w:rPr>
+        <w:t>zugriff</w:t>
+      </w:r>
+      <w:proofErr w:type="spellEnd"/>
+      <w:r>
+        <w:rPr>
+          <w:rFonts w:eastAsiaTheme="majorEastAsia" w:cstheme="minorHAnsi"/>
+          <w:szCs w:val="26"/>
+          <w:lang w:val="de-CH"/>
+        </w:rPr>
+        <w:t xml:space="preserve"> hat. Die Programm Logik wird in Java umgesetzt. Die Wartung der </w:t>
+      </w:r>
+      <w:proofErr w:type="spellStart"/>
+      <w:r>
+        <w:rPr>
+          <w:rFonts w:eastAsiaTheme="majorEastAsia" w:cstheme="minorHAnsi"/>
+          <w:szCs w:val="26"/>
+          <w:lang w:val="de-CH"/>
+        </w:rPr>
+        <w:t>Appliaktion</w:t>
+      </w:r>
+      <w:proofErr w:type="spellEnd"/>
+      <w:r>
+        <w:rPr>
+          <w:rFonts w:eastAsiaTheme="majorEastAsia" w:cstheme="minorHAnsi"/>
+          <w:szCs w:val="26"/>
+          <w:lang w:val="de-CH"/>
+        </w:rPr>
+        <w:t xml:space="preserve"> und des Servers wird von uns übernommen. Dementsprechend hat der Client kein Aufwand im </w:t>
+      </w:r>
+      <w:proofErr w:type="spellStart"/>
+      <w:r>
+        <w:rPr>
+          <w:rFonts w:eastAsiaTheme="majorEastAsia" w:cstheme="minorHAnsi"/>
+          <w:szCs w:val="26"/>
+          <w:lang w:val="de-CH"/>
+        </w:rPr>
+        <w:t>bereich</w:t>
+      </w:r>
+      <w:proofErr w:type="spellEnd"/>
+      <w:r>
+        <w:rPr>
+          <w:rFonts w:eastAsiaTheme="majorEastAsia" w:cstheme="minorHAnsi"/>
+          <w:szCs w:val="26"/>
+          <w:lang w:val="de-CH"/>
+        </w:rPr>
+        <w:t xml:space="preserve"> Wartung und Backup.</w:t>
       </w:r>
     </w:p>
     <w:p>
@@ -5305,22 +5704,112 @@
           <w:szCs w:val="26"/>
           <w:lang w:val="de-CH"/>
         </w:rPr>
-        <w:t xml:space="preserve">Nach einem erfolgreichem Login werden hier die Daten angezeigt und können bearbeitet werden. Es wird keine lokale Installation benötigt, der Client braucht nur einen moderen Webbrowser. Dies hat den vorteil, dass auch mobile Geräte auf die Webaplikation zugreifen können. Voraussetzung ist ein Responsive Design der Webapplikation, damit auf allen Geräten auch </w:t>
-      </w:r>
+        <w:t xml:space="preserve">Nach </w:t>
+      </w:r>
+      <w:proofErr w:type="gramStart"/>
       <w:r>
         <w:rPr>
           <w:rFonts w:eastAsiaTheme="majorEastAsia" w:cstheme="minorHAnsi"/>
           <w:szCs w:val="26"/>
           <w:lang w:val="de-CH"/>
         </w:rPr>
-        <w:t>alles optimal dargestellt wird</w:t>
-      </w:r>
+        <w:t>einem erfolgreichem Login</w:t>
+      </w:r>
+      <w:proofErr w:type="gramEnd"/>
       <w:r>
         <w:rPr>
           <w:rFonts w:eastAsiaTheme="majorEastAsia" w:cstheme="minorHAnsi"/>
           <w:szCs w:val="26"/>
           <w:lang w:val="de-CH"/>
         </w:rPr>
+        <w:t xml:space="preserve"> werden hier die Daten angezeigt und können bearbeitet werden. Es wird keine lokale Installation benötigt, der Client braucht nur einen </w:t>
+      </w:r>
+      <w:proofErr w:type="spellStart"/>
+      <w:r>
+        <w:rPr>
+          <w:rFonts w:eastAsiaTheme="majorEastAsia" w:cstheme="minorHAnsi"/>
+          <w:szCs w:val="26"/>
+          <w:lang w:val="de-CH"/>
+        </w:rPr>
+        <w:t>moderen</w:t>
+      </w:r>
+      <w:proofErr w:type="spellEnd"/>
+      <w:r>
+        <w:rPr>
+          <w:rFonts w:eastAsiaTheme="majorEastAsia" w:cstheme="minorHAnsi"/>
+          <w:szCs w:val="26"/>
+          <w:lang w:val="de-CH"/>
+        </w:rPr>
+        <w:t xml:space="preserve"> Webbrowser. Dies hat den </w:t>
+      </w:r>
+      <w:proofErr w:type="spellStart"/>
+      <w:r>
+        <w:rPr>
+          <w:rFonts w:eastAsiaTheme="majorEastAsia" w:cstheme="minorHAnsi"/>
+          <w:szCs w:val="26"/>
+          <w:lang w:val="de-CH"/>
+        </w:rPr>
+        <w:t>vorteil</w:t>
+      </w:r>
+      <w:proofErr w:type="spellEnd"/>
+      <w:r>
+        <w:rPr>
+          <w:rFonts w:eastAsiaTheme="majorEastAsia" w:cstheme="minorHAnsi"/>
+          <w:szCs w:val="26"/>
+          <w:lang w:val="de-CH"/>
+        </w:rPr>
+        <w:t xml:space="preserve">, dass auch mobile Geräte auf die </w:t>
+      </w:r>
+      <w:proofErr w:type="spellStart"/>
+      <w:r>
+        <w:rPr>
+          <w:rFonts w:eastAsiaTheme="majorEastAsia" w:cstheme="minorHAnsi"/>
+          <w:szCs w:val="26"/>
+          <w:lang w:val="de-CH"/>
+        </w:rPr>
+        <w:t>Webaplikation</w:t>
+      </w:r>
+      <w:proofErr w:type="spellEnd"/>
+      <w:r>
+        <w:rPr>
+          <w:rFonts w:eastAsiaTheme="majorEastAsia" w:cstheme="minorHAnsi"/>
+          <w:szCs w:val="26"/>
+          <w:lang w:val="de-CH"/>
+        </w:rPr>
+        <w:t xml:space="preserve"> zugreifen können. Voraussetzung ist ein </w:t>
+      </w:r>
+      <w:proofErr w:type="gramStart"/>
+      <w:r>
+        <w:rPr>
+          <w:rFonts w:eastAsiaTheme="majorEastAsia" w:cstheme="minorHAnsi"/>
+          <w:szCs w:val="26"/>
+          <w:lang w:val="de-CH"/>
+        </w:rPr>
+        <w:t>Responsive</w:t>
+      </w:r>
+      <w:proofErr w:type="gramEnd"/>
+      <w:r>
+        <w:rPr>
+          <w:rFonts w:eastAsiaTheme="majorEastAsia" w:cstheme="minorHAnsi"/>
+          <w:szCs w:val="26"/>
+          <w:lang w:val="de-CH"/>
+        </w:rPr>
+        <w:t xml:space="preserve"> Design der Webapplikation, damit auf allen Geräten auch </w:t>
+      </w:r>
+      <w:r>
+        <w:rPr>
+          <w:rFonts w:eastAsiaTheme="majorEastAsia" w:cstheme="minorHAnsi"/>
+          <w:szCs w:val="26"/>
+          <w:lang w:val="de-CH"/>
+        </w:rPr>
+        <w:t>alles optimal dargestellt wird</w:t>
+      </w:r>
+      <w:r>
+        <w:rPr>
+          <w:rFonts w:eastAsiaTheme="majorEastAsia" w:cstheme="minorHAnsi"/>
+          <w:szCs w:val="26"/>
+          <w:lang w:val="de-CH"/>
+        </w:rPr>
         <w:t>.</w:t>
       </w:r>
       <w:r>
@@ -5384,8 +5873,16 @@
         <w:rPr>
           <w:lang w:val="de-CH"/>
         </w:rPr>
-        <w:t>Als Framework wird Vaadin</w:t>
-      </w:r>
+        <w:t xml:space="preserve">Als Framework wird </w:t>
+      </w:r>
+      <w:proofErr w:type="spellStart"/>
+      <w:r>
+        <w:rPr>
+          <w:lang w:val="de-CH"/>
+        </w:rPr>
+        <w:t>Vaadin</w:t>
+      </w:r>
+      <w:proofErr w:type="spellEnd"/>
       <w:r>
         <w:rPr>
           <w:lang w:val="de-CH"/>
@@ -5396,7 +5893,63 @@
         <w:rPr>
           <w:lang w:val="de-CH"/>
         </w:rPr>
-        <w:t>, ein Tool für „rich internet applications“. Die Lizenz für Vaadin ist</w:t>
+        <w:t>, ein Tool für „</w:t>
+      </w:r>
+      <w:proofErr w:type="spellStart"/>
+      <w:r>
+        <w:rPr>
+          <w:lang w:val="de-CH"/>
+        </w:rPr>
+        <w:t>rich</w:t>
+      </w:r>
+      <w:proofErr w:type="spellEnd"/>
+      <w:r>
+        <w:rPr>
+          <w:lang w:val="de-CH"/>
+        </w:rPr>
+        <w:t xml:space="preserve"> </w:t>
+      </w:r>
+      <w:proofErr w:type="spellStart"/>
+      <w:r>
+        <w:rPr>
+          <w:lang w:val="de-CH"/>
+        </w:rPr>
+        <w:t>internet</w:t>
+      </w:r>
+      <w:proofErr w:type="spellEnd"/>
+      <w:r>
+        <w:rPr>
+          <w:lang w:val="de-CH"/>
+        </w:rPr>
+        <w:t xml:space="preserve"> </w:t>
+      </w:r>
+      <w:proofErr w:type="spellStart"/>
+      <w:r>
+        <w:rPr>
+          <w:lang w:val="de-CH"/>
+        </w:rPr>
+        <w:t>applications</w:t>
+      </w:r>
+      <w:proofErr w:type="spellEnd"/>
+      <w:r>
+        <w:rPr>
+          <w:lang w:val="de-CH"/>
+        </w:rPr>
+        <w:t xml:space="preserve">“. Die Lizenz für </w:t>
+      </w:r>
+      <w:proofErr w:type="spellStart"/>
+      <w:r>
+        <w:rPr>
+          <w:lang w:val="de-CH"/>
+        </w:rPr>
+        <w:t>Vaadin</w:t>
+      </w:r>
+      <w:proofErr w:type="spellEnd"/>
+      <w:r>
+        <w:rPr>
+          <w:lang w:val="de-CH"/>
+        </w:rPr>
+        <w:t xml:space="preserve"> ist</w:t>
       </w:r>
       <w:r>
         <w:rPr>
@@ -5478,12 +6031,14 @@
           <w:lang w:val="de-CH"/>
         </w:rPr>
       </w:pPr>
+      <w:proofErr w:type="spellStart"/>
       <w:r>
         <w:rPr>
           <w:lang w:val="de-CH"/>
         </w:rPr>
         <w:t>Roles</w:t>
       </w:r>
+      <w:proofErr w:type="spellEnd"/>
     </w:p>
     <w:p>
       <w:pPr>
@@ -5936,7 +6491,14 @@
         <w:rPr>
           <w:lang w:val="de-CH"/>
         </w:rPr>
-        <w:t>Damit der Erkrankte das Ziel nicht vergisst, wird er anhand eines Reminder</w:t>
+        <w:t xml:space="preserve">Damit der Erkrankte das Ziel nicht vergisst, wird er anhand eines </w:t>
+      </w:r>
+      <w:proofErr w:type="spellStart"/>
+      <w:r>
+        <w:rPr>
+          <w:lang w:val="de-CH"/>
+        </w:rPr>
+        <w:t>Reminder</w:t>
       </w:r>
       <w:r>
         <w:rPr>
@@ -5944,6 +6506,7 @@
         </w:rPr>
         <w:t>’s</w:t>
       </w:r>
+      <w:proofErr w:type="spellEnd"/>
       <w:r>
         <w:rPr>
           <w:lang w:val="de-CH"/>
@@ -5963,9 +6526,31 @@
         <w:rPr>
           <w:lang w:val="de-CH"/>
         </w:rPr>
-        <w:t>Non-Functional requirements</w:t>
+        <w:t>Non-</w:t>
+      </w:r>
+      <w:proofErr w:type="spellStart"/>
+      <w:r>
+        <w:rPr>
+          <w:lang w:val="de-CH"/>
+        </w:rPr>
+        <w:t>Functional</w:t>
+      </w:r>
+      <w:proofErr w:type="spellEnd"/>
+      <w:r>
+        <w:rPr>
+          <w:lang w:val="de-CH"/>
+        </w:rPr>
+        <w:t xml:space="preserve"> </w:t>
+      </w:r>
+      <w:proofErr w:type="spellStart"/>
+      <w:r>
+        <w:rPr>
+          <w:lang w:val="de-CH"/>
+        </w:rPr>
+        <w:t>requirements</w:t>
       </w:r>
       <w:bookmarkEnd w:id="23"/>
+      <w:proofErr w:type="spellEnd"/>
     </w:p>
     <w:p>
       <w:pPr>
@@ -6154,9 +6739,17 @@
           <w:lang w:val="de-CH"/>
         </w:rPr>
         <w:lastRenderedPageBreak/>
-        <w:t>System models</w:t>
+        <w:t xml:space="preserve">System </w:t>
+      </w:r>
+      <w:proofErr w:type="spellStart"/>
+      <w:r>
+        <w:rPr>
+          <w:lang w:val="de-CH"/>
+        </w:rPr>
+        <w:t>models</w:t>
       </w:r>
       <w:bookmarkEnd w:id="24"/>
+      <w:proofErr w:type="spellEnd"/>
     </w:p>
     <w:p>
       <w:pPr>
@@ -6226,12 +6819,18 @@
       </w:pPr>
       <w:bookmarkStart w:id="25" w:name="_Toc511599193"/>
       <w:r>
+        <w:rPr>
+          <w:lang w:val="de-CH"/>
+        </w:rPr>
         <w:t xml:space="preserve">Abbildung </w:t>
       </w:r>
       <w:r>
         <w:fldChar w:fldCharType="begin"/>
       </w:r>
       <w:r>
+        <w:rPr>
+          <w:lang w:val="de-CH"/>
+        </w:rPr>
         <w:instrText xml:space="preserve"> SEQ Abbildung \* ARABIC </w:instrText>
       </w:r>
       <w:r>
@@ -6240,6 +6839,7 @@
       <w:r>
         <w:rPr>
           <w:noProof/>
+          <w:lang w:val="de-CH"/>
         </w:rPr>
         <w:t>1</w:t>
       </w:r>
@@ -6247,9 +6847,20 @@
         <w:fldChar w:fldCharType="end"/>
       </w:r>
       <w:r>
-        <w:t>: System model</w:t>
+        <w:rPr>
+          <w:lang w:val="de-CH"/>
+        </w:rPr>
+        <w:t xml:space="preserve">: System </w:t>
+      </w:r>
+      <w:proofErr w:type="spellStart"/>
+      <w:r>
+        <w:rPr>
+          <w:lang w:val="de-CH"/>
+        </w:rPr>
+        <w:t>model</w:t>
       </w:r>
       <w:bookmarkEnd w:id="25"/>
+      <w:proofErr w:type="spellEnd"/>
     </w:p>
     <w:p>
       <w:pPr>
@@ -6263,9 +6874,17 @@
         <w:rPr>
           <w:lang w:val="de-CH"/>
         </w:rPr>
-        <w:t>System evolution</w:t>
+        <w:t xml:space="preserve">System </w:t>
+      </w:r>
+      <w:proofErr w:type="spellStart"/>
+      <w:r>
+        <w:rPr>
+          <w:lang w:val="de-CH"/>
+        </w:rPr>
+        <w:t>evolution</w:t>
       </w:r>
       <w:bookmarkEnd w:id="26"/>
+      <w:proofErr w:type="spellEnd"/>
     </w:p>
     <w:p>
       <w:pPr>
@@ -6326,6 +6945,7 @@
         </w:rPr>
       </w:pPr>
       <w:bookmarkStart w:id="27" w:name="_Toc511599024"/>
+      <w:proofErr w:type="spellStart"/>
       <w:r>
         <w:rPr>
           <w:lang w:val="de-CH"/>
@@ -6333,6 +6953,7 @@
         <w:t>Testing</w:t>
       </w:r>
       <w:bookmarkEnd w:id="27"/>
+      <w:proofErr w:type="spellEnd"/>
     </w:p>
     <w:p>
       <w:pPr>
@@ -6449,7 +7070,21 @@
         <w:rPr>
           <w:lang w:val="de-CH"/>
         </w:rPr>
-        <w:t xml:space="preserve">Am Ende der Entwicklungsphase bzw. bereits während dieser, werden die einzelnen funktionalen Anforderungen durch manuelles sowie automatisiertes GUI-Testing geprüft. </w:t>
+        <w:t>Am Ende der Entwicklungsphase bzw. bereits während dieser, werden die einzelnen funktionalen Anforderungen durch manuelles sowie automatisiertes GUI-</w:t>
+      </w:r>
+      <w:proofErr w:type="spellStart"/>
+      <w:r>
+        <w:rPr>
+          <w:lang w:val="de-CH"/>
+        </w:rPr>
+        <w:t>Testing</w:t>
+      </w:r>
+      <w:proofErr w:type="spellEnd"/>
+      <w:r>
+        <w:rPr>
+          <w:lang w:val="de-CH"/>
+        </w:rPr>
+        <w:t xml:space="preserve"> geprüft. </w:t>
       </w:r>
       <w:r>
         <w:rPr>
@@ -6496,7 +7131,21 @@
         <w:rPr>
           <w:lang w:val="de-CH"/>
         </w:rPr>
-        <w:t>Nach Beendigung der Entwicklungsphase wird die Software auf einer produktiven Umgebung von einer End-User-Nahen Testgruppe / Person zusammen mit dem Projektteam auf Herz und Nieren geprüft. Es handelt sich hierbei um eine Art «Black-Box-Testing», da die miteinbezogenen externe/-n Testperson/-en über keinerlei Hintergrundwissen zum «Code» verfügen.</w:t>
+        <w:t>Nach Beendigung der Entwicklungsphase wird die Software auf einer produktiven Umgebung von einer End-User-Nahen Testgruppe / Person zusammen mit dem Projektteam auf Herz und Nieren geprüft. Es handelt sich hierbei um eine Art «Black-Box-</w:t>
+      </w:r>
+      <w:proofErr w:type="spellStart"/>
+      <w:r>
+        <w:rPr>
+          <w:lang w:val="de-CH"/>
+        </w:rPr>
+        <w:t>Testing</w:t>
+      </w:r>
+      <w:proofErr w:type="spellEnd"/>
+      <w:r>
+        <w:rPr>
+          <w:lang w:val="de-CH"/>
+        </w:rPr>
+        <w:t>», da die miteinbezogenen externe/-n Testperson/-en über keinerlei Hintergrundwissen zum «Code» verfügen.</w:t>
       </w:r>
       <w:r>
         <w:rPr>
@@ -6528,11 +7177,13 @@
         </w:numPr>
       </w:pPr>
       <w:bookmarkStart w:id="32" w:name="_Toc511599029"/>
+      <w:proofErr w:type="spellStart"/>
       <w:r>
         <w:lastRenderedPageBreak/>
         <w:t>Anhang</w:t>
       </w:r>
       <w:bookmarkEnd w:id="32"/>
+      <w:proofErr w:type="spellEnd"/>
     </w:p>
     <w:p>
       <w:pPr>
@@ -6584,7 +7235,21 @@
         <w:rPr>
           <w:lang w:val="de-CH"/>
         </w:rPr>
-        <w:t xml:space="preserve"> benötigt. Nachfolgend ein grobes Entity-Relationship-Diagram</w:t>
+        <w:t xml:space="preserve"> benötigt. Nachfolgend ein grobes Entity-</w:t>
+      </w:r>
+      <w:proofErr w:type="spellStart"/>
+      <w:r>
+        <w:rPr>
+          <w:lang w:val="de-CH"/>
+        </w:rPr>
+        <w:t>Relationship</w:t>
+      </w:r>
+      <w:proofErr w:type="spellEnd"/>
+      <w:r>
+        <w:rPr>
+          <w:lang w:val="de-CH"/>
+        </w:rPr>
+        <w:t>-Diagram</w:t>
       </w:r>
       <w:r>
         <w:rPr>
@@ -6657,8 +7322,13 @@
                               </w:rPr>
                             </w:pPr>
                             <w:bookmarkStart w:id="34" w:name="_Toc511599194"/>
+                            <w:proofErr w:type="spellStart"/>
                             <w:r>
-                              <w:t xml:space="preserve">Abbildung </w:t>
+                              <w:t>Abbildung</w:t>
+                            </w:r>
+                            <w:proofErr w:type="spellEnd"/>
+                            <w:r>
+                              <w:t xml:space="preserve"> </w:t>
                             </w:r>
                             <w:r>
                               <w:fldChar w:fldCharType="begin"/>
@@ -6679,9 +7349,14 @@
                               <w:fldChar w:fldCharType="end"/>
                             </w:r>
                             <w:r>
-                              <w:t>: Entity-Relationship-Diagramm</w:t>
+                              <w:t>: Entity-Relationship-</w:t>
+                            </w:r>
+                            <w:proofErr w:type="spellStart"/>
+                            <w:r>
+                              <w:t>Diagramm</w:t>
                             </w:r>
                             <w:bookmarkEnd w:id="34"/>
+                            <w:proofErr w:type="spellEnd"/>
                           </w:p>
                         </w:txbxContent>
                       </wps:txbx>
@@ -6717,8 +7392,13 @@
                         </w:rPr>
                       </w:pPr>
                       <w:bookmarkStart w:id="35" w:name="_Toc511599194"/>
+                      <w:proofErr w:type="spellStart"/>
                       <w:r>
-                        <w:t xml:space="preserve">Abbildung </w:t>
+                        <w:t>Abbildung</w:t>
+                      </w:r>
+                      <w:proofErr w:type="spellEnd"/>
+                      <w:r>
+                        <w:t xml:space="preserve"> </w:t>
                       </w:r>
                       <w:r>
                         <w:fldChar w:fldCharType="begin"/>
@@ -6739,9 +7419,14 @@
                         <w:fldChar w:fldCharType="end"/>
                       </w:r>
                       <w:r>
-                        <w:t>: Entity-Relationship-Diagramm</w:t>
+                        <w:t>: Entity-Relationship-</w:t>
+                      </w:r>
+                      <w:proofErr w:type="spellStart"/>
+                      <w:r>
+                        <w:t>Diagramm</w:t>
                       </w:r>
                       <w:bookmarkEnd w:id="35"/>
+                      <w:proofErr w:type="spellEnd"/>
                     </w:p>
                   </w:txbxContent>
                 </v:textbox>
@@ -6863,7 +7548,21 @@
         <w:rPr>
           <w:lang w:val="de-CH"/>
         </w:rPr>
-        <w:t>In der nachfolgenden Tabelle sind die grobe Anforderungen der Systems aufgelistet:</w:t>
+        <w:t xml:space="preserve">In der nachfolgenden Tabelle sind </w:t>
+      </w:r>
+      <w:proofErr w:type="gramStart"/>
+      <w:r>
+        <w:rPr>
+          <w:lang w:val="de-CH"/>
+        </w:rPr>
+        <w:t>die grobe Anforderungen</w:t>
+      </w:r>
+      <w:proofErr w:type="gramEnd"/>
+      <w:r>
+        <w:rPr>
+          <w:lang w:val="de-CH"/>
+        </w:rPr>
+        <w:t xml:space="preserve"> der Systems aufgelistet:</w:t>
       </w:r>
     </w:p>
     <w:tbl>
@@ -6903,12 +7602,14 @@
                 <w:szCs w:val="24"/>
               </w:rPr>
             </w:pPr>
+            <w:proofErr w:type="spellStart"/>
             <w:r>
               <w:rPr>
                 <w:szCs w:val="24"/>
               </w:rPr>
               <w:t>Hardwarekomponente</w:t>
             </w:r>
+            <w:proofErr w:type="spellEnd"/>
           </w:p>
         </w:tc>
         <w:tc>
@@ -6933,12 +7634,14 @@
                 <w:szCs w:val="24"/>
               </w:rPr>
             </w:pPr>
+            <w:proofErr w:type="spellStart"/>
             <w:r>
               <w:rPr>
                 <w:szCs w:val="24"/>
               </w:rPr>
               <w:t>Anforderung</w:t>
             </w:r>
+            <w:proofErr w:type="spellEnd"/>
           </w:p>
         </w:tc>
       </w:tr>
@@ -6970,7 +7673,19 @@
               <w:rPr>
                 <w:szCs w:val="24"/>
               </w:rPr>
+              <w:t xml:space="preserve">Cloud </w:t>
+            </w:r>
+            <w:r>
+              <w:rPr>
+                <w:szCs w:val="24"/>
+              </w:rPr>
               <w:t>Server</w:t>
+            </w:r>
+            <w:r>
+              <w:rPr>
+                <w:szCs w:val="24"/>
+              </w:rPr>
+              <w:t xml:space="preserve"> (Backend)</w:t>
             </w:r>
           </w:p>
         </w:tc>
@@ -6984,12 +7699,66 @@
           </w:tcPr>
           <w:p>
             <w:pPr>
-              <w:spacing w:after="0" w:line="240" w:lineRule="auto"/>
+              <w:pStyle w:val="Listenabsatz"/>
+              <w:numPr>
+                <w:ilvl w:val="0"/>
+                <w:numId w:val="4"/>
+              </w:numPr>
               <w:cnfStyle w:val="000000100000" w:firstRow="0" w:lastRow="0" w:firstColumn="0" w:lastColumn="0" w:oddVBand="0" w:evenVBand="0" w:oddHBand="1" w:evenHBand="0" w:firstRowFirstColumn="0" w:firstRowLastColumn="0" w:lastRowFirstColumn="0" w:lastRowLastColumn="0"/>
-              <w:rPr>
-                <w:szCs w:val="24"/>
-              </w:rPr>
             </w:pPr>
+            <w:r>
+              <w:t xml:space="preserve">Open Source </w:t>
+            </w:r>
+            <w:r>
+              <w:t>OS</w:t>
+            </w:r>
+            <w:r>
+              <w:t xml:space="preserve"> (free)</w:t>
+            </w:r>
+          </w:p>
+          <w:p>
+            <w:pPr>
+              <w:pStyle w:val="Listenabsatz"/>
+              <w:numPr>
+                <w:ilvl w:val="0"/>
+                <w:numId w:val="4"/>
+              </w:numPr>
+              <w:cnfStyle w:val="000000100000" w:firstRow="0" w:lastRow="0" w:firstColumn="0" w:lastColumn="0" w:oddVBand="0" w:evenVBand="0" w:oddHBand="1" w:evenHBand="0" w:firstRowFirstColumn="0" w:firstRowLastColumn="0" w:lastRowFirstColumn="0" w:lastRowLastColumn="0"/>
+              <w:rPr>
+                <w:lang w:val="de-CH"/>
+              </w:rPr>
+            </w:pPr>
+            <w:r>
+              <w:rPr>
+                <w:lang w:val="de-CH"/>
+              </w:rPr>
+              <w:t>Speicherkapazität, Rechenleistung etc. wurden n</w:t>
+            </w:r>
+            <w:r>
+              <w:rPr>
+                <w:lang w:val="de-CH"/>
+              </w:rPr>
+              <w:t>icht spezifiziert vom Auftraggeber</w:t>
+            </w:r>
+          </w:p>
+          <w:p>
+            <w:pPr>
+              <w:pStyle w:val="Listenabsatz"/>
+              <w:numPr>
+                <w:ilvl w:val="0"/>
+                <w:numId w:val="4"/>
+              </w:numPr>
+              <w:cnfStyle w:val="000000100000" w:firstRow="0" w:lastRow="0" w:firstColumn="0" w:lastColumn="0" w:oddVBand="0" w:evenVBand="0" w:oddHBand="1" w:evenHBand="0" w:firstRowFirstColumn="0" w:firstRowLastColumn="0" w:lastRowFirstColumn="0" w:lastRowLastColumn="0"/>
+              <w:rPr>
+                <w:lang w:val="de-CH"/>
+              </w:rPr>
+            </w:pPr>
+            <w:r>
+              <w:rPr>
+                <w:lang w:val="de-CH"/>
+              </w:rPr>
+              <w:t>Wartbar durch Zugriff innerhalb des BFH Netzes (evtl. auch ausserhalb)</w:t>
+            </w:r>
           </w:p>
         </w:tc>
       </w:tr>
@@ -7014,11 +7783,19 @@
             <w:pPr>
               <w:spacing w:after="0" w:line="240" w:lineRule="auto"/>
               <w:rPr>
-                <w:b w:val="0"/>
                 <w:bCs w:val="0"/>
                 <w:szCs w:val="24"/>
+                <w:lang w:val="de-CH"/>
               </w:rPr>
             </w:pPr>
+            <w:r>
+              <w:rPr>
+                <w:bCs w:val="0"/>
+                <w:szCs w:val="24"/>
+                <w:lang w:val="de-CH"/>
+              </w:rPr>
+              <w:t>Clientseitig (Frontend)</w:t>
+            </w:r>
           </w:p>
         </w:tc>
         <w:tc>
@@ -7032,13 +7809,111 @@
           </w:tcPr>
           <w:p>
             <w:pPr>
+              <w:pStyle w:val="Listenabsatz"/>
               <w:keepNext/>
-              <w:spacing w:after="0" w:line="240" w:lineRule="auto"/>
+              <w:numPr>
+                <w:ilvl w:val="0"/>
+                <w:numId w:val="5"/>
+              </w:numPr>
               <w:cnfStyle w:val="000000000000" w:firstRow="0" w:lastRow="0" w:firstColumn="0" w:lastColumn="0" w:oddVBand="0" w:evenVBand="0" w:oddHBand="0" w:evenHBand="0" w:firstRowFirstColumn="0" w:firstRowLastColumn="0" w:lastRowFirstColumn="0" w:lastRowLastColumn="0"/>
               <w:rPr>
-                <w:szCs w:val="24"/>
+                <w:lang w:val="de-CH"/>
               </w:rPr>
             </w:pPr>
+            <w:r>
+              <w:rPr>
+                <w:lang w:val="de-CH"/>
+              </w:rPr>
+              <w:t xml:space="preserve">Desktop PC / Laptop mit gängigen </w:t>
+            </w:r>
+            <w:proofErr w:type="spellStart"/>
+            <w:r>
+              <w:rPr>
+                <w:lang w:val="de-CH"/>
+              </w:rPr>
+              <w:t>OS</w:t>
+            </w:r>
+            <w:r>
+              <w:rPr>
+                <w:lang w:val="de-CH"/>
+              </w:rPr>
+              <w:t>’s</w:t>
+            </w:r>
+            <w:proofErr w:type="spellEnd"/>
+            <w:r>
+              <w:rPr>
+                <w:lang w:val="de-CH"/>
+              </w:rPr>
+              <w:t xml:space="preserve"> </w:t>
+            </w:r>
+            <w:r>
+              <w:rPr>
+                <w:lang w:val="de-CH"/>
+              </w:rPr>
+              <w:t>und Browser</w:t>
+            </w:r>
+            <w:r>
+              <w:rPr>
+                <w:lang w:val="de-CH"/>
+              </w:rPr>
+              <w:t>n</w:t>
+            </w:r>
+          </w:p>
+          <w:p>
+            <w:pPr>
+              <w:pStyle w:val="Listenabsatz"/>
+              <w:keepNext/>
+              <w:cnfStyle w:val="000000000000" w:firstRow="0" w:lastRow="0" w:firstColumn="0" w:lastColumn="0" w:oddVBand="0" w:evenVBand="0" w:oddHBand="0" w:evenHBand="0" w:firstRowFirstColumn="0" w:firstRowLastColumn="0" w:lastRowFirstColumn="0" w:lastRowLastColumn="0"/>
+              <w:rPr>
+                <w:lang w:val="de-CH"/>
+              </w:rPr>
+            </w:pPr>
+            <w:r>
+              <w:rPr>
+                <w:lang w:val="de-CH"/>
+              </w:rPr>
+              <w:t>(auch für die Entwicklung der Applikation)</w:t>
+            </w:r>
+            <w:bookmarkStart w:id="37" w:name="_GoBack"/>
+            <w:bookmarkEnd w:id="37"/>
+          </w:p>
+          <w:p>
+            <w:pPr>
+              <w:pStyle w:val="Listenabsatz"/>
+              <w:keepNext/>
+              <w:numPr>
+                <w:ilvl w:val="0"/>
+                <w:numId w:val="5"/>
+              </w:numPr>
+              <w:cnfStyle w:val="000000000000" w:firstRow="0" w:lastRow="0" w:firstColumn="0" w:lastColumn="0" w:oddVBand="0" w:evenVBand="0" w:oddHBand="0" w:evenHBand="0" w:firstRowFirstColumn="0" w:firstRowLastColumn="0" w:lastRowFirstColumn="0" w:lastRowLastColumn="0"/>
+              <w:rPr>
+                <w:lang w:val="de-CH"/>
+              </w:rPr>
+            </w:pPr>
+            <w:r>
+              <w:rPr>
+                <w:lang w:val="de-CH"/>
+              </w:rPr>
+              <w:t xml:space="preserve">Evtl. responsives Design für </w:t>
+            </w:r>
+            <w:r>
+              <w:rPr>
+                <w:lang w:val="de-CH"/>
+              </w:rPr>
+              <w:t>m</w:t>
+            </w:r>
+            <w:r>
+              <w:rPr>
+                <w:lang w:val="de-CH"/>
+              </w:rPr>
+              <w:t>obile Endgerät</w:t>
+            </w:r>
+            <w:r>
+              <w:rPr>
+                <w:lang w:val="de-CH"/>
+              </w:rPr>
+              <w:t>e mit gängigen OS</w:t>
+            </w:r>
           </w:p>
         </w:tc>
       </w:tr>
@@ -7050,8 +7925,13 @@
           <w:lang w:val="de-CH"/>
         </w:rPr>
       </w:pPr>
-      <w:r>
-        <w:t xml:space="preserve">Tabelle </w:t>
+      <w:proofErr w:type="spellStart"/>
+      <w:r>
+        <w:t>Tabelle</w:t>
+      </w:r>
+      <w:proofErr w:type="spellEnd"/>
+      <w:r>
+        <w:t xml:space="preserve"> </w:t>
       </w:r>
       <w:r>
         <w:fldChar w:fldCharType="begin"/>
@@ -7072,8 +7952,13 @@
         <w:fldChar w:fldCharType="end"/>
       </w:r>
       <w:r>
-        <w:t>: Hardwareanforderungen</w:t>
-      </w:r>
+        <w:t xml:space="preserve">: </w:t>
+      </w:r>
+      <w:proofErr w:type="spellStart"/>
+      <w:r>
+        <w:t>Hardwareanforderungen</w:t>
+      </w:r>
+      <w:proofErr w:type="spellEnd"/>
     </w:p>
     <w:p>
       <w:pPr>
@@ -7097,14 +7982,16 @@
           <w:numId w:val="2"/>
         </w:numPr>
       </w:pPr>
-      <w:bookmarkStart w:id="37" w:name="_Toc510769957"/>
-      <w:bookmarkStart w:id="38" w:name="_Toc511599032"/>
-      <w:bookmarkEnd w:id="37"/>
+      <w:bookmarkStart w:id="38" w:name="_Toc510769957"/>
+      <w:bookmarkStart w:id="39" w:name="_Toc511599032"/>
+      <w:bookmarkEnd w:id="38"/>
+      <w:proofErr w:type="spellStart"/>
       <w:r>
         <w:lastRenderedPageBreak/>
         <w:t>Glossar</w:t>
       </w:r>
-      <w:bookmarkEnd w:id="38"/>
+      <w:bookmarkEnd w:id="39"/>
+      <w:proofErr w:type="spellEnd"/>
     </w:p>
     <w:tbl>
       <w:tblPr>
@@ -7143,12 +8030,14 @@
                 <w:szCs w:val="24"/>
               </w:rPr>
             </w:pPr>
+            <w:proofErr w:type="spellStart"/>
             <w:r>
               <w:rPr>
                 <w:szCs w:val="24"/>
               </w:rPr>
               <w:t>Begriff</w:t>
             </w:r>
+            <w:proofErr w:type="spellEnd"/>
           </w:p>
         </w:tc>
         <w:tc>
@@ -7252,8 +8141,16 @@
               <w:rPr>
                 <w:szCs w:val="24"/>
               </w:rPr>
-              <w:t>anagement System / Patientenmanagementsystem</w:t>
-            </w:r>
+              <w:t xml:space="preserve">anagement System / </w:t>
+            </w:r>
+            <w:proofErr w:type="spellStart"/>
+            <w:r>
+              <w:rPr>
+                <w:szCs w:val="24"/>
+              </w:rPr>
+              <w:t>Patientenmanagementsystem</w:t>
+            </w:r>
+            <w:proofErr w:type="spellEnd"/>
           </w:p>
         </w:tc>
       </w:tr>
@@ -7314,7 +8211,23 @@
                 <w:szCs w:val="24"/>
                 <w:lang w:val="de-CH"/>
               </w:rPr>
-              <w:t>Mental Health Care / Psychische Gesundheitsfürsorge</w:t>
+              <w:t xml:space="preserve">Mental Health Care / </w:t>
+            </w:r>
+            <w:proofErr w:type="gramStart"/>
+            <w:r>
+              <w:rPr>
+                <w:szCs w:val="24"/>
+                <w:lang w:val="de-CH"/>
+              </w:rPr>
+              <w:t>Psychische</w:t>
+            </w:r>
+            <w:proofErr w:type="gramEnd"/>
+            <w:r>
+              <w:rPr>
+                <w:szCs w:val="24"/>
+                <w:lang w:val="de-CH"/>
+              </w:rPr>
+              <w:t xml:space="preserve"> Gesundheitsfürsorge</w:t>
             </w:r>
           </w:p>
         </w:tc>
@@ -7383,22 +8296,40 @@
                 <w:szCs w:val="24"/>
                 <w:lang w:val="en-US"/>
               </w:rPr>
-              <w:t xml:space="preserve"> / R</w:t>
-            </w:r>
+              <w:t xml:space="preserve"> / </w:t>
+            </w:r>
+            <w:proofErr w:type="spellStart"/>
             <w:r>
               <w:rPr>
                 <w:szCs w:val="24"/>
                 <w:lang w:val="en-US"/>
               </w:rPr>
+              <w:t>R</w:t>
+            </w:r>
+            <w:r>
+              <w:rPr>
+                <w:szCs w:val="24"/>
+                <w:lang w:val="en-US"/>
+              </w:rPr>
               <w:t>ollenbasierte</w:t>
             </w:r>
+            <w:proofErr w:type="spellEnd"/>
             <w:r>
               <w:rPr>
                 <w:szCs w:val="24"/>
                 <w:lang w:val="en-US"/>
               </w:rPr>
-              <w:t xml:space="preserve"> Zugangskontrolle</w:t>
-            </w:r>
+              <w:t xml:space="preserve"> </w:t>
+            </w:r>
+            <w:proofErr w:type="spellStart"/>
+            <w:r>
+              <w:rPr>
+                <w:szCs w:val="24"/>
+                <w:lang w:val="en-US"/>
+              </w:rPr>
+              <w:t>Zugangskontrolle</w:t>
+            </w:r>
+            <w:proofErr w:type="spellEnd"/>
           </w:p>
         </w:tc>
       </w:tr>
@@ -7407,9 +8338,14 @@
       <w:pPr>
         <w:pStyle w:val="Beschriftung"/>
       </w:pPr>
-      <w:bookmarkStart w:id="39" w:name="_Toc511599033"/>
-      <w:r>
-        <w:t xml:space="preserve">Tabelle </w:t>
+      <w:bookmarkStart w:id="40" w:name="_Toc511599033"/>
+      <w:proofErr w:type="spellStart"/>
+      <w:r>
+        <w:t>Tabelle</w:t>
+      </w:r>
+      <w:proofErr w:type="spellEnd"/>
+      <w:r>
+        <w:t xml:space="preserve"> </w:t>
       </w:r>
       <w:r>
         <w:fldChar w:fldCharType="begin"/>
@@ -7430,8 +8366,13 @@
         <w:fldChar w:fldCharType="end"/>
       </w:r>
       <w:r>
-        <w:t>: Glossar</w:t>
-      </w:r>
+        <w:t xml:space="preserve">: </w:t>
+      </w:r>
+      <w:proofErr w:type="spellStart"/>
+      <w:r>
+        <w:t>Glossar</w:t>
+      </w:r>
+      <w:proofErr w:type="spellEnd"/>
     </w:p>
     <w:p>
       <w:pPr>
@@ -7444,8 +8385,6 @@
       <w:r>
         <w:t>Index</w:t>
       </w:r>
-      <w:bookmarkStart w:id="40" w:name="_GoBack"/>
-      <w:bookmarkEnd w:id="39"/>
       <w:bookmarkEnd w:id="40"/>
     </w:p>
     <w:p>
@@ -7673,8 +8612,13 @@
     <w:pPr>
       <w:pStyle w:val="Fuzeile"/>
     </w:pPr>
+    <w:proofErr w:type="gramStart"/>
     <w:r>
-      <w:t>ch.bfh.bti7081.s2018.white</w:t>
+      <w:t>ch.bfh.bti7081.s</w:t>
+    </w:r>
+    <w:proofErr w:type="gramEnd"/>
+    <w:r>
+      <w:t>2018.white</w:t>
     </w:r>
     <w:r>
       <w:tab/>
@@ -7886,6 +8830,232 @@
     </w:lvl>
   </w:abstractNum>
   <w:abstractNum w:abstractNumId="1" w15:restartNumberingAfterBreak="0">
+    <w:nsid w:val="1D9F0C9A"/>
+    <w:multiLevelType w:val="hybridMultilevel"/>
+    <w:tmpl w:val="648E0930"/>
+    <w:lvl w:ilvl="0" w:tplc="08070001">
+      <w:start w:val="1"/>
+      <w:numFmt w:val="bullet"/>
+      <w:lvlText w:val=""/>
+      <w:lvlJc w:val="left"/>
+      <w:pPr>
+        <w:ind w:left="720" w:hanging="360"/>
+      </w:pPr>
+      <w:rPr>
+        <w:rFonts w:ascii="Symbol" w:hAnsi="Symbol" w:hint="default"/>
+      </w:rPr>
+    </w:lvl>
+    <w:lvl w:ilvl="1" w:tplc="04090003" w:tentative="1">
+      <w:start w:val="1"/>
+      <w:numFmt w:val="bullet"/>
+      <w:lvlText w:val="o"/>
+      <w:lvlJc w:val="left"/>
+      <w:pPr>
+        <w:ind w:left="1440" w:hanging="360"/>
+      </w:pPr>
+      <w:rPr>
+        <w:rFonts w:ascii="Courier New" w:hAnsi="Courier New" w:cs="Courier New" w:hint="default"/>
+      </w:rPr>
+    </w:lvl>
+    <w:lvl w:ilvl="2" w:tplc="04090005" w:tentative="1">
+      <w:start w:val="1"/>
+      <w:numFmt w:val="bullet"/>
+      <w:lvlText w:val=""/>
+      <w:lvlJc w:val="left"/>
+      <w:pPr>
+        <w:ind w:left="2160" w:hanging="360"/>
+      </w:pPr>
+      <w:rPr>
+        <w:rFonts w:ascii="Wingdings" w:hAnsi="Wingdings" w:hint="default"/>
+      </w:rPr>
+    </w:lvl>
+    <w:lvl w:ilvl="3" w:tplc="04090001" w:tentative="1">
+      <w:start w:val="1"/>
+      <w:numFmt w:val="bullet"/>
+      <w:lvlText w:val=""/>
+      <w:lvlJc w:val="left"/>
+      <w:pPr>
+        <w:ind w:left="2880" w:hanging="360"/>
+      </w:pPr>
+      <w:rPr>
+        <w:rFonts w:ascii="Symbol" w:hAnsi="Symbol" w:hint="default"/>
+      </w:rPr>
+    </w:lvl>
+    <w:lvl w:ilvl="4" w:tplc="04090003" w:tentative="1">
+      <w:start w:val="1"/>
+      <w:numFmt w:val="bullet"/>
+      <w:lvlText w:val="o"/>
+      <w:lvlJc w:val="left"/>
+      <w:pPr>
+        <w:ind w:left="3600" w:hanging="360"/>
+      </w:pPr>
+      <w:rPr>
+        <w:rFonts w:ascii="Courier New" w:hAnsi="Courier New" w:cs="Courier New" w:hint="default"/>
+      </w:rPr>
+    </w:lvl>
+    <w:lvl w:ilvl="5" w:tplc="04090005" w:tentative="1">
+      <w:start w:val="1"/>
+      <w:numFmt w:val="bullet"/>
+      <w:lvlText w:val=""/>
+      <w:lvlJc w:val="left"/>
+      <w:pPr>
+        <w:ind w:left="4320" w:hanging="360"/>
+      </w:pPr>
+      <w:rPr>
+        <w:rFonts w:ascii="Wingdings" w:hAnsi="Wingdings" w:hint="default"/>
+      </w:rPr>
+    </w:lvl>
+    <w:lvl w:ilvl="6" w:tplc="04090001" w:tentative="1">
+      <w:start w:val="1"/>
+      <w:numFmt w:val="bullet"/>
+      <w:lvlText w:val=""/>
+      <w:lvlJc w:val="left"/>
+      <w:pPr>
+        <w:ind w:left="5040" w:hanging="360"/>
+      </w:pPr>
+      <w:rPr>
+        <w:rFonts w:ascii="Symbol" w:hAnsi="Symbol" w:hint="default"/>
+      </w:rPr>
+    </w:lvl>
+    <w:lvl w:ilvl="7" w:tplc="04090003" w:tentative="1">
+      <w:start w:val="1"/>
+      <w:numFmt w:val="bullet"/>
+      <w:lvlText w:val="o"/>
+      <w:lvlJc w:val="left"/>
+      <w:pPr>
+        <w:ind w:left="5760" w:hanging="360"/>
+      </w:pPr>
+      <w:rPr>
+        <w:rFonts w:ascii="Courier New" w:hAnsi="Courier New" w:cs="Courier New" w:hint="default"/>
+      </w:rPr>
+    </w:lvl>
+    <w:lvl w:ilvl="8" w:tplc="04090005" w:tentative="1">
+      <w:start w:val="1"/>
+      <w:numFmt w:val="bullet"/>
+      <w:lvlText w:val=""/>
+      <w:lvlJc w:val="left"/>
+      <w:pPr>
+        <w:ind w:left="6480" w:hanging="360"/>
+      </w:pPr>
+      <w:rPr>
+        <w:rFonts w:ascii="Wingdings" w:hAnsi="Wingdings" w:hint="default"/>
+      </w:rPr>
+    </w:lvl>
+  </w:abstractNum>
+  <w:abstractNum w:abstractNumId="2" w15:restartNumberingAfterBreak="0">
+    <w:nsid w:val="2C836278"/>
+    <w:multiLevelType w:val="hybridMultilevel"/>
+    <w:tmpl w:val="A1A0ED1A"/>
+    <w:lvl w:ilvl="0" w:tplc="08070001">
+      <w:start w:val="1"/>
+      <w:numFmt w:val="bullet"/>
+      <w:lvlText w:val=""/>
+      <w:lvlJc w:val="left"/>
+      <w:pPr>
+        <w:ind w:left="720" w:hanging="360"/>
+      </w:pPr>
+      <w:rPr>
+        <w:rFonts w:ascii="Symbol" w:hAnsi="Symbol" w:hint="default"/>
+      </w:rPr>
+    </w:lvl>
+    <w:lvl w:ilvl="1" w:tplc="04090003" w:tentative="1">
+      <w:start w:val="1"/>
+      <w:numFmt w:val="bullet"/>
+      <w:lvlText w:val="o"/>
+      <w:lvlJc w:val="left"/>
+      <w:pPr>
+        <w:ind w:left="1440" w:hanging="360"/>
+      </w:pPr>
+      <w:rPr>
+        <w:rFonts w:ascii="Courier New" w:hAnsi="Courier New" w:cs="Courier New" w:hint="default"/>
+      </w:rPr>
+    </w:lvl>
+    <w:lvl w:ilvl="2" w:tplc="04090005" w:tentative="1">
+      <w:start w:val="1"/>
+      <w:numFmt w:val="bullet"/>
+      <w:lvlText w:val=""/>
+      <w:lvlJc w:val="left"/>
+      <w:pPr>
+        <w:ind w:left="2160" w:hanging="360"/>
+      </w:pPr>
+      <w:rPr>
+        <w:rFonts w:ascii="Wingdings" w:hAnsi="Wingdings" w:hint="default"/>
+      </w:rPr>
+    </w:lvl>
+    <w:lvl w:ilvl="3" w:tplc="04090001" w:tentative="1">
+      <w:start w:val="1"/>
+      <w:numFmt w:val="bullet"/>
+      <w:lvlText w:val=""/>
+      <w:lvlJc w:val="left"/>
+      <w:pPr>
+        <w:ind w:left="2880" w:hanging="360"/>
+      </w:pPr>
+      <w:rPr>
+        <w:rFonts w:ascii="Symbol" w:hAnsi="Symbol" w:hint="default"/>
+      </w:rPr>
+    </w:lvl>
+    <w:lvl w:ilvl="4" w:tplc="04090003" w:tentative="1">
+      <w:start w:val="1"/>
+      <w:numFmt w:val="bullet"/>
+      <w:lvlText w:val="o"/>
+      <w:lvlJc w:val="left"/>
+      <w:pPr>
+        <w:ind w:left="3600" w:hanging="360"/>
+      </w:pPr>
+      <w:rPr>
+        <w:rFonts w:ascii="Courier New" w:hAnsi="Courier New" w:cs="Courier New" w:hint="default"/>
+      </w:rPr>
+    </w:lvl>
+    <w:lvl w:ilvl="5" w:tplc="04090005" w:tentative="1">
+      <w:start w:val="1"/>
+      <w:numFmt w:val="bullet"/>
+      <w:lvlText w:val=""/>
+      <w:lvlJc w:val="left"/>
+      <w:pPr>
+        <w:ind w:left="4320" w:hanging="360"/>
+      </w:pPr>
+      <w:rPr>
+        <w:rFonts w:ascii="Wingdings" w:hAnsi="Wingdings" w:hint="default"/>
+      </w:rPr>
+    </w:lvl>
+    <w:lvl w:ilvl="6" w:tplc="04090001" w:tentative="1">
+      <w:start w:val="1"/>
+      <w:numFmt w:val="bullet"/>
+      <w:lvlText w:val=""/>
+      <w:lvlJc w:val="left"/>
+      <w:pPr>
+        <w:ind w:left="5040" w:hanging="360"/>
+      </w:pPr>
+      <w:rPr>
+        <w:rFonts w:ascii="Symbol" w:hAnsi="Symbol" w:hint="default"/>
+      </w:rPr>
+    </w:lvl>
+    <w:lvl w:ilvl="7" w:tplc="04090003" w:tentative="1">
+      <w:start w:val="1"/>
+      <w:numFmt w:val="bullet"/>
+      <w:lvlText w:val="o"/>
+      <w:lvlJc w:val="left"/>
+      <w:pPr>
+        <w:ind w:left="5760" w:hanging="360"/>
+      </w:pPr>
+      <w:rPr>
+        <w:rFonts w:ascii="Courier New" w:hAnsi="Courier New" w:cs="Courier New" w:hint="default"/>
+      </w:rPr>
+    </w:lvl>
+    <w:lvl w:ilvl="8" w:tplc="04090005" w:tentative="1">
+      <w:start w:val="1"/>
+      <w:numFmt w:val="bullet"/>
+      <w:lvlText w:val=""/>
+      <w:lvlJc w:val="left"/>
+      <w:pPr>
+        <w:ind w:left="6480" w:hanging="360"/>
+      </w:pPr>
+      <w:rPr>
+        <w:rFonts w:ascii="Wingdings" w:hAnsi="Wingdings" w:hint="default"/>
+      </w:rPr>
+    </w:lvl>
+  </w:abstractNum>
+  <w:abstractNum w:abstractNumId="3" w15:restartNumberingAfterBreak="0">
     <w:nsid w:val="33EB03AA"/>
     <w:multiLevelType w:val="multilevel"/>
     <w:tmpl w:val="73D400A2"/>
@@ -8004,7 +9174,7 @@
       </w:pPr>
     </w:lvl>
   </w:abstractNum>
-  <w:abstractNum w:abstractNumId="2" w15:restartNumberingAfterBreak="0">
+  <w:abstractNum w:abstractNumId="4" w15:restartNumberingAfterBreak="0">
     <w:nsid w:val="3EF44BA7"/>
     <w:multiLevelType w:val="multilevel"/>
     <w:tmpl w:val="0E0890BC"/>
@@ -8091,13 +9261,19 @@
     </w:lvl>
   </w:abstractNum>
   <w:num w:numId="1">
-    <w:abstractNumId w:val="1"/>
+    <w:abstractNumId w:val="3"/>
   </w:num>
   <w:num w:numId="2">
-    <w:abstractNumId w:val="2"/>
+    <w:abstractNumId w:val="4"/>
   </w:num>
   <w:num w:numId="3">
     <w:abstractNumId w:val="0"/>
+  </w:num>
+  <w:num w:numId="4">
+    <w:abstractNumId w:val="1"/>
+  </w:num>
+  <w:num w:numId="5">
+    <w:abstractNumId w:val="2"/>
   </w:num>
 </w:numbering>
 </file>
@@ -9687,7 +10863,7 @@
 </file>
 
 <file path=customXml/itemProps1.xml><?xml version="1.0" encoding="utf-8"?>
-<ds:datastoreItem xmlns:ds="http://schemas.openxmlformats.org/officeDocument/2006/customXml" ds:itemID="{862F7466-80B3-4738-8F4D-C3C34D2A0031}">
+<ds:datastoreItem xmlns:ds="http://schemas.openxmlformats.org/officeDocument/2006/customXml" ds:itemID="{82788835-6C87-47FD-BDEC-14B9E721ABE0}">
   <ds:schemaRefs>
     <ds:schemaRef ds:uri="http://schemas.openxmlformats.org/officeDocument/2006/bibliography"/>
   </ds:schemaRefs>

</xml_diff>

<commit_message>
table of content refreshed
</commit_message>
<xml_diff>
--- a/doc/task02/PMS_task02_white.docx
+++ b/doc/task02/PMS_task02_white.docx
@@ -36,7 +36,6 @@
           <w:szCs w:val="28"/>
         </w:rPr>
       </w:pPr>
-      <w:proofErr w:type="spellStart"/>
       <w:r>
         <w:rPr>
           <w:rStyle w:val="IntensiveHervorhebung"/>
@@ -45,7 +44,6 @@
         </w:rPr>
         <w:t>Versionierung</w:t>
       </w:r>
-      <w:proofErr w:type="spellEnd"/>
     </w:p>
     <w:tbl>
       <w:tblPr>
@@ -116,14 +114,12 @@
                 <w:szCs w:val="24"/>
               </w:rPr>
             </w:pPr>
-            <w:proofErr w:type="spellStart"/>
             <w:r>
               <w:rPr>
                 <w:szCs w:val="24"/>
               </w:rPr>
               <w:t>Beschreibung</w:t>
             </w:r>
-            <w:proofErr w:type="spellEnd"/>
           </w:p>
         </w:tc>
         <w:tc>
@@ -236,28 +232,12 @@
                 <w:szCs w:val="24"/>
               </w:rPr>
             </w:pPr>
-            <w:proofErr w:type="spellStart"/>
-            <w:r>
-              <w:rPr>
-                <w:szCs w:val="24"/>
-              </w:rPr>
-              <w:t>Initiales</w:t>
-            </w:r>
-            <w:proofErr w:type="spellEnd"/>
-            <w:r>
-              <w:rPr>
-                <w:szCs w:val="24"/>
-              </w:rPr>
-              <w:t xml:space="preserve"> </w:t>
-            </w:r>
-            <w:proofErr w:type="spellStart"/>
-            <w:r>
-              <w:rPr>
-                <w:szCs w:val="24"/>
-              </w:rPr>
-              <w:t>Dokument</w:t>
-            </w:r>
-            <w:proofErr w:type="spellEnd"/>
+            <w:r>
+              <w:rPr>
+                <w:szCs w:val="24"/>
+              </w:rPr>
+              <w:t>Initiales Dokument</w:t>
+            </w:r>
           </w:p>
         </w:tc>
         <w:tc>
@@ -281,16 +261,8 @@
               <w:rPr>
                 <w:szCs w:val="24"/>
               </w:rPr>
-              <w:t xml:space="preserve">Dario </w:t>
-            </w:r>
-            <w:proofErr w:type="spellStart"/>
-            <w:r>
-              <w:rPr>
-                <w:szCs w:val="24"/>
-              </w:rPr>
-              <w:t>Furigo</w:t>
-            </w:r>
-            <w:proofErr w:type="spellEnd"/>
+              <w:t>Dario Furigo</w:t>
+            </w:r>
           </w:p>
         </w:tc>
         <w:tc>
@@ -402,17 +374,8 @@
                 <w:szCs w:val="24"/>
                 <w:lang w:val="de-CH"/>
               </w:rPr>
-              <w:t xml:space="preserve">Dario </w:t>
-            </w:r>
-            <w:proofErr w:type="spellStart"/>
-            <w:r>
-              <w:rPr>
-                <w:szCs w:val="24"/>
-                <w:lang w:val="de-CH"/>
-              </w:rPr>
-              <w:t>Furigo</w:t>
-            </w:r>
-            <w:proofErr w:type="spellEnd"/>
+              <w:t>Dario Furigo</w:t>
+            </w:r>
           </w:p>
         </w:tc>
         <w:tc>
@@ -509,17 +472,8 @@
                 <w:szCs w:val="24"/>
                 <w:lang w:val="en-US"/>
               </w:rPr>
-              <w:t xml:space="preserve"> </w:t>
-            </w:r>
-            <w:proofErr w:type="spellStart"/>
-            <w:r>
-              <w:rPr>
-                <w:szCs w:val="24"/>
-                <w:lang w:val="en-US"/>
-              </w:rPr>
-              <w:t>erstellt</w:t>
-            </w:r>
-            <w:proofErr w:type="spellEnd"/>
+              <w:t xml:space="preserve"> erstellt</w:t>
+            </w:r>
           </w:p>
         </w:tc>
         <w:tc>
@@ -546,17 +500,8 @@
                 <w:szCs w:val="24"/>
                 <w:lang w:val="en-US"/>
               </w:rPr>
-              <w:t xml:space="preserve">Beat </w:t>
-            </w:r>
-            <w:proofErr w:type="spellStart"/>
-            <w:r>
-              <w:rPr>
-                <w:szCs w:val="24"/>
-                <w:lang w:val="en-US"/>
-              </w:rPr>
-              <w:t>Schärz</w:t>
-            </w:r>
-            <w:proofErr w:type="spellEnd"/>
+              <w:t>Beat Schärz</w:t>
+            </w:r>
           </w:p>
         </w:tc>
         <w:tc>
@@ -666,31 +611,13 @@
                 <w:lang w:val="en-US"/>
               </w:rPr>
             </w:pPr>
-            <w:proofErr w:type="spellStart"/>
             <w:r>
               <w:rPr>
                 <w:szCs w:val="24"/>
                 <w:lang w:val="en-US"/>
               </w:rPr>
-              <w:t>Ohran</w:t>
-            </w:r>
-            <w:proofErr w:type="spellEnd"/>
-            <w:r>
-              <w:rPr>
-                <w:szCs w:val="24"/>
-                <w:lang w:val="en-US"/>
-              </w:rPr>
-              <w:t xml:space="preserve"> </w:t>
-            </w:r>
-            <w:proofErr w:type="spellStart"/>
-            <w:r>
-              <w:rPr>
-                <w:szCs w:val="24"/>
-                <w:lang w:val="en-US"/>
-              </w:rPr>
-              <w:t>Mujkic</w:t>
-            </w:r>
-            <w:proofErr w:type="spellEnd"/>
+              <w:t>Ohran Mujkic</w:t>
+            </w:r>
           </w:p>
         </w:tc>
         <w:tc>
@@ -801,31 +728,13 @@
                 <w:lang w:val="en-US"/>
               </w:rPr>
             </w:pPr>
-            <w:proofErr w:type="spellStart"/>
             <w:r>
               <w:rPr>
                 <w:szCs w:val="24"/>
                 <w:lang w:val="en-US"/>
               </w:rPr>
-              <w:t>Janick</w:t>
-            </w:r>
-            <w:proofErr w:type="spellEnd"/>
-            <w:r>
-              <w:rPr>
-                <w:szCs w:val="24"/>
-                <w:lang w:val="en-US"/>
-              </w:rPr>
-              <w:t xml:space="preserve"> A. </w:t>
-            </w:r>
-            <w:proofErr w:type="spellStart"/>
-            <w:r>
-              <w:rPr>
-                <w:szCs w:val="24"/>
-                <w:lang w:val="en-US"/>
-              </w:rPr>
-              <w:t>Lüdi</w:t>
-            </w:r>
-            <w:proofErr w:type="spellEnd"/>
+              <w:t>Janick A. Lüdi</w:t>
+            </w:r>
           </w:p>
         </w:tc>
         <w:tc>
@@ -1052,31 +961,13 @@
                 <w:lang w:val="en-US"/>
               </w:rPr>
             </w:pPr>
-            <w:proofErr w:type="spellStart"/>
             <w:r>
               <w:rPr>
                 <w:szCs w:val="24"/>
                 <w:lang w:val="en-US"/>
               </w:rPr>
-              <w:t>Janick</w:t>
-            </w:r>
-            <w:proofErr w:type="spellEnd"/>
-            <w:r>
-              <w:rPr>
-                <w:szCs w:val="24"/>
-                <w:lang w:val="en-US"/>
-              </w:rPr>
-              <w:t xml:space="preserve"> A. </w:t>
-            </w:r>
-            <w:proofErr w:type="spellStart"/>
-            <w:r>
-              <w:rPr>
-                <w:szCs w:val="24"/>
-                <w:lang w:val="en-US"/>
-              </w:rPr>
-              <w:t>Lüdi</w:t>
-            </w:r>
-            <w:proofErr w:type="spellEnd"/>
+              <w:t>Janick A. Lüdi</w:t>
+            </w:r>
           </w:p>
         </w:tc>
         <w:tc>
@@ -1125,7 +1016,7 @@
         <w:br w:type="page"/>
       </w:r>
     </w:p>
-    <w:bookmarkStart w:id="0" w:name="_Toc511599002" w:displacedByCustomXml="next"/>
+    <w:bookmarkStart w:id="0" w:name="_Toc511658722" w:displacedByCustomXml="next"/>
     <w:sdt>
       <w:sdtPr>
         <w:rPr>
@@ -1156,6 +1047,8 @@
           </w:r>
           <w:bookmarkEnd w:id="0"/>
         </w:p>
+        <w:bookmarkStart w:id="1" w:name="_GoBack"/>
+        <w:bookmarkEnd w:id="1"/>
         <w:p>
           <w:pPr>
             <w:pStyle w:val="Verzeichnis1"/>
@@ -1178,7 +1071,7 @@
           <w:r>
             <w:fldChar w:fldCharType="separate"/>
           </w:r>
-          <w:hyperlink w:anchor="_Toc511599002" w:history="1">
+          <w:hyperlink w:anchor="_Toc511658722" w:history="1">
             <w:r>
               <w:rPr>
                 <w:rStyle w:val="Hyperlink"/>
@@ -1206,7 +1099,7 @@
                 <w:noProof/>
                 <w:webHidden/>
               </w:rPr>
-              <w:instrText xml:space="preserve"> PAGEREF _Toc511599002 \h </w:instrText>
+              <w:instrText xml:space="preserve"> PAGEREF _Toc511658722 \h </w:instrText>
             </w:r>
             <w:r>
               <w:rPr>
@@ -1251,7 +1144,7 @@
               <w:lang w:val="en-US" w:eastAsia="ja-JP"/>
             </w:rPr>
           </w:pPr>
-          <w:hyperlink w:anchor="_Toc511599003" w:history="1">
+          <w:hyperlink w:anchor="_Toc511658723" w:history="1">
             <w:r>
               <w:rPr>
                 <w:rStyle w:val="Hyperlink"/>
@@ -1294,7 +1187,7 @@
                 <w:noProof/>
                 <w:webHidden/>
               </w:rPr>
-              <w:instrText xml:space="preserve"> PAGEREF _Toc511599003 \h </w:instrText>
+              <w:instrText xml:space="preserve"> PAGEREF _Toc511658723 \h </w:instrText>
             </w:r>
             <w:r>
               <w:rPr>
@@ -1339,7 +1232,7 @@
               <w:lang w:val="en-US" w:eastAsia="ja-JP"/>
             </w:rPr>
           </w:pPr>
-          <w:hyperlink w:anchor="_Toc511599004" w:history="1">
+          <w:hyperlink w:anchor="_Toc511658724" w:history="1">
             <w:r>
               <w:rPr>
                 <w:rStyle w:val="Hyperlink"/>
@@ -1384,7 +1277,7 @@
                 <w:noProof/>
                 <w:webHidden/>
               </w:rPr>
-              <w:instrText xml:space="preserve"> PAGEREF _Toc511599004 \h </w:instrText>
+              <w:instrText xml:space="preserve"> PAGEREF _Toc511658724 \h </w:instrText>
             </w:r>
             <w:r>
               <w:rPr>
@@ -1428,7 +1321,7 @@
               <w:lang w:val="en-US" w:eastAsia="ja-JP"/>
             </w:rPr>
           </w:pPr>
-          <w:hyperlink w:anchor="_Toc511599005" w:history="1">
+          <w:hyperlink w:anchor="_Toc511658725" w:history="1">
             <w:r>
               <w:rPr>
                 <w:rStyle w:val="Hyperlink"/>
@@ -1456,7 +1349,7 @@
                 <w:noProof/>
                 <w:webHidden/>
               </w:rPr>
-              <w:instrText xml:space="preserve"> PAGEREF _Toc511599005 \h </w:instrText>
+              <w:instrText xml:space="preserve"> PAGEREF _Toc511658725 \h </w:instrText>
             </w:r>
             <w:r>
               <w:rPr>
@@ -1500,7 +1393,7 @@
               <w:lang w:val="en-US" w:eastAsia="ja-JP"/>
             </w:rPr>
           </w:pPr>
-          <w:hyperlink w:anchor="_Toc511599006" w:history="1">
+          <w:hyperlink w:anchor="_Toc511658726" w:history="1">
             <w:r>
               <w:rPr>
                 <w:rStyle w:val="Hyperlink"/>
@@ -1527,7 +1420,7 @@
                 <w:noProof/>
                 <w:webHidden/>
               </w:rPr>
-              <w:instrText xml:space="preserve"> PAGEREF _Toc511599006 \h </w:instrText>
+              <w:instrText xml:space="preserve"> PAGEREF _Toc511658726 \h </w:instrText>
             </w:r>
             <w:r>
               <w:rPr>
@@ -1571,7 +1464,7 @@
               <w:lang w:val="en-US" w:eastAsia="ja-JP"/>
             </w:rPr>
           </w:pPr>
-          <w:hyperlink w:anchor="_Toc511599007" w:history="1">
+          <w:hyperlink w:anchor="_Toc511658727" w:history="1">
             <w:r>
               <w:rPr>
                 <w:rStyle w:val="Hyperlink"/>
@@ -1599,7 +1492,7 @@
                 <w:noProof/>
                 <w:webHidden/>
               </w:rPr>
-              <w:instrText xml:space="preserve"> PAGEREF _Toc511599007 \h </w:instrText>
+              <w:instrText xml:space="preserve"> PAGEREF _Toc511658727 \h </w:instrText>
             </w:r>
             <w:r>
               <w:rPr>
@@ -1643,7 +1536,7 @@
               <w:lang w:val="en-US" w:eastAsia="ja-JP"/>
             </w:rPr>
           </w:pPr>
-          <w:hyperlink w:anchor="_Toc511599008" w:history="1">
+          <w:hyperlink w:anchor="_Toc511658728" w:history="1">
             <w:r>
               <w:rPr>
                 <w:rStyle w:val="Hyperlink"/>
@@ -1671,7 +1564,7 @@
                 <w:noProof/>
                 <w:webHidden/>
               </w:rPr>
-              <w:instrText xml:space="preserve"> PAGEREF _Toc511599008 \h </w:instrText>
+              <w:instrText xml:space="preserve"> PAGEREF _Toc511658728 \h </w:instrText>
             </w:r>
             <w:r>
               <w:rPr>
@@ -1715,7 +1608,7 @@
               <w:lang w:val="en-US" w:eastAsia="ja-JP"/>
             </w:rPr>
           </w:pPr>
-          <w:hyperlink w:anchor="_Toc511599009" w:history="1">
+          <w:hyperlink w:anchor="_Toc511658729" w:history="1">
             <w:r>
               <w:rPr>
                 <w:rStyle w:val="Hyperlink"/>
@@ -1743,7 +1636,7 @@
                 <w:noProof/>
                 <w:webHidden/>
               </w:rPr>
-              <w:instrText xml:space="preserve"> PAGEREF _Toc511599009 \h </w:instrText>
+              <w:instrText xml:space="preserve"> PAGEREF _Toc511658729 \h </w:instrText>
             </w:r>
             <w:r>
               <w:rPr>
@@ -1787,7 +1680,7 @@
               <w:lang w:val="en-US" w:eastAsia="ja-JP"/>
             </w:rPr>
           </w:pPr>
-          <w:hyperlink w:anchor="_Toc511599010" w:history="1">
+          <w:hyperlink w:anchor="_Toc511658730" w:history="1">
             <w:r>
               <w:rPr>
                 <w:rStyle w:val="Hyperlink"/>
@@ -1815,7 +1708,7 @@
                 <w:noProof/>
                 <w:webHidden/>
               </w:rPr>
-              <w:instrText xml:space="preserve"> PAGEREF _Toc511599010 \h </w:instrText>
+              <w:instrText xml:space="preserve"> PAGEREF _Toc511658730 \h </w:instrText>
             </w:r>
             <w:r>
               <w:rPr>
@@ -1859,7 +1752,7 @@
               <w:lang w:val="en-US" w:eastAsia="ja-JP"/>
             </w:rPr>
           </w:pPr>
-          <w:hyperlink w:anchor="_Toc511599011" w:history="1">
+          <w:hyperlink w:anchor="_Toc511658731" w:history="1">
             <w:r>
               <w:rPr>
                 <w:rStyle w:val="Hyperlink"/>
@@ -1887,7 +1780,7 @@
                 <w:noProof/>
                 <w:webHidden/>
               </w:rPr>
-              <w:instrText xml:space="preserve"> PAGEREF _Toc511599011 \h </w:instrText>
+              <w:instrText xml:space="preserve"> PAGEREF _Toc511658731 \h </w:instrText>
             </w:r>
             <w:r>
               <w:rPr>
@@ -1932,7 +1825,7 @@
               <w:lang w:val="en-US" w:eastAsia="ja-JP"/>
             </w:rPr>
           </w:pPr>
-          <w:hyperlink w:anchor="_Toc511599012" w:history="1">
+          <w:hyperlink w:anchor="_Toc511658732" w:history="1">
             <w:r>
               <w:rPr>
                 <w:rStyle w:val="Hyperlink"/>
@@ -1975,7 +1868,7 @@
                 <w:noProof/>
                 <w:webHidden/>
               </w:rPr>
-              <w:instrText xml:space="preserve"> PAGEREF _Toc511599012 \h </w:instrText>
+              <w:instrText xml:space="preserve"> PAGEREF _Toc511658732 \h </w:instrText>
             </w:r>
             <w:r>
               <w:rPr>
@@ -2019,7 +1912,7 @@
               <w:lang w:val="en-US" w:eastAsia="ja-JP"/>
             </w:rPr>
           </w:pPr>
-          <w:hyperlink w:anchor="_Toc511599013" w:history="1">
+          <w:hyperlink w:anchor="_Toc511658733" w:history="1">
             <w:r>
               <w:rPr>
                 <w:rStyle w:val="Hyperlink"/>
@@ -2047,7 +1940,7 @@
                 <w:noProof/>
                 <w:webHidden/>
               </w:rPr>
-              <w:instrText xml:space="preserve"> PAGEREF _Toc511599013 \h </w:instrText>
+              <w:instrText xml:space="preserve"> PAGEREF _Toc511658733 \h </w:instrText>
             </w:r>
             <w:r>
               <w:rPr>
@@ -2091,7 +1984,7 @@
               <w:lang w:val="en-US" w:eastAsia="ja-JP"/>
             </w:rPr>
           </w:pPr>
-          <w:hyperlink w:anchor="_Toc511599014" w:history="1">
+          <w:hyperlink w:anchor="_Toc511658734" w:history="1">
             <w:r>
               <w:rPr>
                 <w:rStyle w:val="Hyperlink"/>
@@ -2119,7 +2012,7 @@
                 <w:noProof/>
                 <w:webHidden/>
               </w:rPr>
-              <w:instrText xml:space="preserve"> PAGEREF _Toc511599014 \h </w:instrText>
+              <w:instrText xml:space="preserve"> PAGEREF _Toc511658734 \h </w:instrText>
             </w:r>
             <w:r>
               <w:rPr>
@@ -2163,7 +2056,7 @@
               <w:lang w:val="en-US" w:eastAsia="ja-JP"/>
             </w:rPr>
           </w:pPr>
-          <w:hyperlink w:anchor="_Toc511599015" w:history="1">
+          <w:hyperlink w:anchor="_Toc511658735" w:history="1">
             <w:r>
               <w:rPr>
                 <w:rStyle w:val="Hyperlink"/>
@@ -2191,7 +2084,7 @@
                 <w:noProof/>
                 <w:webHidden/>
               </w:rPr>
-              <w:instrText xml:space="preserve"> PAGEREF _Toc511599015 \h </w:instrText>
+              <w:instrText xml:space="preserve"> PAGEREF _Toc511658735 \h </w:instrText>
             </w:r>
             <w:r>
               <w:rPr>
@@ -2235,7 +2128,7 @@
               <w:lang w:val="en-US" w:eastAsia="ja-JP"/>
             </w:rPr>
           </w:pPr>
-          <w:hyperlink w:anchor="_Toc511599016" w:history="1">
+          <w:hyperlink w:anchor="_Toc511658736" w:history="1">
             <w:r>
               <w:rPr>
                 <w:rStyle w:val="Hyperlink"/>
@@ -2263,7 +2156,7 @@
                 <w:noProof/>
                 <w:webHidden/>
               </w:rPr>
-              <w:instrText xml:space="preserve"> PAGEREF _Toc511599016 \h </w:instrText>
+              <w:instrText xml:space="preserve"> PAGEREF _Toc511658736 \h </w:instrText>
             </w:r>
             <w:r>
               <w:rPr>
@@ -2307,7 +2200,7 @@
               <w:lang w:val="en-US" w:eastAsia="ja-JP"/>
             </w:rPr>
           </w:pPr>
-          <w:hyperlink w:anchor="_Toc511599017" w:history="1">
+          <w:hyperlink w:anchor="_Toc511658737" w:history="1">
             <w:r>
               <w:rPr>
                 <w:rStyle w:val="Hyperlink"/>
@@ -2335,7 +2228,7 @@
                 <w:noProof/>
                 <w:webHidden/>
               </w:rPr>
-              <w:instrText xml:space="preserve"> PAGEREF _Toc511599017 \h </w:instrText>
+              <w:instrText xml:space="preserve"> PAGEREF _Toc511658737 \h </w:instrText>
             </w:r>
             <w:r>
               <w:rPr>
@@ -2379,7 +2272,7 @@
               <w:lang w:val="en-US" w:eastAsia="ja-JP"/>
             </w:rPr>
           </w:pPr>
-          <w:hyperlink w:anchor="_Toc511599018" w:history="1">
+          <w:hyperlink w:anchor="_Toc511658738" w:history="1">
             <w:r>
               <w:rPr>
                 <w:rStyle w:val="Hyperlink"/>
@@ -2407,7 +2300,7 @@
                 <w:noProof/>
                 <w:webHidden/>
               </w:rPr>
-              <w:instrText xml:space="preserve"> PAGEREF _Toc511599018 \h </w:instrText>
+              <w:instrText xml:space="preserve"> PAGEREF _Toc511658738 \h </w:instrText>
             </w:r>
             <w:r>
               <w:rPr>
@@ -2451,7 +2344,7 @@
               <w:lang w:val="en-US" w:eastAsia="ja-JP"/>
             </w:rPr>
           </w:pPr>
-          <w:hyperlink w:anchor="_Toc511599019" w:history="1">
+          <w:hyperlink w:anchor="_Toc511658739" w:history="1">
             <w:r>
               <w:rPr>
                 <w:rStyle w:val="Hyperlink"/>
@@ -2478,7 +2371,7 @@
                 <w:noProof/>
                 <w:webHidden/>
               </w:rPr>
-              <w:instrText xml:space="preserve"> PAGEREF _Toc511599019 \h </w:instrText>
+              <w:instrText xml:space="preserve"> PAGEREF _Toc511658739 \h </w:instrText>
             </w:r>
             <w:r>
               <w:rPr>
@@ -2522,7 +2415,7 @@
               <w:lang w:val="en-US" w:eastAsia="ja-JP"/>
             </w:rPr>
           </w:pPr>
-          <w:hyperlink w:anchor="_Toc511599020" w:history="1">
+          <w:hyperlink w:anchor="_Toc511658740" w:history="1">
             <w:r>
               <w:rPr>
                 <w:rStyle w:val="Hyperlink"/>
@@ -2549,7 +2442,7 @@
                 <w:noProof/>
                 <w:webHidden/>
               </w:rPr>
-              <w:instrText xml:space="preserve"> PAGEREF _Toc511599020 \h </w:instrText>
+              <w:instrText xml:space="preserve"> PAGEREF _Toc511658740 \h </w:instrText>
             </w:r>
             <w:r>
               <w:rPr>
@@ -2593,7 +2486,7 @@
               <w:lang w:val="en-US" w:eastAsia="ja-JP"/>
             </w:rPr>
           </w:pPr>
-          <w:hyperlink w:anchor="_Toc511599021" w:history="1">
+          <w:hyperlink w:anchor="_Toc511658741" w:history="1">
             <w:r>
               <w:rPr>
                 <w:rStyle w:val="Hyperlink"/>
@@ -2621,7 +2514,7 @@
                 <w:noProof/>
                 <w:webHidden/>
               </w:rPr>
-              <w:instrText xml:space="preserve"> PAGEREF _Toc511599021 \h </w:instrText>
+              <w:instrText xml:space="preserve"> PAGEREF _Toc511658741 \h </w:instrText>
             </w:r>
             <w:r>
               <w:rPr>
@@ -2665,7 +2558,7 @@
               <w:lang w:val="en-US" w:eastAsia="ja-JP"/>
             </w:rPr>
           </w:pPr>
-          <w:hyperlink w:anchor="_Toc511599022" w:history="1">
+          <w:hyperlink w:anchor="_Toc511658742" w:history="1">
             <w:r>
               <w:rPr>
                 <w:rStyle w:val="Hyperlink"/>
@@ -2693,7 +2586,7 @@
                 <w:noProof/>
                 <w:webHidden/>
               </w:rPr>
-              <w:instrText xml:space="preserve"> PAGEREF _Toc511599022 \h </w:instrText>
+              <w:instrText xml:space="preserve"> PAGEREF _Toc511658742 \h </w:instrText>
             </w:r>
             <w:r>
               <w:rPr>
@@ -2737,7 +2630,7 @@
               <w:lang w:val="en-US" w:eastAsia="ja-JP"/>
             </w:rPr>
           </w:pPr>
-          <w:hyperlink w:anchor="_Toc511599023" w:history="1">
+          <w:hyperlink w:anchor="_Toc511658743" w:history="1">
             <w:r>
               <w:rPr>
                 <w:rStyle w:val="Hyperlink"/>
@@ -2765,7 +2658,7 @@
                 <w:noProof/>
                 <w:webHidden/>
               </w:rPr>
-              <w:instrText xml:space="preserve"> PAGEREF _Toc511599023 \h </w:instrText>
+              <w:instrText xml:space="preserve"> PAGEREF _Toc511658743 \h </w:instrText>
             </w:r>
             <w:r>
               <w:rPr>
@@ -2809,7 +2702,7 @@
               <w:lang w:val="en-US" w:eastAsia="ja-JP"/>
             </w:rPr>
           </w:pPr>
-          <w:hyperlink w:anchor="_Toc511599024" w:history="1">
+          <w:hyperlink w:anchor="_Toc511658744" w:history="1">
             <w:r>
               <w:rPr>
                 <w:rStyle w:val="Hyperlink"/>
@@ -2837,7 +2730,7 @@
                 <w:noProof/>
                 <w:webHidden/>
               </w:rPr>
-              <w:instrText xml:space="preserve"> PAGEREF _Toc511599024 \h </w:instrText>
+              <w:instrText xml:space="preserve"> PAGEREF _Toc511658744 \h </w:instrText>
             </w:r>
             <w:r>
               <w:rPr>
@@ -2881,7 +2774,7 @@
               <w:lang w:val="en-US" w:eastAsia="ja-JP"/>
             </w:rPr>
           </w:pPr>
-          <w:hyperlink w:anchor="_Toc511599025" w:history="1">
+          <w:hyperlink w:anchor="_Toc511658745" w:history="1">
             <w:r>
               <w:rPr>
                 <w:rStyle w:val="Hyperlink"/>
@@ -2909,7 +2802,7 @@
                 <w:noProof/>
                 <w:webHidden/>
               </w:rPr>
-              <w:instrText xml:space="preserve"> PAGEREF _Toc511599025 \h </w:instrText>
+              <w:instrText xml:space="preserve"> PAGEREF _Toc511658745 \h </w:instrText>
             </w:r>
             <w:r>
               <w:rPr>
@@ -2953,7 +2846,7 @@
               <w:lang w:val="en-US" w:eastAsia="ja-JP"/>
             </w:rPr>
           </w:pPr>
-          <w:hyperlink w:anchor="_Toc511599026" w:history="1">
+          <w:hyperlink w:anchor="_Toc511658746" w:history="1">
             <w:r>
               <w:rPr>
                 <w:rStyle w:val="Hyperlink"/>
@@ -2981,7 +2874,7 @@
                 <w:noProof/>
                 <w:webHidden/>
               </w:rPr>
-              <w:instrText xml:space="preserve"> PAGEREF _Toc511599026 \h </w:instrText>
+              <w:instrText xml:space="preserve"> PAGEREF _Toc511658746 \h </w:instrText>
             </w:r>
             <w:r>
               <w:rPr>
@@ -3025,7 +2918,7 @@
               <w:lang w:val="en-US" w:eastAsia="ja-JP"/>
             </w:rPr>
           </w:pPr>
-          <w:hyperlink w:anchor="_Toc511599027" w:history="1">
+          <w:hyperlink w:anchor="_Toc511658747" w:history="1">
             <w:r>
               <w:rPr>
                 <w:rStyle w:val="Hyperlink"/>
@@ -3053,7 +2946,7 @@
                 <w:noProof/>
                 <w:webHidden/>
               </w:rPr>
-              <w:instrText xml:space="preserve"> PAGEREF _Toc511599027 \h </w:instrText>
+              <w:instrText xml:space="preserve"> PAGEREF _Toc511658747 \h </w:instrText>
             </w:r>
             <w:r>
               <w:rPr>
@@ -3097,7 +2990,7 @@
               <w:lang w:val="en-US" w:eastAsia="ja-JP"/>
             </w:rPr>
           </w:pPr>
-          <w:hyperlink w:anchor="_Toc511599028" w:history="1">
+          <w:hyperlink w:anchor="_Toc511658748" w:history="1">
             <w:r>
               <w:rPr>
                 <w:rStyle w:val="Hyperlink"/>
@@ -3125,7 +3018,7 @@
                 <w:noProof/>
                 <w:webHidden/>
               </w:rPr>
-              <w:instrText xml:space="preserve"> PAGEREF _Toc511599028 \h </w:instrText>
+              <w:instrText xml:space="preserve"> PAGEREF _Toc511658748 \h </w:instrText>
             </w:r>
             <w:r>
               <w:rPr>
@@ -3170,7 +3063,7 @@
               <w:lang w:val="en-US" w:eastAsia="ja-JP"/>
             </w:rPr>
           </w:pPr>
-          <w:hyperlink w:anchor="_Toc511599029" w:history="1">
+          <w:hyperlink w:anchor="_Toc511658749" w:history="1">
             <w:r>
               <w:rPr>
                 <w:rStyle w:val="Hyperlink"/>
@@ -3213,7 +3106,7 @@
                 <w:noProof/>
                 <w:webHidden/>
               </w:rPr>
-              <w:instrText xml:space="preserve"> PAGEREF _Toc511599029 \h </w:instrText>
+              <w:instrText xml:space="preserve"> PAGEREF _Toc511658749 \h </w:instrText>
             </w:r>
             <w:r>
               <w:rPr>
@@ -3257,7 +3150,7 @@
               <w:lang w:val="en-US" w:eastAsia="ja-JP"/>
             </w:rPr>
           </w:pPr>
-          <w:hyperlink w:anchor="_Toc511599030" w:history="1">
+          <w:hyperlink w:anchor="_Toc511658750" w:history="1">
             <w:r>
               <w:rPr>
                 <w:rStyle w:val="Hyperlink"/>
@@ -3285,7 +3178,7 @@
                 <w:noProof/>
                 <w:webHidden/>
               </w:rPr>
-              <w:instrText xml:space="preserve"> PAGEREF _Toc511599030 \h </w:instrText>
+              <w:instrText xml:space="preserve"> PAGEREF _Toc511658750 \h </w:instrText>
             </w:r>
             <w:r>
               <w:rPr>
@@ -3329,7 +3222,7 @@
               <w:lang w:val="en-US" w:eastAsia="ja-JP"/>
             </w:rPr>
           </w:pPr>
-          <w:hyperlink w:anchor="_Toc511599031" w:history="1">
+          <w:hyperlink w:anchor="_Toc511658751" w:history="1">
             <w:r>
               <w:rPr>
                 <w:rStyle w:val="Hyperlink"/>
@@ -3357,7 +3250,7 @@
                 <w:noProof/>
                 <w:webHidden/>
               </w:rPr>
-              <w:instrText xml:space="preserve"> PAGEREF _Toc511599031 \h </w:instrText>
+              <w:instrText xml:space="preserve"> PAGEREF _Toc511658751 \h </w:instrText>
             </w:r>
             <w:r>
               <w:rPr>
@@ -3402,7 +3295,7 @@
               <w:lang w:val="en-US" w:eastAsia="ja-JP"/>
             </w:rPr>
           </w:pPr>
-          <w:hyperlink w:anchor="_Toc511599032" w:history="1">
+          <w:hyperlink w:anchor="_Toc511658752" w:history="1">
             <w:r>
               <w:rPr>
                 <w:rStyle w:val="Hyperlink"/>
@@ -3445,7 +3338,7 @@
                 <w:noProof/>
                 <w:webHidden/>
               </w:rPr>
-              <w:instrText xml:space="preserve"> PAGEREF _Toc511599032 \h </w:instrText>
+              <w:instrText xml:space="preserve"> PAGEREF _Toc511658752 \h </w:instrText>
             </w:r>
             <w:r>
               <w:rPr>
@@ -3490,7 +3383,7 @@
               <w:lang w:val="en-US" w:eastAsia="ja-JP"/>
             </w:rPr>
           </w:pPr>
-          <w:hyperlink w:anchor="_Toc511599033" w:history="1">
+          <w:hyperlink w:anchor="_Toc511658753" w:history="1">
             <w:r>
               <w:rPr>
                 <w:rStyle w:val="Hyperlink"/>
@@ -3533,7 +3426,7 @@
                 <w:noProof/>
                 <w:webHidden/>
               </w:rPr>
-              <w:instrText xml:space="preserve"> PAGEREF _Toc511599033 \h </w:instrText>
+              <w:instrText xml:space="preserve"> PAGEREF _Toc511658753 \h </w:instrText>
             </w:r>
             <w:r>
               <w:rPr>
@@ -3591,12 +3484,12 @@
           <w:numId w:val="2"/>
         </w:numPr>
       </w:pPr>
-      <w:bookmarkStart w:id="1" w:name="_Toc511599003"/>
+      <w:bookmarkStart w:id="2" w:name="_Toc511658723"/>
       <w:r>
         <w:lastRenderedPageBreak/>
         <w:t>Management Summary</w:t>
       </w:r>
-      <w:bookmarkEnd w:id="1"/>
+      <w:bookmarkEnd w:id="2"/>
     </w:p>
     <w:p>
       <w:pPr>
@@ -3648,7 +3541,7 @@
           <w:lang w:val="de-CH"/>
         </w:rPr>
       </w:pPr>
-      <w:bookmarkStart w:id="2" w:name="_Toc511599004"/>
+      <w:bookmarkStart w:id="3" w:name="_Toc511658724"/>
       <w:r>
         <w:rPr>
           <w:lang w:val="de-CH"/>
@@ -3656,7 +3549,7 @@
         <w:lastRenderedPageBreak/>
         <w:t>Einleitung</w:t>
       </w:r>
-      <w:bookmarkEnd w:id="2"/>
+      <w:bookmarkEnd w:id="3"/>
     </w:p>
     <w:p>
       <w:pPr>
@@ -3665,14 +3558,14 @@
           <w:lang w:val="de-CH"/>
         </w:rPr>
       </w:pPr>
-      <w:bookmarkStart w:id="3" w:name="_Toc511599005"/>
+      <w:bookmarkStart w:id="4" w:name="_Toc511658725"/>
       <w:r>
         <w:rPr>
           <w:lang w:val="de-CH"/>
         </w:rPr>
         <w:t>Zielgruppe</w:t>
       </w:r>
-      <w:bookmarkEnd w:id="3"/>
+      <w:bookmarkEnd w:id="4"/>
     </w:p>
     <w:p>
       <w:pPr>
@@ -3789,18 +3682,16 @@
       <w:pPr>
         <w:pStyle w:val="berschrift2"/>
       </w:pPr>
-      <w:bookmarkStart w:id="4" w:name="_Toc510769956"/>
-      <w:bookmarkStart w:id="5" w:name="_Toc511599006"/>
-      <w:proofErr w:type="spellStart"/>
+      <w:bookmarkStart w:id="5" w:name="_Toc510769956"/>
+      <w:bookmarkStart w:id="6" w:name="_Toc511658726"/>
       <w:r>
         <w:t>Projekt</w:t>
       </w:r>
-      <w:bookmarkEnd w:id="4"/>
+      <w:bookmarkEnd w:id="5"/>
       <w:r>
         <w:t>mitarbeiter</w:t>
       </w:r>
-      <w:bookmarkEnd w:id="5"/>
-      <w:proofErr w:type="spellEnd"/>
+      <w:bookmarkEnd w:id="6"/>
     </w:p>
     <w:tbl>
       <w:tblPr>
@@ -3870,19 +3761,11 @@
                 <w:szCs w:val="24"/>
               </w:rPr>
             </w:pPr>
-            <w:proofErr w:type="spellStart"/>
-            <w:r>
-              <w:rPr>
-                <w:szCs w:val="24"/>
-              </w:rPr>
-              <w:t>Github</w:t>
-            </w:r>
-            <w:proofErr w:type="spellEnd"/>
-            <w:r>
-              <w:rPr>
-                <w:szCs w:val="24"/>
-              </w:rPr>
-              <w:t xml:space="preserve"> Username</w:t>
+            <w:r>
+              <w:rPr>
+                <w:szCs w:val="24"/>
+              </w:rPr>
+              <w:t>Github Username</w:t>
             </w:r>
           </w:p>
         </w:tc>
@@ -3945,16 +3828,8 @@
               <w:rPr>
                 <w:szCs w:val="24"/>
               </w:rPr>
-              <w:t xml:space="preserve">Andreas </w:t>
-            </w:r>
-            <w:proofErr w:type="spellStart"/>
-            <w:r>
-              <w:rPr>
-                <w:szCs w:val="24"/>
-              </w:rPr>
-              <w:t>Erb</w:t>
-            </w:r>
-            <w:proofErr w:type="spellEnd"/>
+              <w:t>Andreas Erb</w:t>
+            </w:r>
           </w:p>
         </w:tc>
         <w:tc>
@@ -4037,16 +3912,8 @@
               <w:rPr>
                 <w:szCs w:val="24"/>
               </w:rPr>
-              <w:t xml:space="preserve">Beat </w:t>
-            </w:r>
-            <w:proofErr w:type="spellStart"/>
-            <w:r>
-              <w:rPr>
-                <w:szCs w:val="24"/>
-              </w:rPr>
-              <w:t>Schärz</w:t>
-            </w:r>
-            <w:proofErr w:type="spellEnd"/>
+              <w:t>Beat Schärz</w:t>
+            </w:r>
           </w:p>
         </w:tc>
         <w:tc>
@@ -4150,14 +4017,12 @@
                 <w:szCs w:val="24"/>
               </w:rPr>
             </w:pPr>
-            <w:proofErr w:type="spellStart"/>
             <w:r>
               <w:rPr>
                 <w:szCs w:val="24"/>
               </w:rPr>
               <w:t>projektins</w:t>
             </w:r>
-            <w:proofErr w:type="spellEnd"/>
           </w:p>
         </w:tc>
         <w:tc>
@@ -4213,16 +4078,8 @@
               <w:rPr>
                 <w:szCs w:val="24"/>
               </w:rPr>
-              <w:t xml:space="preserve">Dario </w:t>
-            </w:r>
-            <w:proofErr w:type="spellStart"/>
-            <w:r>
-              <w:rPr>
-                <w:szCs w:val="24"/>
-              </w:rPr>
-              <w:t>Furigo</w:t>
-            </w:r>
-            <w:proofErr w:type="spellEnd"/>
+              <w:t>Dario Furigo</w:t>
+            </w:r>
           </w:p>
         </w:tc>
         <w:tc>
@@ -4243,14 +4100,12 @@
                 <w:szCs w:val="24"/>
               </w:rPr>
             </w:pPr>
-            <w:proofErr w:type="spellStart"/>
             <w:r>
               <w:rPr>
                 <w:szCs w:val="24"/>
               </w:rPr>
               <w:t>VirtSyntaxError</w:t>
             </w:r>
-            <w:proofErr w:type="spellEnd"/>
           </w:p>
         </w:tc>
         <w:tc>
@@ -4328,14 +4183,12 @@
                 <w:szCs w:val="24"/>
               </w:rPr>
             </w:pPr>
-            <w:proofErr w:type="spellStart"/>
             <w:r>
               <w:rPr>
                 <w:szCs w:val="24"/>
               </w:rPr>
               <w:t>kozinai</w:t>
             </w:r>
-            <w:proofErr w:type="spellEnd"/>
           </w:p>
         </w:tc>
         <w:tc>
@@ -4387,28 +4240,12 @@
                 <w:szCs w:val="24"/>
               </w:rPr>
             </w:pPr>
-            <w:proofErr w:type="spellStart"/>
-            <w:r>
-              <w:rPr>
-                <w:szCs w:val="24"/>
-              </w:rPr>
-              <w:t>Janick</w:t>
-            </w:r>
-            <w:proofErr w:type="spellEnd"/>
-            <w:r>
-              <w:rPr>
-                <w:szCs w:val="24"/>
-              </w:rPr>
-              <w:t xml:space="preserve"> </w:t>
-            </w:r>
-            <w:proofErr w:type="spellStart"/>
-            <w:r>
-              <w:rPr>
-                <w:szCs w:val="24"/>
-              </w:rPr>
-              <w:t>Lüdi</w:t>
-            </w:r>
-            <w:proofErr w:type="spellEnd"/>
+            <w:r>
+              <w:rPr>
+                <w:szCs w:val="24"/>
+              </w:rPr>
+              <w:t>Janick Lüdi</w:t>
+            </w:r>
           </w:p>
         </w:tc>
         <w:tc>
@@ -4429,14 +4266,12 @@
                 <w:szCs w:val="24"/>
               </w:rPr>
             </w:pPr>
-            <w:proofErr w:type="spellStart"/>
             <w:r>
               <w:rPr>
                 <w:szCs w:val="24"/>
               </w:rPr>
               <w:t>janexander</w:t>
             </w:r>
-            <w:proofErr w:type="spellEnd"/>
           </w:p>
         </w:tc>
         <w:tc>
@@ -4489,28 +4324,12 @@
                 <w:szCs w:val="24"/>
               </w:rPr>
             </w:pPr>
-            <w:proofErr w:type="spellStart"/>
-            <w:r>
-              <w:rPr>
-                <w:szCs w:val="24"/>
-              </w:rPr>
-              <w:t>Ohran</w:t>
-            </w:r>
-            <w:proofErr w:type="spellEnd"/>
-            <w:r>
-              <w:rPr>
-                <w:szCs w:val="24"/>
-              </w:rPr>
-              <w:t xml:space="preserve"> </w:t>
-            </w:r>
-            <w:proofErr w:type="spellStart"/>
-            <w:r>
-              <w:rPr>
-                <w:szCs w:val="24"/>
-              </w:rPr>
-              <w:t>Mujkic</w:t>
-            </w:r>
-            <w:proofErr w:type="spellEnd"/>
+            <w:r>
+              <w:rPr>
+                <w:szCs w:val="24"/>
+              </w:rPr>
+              <w:t>Ohran Mujkic</w:t>
+            </w:r>
           </w:p>
         </w:tc>
         <w:tc>
@@ -4569,13 +4388,8 @@
       <w:pPr>
         <w:pStyle w:val="Beschriftung"/>
       </w:pPr>
-      <w:proofErr w:type="spellStart"/>
-      <w:r>
-        <w:t>Tabelle</w:t>
-      </w:r>
-      <w:proofErr w:type="spellEnd"/>
-      <w:r>
-        <w:t xml:space="preserve"> </w:t>
+      <w:r>
+        <w:t xml:space="preserve">Tabelle </w:t>
       </w:r>
       <w:r>
         <w:fldChar w:fldCharType="begin"/>
@@ -4596,13 +4410,8 @@
         <w:fldChar w:fldCharType="end"/>
       </w:r>
       <w:r>
-        <w:t xml:space="preserve">:Projektteam </w:t>
-      </w:r>
-      <w:proofErr w:type="spellStart"/>
-      <w:r>
-        <w:t>Mitglieder</w:t>
-      </w:r>
-      <w:proofErr w:type="spellEnd"/>
+        <w:t>:Projektteam Mitglieder</w:t>
+      </w:r>
     </w:p>
     <w:p>
       <w:pPr>
@@ -4611,14 +4420,14 @@
           <w:lang w:val="de-CH"/>
         </w:rPr>
       </w:pPr>
-      <w:bookmarkStart w:id="6" w:name="_Toc511599007"/>
+      <w:bookmarkStart w:id="7" w:name="_Toc511658727"/>
       <w:r>
         <w:rPr>
           <w:lang w:val="de-CH"/>
         </w:rPr>
         <w:t>Funktionsübersicht</w:t>
       </w:r>
-      <w:bookmarkEnd w:id="6"/>
+      <w:bookmarkEnd w:id="7"/>
     </w:p>
     <w:p>
       <w:pPr>
@@ -4640,16 +4449,16 @@
           <w:lang w:val="de-CH"/>
         </w:rPr>
       </w:pPr>
-      <w:bookmarkStart w:id="7" w:name="_Toc511048696"/>
-      <w:bookmarkStart w:id="8" w:name="_Toc511599008"/>
-      <w:bookmarkEnd w:id="7"/>
+      <w:bookmarkStart w:id="8" w:name="_Toc511048696"/>
+      <w:bookmarkStart w:id="9" w:name="_Toc511658728"/>
+      <w:bookmarkEnd w:id="8"/>
       <w:r>
         <w:rPr>
           <w:lang w:val="de-CH"/>
         </w:rPr>
         <w:t>Patienten-Tagebuch</w:t>
       </w:r>
-      <w:bookmarkEnd w:id="8"/>
+      <w:bookmarkEnd w:id="9"/>
     </w:p>
     <w:p>
       <w:pPr>
@@ -4684,16 +4493,16 @@
           <w:lang w:val="de-CH"/>
         </w:rPr>
       </w:pPr>
-      <w:bookmarkStart w:id="9" w:name="_Toc511048697"/>
-      <w:bookmarkStart w:id="10" w:name="_Toc511599009"/>
-      <w:bookmarkEnd w:id="9"/>
+      <w:bookmarkStart w:id="10" w:name="_Toc511048697"/>
+      <w:bookmarkStart w:id="11" w:name="_Toc511658729"/>
+      <w:bookmarkEnd w:id="10"/>
       <w:r>
         <w:rPr>
           <w:lang w:val="de-CH"/>
         </w:rPr>
         <w:t>Angehörigen-Tagebuch</w:t>
       </w:r>
-      <w:bookmarkEnd w:id="10"/>
+      <w:bookmarkEnd w:id="11"/>
     </w:p>
     <w:p>
       <w:pPr>
@@ -4741,9 +4550,9 @@
           <w:lang w:val="de-CH"/>
         </w:rPr>
       </w:pPr>
-      <w:bookmarkStart w:id="11" w:name="_Toc511048698"/>
-      <w:bookmarkStart w:id="12" w:name="_Toc511599010"/>
-      <w:bookmarkEnd w:id="11"/>
+      <w:bookmarkStart w:id="12" w:name="_Toc511048698"/>
+      <w:bookmarkStart w:id="13" w:name="_Toc511658730"/>
+      <w:bookmarkEnd w:id="12"/>
       <w:r>
         <w:rPr>
           <w:lang w:val="de-CH"/>
@@ -4751,7 +4560,7 @@
         <w:lastRenderedPageBreak/>
         <w:t>Zielvereinbarungen</w:t>
       </w:r>
-      <w:bookmarkEnd w:id="12"/>
+      <w:bookmarkEnd w:id="13"/>
     </w:p>
     <w:p>
       <w:pPr>
@@ -4799,14 +4608,14 @@
           <w:lang w:val="de-CH"/>
         </w:rPr>
       </w:pPr>
-      <w:bookmarkStart w:id="13" w:name="_Toc511599011"/>
+      <w:bookmarkStart w:id="14" w:name="_Toc511658731"/>
       <w:r>
         <w:rPr>
           <w:lang w:val="de-CH"/>
         </w:rPr>
         <w:t>Anbindung an Umsysteme</w:t>
       </w:r>
-      <w:bookmarkEnd w:id="13"/>
+      <w:bookmarkEnd w:id="14"/>
     </w:p>
     <w:p>
       <w:pPr>
@@ -4842,12 +4651,12 @@
           <w:numId w:val="2"/>
         </w:numPr>
       </w:pPr>
-      <w:bookmarkStart w:id="14" w:name="_Toc511599012"/>
+      <w:bookmarkStart w:id="15" w:name="_Toc511658732"/>
       <w:r>
         <w:lastRenderedPageBreak/>
         <w:t>Requirements Specification Document</w:t>
       </w:r>
-      <w:bookmarkEnd w:id="14"/>
+      <w:bookmarkEnd w:id="15"/>
     </w:p>
     <w:p>
       <w:pPr>
@@ -4856,36 +4665,14 @@
           <w:lang w:val="de-CH"/>
         </w:rPr>
       </w:pPr>
-      <w:bookmarkStart w:id="15" w:name="_Toc511599013"/>
-      <w:r>
-        <w:rPr>
-          <w:lang w:val="de-CH"/>
-        </w:rPr>
-        <w:t xml:space="preserve">User </w:t>
-      </w:r>
-      <w:proofErr w:type="spellStart"/>
-      <w:r>
-        <w:rPr>
-          <w:lang w:val="de-CH"/>
-        </w:rPr>
-        <w:t>requirements</w:t>
-      </w:r>
-      <w:proofErr w:type="spellEnd"/>
-      <w:r>
-        <w:rPr>
-          <w:lang w:val="de-CH"/>
-        </w:rPr>
-        <w:t xml:space="preserve"> </w:t>
-      </w:r>
-      <w:proofErr w:type="spellStart"/>
-      <w:r>
-        <w:rPr>
-          <w:lang w:val="de-CH"/>
-        </w:rPr>
-        <w:t>definition</w:t>
-      </w:r>
-      <w:bookmarkEnd w:id="15"/>
-      <w:proofErr w:type="spellEnd"/>
+      <w:bookmarkStart w:id="16" w:name="_Toc511658733"/>
+      <w:r>
+        <w:rPr>
+          <w:lang w:val="de-CH"/>
+        </w:rPr>
+        <w:t>User requirements definition</w:t>
+      </w:r>
+      <w:bookmarkEnd w:id="16"/>
     </w:p>
     <w:p>
       <w:pPr>
@@ -4910,14 +4697,14 @@
           <w:lang w:val="de-CH"/>
         </w:rPr>
       </w:pPr>
-      <w:bookmarkStart w:id="16" w:name="_Toc511599014"/>
+      <w:bookmarkStart w:id="17" w:name="_Toc511658734"/>
       <w:r>
         <w:rPr>
           <w:lang w:val="de-CH"/>
         </w:rPr>
         <w:t>Patienten-Tagebuch</w:t>
       </w:r>
-      <w:bookmarkEnd w:id="16"/>
+      <w:bookmarkEnd w:id="17"/>
     </w:p>
     <w:p>
       <w:pPr>
@@ -4948,26 +4735,56 @@
           <w:szCs w:val="26"/>
           <w:lang w:val="de-CH"/>
         </w:rPr>
-        <w:t xml:space="preserve">Änderungen im Tagebuch dürfen allerdings nur </w:t>
-      </w:r>
-      <w:proofErr w:type="spellStart"/>
+        <w:t>Änderungen im Tagebuch dürfen allerdings nur Patiente und Ärzte vornehmen, Angehörige dürfen mit Einverständnis des Patienten die Einträge aber lesen.</w:t>
+      </w:r>
+    </w:p>
+    <w:p>
+      <w:pPr>
+        <w:rPr>
+          <w:rFonts w:cstheme="minorHAnsi"/>
+          <w:lang w:val="de-CH"/>
+        </w:rPr>
+      </w:pPr>
       <w:r>
         <w:rPr>
           <w:rFonts w:eastAsiaTheme="majorEastAsia" w:cstheme="minorHAnsi"/>
           <w:szCs w:val="26"/>
           <w:lang w:val="de-CH"/>
         </w:rPr>
-        <w:t>Patiente</w:t>
-      </w:r>
-      <w:proofErr w:type="spellEnd"/>
+        <w:t>Inhalt des Tagebuchs sind einerseits Instruktionen welche der Arzt dem Patienten gibt und andererseits eventuell anfällige Medikamente und deren Dosierung.</w:t>
+      </w:r>
+    </w:p>
+    <w:p>
+      <w:pPr>
+        <w:rPr>
+          <w:rFonts w:cstheme="minorHAnsi"/>
+          <w:lang w:val="de-CH"/>
+        </w:rPr>
+      </w:pPr>
       <w:r>
         <w:rPr>
           <w:rFonts w:eastAsiaTheme="majorEastAsia" w:cstheme="minorHAnsi"/>
           <w:szCs w:val="26"/>
           <w:lang w:val="de-CH"/>
         </w:rPr>
-        <w:t xml:space="preserve"> und Ärzte vornehmen, Angehörige dürfen mit Einverständnis des Patienten die Einträge aber lesen.</w:t>
-      </w:r>
+        <w:t>Dem Patienten (und Angehörigen) stehen so jederzeit die gegebenen Instruktionen und die Medikamenteninformationen zur Verfügung. Der Arzt kann sich mit dem Tagebuch auf die Behandlung vorbereiten und den Fortschritt des Patienten erkennen.</w:t>
+      </w:r>
+    </w:p>
+    <w:p>
+      <w:pPr>
+        <w:pStyle w:val="berschrift3"/>
+        <w:rPr>
+          <w:lang w:val="de-CH"/>
+        </w:rPr>
+      </w:pPr>
+      <w:bookmarkStart w:id="18" w:name="_Toc511658735"/>
+      <w:r>
+        <w:rPr>
+          <w:lang w:val="de-CH"/>
+        </w:rPr>
+        <w:t>Angehörigen-Tagebuch</w:t>
+      </w:r>
+      <w:bookmarkEnd w:id="18"/>
     </w:p>
     <w:p>
       <w:pPr>
@@ -4982,7 +4799,7 @@
           <w:szCs w:val="26"/>
           <w:lang w:val="de-CH"/>
         </w:rPr>
-        <w:t>Inhalt des Tagebuchs sind einerseits Instruktionen welche der Arzt dem Patienten gibt und andererseits eventuell anfällige Medikamente und deren Dosierung.</w:t>
+        <w:t>Dieses Tagebuch richtet sich einzig an die Angehörigen und Ärzte. Patienten haben hier keinen Zugriff darauf.</w:t>
       </w:r>
     </w:p>
     <w:p>
@@ -4998,24 +4815,8 @@
           <w:szCs w:val="26"/>
           <w:lang w:val="de-CH"/>
         </w:rPr>
-        <w:t>Dem Patienten (und Angehörigen) stehen so jederzeit die gegebenen Instruktionen und die Medikamenteninformationen zur Verfügung. Der Arzt kann sich mit dem Tagebuch auf die Behandlung vorbereiten und den Fortschritt des Patienten erkennen.</w:t>
-      </w:r>
-    </w:p>
-    <w:p>
-      <w:pPr>
-        <w:pStyle w:val="berschrift3"/>
-        <w:rPr>
-          <w:lang w:val="de-CH"/>
-        </w:rPr>
-      </w:pPr>
-      <w:bookmarkStart w:id="17" w:name="_Toc511599015"/>
-      <w:r>
-        <w:rPr>
-          <w:lang w:val="de-CH"/>
-        </w:rPr>
-        <w:t>Angehörigen-Tagebuch</w:t>
-      </w:r>
-      <w:bookmarkEnd w:id="17"/>
+        <w:t>Das Angehörigen-Tagebuch dient vorallem dazu einen einfachen Informationsfluss zwischen den Angehörigen und Ärzten zu gewährleisten. Beispiele für Einträge wären hier erkannte Verhaltensänderungen des Patienten, Fortschritte oder einfach alltägliche Beobachtungen.</w:t>
+      </w:r>
     </w:p>
     <w:p>
       <w:pPr>
@@ -5030,8 +4831,24 @@
           <w:szCs w:val="26"/>
           <w:lang w:val="de-CH"/>
         </w:rPr>
-        <w:t>Dieses Tagebuch richtet sich einzig an die Angehörigen und Ärzte. Patienten haben hier keinen Zugriff darauf.</w:t>
-      </w:r>
+        <w:t>Auch Ärzte können Einträge vornehmen um die Angehörigen im Alltag mit Ratschlag zur Seite zu stehen.</w:t>
+      </w:r>
+    </w:p>
+    <w:p>
+      <w:pPr>
+        <w:pStyle w:val="berschrift3"/>
+        <w:rPr>
+          <w:lang w:val="de-CH"/>
+        </w:rPr>
+      </w:pPr>
+      <w:bookmarkStart w:id="19" w:name="_Toc511658736"/>
+      <w:r>
+        <w:rPr>
+          <w:lang w:val="de-CH"/>
+        </w:rPr>
+        <w:t>Zielvereinbarungen</w:t>
+      </w:r>
+      <w:bookmarkEnd w:id="19"/>
     </w:p>
     <w:p>
       <w:pPr>
@@ -5046,25 +4863,39 @@
           <w:szCs w:val="26"/>
           <w:lang w:val="de-CH"/>
         </w:rPr>
-        <w:t xml:space="preserve">Das Angehörigen-Tagebuch dient </w:t>
-      </w:r>
-      <w:proofErr w:type="spellStart"/>
+        <w:t>Mit dem Zielvereinbarungssystem wird den Usern, in diesem Fall den Ärzten, Patienten und Angehörigen, eine einfache Möglichkeit zur Verfügung gestellt, Ziele mit dem Patienten zu Erfassen und deren Status aktuell zu halten.</w:t>
+      </w:r>
+    </w:p>
+    <w:p>
+      <w:pPr>
+        <w:rPr>
+          <w:rFonts w:cstheme="minorHAnsi"/>
+          <w:lang w:val="de-CH"/>
+        </w:rPr>
+      </w:pPr>
       <w:r>
         <w:rPr>
           <w:rFonts w:eastAsiaTheme="majorEastAsia" w:cstheme="minorHAnsi"/>
           <w:szCs w:val="26"/>
           <w:lang w:val="de-CH"/>
         </w:rPr>
-        <w:t>vorallem</w:t>
-      </w:r>
-      <w:proofErr w:type="spellEnd"/>
+        <w:t>So kann z.B. der Status eines Ziels laufend angepasst oder auch einzelne Ziele priorisiert und dem Patienten sogar eine dazugehörige Mitteilung gesendet werden.</w:t>
+      </w:r>
+    </w:p>
+    <w:p>
+      <w:pPr>
+        <w:rPr>
+          <w:rFonts w:cstheme="minorHAnsi"/>
+          <w:lang w:val="de-CH"/>
+        </w:rPr>
+      </w:pPr>
       <w:r>
         <w:rPr>
           <w:rFonts w:eastAsiaTheme="majorEastAsia" w:cstheme="minorHAnsi"/>
           <w:szCs w:val="26"/>
           <w:lang w:val="de-CH"/>
         </w:rPr>
-        <w:t xml:space="preserve"> dazu einen einfachen Informationsfluss zwischen den Angehörigen und Ärzten zu gewährleisten. Beispiele für Einträge wären hier erkannte Verhaltensänderungen des Patienten, Fortschritte oder einfach alltägliche Beobachtungen.</w:t>
+        <w:t>Der Patient hat hier keine Möglichkeit Änderungen vorzunehmen, kann aber jederzeit lesend aufs System zugreifen.</w:t>
       </w:r>
     </w:p>
     <w:p>
@@ -5080,7 +4911,7 @@
           <w:szCs w:val="26"/>
           <w:lang w:val="de-CH"/>
         </w:rPr>
-        <w:t>Auch Ärzte können Einträge vornehmen um die Angehörigen im Alltag mit Ratschlag zur Seite zu stehen.</w:t>
+        <w:t>Ziele setzen dürfen sowohl Angehörige als auch Ärzte. Dies wird aber klar getrennt, da die Meinung des Arztes natürlich ausschlaggebender ist.</w:t>
       </w:r>
     </w:p>
     <w:p>
@@ -5090,14 +4921,28 @@
           <w:lang w:val="de-CH"/>
         </w:rPr>
       </w:pPr>
-      <w:bookmarkStart w:id="18" w:name="_Toc511599016"/>
-      <w:r>
-        <w:rPr>
-          <w:lang w:val="de-CH"/>
-        </w:rPr>
-        <w:t>Zielvereinbarungen</w:t>
-      </w:r>
-      <w:bookmarkEnd w:id="18"/>
+      <w:bookmarkStart w:id="20" w:name="_Toc511658737"/>
+      <w:r>
+        <w:rPr>
+          <w:lang w:val="de-CH"/>
+        </w:rPr>
+        <w:t>Non-functional requirements</w:t>
+      </w:r>
+      <w:bookmarkEnd w:id="20"/>
+    </w:p>
+    <w:p>
+      <w:pPr>
+        <w:pStyle w:val="berschrift4"/>
+        <w:rPr>
+          <w:lang w:val="de-CH"/>
+        </w:rPr>
+      </w:pPr>
+      <w:r>
+        <w:rPr>
+          <w:lang w:val="de-CH"/>
+        </w:rPr>
+        <w:t>System</w:t>
+      </w:r>
     </w:p>
     <w:p>
       <w:pPr>
@@ -5112,7 +4957,22 @@
           <w:szCs w:val="26"/>
           <w:lang w:val="de-CH"/>
         </w:rPr>
-        <w:t>Mit dem Zielvereinbarungssystem wird den Usern, in diesem Fall den Ärzten, Patienten und Angehörigen, eine einfache Möglichkeit zur Verfügung gestellt, Ziele mit dem Patienten zu Erfassen und deren Status aktuell zu halten.</w:t>
+        <w:t>Beim System wird es sich um eine Web-App handeln.</w:t>
+      </w:r>
+    </w:p>
+    <w:p>
+      <w:pPr>
+        <w:pStyle w:val="berschrift4"/>
+        <w:rPr>
+          <w:lang w:val="de-CH"/>
+        </w:rPr>
+      </w:pPr>
+      <w:r>
+        <w:rPr>
+          <w:lang w:val="de-CH"/>
+        </w:rPr>
+        <w:lastRenderedPageBreak/>
+        <w:t>Verfügbarkeit</w:t>
       </w:r>
     </w:p>
     <w:p>
@@ -5128,7 +4988,21 @@
           <w:szCs w:val="26"/>
           <w:lang w:val="de-CH"/>
         </w:rPr>
-        <w:t>So kann z.B. der Status eines Ziels laufend angepasst oder auch einzelne Ziele priorisiert und dem Patienten sogar eine dazugehörige Mitteilung gesendet werden.</w:t>
+        <w:t>Diese soll jederzeit, bis auf eventuell anfällige Wartungsarbeiten, zur Verfügung stehen.</w:t>
+      </w:r>
+    </w:p>
+    <w:p>
+      <w:pPr>
+        <w:pStyle w:val="berschrift4"/>
+        <w:rPr>
+          <w:lang w:val="de-CH"/>
+        </w:rPr>
+      </w:pPr>
+      <w:r>
+        <w:rPr>
+          <w:lang w:val="de-CH"/>
+        </w:rPr>
+        <w:t>Usability</w:t>
       </w:r>
     </w:p>
     <w:p>
@@ -5144,7 +5018,21 @@
           <w:szCs w:val="26"/>
           <w:lang w:val="de-CH"/>
         </w:rPr>
-        <w:t>Der Patient hat hier keine Möglichkeit Änderungen vorzunehmen, kann aber jederzeit lesend aufs System zugreifen.</w:t>
+        <w:t>Das System soll einfach zu bedienen sein, damit keine Schulung für die Benutzer notwendig ist.</w:t>
+      </w:r>
+    </w:p>
+    <w:p>
+      <w:pPr>
+        <w:pStyle w:val="berschrift4"/>
+        <w:rPr>
+          <w:lang w:val="de-CH"/>
+        </w:rPr>
+      </w:pPr>
+      <w:r>
+        <w:rPr>
+          <w:lang w:val="de-CH"/>
+        </w:rPr>
+        <w:t>Space</w:t>
       </w:r>
     </w:p>
     <w:p>
@@ -5160,106 +5048,23 @@
           <w:szCs w:val="26"/>
           <w:lang w:val="de-CH"/>
         </w:rPr>
-        <w:t>Ziele setzen dürfen sowohl Angehörige als auch Ärzte. Dies wird aber klar getrennt, da die Meinung des Arztes natürlich ausschlaggebender ist.</w:t>
-      </w:r>
-    </w:p>
-    <w:p>
-      <w:pPr>
-        <w:pStyle w:val="berschrift3"/>
-        <w:rPr>
-          <w:lang w:val="de-CH"/>
-        </w:rPr>
-      </w:pPr>
-      <w:bookmarkStart w:id="19" w:name="_Toc511599017"/>
-      <w:r>
-        <w:rPr>
-          <w:lang w:val="de-CH"/>
-        </w:rPr>
-        <w:t>Non-</w:t>
-      </w:r>
-      <w:proofErr w:type="spellStart"/>
-      <w:r>
-        <w:rPr>
-          <w:lang w:val="de-CH"/>
-        </w:rPr>
-        <w:t>functional</w:t>
-      </w:r>
-      <w:proofErr w:type="spellEnd"/>
-      <w:r>
-        <w:rPr>
-          <w:lang w:val="de-CH"/>
-        </w:rPr>
-        <w:t xml:space="preserve"> </w:t>
-      </w:r>
-      <w:proofErr w:type="spellStart"/>
-      <w:r>
-        <w:rPr>
-          <w:lang w:val="de-CH"/>
-        </w:rPr>
-        <w:t>requirements</w:t>
-      </w:r>
-      <w:bookmarkEnd w:id="19"/>
-      <w:proofErr w:type="spellEnd"/>
-    </w:p>
-    <w:p>
-      <w:pPr>
-        <w:pStyle w:val="berschrift4"/>
-        <w:rPr>
-          <w:lang w:val="de-CH"/>
-        </w:rPr>
-      </w:pPr>
-      <w:r>
-        <w:rPr>
-          <w:lang w:val="de-CH"/>
-        </w:rPr>
-        <w:t>System</w:t>
-      </w:r>
-    </w:p>
-    <w:p>
-      <w:pPr>
-        <w:rPr>
-          <w:rFonts w:cstheme="minorHAnsi"/>
-          <w:lang w:val="de-CH"/>
-        </w:rPr>
-      </w:pPr>
+        <w:t xml:space="preserve">Da es sich bei den Informationen im System im Prinzip nur um Text handeln wird, wird es nicht sehr viel Platz in Anspruch nehmen. Bei vielen Usern kann sich über längere Zeit natürlich trotzdem eine grosse Menge an Informationen sammeln, weswegen in diesem Fall über eine Bereinigung älterer Einträge oder </w:t>
+      </w:r>
       <w:r>
         <w:rPr>
           <w:rFonts w:eastAsiaTheme="majorEastAsia" w:cstheme="minorHAnsi"/>
           <w:szCs w:val="26"/>
           <w:lang w:val="de-CH"/>
         </w:rPr>
-        <w:t>Beim System wird es sich um eine Web-App handeln.</w:t>
-      </w:r>
-    </w:p>
-    <w:p>
-      <w:pPr>
-        <w:pStyle w:val="berschrift4"/>
-        <w:rPr>
-          <w:lang w:val="de-CH"/>
-        </w:rPr>
-      </w:pPr>
-      <w:r>
-        <w:rPr>
-          <w:lang w:val="de-CH"/>
-        </w:rPr>
-        <w:lastRenderedPageBreak/>
-        <w:t>Verfügbarkeit</w:t>
-      </w:r>
-    </w:p>
-    <w:p>
-      <w:pPr>
-        <w:rPr>
-          <w:rFonts w:cstheme="minorHAnsi"/>
-          <w:lang w:val="de-CH"/>
-        </w:rPr>
-      </w:pPr>
+        <w:t>Archivierung</w:t>
+      </w:r>
       <w:r>
         <w:rPr>
           <w:rFonts w:eastAsiaTheme="majorEastAsia" w:cstheme="minorHAnsi"/>
           <w:szCs w:val="26"/>
           <w:lang w:val="de-CH"/>
         </w:rPr>
-        <w:t>Diese soll jederzeit, bis auf eventuell anfällige Wartungsarbeiten, zur Verfügung stehen.</w:t>
+        <w:t xml:space="preserve"> derer auf ein externes System nachgedacht werden kann.</w:t>
       </w:r>
     </w:p>
     <w:p>
@@ -5273,7 +5078,7 @@
         <w:rPr>
           <w:lang w:val="de-CH"/>
         </w:rPr>
-        <w:t>Usability</w:t>
+        <w:t>Law</w:t>
       </w:r>
     </w:p>
     <w:p>
@@ -5289,37 +5094,15 @@
           <w:szCs w:val="26"/>
           <w:lang w:val="de-CH"/>
         </w:rPr>
-        <w:t>Das System soll einfach zu bedienen sein, damit keine Schulung für die Benutzer notwendig ist.</w:t>
-      </w:r>
-    </w:p>
-    <w:p>
-      <w:pPr>
-        <w:pStyle w:val="berschrift4"/>
-        <w:rPr>
-          <w:lang w:val="de-CH"/>
-        </w:rPr>
-      </w:pPr>
-      <w:r>
-        <w:rPr>
-          <w:lang w:val="de-CH"/>
-        </w:rPr>
-        <w:t>Space</w:t>
-      </w:r>
-    </w:p>
-    <w:p>
-      <w:pPr>
-        <w:rPr>
-          <w:rFonts w:cstheme="minorHAnsi"/>
-          <w:lang w:val="de-CH"/>
-        </w:rPr>
-      </w:pPr>
+        <w:t xml:space="preserve">Der Datenschutz soll sich am </w:t>
+      </w:r>
       <w:r>
         <w:rPr>
           <w:rFonts w:eastAsiaTheme="majorEastAsia" w:cstheme="minorHAnsi"/>
           <w:szCs w:val="26"/>
           <w:lang w:val="de-CH"/>
         </w:rPr>
-        <w:t xml:space="preserve">Da es sich bei den Informationen im System im Prinzip nur um Text handeln wird, wird es nicht sehr viel Platz in Anspruch nehmen. Bei vielen Usern kann sich über längere Zeit natürlich trotzdem eine grosse Menge an Informationen sammeln, weswegen in diesem Fall über eine Bereinigung älterer Einträge oder </w:t>
+        <w:t>schweizerischen</w:t>
       </w:r>
       <w:r>
         <w:rPr>
@@ -5327,45 +5110,31 @@
           <w:szCs w:val="26"/>
           <w:lang w:val="de-CH"/>
         </w:rPr>
-        <w:t>Archivierung</w:t>
-      </w:r>
+        <w:t xml:space="preserve"> Datenschutzgesetztes über vertrauliche persönliche Informationen orientieren.</w:t>
+      </w:r>
+    </w:p>
+    <w:p>
+      <w:pPr>
+        <w:rPr>
+          <w:rFonts w:cstheme="minorHAnsi"/>
+          <w:lang w:val="de-CH"/>
+        </w:rPr>
+      </w:pPr>
       <w:r>
         <w:rPr>
           <w:rFonts w:eastAsiaTheme="majorEastAsia" w:cstheme="minorHAnsi"/>
           <w:szCs w:val="26"/>
           <w:lang w:val="de-CH"/>
         </w:rPr>
-        <w:t xml:space="preserve"> derer auf ein externes System nachgedacht werden kann.</w:t>
-      </w:r>
-    </w:p>
-    <w:p>
-      <w:pPr>
-        <w:pStyle w:val="berschrift4"/>
-        <w:rPr>
-          <w:lang w:val="de-CH"/>
-        </w:rPr>
-      </w:pPr>
-      <w:r>
-        <w:rPr>
-          <w:lang w:val="de-CH"/>
-        </w:rPr>
-        <w:t>Law</w:t>
-      </w:r>
-    </w:p>
-    <w:p>
-      <w:pPr>
-        <w:rPr>
-          <w:rFonts w:cstheme="minorHAnsi"/>
-          <w:lang w:val="de-CH"/>
-        </w:rPr>
-      </w:pPr>
+        <w:t xml:space="preserve">Weiter soll das System auch den Grundlagen des </w:t>
+      </w:r>
       <w:r>
         <w:rPr>
           <w:rFonts w:eastAsiaTheme="majorEastAsia" w:cstheme="minorHAnsi"/>
           <w:szCs w:val="26"/>
           <w:lang w:val="de-CH"/>
         </w:rPr>
-        <w:t xml:space="preserve">Der Datenschutz soll sich am </w:t>
+        <w:t>schweizerischen</w:t>
       </w:r>
       <w:r>
         <w:rPr>
@@ -5373,69 +5142,93 @@
           <w:szCs w:val="26"/>
           <w:lang w:val="de-CH"/>
         </w:rPr>
-        <w:t>schweizerischen</w:t>
-      </w:r>
+        <w:t xml:space="preserve"> Gesundheitsgesetzes entsprechen.</w:t>
+      </w:r>
+    </w:p>
+    <w:p>
+      <w:pPr>
+        <w:pStyle w:val="berschrift4"/>
+        <w:rPr>
+          <w:lang w:val="de-CH"/>
+        </w:rPr>
+      </w:pPr>
+      <w:r>
+        <w:rPr>
+          <w:lang w:val="de-CH"/>
+        </w:rPr>
+        <w:t>Development</w:t>
+      </w:r>
+    </w:p>
+    <w:p>
+      <w:pPr>
+        <w:rPr>
+          <w:rFonts w:cstheme="minorHAnsi"/>
+          <w:lang w:val="de-CH"/>
+        </w:rPr>
+      </w:pPr>
       <w:r>
         <w:rPr>
           <w:rFonts w:eastAsiaTheme="majorEastAsia" w:cstheme="minorHAnsi"/>
           <w:szCs w:val="26"/>
           <w:lang w:val="de-CH"/>
         </w:rPr>
-        <w:t xml:space="preserve"> Datenschutzgesetztes über vertrauliche persönliche Informationen orientieren.</w:t>
-      </w:r>
-    </w:p>
-    <w:p>
-      <w:pPr>
-        <w:rPr>
-          <w:rFonts w:cstheme="minorHAnsi"/>
-          <w:lang w:val="de-CH"/>
-        </w:rPr>
-      </w:pPr>
-      <w:r>
+        <w:t>Als Programmiersprache soll Java verwendet werden, da jedes Projektmitglied bereits Erfahrungen mit dieser Programmiersprache gemacht hat.</w:t>
+      </w:r>
+    </w:p>
+    <w:p>
+      <w:pPr>
+        <w:pStyle w:val="berschrift2"/>
+        <w:rPr>
+          <w:lang w:val="de-CH"/>
+        </w:rPr>
+      </w:pPr>
+      <w:bookmarkStart w:id="21" w:name="_Toc511658738"/>
+      <w:r>
+        <w:rPr>
+          <w:lang w:val="de-CH"/>
+        </w:rPr>
+        <w:t>System architecture</w:t>
+      </w:r>
+      <w:bookmarkEnd w:id="21"/>
+    </w:p>
+    <w:p>
+      <w:pPr>
         <w:rPr>
           <w:rFonts w:eastAsiaTheme="majorEastAsia" w:cstheme="minorHAnsi"/>
           <w:szCs w:val="26"/>
           <w:lang w:val="de-CH"/>
         </w:rPr>
-        <w:t xml:space="preserve">Weiter soll das System auch den Grundlagen des </w:t>
-      </w:r>
+      </w:pPr>
       <w:r>
         <w:rPr>
           <w:rFonts w:eastAsiaTheme="majorEastAsia" w:cstheme="minorHAnsi"/>
           <w:szCs w:val="26"/>
           <w:lang w:val="de-CH"/>
         </w:rPr>
-        <w:t>schweizerischen</w:t>
-      </w:r>
-      <w:r>
+        <w:t>Die Applikation wird als Webapplikation umgesetzt. Wir unterscheiden zwischen Backend und Frontend der Applikation.</w:t>
+      </w:r>
+    </w:p>
+    <w:p>
+      <w:pPr>
+        <w:pStyle w:val="berschrift4"/>
+        <w:rPr>
+          <w:lang w:val="de-CH"/>
+        </w:rPr>
+      </w:pPr>
+      <w:r>
+        <w:rPr>
+          <w:lang w:val="de-CH"/>
+        </w:rPr>
+        <w:t>Backend</w:t>
+      </w:r>
+    </w:p>
+    <w:p>
+      <w:pPr>
         <w:rPr>
           <w:rFonts w:eastAsiaTheme="majorEastAsia" w:cstheme="minorHAnsi"/>
           <w:szCs w:val="26"/>
           <w:lang w:val="de-CH"/>
         </w:rPr>
-        <w:t xml:space="preserve"> Gesundheitsgesetzes entsprechen.</w:t>
-      </w:r>
-    </w:p>
-    <w:p>
-      <w:pPr>
-        <w:pStyle w:val="berschrift4"/>
-        <w:rPr>
-          <w:lang w:val="de-CH"/>
-        </w:rPr>
-      </w:pPr>
-      <w:r>
-        <w:rPr>
-          <w:lang w:val="de-CH"/>
-        </w:rPr>
-        <w:t>Development</w:t>
-      </w:r>
-    </w:p>
-    <w:p>
-      <w:pPr>
-        <w:rPr>
-          <w:rFonts w:cstheme="minorHAnsi"/>
-          <w:lang w:val="de-CH"/>
-        </w:rPr>
       </w:pPr>
       <w:r>
         <w:rPr>
@@ -5443,32 +5236,8 @@
           <w:szCs w:val="26"/>
           <w:lang w:val="de-CH"/>
         </w:rPr>
-        <w:t>Als Programmiersprache soll Java verwendet werden, da jedes Projektmitglied bereits Erfahrungen mit dieser Programmiersprache gemacht hat.</w:t>
-      </w:r>
-    </w:p>
-    <w:p>
-      <w:pPr>
-        <w:pStyle w:val="berschrift2"/>
-        <w:rPr>
-          <w:lang w:val="de-CH"/>
-        </w:rPr>
-      </w:pPr>
-      <w:bookmarkStart w:id="20" w:name="_Toc511599018"/>
-      <w:r>
-        <w:rPr>
-          <w:lang w:val="de-CH"/>
-        </w:rPr>
-        <w:t xml:space="preserve">System </w:t>
-      </w:r>
-      <w:proofErr w:type="spellStart"/>
-      <w:r>
-        <w:rPr>
-          <w:lang w:val="de-CH"/>
-        </w:rPr>
-        <w:t>architecture</w:t>
-      </w:r>
-      <w:bookmarkEnd w:id="20"/>
-      <w:proofErr w:type="spellEnd"/>
+        <w:t>Die Appliaktion wird auf einem Server in der Cloud installiert.</w:t>
+      </w:r>
     </w:p>
     <w:p>
       <w:pPr>
@@ -5484,161 +5253,23 @@
           <w:szCs w:val="26"/>
           <w:lang w:val="de-CH"/>
         </w:rPr>
-        <w:t>Die Applikation wird als Webapplikation umgesetzt. Wir unterscheiden zwischen Backend und Frontend der Applikation.</w:t>
-      </w:r>
-    </w:p>
-    <w:p>
-      <w:pPr>
-        <w:pStyle w:val="berschrift4"/>
-        <w:rPr>
-          <w:lang w:val="de-CH"/>
-        </w:rPr>
-      </w:pPr>
-      <w:r>
-        <w:rPr>
-          <w:lang w:val="de-CH"/>
-        </w:rPr>
-        <w:t>Backend</w:t>
-      </w:r>
-    </w:p>
-    <w:p>
-      <w:pPr>
+        <w:t>Die Datenverarbeitung und auswertung findet auf dem Server statt.</w:t>
+      </w:r>
+      <w:r>
         <w:rPr>
           <w:rFonts w:eastAsiaTheme="majorEastAsia" w:cstheme="minorHAnsi"/>
           <w:szCs w:val="26"/>
           <w:lang w:val="de-CH"/>
         </w:rPr>
-      </w:pPr>
+        <w:t xml:space="preserve"> </w:t>
+      </w:r>
       <w:r>
         <w:rPr>
           <w:rFonts w:eastAsiaTheme="majorEastAsia" w:cstheme="minorHAnsi"/>
           <w:szCs w:val="26"/>
           <w:lang w:val="de-CH"/>
         </w:rPr>
-        <w:t xml:space="preserve">Die </w:t>
-      </w:r>
-      <w:proofErr w:type="spellStart"/>
-      <w:r>
-        <w:rPr>
-          <w:rFonts w:eastAsiaTheme="majorEastAsia" w:cstheme="minorHAnsi"/>
-          <w:szCs w:val="26"/>
-          <w:lang w:val="de-CH"/>
-        </w:rPr>
-        <w:t>Appliaktion</w:t>
-      </w:r>
-      <w:proofErr w:type="spellEnd"/>
-      <w:r>
-        <w:rPr>
-          <w:rFonts w:eastAsiaTheme="majorEastAsia" w:cstheme="minorHAnsi"/>
-          <w:szCs w:val="26"/>
-          <w:lang w:val="de-CH"/>
-        </w:rPr>
-        <w:t xml:space="preserve"> wird auf einem Server in der Cloud installiert.</w:t>
-      </w:r>
-    </w:p>
-    <w:p>
-      <w:pPr>
-        <w:rPr>
-          <w:rFonts w:eastAsiaTheme="majorEastAsia" w:cstheme="minorHAnsi"/>
-          <w:szCs w:val="26"/>
-          <w:lang w:val="de-CH"/>
-        </w:rPr>
-      </w:pPr>
-      <w:r>
-        <w:rPr>
-          <w:rFonts w:eastAsiaTheme="majorEastAsia" w:cstheme="minorHAnsi"/>
-          <w:szCs w:val="26"/>
-          <w:lang w:val="de-CH"/>
-        </w:rPr>
-        <w:t xml:space="preserve">Die Datenverarbeitung und </w:t>
-      </w:r>
-      <w:proofErr w:type="spellStart"/>
-      <w:r>
-        <w:rPr>
-          <w:rFonts w:eastAsiaTheme="majorEastAsia" w:cstheme="minorHAnsi"/>
-          <w:szCs w:val="26"/>
-          <w:lang w:val="de-CH"/>
-        </w:rPr>
-        <w:t>auswertung</w:t>
-      </w:r>
-      <w:proofErr w:type="spellEnd"/>
-      <w:r>
-        <w:rPr>
-          <w:rFonts w:eastAsiaTheme="majorEastAsia" w:cstheme="minorHAnsi"/>
-          <w:szCs w:val="26"/>
-          <w:lang w:val="de-CH"/>
-        </w:rPr>
-        <w:t xml:space="preserve"> findet auf dem Server statt.</w:t>
-      </w:r>
-      <w:r>
-        <w:rPr>
-          <w:rFonts w:eastAsiaTheme="majorEastAsia" w:cstheme="minorHAnsi"/>
-          <w:szCs w:val="26"/>
-          <w:lang w:val="de-CH"/>
-        </w:rPr>
-        <w:t xml:space="preserve"> </w:t>
-      </w:r>
-      <w:r>
-        <w:rPr>
-          <w:rFonts w:eastAsiaTheme="majorEastAsia" w:cstheme="minorHAnsi"/>
-          <w:szCs w:val="26"/>
-          <w:lang w:val="de-CH"/>
-        </w:rPr>
-        <w:t xml:space="preserve">Die Daten werden in einer Datenbank gespeichert auf welche die Applikation </w:t>
-      </w:r>
-      <w:proofErr w:type="spellStart"/>
-      <w:r>
-        <w:rPr>
-          <w:rFonts w:eastAsiaTheme="majorEastAsia" w:cstheme="minorHAnsi"/>
-          <w:szCs w:val="26"/>
-          <w:lang w:val="de-CH"/>
-        </w:rPr>
-        <w:t>zugriff</w:t>
-      </w:r>
-      <w:proofErr w:type="spellEnd"/>
-      <w:r>
-        <w:rPr>
-          <w:rFonts w:eastAsiaTheme="majorEastAsia" w:cstheme="minorHAnsi"/>
-          <w:szCs w:val="26"/>
-          <w:lang w:val="de-CH"/>
-        </w:rPr>
-        <w:t xml:space="preserve"> hat. Die Programm Logik wird in Java umgesetzt. Die Wartung der </w:t>
-      </w:r>
-      <w:proofErr w:type="spellStart"/>
-      <w:r>
-        <w:rPr>
-          <w:rFonts w:eastAsiaTheme="majorEastAsia" w:cstheme="minorHAnsi"/>
-          <w:szCs w:val="26"/>
-          <w:lang w:val="de-CH"/>
-        </w:rPr>
-        <w:t>Appliaktion</w:t>
-      </w:r>
-      <w:proofErr w:type="spellEnd"/>
-      <w:r>
-        <w:rPr>
-          <w:rFonts w:eastAsiaTheme="majorEastAsia" w:cstheme="minorHAnsi"/>
-          <w:szCs w:val="26"/>
-          <w:lang w:val="de-CH"/>
-        </w:rPr>
-        <w:t xml:space="preserve"> und des Servers wird von uns übernommen. Dementsprechend hat der Client kein Aufwand im </w:t>
-      </w:r>
-      <w:proofErr w:type="spellStart"/>
-      <w:r>
-        <w:rPr>
-          <w:rFonts w:eastAsiaTheme="majorEastAsia" w:cstheme="minorHAnsi"/>
-          <w:szCs w:val="26"/>
-          <w:lang w:val="de-CH"/>
-        </w:rPr>
-        <w:t>bereich</w:t>
-      </w:r>
-      <w:proofErr w:type="spellEnd"/>
-      <w:r>
-        <w:rPr>
-          <w:rFonts w:eastAsiaTheme="majorEastAsia" w:cstheme="minorHAnsi"/>
-          <w:szCs w:val="26"/>
-          <w:lang w:val="de-CH"/>
-        </w:rPr>
-        <w:t xml:space="preserve"> Wartung und Backup.</w:t>
+        <w:t>Die Daten werden in einer Datenbank gespeichert auf welche die Applikation zugriff hat. Die Programm Logik wird in Java umgesetzt. Die Wartung der Appliaktion und des Servers wird von uns übernommen. Dementsprechend hat der Client kein Aufwand im bereich Wartung und Backup.</w:t>
       </w:r>
     </w:p>
     <w:p>
@@ -5704,112 +5335,22 @@
           <w:szCs w:val="26"/>
           <w:lang w:val="de-CH"/>
         </w:rPr>
-        <w:t xml:space="preserve">Nach </w:t>
-      </w:r>
-      <w:proofErr w:type="gramStart"/>
+        <w:t xml:space="preserve">Nach einem erfolgreichem Login werden hier die Daten angezeigt und können bearbeitet werden. Es wird keine lokale Installation benötigt, der Client braucht nur einen moderen Webbrowser. Dies hat den vorteil, dass auch mobile Geräte auf die Webaplikation zugreifen können. Voraussetzung ist ein Responsive Design der Webapplikation, damit auf allen Geräten auch </w:t>
+      </w:r>
       <w:r>
         <w:rPr>
           <w:rFonts w:eastAsiaTheme="majorEastAsia" w:cstheme="minorHAnsi"/>
           <w:szCs w:val="26"/>
           <w:lang w:val="de-CH"/>
         </w:rPr>
-        <w:t>einem erfolgreichem Login</w:t>
-      </w:r>
-      <w:proofErr w:type="gramEnd"/>
+        <w:t>alles optimal dargestellt wird</w:t>
+      </w:r>
       <w:r>
         <w:rPr>
           <w:rFonts w:eastAsiaTheme="majorEastAsia" w:cstheme="minorHAnsi"/>
           <w:szCs w:val="26"/>
           <w:lang w:val="de-CH"/>
         </w:rPr>
-        <w:t xml:space="preserve"> werden hier die Daten angezeigt und können bearbeitet werden. Es wird keine lokale Installation benötigt, der Client braucht nur einen </w:t>
-      </w:r>
-      <w:proofErr w:type="spellStart"/>
-      <w:r>
-        <w:rPr>
-          <w:rFonts w:eastAsiaTheme="majorEastAsia" w:cstheme="minorHAnsi"/>
-          <w:szCs w:val="26"/>
-          <w:lang w:val="de-CH"/>
-        </w:rPr>
-        <w:t>moderen</w:t>
-      </w:r>
-      <w:proofErr w:type="spellEnd"/>
-      <w:r>
-        <w:rPr>
-          <w:rFonts w:eastAsiaTheme="majorEastAsia" w:cstheme="minorHAnsi"/>
-          <w:szCs w:val="26"/>
-          <w:lang w:val="de-CH"/>
-        </w:rPr>
-        <w:t xml:space="preserve"> Webbrowser. Dies hat den </w:t>
-      </w:r>
-      <w:proofErr w:type="spellStart"/>
-      <w:r>
-        <w:rPr>
-          <w:rFonts w:eastAsiaTheme="majorEastAsia" w:cstheme="minorHAnsi"/>
-          <w:szCs w:val="26"/>
-          <w:lang w:val="de-CH"/>
-        </w:rPr>
-        <w:t>vorteil</w:t>
-      </w:r>
-      <w:proofErr w:type="spellEnd"/>
-      <w:r>
-        <w:rPr>
-          <w:rFonts w:eastAsiaTheme="majorEastAsia" w:cstheme="minorHAnsi"/>
-          <w:szCs w:val="26"/>
-          <w:lang w:val="de-CH"/>
-        </w:rPr>
-        <w:t xml:space="preserve">, dass auch mobile Geräte auf die </w:t>
-      </w:r>
-      <w:proofErr w:type="spellStart"/>
-      <w:r>
-        <w:rPr>
-          <w:rFonts w:eastAsiaTheme="majorEastAsia" w:cstheme="minorHAnsi"/>
-          <w:szCs w:val="26"/>
-          <w:lang w:val="de-CH"/>
-        </w:rPr>
-        <w:t>Webaplikation</w:t>
-      </w:r>
-      <w:proofErr w:type="spellEnd"/>
-      <w:r>
-        <w:rPr>
-          <w:rFonts w:eastAsiaTheme="majorEastAsia" w:cstheme="minorHAnsi"/>
-          <w:szCs w:val="26"/>
-          <w:lang w:val="de-CH"/>
-        </w:rPr>
-        <w:t xml:space="preserve"> zugreifen können. Voraussetzung ist ein </w:t>
-      </w:r>
-      <w:proofErr w:type="gramStart"/>
-      <w:r>
-        <w:rPr>
-          <w:rFonts w:eastAsiaTheme="majorEastAsia" w:cstheme="minorHAnsi"/>
-          <w:szCs w:val="26"/>
-          <w:lang w:val="de-CH"/>
-        </w:rPr>
-        <w:t>Responsive</w:t>
-      </w:r>
-      <w:proofErr w:type="gramEnd"/>
-      <w:r>
-        <w:rPr>
-          <w:rFonts w:eastAsiaTheme="majorEastAsia" w:cstheme="minorHAnsi"/>
-          <w:szCs w:val="26"/>
-          <w:lang w:val="de-CH"/>
-        </w:rPr>
-        <w:t xml:space="preserve"> Design der Webapplikation, damit auf allen Geräten auch </w:t>
-      </w:r>
-      <w:r>
-        <w:rPr>
-          <w:rFonts w:eastAsiaTheme="majorEastAsia" w:cstheme="minorHAnsi"/>
-          <w:szCs w:val="26"/>
-          <w:lang w:val="de-CH"/>
-        </w:rPr>
-        <w:t>alles optimal dargestellt wird</w:t>
-      </w:r>
-      <w:r>
-        <w:rPr>
-          <w:rFonts w:eastAsiaTheme="majorEastAsia" w:cstheme="minorHAnsi"/>
-          <w:szCs w:val="26"/>
-          <w:lang w:val="de-CH"/>
-        </w:rPr>
         <w:t>.</w:t>
       </w:r>
       <w:r>
@@ -5823,25 +5364,25 @@
       <w:pPr>
         <w:pStyle w:val="berschrift2"/>
       </w:pPr>
-      <w:bookmarkStart w:id="21" w:name="_Toc511599019"/>
+      <w:bookmarkStart w:id="22" w:name="_Toc511658739"/>
       <w:r>
         <w:lastRenderedPageBreak/>
         <w:t>System requirements specification</w:t>
       </w:r>
-      <w:bookmarkEnd w:id="21"/>
+      <w:bookmarkEnd w:id="22"/>
     </w:p>
     <w:p>
       <w:pPr>
         <w:pStyle w:val="berschrift3"/>
       </w:pPr>
-      <w:bookmarkStart w:id="22" w:name="_Toc511599020"/>
+      <w:bookmarkStart w:id="23" w:name="_Toc511658740"/>
       <w:r>
         <w:t>F</w:t>
       </w:r>
       <w:r>
         <w:t>unctional requirements</w:t>
       </w:r>
-      <w:bookmarkEnd w:id="22"/>
+      <w:bookmarkEnd w:id="23"/>
     </w:p>
     <w:p>
       <w:pPr>
@@ -5873,16 +5414,8 @@
         <w:rPr>
           <w:lang w:val="de-CH"/>
         </w:rPr>
-        <w:t xml:space="preserve">Als Framework wird </w:t>
-      </w:r>
-      <w:proofErr w:type="spellStart"/>
-      <w:r>
-        <w:rPr>
-          <w:lang w:val="de-CH"/>
-        </w:rPr>
-        <w:t>Vaadin</w:t>
-      </w:r>
-      <w:proofErr w:type="spellEnd"/>
+        <w:t>Als Framework wird Vaadin</w:t>
+      </w:r>
       <w:r>
         <w:rPr>
           <w:lang w:val="de-CH"/>
@@ -5893,63 +5426,7 @@
         <w:rPr>
           <w:lang w:val="de-CH"/>
         </w:rPr>
-        <w:t>, ein Tool für „</w:t>
-      </w:r>
-      <w:proofErr w:type="spellStart"/>
-      <w:r>
-        <w:rPr>
-          <w:lang w:val="de-CH"/>
-        </w:rPr>
-        <w:t>rich</w:t>
-      </w:r>
-      <w:proofErr w:type="spellEnd"/>
-      <w:r>
-        <w:rPr>
-          <w:lang w:val="de-CH"/>
-        </w:rPr>
-        <w:t xml:space="preserve"> </w:t>
-      </w:r>
-      <w:proofErr w:type="spellStart"/>
-      <w:r>
-        <w:rPr>
-          <w:lang w:val="de-CH"/>
-        </w:rPr>
-        <w:t>internet</w:t>
-      </w:r>
-      <w:proofErr w:type="spellEnd"/>
-      <w:r>
-        <w:rPr>
-          <w:lang w:val="de-CH"/>
-        </w:rPr>
-        <w:t xml:space="preserve"> </w:t>
-      </w:r>
-      <w:proofErr w:type="spellStart"/>
-      <w:r>
-        <w:rPr>
-          <w:lang w:val="de-CH"/>
-        </w:rPr>
-        <w:t>applications</w:t>
-      </w:r>
-      <w:proofErr w:type="spellEnd"/>
-      <w:r>
-        <w:rPr>
-          <w:lang w:val="de-CH"/>
-        </w:rPr>
-        <w:t xml:space="preserve">“. Die Lizenz für </w:t>
-      </w:r>
-      <w:proofErr w:type="spellStart"/>
-      <w:r>
-        <w:rPr>
-          <w:lang w:val="de-CH"/>
-        </w:rPr>
-        <w:t>Vaadin</w:t>
-      </w:r>
-      <w:proofErr w:type="spellEnd"/>
-      <w:r>
-        <w:rPr>
-          <w:lang w:val="de-CH"/>
-        </w:rPr>
-        <w:t xml:space="preserve"> ist</w:t>
+        <w:t>, ein Tool für „rich internet applications“. Die Lizenz für Vaadin ist</w:t>
       </w:r>
       <w:r>
         <w:rPr>
@@ -6031,14 +5508,12 @@
           <w:lang w:val="de-CH"/>
         </w:rPr>
       </w:pPr>
-      <w:proofErr w:type="spellStart"/>
       <w:r>
         <w:rPr>
           <w:lang w:val="de-CH"/>
         </w:rPr>
         <w:t>Roles</w:t>
       </w:r>
-      <w:proofErr w:type="spellEnd"/>
     </w:p>
     <w:p>
       <w:pPr>
@@ -6491,14 +5966,7 @@
         <w:rPr>
           <w:lang w:val="de-CH"/>
         </w:rPr>
-        <w:t xml:space="preserve">Damit der Erkrankte das Ziel nicht vergisst, wird er anhand eines </w:t>
-      </w:r>
-      <w:proofErr w:type="spellStart"/>
-      <w:r>
-        <w:rPr>
-          <w:lang w:val="de-CH"/>
-        </w:rPr>
-        <w:t>Reminder</w:t>
+        <w:t>Damit der Erkrankte das Ziel nicht vergisst, wird er anhand eines Reminder</w:t>
       </w:r>
       <w:r>
         <w:rPr>
@@ -6506,7 +5974,6 @@
         </w:rPr>
         <w:t>’s</w:t>
       </w:r>
-      <w:proofErr w:type="spellEnd"/>
       <w:r>
         <w:rPr>
           <w:lang w:val="de-CH"/>
@@ -6521,36 +5988,14 @@
           <w:lang w:val="de-CH"/>
         </w:rPr>
       </w:pPr>
-      <w:bookmarkStart w:id="23" w:name="_Toc511599021"/>
-      <w:r>
-        <w:rPr>
-          <w:lang w:val="de-CH"/>
-        </w:rPr>
-        <w:t>Non-</w:t>
-      </w:r>
-      <w:proofErr w:type="spellStart"/>
-      <w:r>
-        <w:rPr>
-          <w:lang w:val="de-CH"/>
-        </w:rPr>
-        <w:t>Functional</w:t>
-      </w:r>
-      <w:proofErr w:type="spellEnd"/>
-      <w:r>
-        <w:rPr>
-          <w:lang w:val="de-CH"/>
-        </w:rPr>
-        <w:t xml:space="preserve"> </w:t>
-      </w:r>
-      <w:proofErr w:type="spellStart"/>
-      <w:r>
-        <w:rPr>
-          <w:lang w:val="de-CH"/>
-        </w:rPr>
-        <w:t>requirements</w:t>
-      </w:r>
-      <w:bookmarkEnd w:id="23"/>
-      <w:proofErr w:type="spellEnd"/>
+      <w:bookmarkStart w:id="24" w:name="_Toc511658741"/>
+      <w:r>
+        <w:rPr>
+          <w:lang w:val="de-CH"/>
+        </w:rPr>
+        <w:t>Non-Functional requirements</w:t>
+      </w:r>
+      <w:bookmarkEnd w:id="24"/>
     </w:p>
     <w:p>
       <w:pPr>
@@ -6733,23 +6178,15 @@
           <w:lang w:val="de-CH"/>
         </w:rPr>
       </w:pPr>
-      <w:bookmarkStart w:id="24" w:name="_Toc511599022"/>
+      <w:bookmarkStart w:id="25" w:name="_Toc511658742"/>
       <w:r>
         <w:rPr>
           <w:lang w:val="de-CH"/>
         </w:rPr>
         <w:lastRenderedPageBreak/>
-        <w:t xml:space="preserve">System </w:t>
-      </w:r>
-      <w:proofErr w:type="spellStart"/>
-      <w:r>
-        <w:rPr>
-          <w:lang w:val="de-CH"/>
-        </w:rPr>
-        <w:t>models</w:t>
-      </w:r>
-      <w:bookmarkEnd w:id="24"/>
-      <w:proofErr w:type="spellEnd"/>
+        <w:t>System models</w:t>
+      </w:r>
+      <w:bookmarkEnd w:id="25"/>
     </w:p>
     <w:p>
       <w:pPr>
@@ -6817,7 +6254,7 @@
           <w:lang w:val="de-CH"/>
         </w:rPr>
       </w:pPr>
-      <w:bookmarkStart w:id="25" w:name="_Toc511599193"/>
+      <w:bookmarkStart w:id="26" w:name="_Toc511599193"/>
       <w:r>
         <w:rPr>
           <w:lang w:val="de-CH"/>
@@ -6850,17 +6287,9 @@
         <w:rPr>
           <w:lang w:val="de-CH"/>
         </w:rPr>
-        <w:t xml:space="preserve">: System </w:t>
-      </w:r>
-      <w:proofErr w:type="spellStart"/>
-      <w:r>
-        <w:rPr>
-          <w:lang w:val="de-CH"/>
-        </w:rPr>
-        <w:t>model</w:t>
-      </w:r>
-      <w:bookmarkEnd w:id="25"/>
-      <w:proofErr w:type="spellEnd"/>
+        <w:t>: System model</w:t>
+      </w:r>
+      <w:bookmarkEnd w:id="26"/>
     </w:p>
     <w:p>
       <w:pPr>
@@ -6869,22 +6298,14 @@
           <w:lang w:val="de-CH"/>
         </w:rPr>
       </w:pPr>
-      <w:bookmarkStart w:id="26" w:name="_Toc511599023"/>
-      <w:r>
-        <w:rPr>
-          <w:lang w:val="de-CH"/>
-        </w:rPr>
-        <w:t xml:space="preserve">System </w:t>
-      </w:r>
-      <w:proofErr w:type="spellStart"/>
-      <w:r>
-        <w:rPr>
-          <w:lang w:val="de-CH"/>
-        </w:rPr>
-        <w:t>evolution</w:t>
-      </w:r>
-      <w:bookmarkEnd w:id="26"/>
-      <w:proofErr w:type="spellEnd"/>
+      <w:bookmarkStart w:id="27" w:name="_Toc511658743"/>
+      <w:r>
+        <w:rPr>
+          <w:lang w:val="de-CH"/>
+        </w:rPr>
+        <w:t>System evolution</w:t>
+      </w:r>
+      <w:bookmarkEnd w:id="27"/>
     </w:p>
     <w:p>
       <w:pPr>
@@ -6944,16 +6365,14 @@
           <w:lang w:val="de-CH"/>
         </w:rPr>
       </w:pPr>
-      <w:bookmarkStart w:id="27" w:name="_Toc511599024"/>
-      <w:proofErr w:type="spellStart"/>
+      <w:bookmarkStart w:id="28" w:name="_Toc511658744"/>
       <w:r>
         <w:rPr>
           <w:lang w:val="de-CH"/>
         </w:rPr>
         <w:t>Testing</w:t>
       </w:r>
-      <w:bookmarkEnd w:id="27"/>
-      <w:proofErr w:type="spellEnd"/>
+      <w:bookmarkEnd w:id="28"/>
     </w:p>
     <w:p>
       <w:pPr>
@@ -6962,14 +6381,14 @@
           <w:lang w:val="de-CH"/>
         </w:rPr>
       </w:pPr>
-      <w:bookmarkStart w:id="28" w:name="_Toc511599025"/>
+      <w:bookmarkStart w:id="29" w:name="_Toc511658745"/>
       <w:r>
         <w:rPr>
           <w:lang w:val="de-CH"/>
         </w:rPr>
         <w:t>Komponententests</w:t>
       </w:r>
-      <w:bookmarkEnd w:id="28"/>
+      <w:bookmarkEnd w:id="29"/>
     </w:p>
     <w:p>
       <w:pPr>
@@ -7009,14 +6428,14 @@
           <w:lang w:val="de-CH"/>
         </w:rPr>
       </w:pPr>
-      <w:bookmarkStart w:id="29" w:name="_Toc511599026"/>
+      <w:bookmarkStart w:id="30" w:name="_Toc511658746"/>
       <w:r>
         <w:rPr>
           <w:lang w:val="de-CH"/>
         </w:rPr>
         <w:t>Integrationstests</w:t>
       </w:r>
-      <w:bookmarkEnd w:id="29"/>
+      <w:bookmarkEnd w:id="30"/>
     </w:p>
     <w:p>
       <w:pPr>
@@ -7050,7 +6469,7 @@
           <w:lang w:val="de-CH"/>
         </w:rPr>
       </w:pPr>
-      <w:bookmarkStart w:id="30" w:name="_Toc511599027"/>
+      <w:bookmarkStart w:id="31" w:name="_Toc511658747"/>
       <w:r>
         <w:rPr>
           <w:lang w:val="de-CH"/>
@@ -7058,33 +6477,19 @@
         <w:lastRenderedPageBreak/>
         <w:t>Systemtests</w:t>
       </w:r>
-      <w:bookmarkEnd w:id="30"/>
-    </w:p>
-    <w:p>
-      <w:pPr>
-        <w:rPr>
-          <w:lang w:val="de-CH"/>
-        </w:rPr>
-      </w:pPr>
-      <w:r>
-        <w:rPr>
-          <w:lang w:val="de-CH"/>
-        </w:rPr>
-        <w:t>Am Ende der Entwicklungsphase bzw. bereits während dieser, werden die einzelnen funktionalen Anforderungen durch manuelles sowie automatisiertes GUI-</w:t>
-      </w:r>
-      <w:proofErr w:type="spellStart"/>
-      <w:r>
-        <w:rPr>
-          <w:lang w:val="de-CH"/>
-        </w:rPr>
-        <w:t>Testing</w:t>
-      </w:r>
-      <w:proofErr w:type="spellEnd"/>
-      <w:r>
-        <w:rPr>
-          <w:lang w:val="de-CH"/>
-        </w:rPr>
-        <w:t xml:space="preserve"> geprüft. </w:t>
+      <w:bookmarkEnd w:id="31"/>
+    </w:p>
+    <w:p>
+      <w:pPr>
+        <w:rPr>
+          <w:lang w:val="de-CH"/>
+        </w:rPr>
+      </w:pPr>
+      <w:r>
+        <w:rPr>
+          <w:lang w:val="de-CH"/>
+        </w:rPr>
+        <w:t xml:space="preserve">Am Ende der Entwicklungsphase bzw. bereits während dieser, werden die einzelnen funktionalen Anforderungen durch manuelles sowie automatisiertes GUI-Testing geprüft. </w:t>
       </w:r>
       <w:r>
         <w:rPr>
@@ -7112,40 +6517,26 @@
           <w:lang w:val="de-CH"/>
         </w:rPr>
       </w:pPr>
-      <w:bookmarkStart w:id="31" w:name="_Toc511599028"/>
+      <w:bookmarkStart w:id="32" w:name="_Toc511658748"/>
       <w:r>
         <w:rPr>
           <w:lang w:val="de-CH"/>
         </w:rPr>
         <w:t>Abnahmetest</w:t>
       </w:r>
-      <w:bookmarkEnd w:id="31"/>
-    </w:p>
-    <w:p>
-      <w:pPr>
-        <w:rPr>
-          <w:lang w:val="de-CH"/>
-        </w:rPr>
-      </w:pPr>
-      <w:r>
-        <w:rPr>
-          <w:lang w:val="de-CH"/>
-        </w:rPr>
-        <w:t>Nach Beendigung der Entwicklungsphase wird die Software auf einer produktiven Umgebung von einer End-User-Nahen Testgruppe / Person zusammen mit dem Projektteam auf Herz und Nieren geprüft. Es handelt sich hierbei um eine Art «Black-Box-</w:t>
-      </w:r>
-      <w:proofErr w:type="spellStart"/>
-      <w:r>
-        <w:rPr>
-          <w:lang w:val="de-CH"/>
-        </w:rPr>
-        <w:t>Testing</w:t>
-      </w:r>
-      <w:proofErr w:type="spellEnd"/>
-      <w:r>
-        <w:rPr>
-          <w:lang w:val="de-CH"/>
-        </w:rPr>
-        <w:t>», da die miteinbezogenen externe/-n Testperson/-en über keinerlei Hintergrundwissen zum «Code» verfügen.</w:t>
+      <w:bookmarkEnd w:id="32"/>
+    </w:p>
+    <w:p>
+      <w:pPr>
+        <w:rPr>
+          <w:lang w:val="de-CH"/>
+        </w:rPr>
+      </w:pPr>
+      <w:r>
+        <w:rPr>
+          <w:lang w:val="de-CH"/>
+        </w:rPr>
+        <w:t>Nach Beendigung der Entwicklungsphase wird die Software auf einer produktiven Umgebung von einer End-User-Nahen Testgruppe / Person zusammen mit dem Projektteam auf Herz und Nieren geprüft. Es handelt sich hierbei um eine Art «Black-Box-Testing», da die miteinbezogenen externe/-n Testperson/-en über keinerlei Hintergrundwissen zum «Code» verfügen.</w:t>
       </w:r>
       <w:r>
         <w:rPr>
@@ -7176,14 +6567,12 @@
           <w:numId w:val="2"/>
         </w:numPr>
       </w:pPr>
-      <w:bookmarkStart w:id="32" w:name="_Toc511599029"/>
-      <w:proofErr w:type="spellStart"/>
+      <w:bookmarkStart w:id="33" w:name="_Toc511658749"/>
       <w:r>
         <w:lastRenderedPageBreak/>
         <w:t>Anhang</w:t>
       </w:r>
-      <w:bookmarkEnd w:id="32"/>
-      <w:proofErr w:type="spellEnd"/>
+      <w:bookmarkEnd w:id="33"/>
     </w:p>
     <w:p>
       <w:pPr>
@@ -7192,14 +6581,14 @@
           <w:lang w:val="de-CH"/>
         </w:rPr>
       </w:pPr>
-      <w:bookmarkStart w:id="33" w:name="_Toc511599030"/>
+      <w:bookmarkStart w:id="34" w:name="_Toc511658750"/>
       <w:r>
         <w:rPr>
           <w:lang w:val="de-CH"/>
         </w:rPr>
         <w:t>Datenmodell</w:t>
       </w:r>
-      <w:bookmarkEnd w:id="33"/>
+      <w:bookmarkEnd w:id="34"/>
     </w:p>
     <w:p>
       <w:pPr>
@@ -7235,21 +6624,7 @@
         <w:rPr>
           <w:lang w:val="de-CH"/>
         </w:rPr>
-        <w:t xml:space="preserve"> benötigt. Nachfolgend ein grobes Entity-</w:t>
-      </w:r>
-      <w:proofErr w:type="spellStart"/>
-      <w:r>
-        <w:rPr>
-          <w:lang w:val="de-CH"/>
-        </w:rPr>
-        <w:t>Relationship</w:t>
-      </w:r>
-      <w:proofErr w:type="spellEnd"/>
-      <w:r>
-        <w:rPr>
-          <w:lang w:val="de-CH"/>
-        </w:rPr>
-        <w:t>-Diagram</w:t>
+        <w:t xml:space="preserve"> benötigt. Nachfolgend ein grobes Entity-Relationship-Diagram</w:t>
       </w:r>
       <w:r>
         <w:rPr>
@@ -7321,14 +6696,9 @@
                                 <w:lang w:val="de-CH"/>
                               </w:rPr>
                             </w:pPr>
-                            <w:bookmarkStart w:id="34" w:name="_Toc511599194"/>
-                            <w:proofErr w:type="spellStart"/>
+                            <w:bookmarkStart w:id="35" w:name="_Toc511599194"/>
                             <w:r>
-                              <w:t>Abbildung</w:t>
-                            </w:r>
-                            <w:proofErr w:type="spellEnd"/>
-                            <w:r>
-                              <w:t xml:space="preserve"> </w:t>
+                              <w:t xml:space="preserve">Abbildung </w:t>
                             </w:r>
                             <w:r>
                               <w:fldChar w:fldCharType="begin"/>
@@ -7349,14 +6719,9 @@
                               <w:fldChar w:fldCharType="end"/>
                             </w:r>
                             <w:r>
-                              <w:t>: Entity-Relationship-</w:t>
+                              <w:t>: Entity-Relationship-Diagramm</w:t>
                             </w:r>
-                            <w:proofErr w:type="spellStart"/>
-                            <w:r>
-                              <w:t>Diagramm</w:t>
-                            </w:r>
-                            <w:bookmarkEnd w:id="34"/>
-                            <w:proofErr w:type="spellEnd"/>
+                            <w:bookmarkEnd w:id="35"/>
                           </w:p>
                         </w:txbxContent>
                       </wps:txbx>
@@ -7391,14 +6756,9 @@
                           <w:lang w:val="de-CH"/>
                         </w:rPr>
                       </w:pPr>
-                      <w:bookmarkStart w:id="35" w:name="_Toc511599194"/>
-                      <w:proofErr w:type="spellStart"/>
+                      <w:bookmarkStart w:id="36" w:name="_Toc511599194"/>
                       <w:r>
-                        <w:t>Abbildung</w:t>
-                      </w:r>
-                      <w:proofErr w:type="spellEnd"/>
-                      <w:r>
-                        <w:t xml:space="preserve"> </w:t>
+                        <w:t xml:space="preserve">Abbildung </w:t>
                       </w:r>
                       <w:r>
                         <w:fldChar w:fldCharType="begin"/>
@@ -7419,14 +6779,9 @@
                         <w:fldChar w:fldCharType="end"/>
                       </w:r>
                       <w:r>
-                        <w:t>: Entity-Relationship-</w:t>
+                        <w:t>: Entity-Relationship-Diagramm</w:t>
                       </w:r>
-                      <w:proofErr w:type="spellStart"/>
-                      <w:r>
-                        <w:t>Diagramm</w:t>
-                      </w:r>
-                      <w:bookmarkEnd w:id="35"/>
-                      <w:proofErr w:type="spellEnd"/>
+                      <w:bookmarkEnd w:id="36"/>
                     </w:p>
                   </w:txbxContent>
                 </v:textbox>
@@ -7522,7 +6877,7 @@
           <w:lang w:val="de-CH"/>
         </w:rPr>
       </w:pPr>
-      <w:bookmarkStart w:id="36" w:name="_Toc511599031"/>
+      <w:bookmarkStart w:id="37" w:name="_Toc511658751"/>
       <w:r>
         <w:rPr>
           <w:lang w:val="de-CH"/>
@@ -7536,33 +6891,19 @@
         </w:rPr>
         <w:t>rdwareanforderungen</w:t>
       </w:r>
-      <w:bookmarkEnd w:id="36"/>
-    </w:p>
-    <w:p>
-      <w:pPr>
-        <w:rPr>
-          <w:lang w:val="de-CH"/>
-        </w:rPr>
-      </w:pPr>
-      <w:r>
-        <w:rPr>
-          <w:lang w:val="de-CH"/>
-        </w:rPr>
-        <w:t xml:space="preserve">In der nachfolgenden Tabelle sind </w:t>
-      </w:r>
-      <w:proofErr w:type="gramStart"/>
-      <w:r>
-        <w:rPr>
-          <w:lang w:val="de-CH"/>
-        </w:rPr>
-        <w:t>die grobe Anforderungen</w:t>
-      </w:r>
-      <w:proofErr w:type="gramEnd"/>
-      <w:r>
-        <w:rPr>
-          <w:lang w:val="de-CH"/>
-        </w:rPr>
-        <w:t xml:space="preserve"> der Systems aufgelistet:</w:t>
+      <w:bookmarkEnd w:id="37"/>
+    </w:p>
+    <w:p>
+      <w:pPr>
+        <w:rPr>
+          <w:lang w:val="de-CH"/>
+        </w:rPr>
+      </w:pPr>
+      <w:r>
+        <w:rPr>
+          <w:lang w:val="de-CH"/>
+        </w:rPr>
+        <w:t>In der nachfolgenden Tabelle sind die grobe Anforderungen der Systems aufgelistet:</w:t>
       </w:r>
     </w:p>
     <w:tbl>
@@ -7602,14 +6943,12 @@
                 <w:szCs w:val="24"/>
               </w:rPr>
             </w:pPr>
-            <w:proofErr w:type="spellStart"/>
             <w:r>
               <w:rPr>
                 <w:szCs w:val="24"/>
               </w:rPr>
               <w:t>Hardwarekomponente</w:t>
             </w:r>
-            <w:proofErr w:type="spellEnd"/>
           </w:p>
         </w:tc>
         <w:tc>
@@ -7634,14 +6973,12 @@
                 <w:szCs w:val="24"/>
               </w:rPr>
             </w:pPr>
-            <w:proofErr w:type="spellStart"/>
             <w:r>
               <w:rPr>
                 <w:szCs w:val="24"/>
               </w:rPr>
               <w:t>Anforderung</w:t>
             </w:r>
-            <w:proofErr w:type="spellEnd"/>
           </w:p>
         </w:tc>
       </w:tr>
@@ -7707,13 +7044,7 @@
               <w:cnfStyle w:val="000000100000" w:firstRow="0" w:lastRow="0" w:firstColumn="0" w:lastColumn="0" w:oddVBand="0" w:evenVBand="0" w:oddHBand="1" w:evenHBand="0" w:firstRowFirstColumn="0" w:firstRowLastColumn="0" w:lastRowFirstColumn="0" w:lastRowLastColumn="0"/>
             </w:pPr>
             <w:r>
-              <w:t xml:space="preserve">Open Source </w:t>
-            </w:r>
-            <w:r>
-              <w:t>OS</w:t>
-            </w:r>
-            <w:r>
-              <w:t xml:space="preserve"> (free)</w:t>
+              <w:t>Open Source OS (free)</w:t>
             </w:r>
           </w:p>
           <w:p>
@@ -7824,27 +7155,13 @@
               <w:rPr>
                 <w:lang w:val="de-CH"/>
               </w:rPr>
-              <w:t xml:space="preserve">Desktop PC / Laptop mit gängigen </w:t>
-            </w:r>
-            <w:proofErr w:type="spellStart"/>
+              <w:t>Desktop PC / Laptop mit gängigen OS</w:t>
+            </w:r>
             <w:r>
               <w:rPr>
                 <w:lang w:val="de-CH"/>
               </w:rPr>
-              <w:t>OS</w:t>
-            </w:r>
-            <w:r>
-              <w:rPr>
-                <w:lang w:val="de-CH"/>
-              </w:rPr>
-              <w:t>’s</w:t>
-            </w:r>
-            <w:proofErr w:type="spellEnd"/>
-            <w:r>
-              <w:rPr>
-                <w:lang w:val="de-CH"/>
-              </w:rPr>
-              <w:t xml:space="preserve"> </w:t>
+              <w:t xml:space="preserve">’s </w:t>
             </w:r>
             <w:r>
               <w:rPr>
@@ -7874,8 +7191,6 @@
               </w:rPr>
               <w:t>(auch für die Entwicklung der Applikation)</w:t>
             </w:r>
-            <w:bookmarkStart w:id="37" w:name="_GoBack"/>
-            <w:bookmarkEnd w:id="37"/>
           </w:p>
           <w:p>
             <w:pPr>
@@ -7925,13 +7240,8 @@
           <w:lang w:val="de-CH"/>
         </w:rPr>
       </w:pPr>
-      <w:proofErr w:type="spellStart"/>
-      <w:r>
-        <w:t>Tabelle</w:t>
-      </w:r>
-      <w:proofErr w:type="spellEnd"/>
-      <w:r>
-        <w:t xml:space="preserve"> </w:t>
+      <w:r>
+        <w:t xml:space="preserve">Tabelle </w:t>
       </w:r>
       <w:r>
         <w:fldChar w:fldCharType="begin"/>
@@ -7952,13 +7262,8 @@
         <w:fldChar w:fldCharType="end"/>
       </w:r>
       <w:r>
-        <w:t xml:space="preserve">: </w:t>
-      </w:r>
-      <w:proofErr w:type="spellStart"/>
-      <w:r>
-        <w:t>Hardwareanforderungen</w:t>
-      </w:r>
-      <w:proofErr w:type="spellEnd"/>
+        <w:t>: Hardwareanforderungen</w:t>
+      </w:r>
     </w:p>
     <w:p>
       <w:pPr>
@@ -7983,15 +7288,13 @@
         </w:numPr>
       </w:pPr>
       <w:bookmarkStart w:id="38" w:name="_Toc510769957"/>
-      <w:bookmarkStart w:id="39" w:name="_Toc511599032"/>
+      <w:bookmarkStart w:id="39" w:name="_Toc511658752"/>
       <w:bookmarkEnd w:id="38"/>
-      <w:proofErr w:type="spellStart"/>
       <w:r>
         <w:lastRenderedPageBreak/>
         <w:t>Glossar</w:t>
       </w:r>
       <w:bookmarkEnd w:id="39"/>
-      <w:proofErr w:type="spellEnd"/>
     </w:p>
     <w:tbl>
       <w:tblPr>
@@ -8030,14 +7333,12 @@
                 <w:szCs w:val="24"/>
               </w:rPr>
             </w:pPr>
-            <w:proofErr w:type="spellStart"/>
             <w:r>
               <w:rPr>
                 <w:szCs w:val="24"/>
               </w:rPr>
               <w:t>Begriff</w:t>
             </w:r>
-            <w:proofErr w:type="spellEnd"/>
           </w:p>
         </w:tc>
         <w:tc>
@@ -8141,16 +7442,8 @@
               <w:rPr>
                 <w:szCs w:val="24"/>
               </w:rPr>
-              <w:t xml:space="preserve">anagement System / </w:t>
-            </w:r>
-            <w:proofErr w:type="spellStart"/>
-            <w:r>
-              <w:rPr>
-                <w:szCs w:val="24"/>
-              </w:rPr>
-              <w:t>Patientenmanagementsystem</w:t>
-            </w:r>
-            <w:proofErr w:type="spellEnd"/>
+              <w:t>anagement System / Patientenmanagementsystem</w:t>
+            </w:r>
           </w:p>
         </w:tc>
       </w:tr>
@@ -8211,23 +7504,7 @@
                 <w:szCs w:val="24"/>
                 <w:lang w:val="de-CH"/>
               </w:rPr>
-              <w:t xml:space="preserve">Mental Health Care / </w:t>
-            </w:r>
-            <w:proofErr w:type="gramStart"/>
-            <w:r>
-              <w:rPr>
-                <w:szCs w:val="24"/>
-                <w:lang w:val="de-CH"/>
-              </w:rPr>
-              <w:t>Psychische</w:t>
-            </w:r>
-            <w:proofErr w:type="gramEnd"/>
-            <w:r>
-              <w:rPr>
-                <w:szCs w:val="24"/>
-                <w:lang w:val="de-CH"/>
-              </w:rPr>
-              <w:t xml:space="preserve"> Gesundheitsfürsorge</w:t>
+              <w:t>Mental Health Care / Psychische Gesundheitsfürsorge</w:t>
             </w:r>
           </w:p>
         </w:tc>
@@ -8296,40 +7573,22 @@
                 <w:szCs w:val="24"/>
                 <w:lang w:val="en-US"/>
               </w:rPr>
-              <w:t xml:space="preserve"> / </w:t>
-            </w:r>
-            <w:proofErr w:type="spellStart"/>
+              <w:t xml:space="preserve"> / R</w:t>
+            </w:r>
             <w:r>
               <w:rPr>
                 <w:szCs w:val="24"/>
                 <w:lang w:val="en-US"/>
               </w:rPr>
-              <w:t>R</w:t>
+              <w:t>ollenbasierte</w:t>
             </w:r>
             <w:r>
               <w:rPr>
                 <w:szCs w:val="24"/>
                 <w:lang w:val="en-US"/>
               </w:rPr>
-              <w:t>ollenbasierte</w:t>
-            </w:r>
-            <w:proofErr w:type="spellEnd"/>
-            <w:r>
-              <w:rPr>
-                <w:szCs w:val="24"/>
-                <w:lang w:val="en-US"/>
-              </w:rPr>
-              <w:t xml:space="preserve"> </w:t>
-            </w:r>
-            <w:proofErr w:type="spellStart"/>
-            <w:r>
-              <w:rPr>
-                <w:szCs w:val="24"/>
-                <w:lang w:val="en-US"/>
-              </w:rPr>
-              <w:t>Zugangskontrolle</w:t>
-            </w:r>
-            <w:proofErr w:type="spellEnd"/>
+              <w:t xml:space="preserve"> Zugangskontrolle</w:t>
+            </w:r>
           </w:p>
         </w:tc>
       </w:tr>
@@ -8338,14 +7597,8 @@
       <w:pPr>
         <w:pStyle w:val="Beschriftung"/>
       </w:pPr>
-      <w:bookmarkStart w:id="40" w:name="_Toc511599033"/>
-      <w:proofErr w:type="spellStart"/>
-      <w:r>
-        <w:t>Tabelle</w:t>
-      </w:r>
-      <w:proofErr w:type="spellEnd"/>
-      <w:r>
-        <w:t xml:space="preserve"> </w:t>
+      <w:r>
+        <w:t xml:space="preserve">Tabelle </w:t>
       </w:r>
       <w:r>
         <w:fldChar w:fldCharType="begin"/>
@@ -8366,13 +7619,8 @@
         <w:fldChar w:fldCharType="end"/>
       </w:r>
       <w:r>
-        <w:t xml:space="preserve">: </w:t>
-      </w:r>
-      <w:proofErr w:type="spellStart"/>
-      <w:r>
-        <w:t>Glossar</w:t>
-      </w:r>
-      <w:proofErr w:type="spellEnd"/>
+        <w:t>: Glossar</w:t>
+      </w:r>
     </w:p>
     <w:p>
       <w:pPr>
@@ -8382,6 +7630,7 @@
           <w:numId w:val="2"/>
         </w:numPr>
       </w:pPr>
+      <w:bookmarkStart w:id="40" w:name="_Toc511658753"/>
       <w:r>
         <w:t>Index</w:t>
       </w:r>
@@ -8612,13 +7861,8 @@
     <w:pPr>
       <w:pStyle w:val="Fuzeile"/>
     </w:pPr>
-    <w:proofErr w:type="gramStart"/>
     <w:r>
-      <w:t>ch.bfh.bti7081.s</w:t>
-    </w:r>
-    <w:proofErr w:type="gramEnd"/>
-    <w:r>
-      <w:t>2018.white</w:t>
+      <w:t>ch.bfh.bti7081.s2018.white</w:t>
     </w:r>
     <w:r>
       <w:tab/>
@@ -10863,7 +10107,7 @@
 </file>
 
 <file path=customXml/itemProps1.xml><?xml version="1.0" encoding="utf-8"?>
-<ds:datastoreItem xmlns:ds="http://schemas.openxmlformats.org/officeDocument/2006/customXml" ds:itemID="{82788835-6C87-47FD-BDEC-14B9E721ABE0}">
+<ds:datastoreItem xmlns:ds="http://schemas.openxmlformats.org/officeDocument/2006/customXml" ds:itemID="{39AC6DC5-61DC-4980-8093-88ED09F2E730}">
   <ds:schemaRefs>
     <ds:schemaRef ds:uri="http://schemas.openxmlformats.org/officeDocument/2006/bibliography"/>
   </ds:schemaRefs>

</xml_diff>